<commit_message>
Updated progress record doc
</commit_message>
<xml_diff>
--- a/Progress Record.docx
+++ b/Progress Record.docx
@@ -1,6 +1,6 @@
 
 <file path=word/document.xml><?xml version="1.0" encoding="utf-8"?>
-<w:document xmlns:wpc="http://schemas.microsoft.com/office/word/2010/wordprocessingCanvas" xmlns:mc="http://schemas.openxmlformats.org/markup-compatibility/2006" xmlns:o="urn:schemas-microsoft-com:office:office" xmlns:r="http://schemas.openxmlformats.org/officeDocument/2006/relationships" xmlns:m="http://schemas.openxmlformats.org/officeDocument/2006/math" xmlns:v="urn:schemas-microsoft-com:vml" xmlns:wp14="http://schemas.microsoft.com/office/word/2010/wordprocessingDrawing" xmlns:wp="http://schemas.openxmlformats.org/drawingml/2006/wordprocessingDrawing" xmlns:w10="urn:schemas-microsoft-com:office:word" xmlns:w="http://schemas.openxmlformats.org/wordprocessingml/2006/main" xmlns:w14="http://schemas.microsoft.com/office/word/2010/wordml" xmlns:wpg="http://schemas.microsoft.com/office/word/2010/wordprocessingGroup" xmlns:wpi="http://schemas.microsoft.com/office/word/2010/wordprocessingInk" xmlns:wne="http://schemas.microsoft.com/office/word/2006/wordml" xmlns:wps="http://schemas.microsoft.com/office/word/2010/wordprocessingShape" mc:Ignorable="w14 wp14">
+<w:document xmlns:wpc="http://schemas.microsoft.com/office/word/2010/wordprocessingCanvas" xmlns:mc="http://schemas.openxmlformats.org/markup-compatibility/2006" xmlns:o="urn:schemas-microsoft-com:office:office" xmlns:r="http://schemas.openxmlformats.org/officeDocument/2006/relationships" xmlns:m="http://schemas.openxmlformats.org/officeDocument/2006/math" xmlns:v="urn:schemas-microsoft-com:vml" xmlns:wp14="http://schemas.microsoft.com/office/word/2010/wordprocessingDrawing" xmlns:wp="http://schemas.openxmlformats.org/drawingml/2006/wordprocessingDrawing" xmlns:w10="urn:schemas-microsoft-com:office:word" xmlns:w="http://schemas.openxmlformats.org/wordprocessingml/2006/main" xmlns:w14="http://schemas.microsoft.com/office/word/2010/wordml" xmlns:w15="http://schemas.microsoft.com/office/word/2012/wordml" xmlns:wpg="http://schemas.microsoft.com/office/word/2010/wordprocessingGroup" xmlns:wpi="http://schemas.microsoft.com/office/word/2010/wordprocessingInk" xmlns:wne="http://schemas.microsoft.com/office/word/2006/wordml" xmlns:wps="http://schemas.microsoft.com/office/word/2010/wordprocessingShape" mc:Ignorable="w14 w15 wp14">
   <w:body>
     <w:p>
       <w:pPr>
@@ -14,14 +14,7 @@
           <w:sz w:val="40"/>
           <w:szCs w:val="40"/>
         </w:rPr>
-        <w:t>Rules</w:t>
-      </w:r>
-      <w:r>
-        <w:rPr>
-          <w:sz w:val="40"/>
-          <w:szCs w:val="40"/>
-        </w:rPr>
-        <w:t>:</w:t>
+        <w:t>Rules:</w:t>
       </w:r>
     </w:p>
     <w:p>
@@ -362,14 +355,14 @@
           <w:sz w:val="20"/>
           <w:szCs w:val="20"/>
         </w:rPr>
-        <w:t>, “then”</w:t>
+        <w:t xml:space="preserve">, </w:t>
       </w:r>
       <w:r>
         <w:rPr>
           <w:sz w:val="20"/>
           <w:szCs w:val="20"/>
         </w:rPr>
-        <w:t>, “dot”</w:t>
+        <w:t>“dot”</w:t>
       </w:r>
       <w:r>
         <w:rPr>
@@ -377,6 +370,13 @@
           <w:szCs w:val="20"/>
         </w:rPr>
         <w:t>, “symbol”</w:t>
+      </w:r>
+      <w:r>
+        <w:rPr>
+          <w:sz w:val="20"/>
+          <w:szCs w:val="20"/>
+        </w:rPr>
+        <w:t>, “begin”</w:t>
       </w:r>
     </w:p>
     <w:p>
@@ -2721,7 +2721,7 @@
                 <w:szCs w:val="18"/>
                 <w:highlight w:val="lightGray"/>
               </w:rPr>
-              <w:t>then</w:t>
+              <w:t>begin</w:t>
             </w:r>
             <w:r>
               <w:rPr>
@@ -2881,6 +2881,22 @@
               </w:rPr>
               <w:t xml:space="preserve"> </w:t>
             </w:r>
+            <w:r>
+              <w:rPr>
+                <w:rFonts w:ascii="Courier New" w:hAnsi="Courier New" w:cs="Courier New"/>
+                <w:sz w:val="18"/>
+                <w:szCs w:val="18"/>
+              </w:rPr>
+              <w:t>begin</w:t>
+            </w:r>
+            <w:r>
+              <w:rPr>
+                <w:rFonts w:ascii="Courier New" w:hAnsi="Courier New" w:cs="Courier New"/>
+                <w:sz w:val="18"/>
+                <w:szCs w:val="18"/>
+              </w:rPr>
+              <w:t xml:space="preserve"> </w:t>
+            </w:r>
             <w:proofErr w:type="spellStart"/>
             <w:r>
               <w:rPr>
@@ -2888,7 +2904,7 @@
                 <w:sz w:val="18"/>
                 <w:szCs w:val="18"/>
               </w:rPr>
-              <w:t>then</w:t>
+              <w:t>A</w:t>
             </w:r>
             <w:proofErr w:type="spellEnd"/>
             <w:r>
@@ -2897,128 +2913,90 @@
                 <w:sz w:val="18"/>
                 <w:szCs w:val="18"/>
               </w:rPr>
+              <w:t xml:space="preserve"> end function</w:t>
+            </w:r>
+          </w:p>
+          <w:p>
+            <w:pPr>
+              <w:rPr>
+                <w:rFonts w:ascii="Courier New" w:hAnsi="Courier New" w:cs="Courier New"/>
+                <w:sz w:val="18"/>
+                <w:szCs w:val="18"/>
+              </w:rPr>
+            </w:pPr>
+          </w:p>
+          <w:p>
+            <w:pPr>
+              <w:rPr>
+                <w:rFonts w:ascii="Courier New" w:hAnsi="Courier New" w:cs="Courier New"/>
+                <w:sz w:val="18"/>
+                <w:szCs w:val="18"/>
+              </w:rPr>
+            </w:pPr>
+          </w:p>
+          <w:p>
+            <w:pPr>
+              <w:rPr>
+                <w:rFonts w:ascii="Courier New" w:hAnsi="Courier New" w:cs="Courier New"/>
+                <w:sz w:val="18"/>
+                <w:szCs w:val="18"/>
+              </w:rPr>
+            </w:pPr>
+            <w:r>
+              <w:rPr>
+                <w:rFonts w:ascii="Courier New" w:hAnsi="Courier New" w:cs="Courier New"/>
+                <w:sz w:val="18"/>
+                <w:szCs w:val="18"/>
+              </w:rPr>
+              <w:t xml:space="preserve">create function search with return type Boolean with parameter integer </w:t>
+            </w:r>
+            <w:r>
+              <w:rPr>
+                <w:rFonts w:ascii="Courier New" w:hAnsi="Courier New" w:cs="Courier New"/>
+                <w:sz w:val="18"/>
+                <w:szCs w:val="18"/>
+              </w:rPr>
+              <w:t>lower</w:t>
+            </w:r>
+            <w:r>
+              <w:rPr>
+                <w:rFonts w:ascii="Courier New" w:hAnsi="Courier New" w:cs="Courier New"/>
+                <w:sz w:val="18"/>
+                <w:szCs w:val="18"/>
+              </w:rPr>
+              <w:t xml:space="preserve"> with parameter integer </w:t>
+            </w:r>
+            <w:r>
+              <w:rPr>
+                <w:rFonts w:ascii="Courier New" w:hAnsi="Courier New" w:cs="Courier New"/>
+                <w:sz w:val="18"/>
+                <w:szCs w:val="18"/>
+              </w:rPr>
+              <w:t>higher</w:t>
+            </w:r>
+            <w:r>
+              <w:rPr>
+                <w:rFonts w:ascii="Courier New" w:hAnsi="Courier New" w:cs="Courier New"/>
+                <w:sz w:val="18"/>
+                <w:szCs w:val="18"/>
+              </w:rPr>
               <w:t xml:space="preserve"> </w:t>
             </w:r>
-            <w:proofErr w:type="spellStart"/>
-            <w:r>
-              <w:rPr>
-                <w:rFonts w:ascii="Courier New" w:hAnsi="Courier New" w:cs="Courier New"/>
-                <w:sz w:val="18"/>
-                <w:szCs w:val="18"/>
-              </w:rPr>
-              <w:t>A</w:t>
-            </w:r>
-            <w:proofErr w:type="spellEnd"/>
-            <w:r>
-              <w:rPr>
-                <w:rFonts w:ascii="Courier New" w:hAnsi="Courier New" w:cs="Courier New"/>
-                <w:sz w:val="18"/>
-                <w:szCs w:val="18"/>
-              </w:rPr>
-              <w:t xml:space="preserve"> end function</w:t>
-            </w:r>
-          </w:p>
-          <w:p>
-            <w:pPr>
-              <w:rPr>
-                <w:rFonts w:ascii="Courier New" w:hAnsi="Courier New" w:cs="Courier New"/>
-                <w:sz w:val="18"/>
-                <w:szCs w:val="18"/>
-              </w:rPr>
-            </w:pPr>
-          </w:p>
-          <w:p>
-            <w:pPr>
-              <w:rPr>
-                <w:rFonts w:ascii="Courier New" w:hAnsi="Courier New" w:cs="Courier New"/>
-                <w:sz w:val="18"/>
-                <w:szCs w:val="18"/>
-              </w:rPr>
-            </w:pPr>
-          </w:p>
-          <w:p>
-            <w:pPr>
-              <w:rPr>
-                <w:rFonts w:ascii="Courier New" w:hAnsi="Courier New" w:cs="Courier New"/>
-                <w:sz w:val="18"/>
-                <w:szCs w:val="18"/>
-              </w:rPr>
-            </w:pPr>
-            <w:r>
-              <w:rPr>
-                <w:rFonts w:ascii="Courier New" w:hAnsi="Courier New" w:cs="Courier New"/>
-                <w:sz w:val="18"/>
-                <w:szCs w:val="18"/>
-              </w:rPr>
-              <w:t xml:space="preserve">create function search with return type Boolean with parameter integer </w:t>
-            </w:r>
-            <w:r>
-              <w:rPr>
-                <w:rFonts w:ascii="Courier New" w:hAnsi="Courier New" w:cs="Courier New"/>
-                <w:sz w:val="18"/>
-                <w:szCs w:val="18"/>
-              </w:rPr>
-              <w:t>lower</w:t>
-            </w:r>
-            <w:r>
-              <w:rPr>
-                <w:rFonts w:ascii="Courier New" w:hAnsi="Courier New" w:cs="Courier New"/>
-                <w:sz w:val="18"/>
-                <w:szCs w:val="18"/>
-              </w:rPr>
-              <w:t xml:space="preserve"> with parameter integer </w:t>
-            </w:r>
-            <w:r>
-              <w:rPr>
-                <w:rFonts w:ascii="Courier New" w:hAnsi="Courier New" w:cs="Courier New"/>
-                <w:sz w:val="18"/>
-                <w:szCs w:val="18"/>
-              </w:rPr>
-              <w:t>higher</w:t>
-            </w:r>
-            <w:r>
-              <w:rPr>
-                <w:rFonts w:ascii="Courier New" w:hAnsi="Courier New" w:cs="Courier New"/>
-                <w:sz w:val="18"/>
-                <w:szCs w:val="18"/>
-              </w:rPr>
-              <w:t xml:space="preserve"> </w:t>
-            </w:r>
-            <w:proofErr w:type="spellStart"/>
-            <w:r>
-              <w:rPr>
-                <w:rFonts w:ascii="Courier New" w:hAnsi="Courier New" w:cs="Courier New"/>
-                <w:sz w:val="18"/>
-                <w:szCs w:val="18"/>
-              </w:rPr>
-              <w:t>then</w:t>
-            </w:r>
-            <w:proofErr w:type="spellEnd"/>
-            <w:r>
-              <w:rPr>
-                <w:rFonts w:ascii="Courier New" w:hAnsi="Courier New" w:cs="Courier New"/>
-                <w:sz w:val="18"/>
-                <w:szCs w:val="18"/>
-              </w:rPr>
-              <w:t xml:space="preserve"> </w:t>
-            </w:r>
-            <w:proofErr w:type="spellStart"/>
-            <w:r>
-              <w:rPr>
-                <w:rFonts w:ascii="Courier New" w:hAnsi="Courier New" w:cs="Courier New"/>
-                <w:sz w:val="18"/>
-                <w:szCs w:val="18"/>
-              </w:rPr>
-              <w:t>A</w:t>
-            </w:r>
-            <w:proofErr w:type="spellEnd"/>
-            <w:r>
-              <w:rPr>
-                <w:rFonts w:ascii="Courier New" w:hAnsi="Courier New" w:cs="Courier New"/>
-                <w:sz w:val="18"/>
-                <w:szCs w:val="18"/>
-              </w:rPr>
-              <w:t xml:space="preserve"> end function</w:t>
+            <w:r>
+              <w:rPr>
+                <w:rFonts w:ascii="Courier New" w:hAnsi="Courier New" w:cs="Courier New"/>
+                <w:sz w:val="18"/>
+                <w:szCs w:val="18"/>
+              </w:rPr>
+              <w:t>begin</w:t>
+            </w:r>
+            <w:r>
+              <w:rPr>
+                <w:rFonts w:ascii="Courier New" w:hAnsi="Courier New" w:cs="Courier New"/>
+                <w:sz w:val="18"/>
+                <w:szCs w:val="18"/>
+              </w:rPr>
+              <w:t xml:space="preserve"> A end function</w:t>
             </w:r>
           </w:p>
         </w:tc>
@@ -3569,7 +3547,6 @@
                 <w:sz w:val="18"/>
                 <w:szCs w:val="18"/>
               </w:rPr>
-              <w:lastRenderedPageBreak/>
               <w:t>For loops</w:t>
             </w:r>
           </w:p>
@@ -3643,7 +3620,7 @@
                 <w:szCs w:val="18"/>
                 <w:highlight w:val="lightGray"/>
               </w:rPr>
-              <w:t>then</w:t>
+              <w:t>begin</w:t>
             </w:r>
             <w:r>
               <w:rPr>
@@ -3768,7 +3745,15 @@
                 <w:sz w:val="18"/>
                 <w:szCs w:val="18"/>
               </w:rPr>
-              <w:t xml:space="preserve"> then</w:t>
+              <w:t xml:space="preserve"> </w:t>
+            </w:r>
+            <w:r>
+              <w:rPr>
+                <w:rFonts w:ascii="Courier New" w:hAnsi="Courier New" w:cs="Courier New"/>
+                <w:sz w:val="18"/>
+                <w:szCs w:val="18"/>
+              </w:rPr>
+              <w:t>begin</w:t>
             </w:r>
             <w:r>
               <w:rPr>
@@ -4192,7 +4177,7 @@
                 <w:szCs w:val="18"/>
                 <w:highlight w:val="lightGray"/>
               </w:rPr>
-              <w:t>then</w:t>
+              <w:t>begin</w:t>
             </w:r>
             <w:r>
               <w:rPr>
@@ -4229,60 +4214,74 @@
                 <w:sz w:val="18"/>
                 <w:szCs w:val="18"/>
               </w:rPr>
-              <w:t xml:space="preserve">while true then </w:t>
-            </w:r>
-            <w:proofErr w:type="spellStart"/>
-            <w:r>
-              <w:rPr>
-                <w:rFonts w:ascii="Courier New" w:hAnsi="Courier New" w:cs="Courier New"/>
-                <w:sz w:val="18"/>
-                <w:szCs w:val="18"/>
-              </w:rPr>
-              <w:t>A</w:t>
-            </w:r>
-            <w:proofErr w:type="spellEnd"/>
-            <w:r>
-              <w:rPr>
-                <w:rFonts w:ascii="Courier New" w:hAnsi="Courier New" w:cs="Courier New"/>
-                <w:sz w:val="18"/>
-                <w:szCs w:val="18"/>
-              </w:rPr>
-              <w:t xml:space="preserve"> end while</w:t>
-            </w:r>
-          </w:p>
-          <w:p>
-            <w:pPr>
-              <w:rPr>
-                <w:rFonts w:ascii="Courier New" w:hAnsi="Courier New" w:cs="Courier New"/>
-                <w:sz w:val="18"/>
-                <w:szCs w:val="18"/>
-              </w:rPr>
-            </w:pPr>
-          </w:p>
-          <w:p>
-            <w:pPr>
-              <w:rPr>
-                <w:rFonts w:ascii="Courier New" w:hAnsi="Courier New" w:cs="Courier New"/>
-                <w:sz w:val="18"/>
-                <w:szCs w:val="18"/>
-              </w:rPr>
-            </w:pPr>
-          </w:p>
-          <w:p>
-            <w:pPr>
-              <w:rPr>
-                <w:rFonts w:ascii="Courier New" w:hAnsi="Courier New" w:cs="Courier New"/>
-                <w:sz w:val="18"/>
-                <w:szCs w:val="18"/>
-              </w:rPr>
-            </w:pPr>
-            <w:r>
-              <w:rPr>
-                <w:rFonts w:ascii="Courier New" w:hAnsi="Courier New" w:cs="Courier New"/>
-                <w:sz w:val="18"/>
-                <w:szCs w:val="18"/>
-              </w:rPr>
-              <w:t>while A then B end while</w:t>
+              <w:t xml:space="preserve">while true </w:t>
+            </w:r>
+            <w:r>
+              <w:rPr>
+                <w:rFonts w:ascii="Courier New" w:hAnsi="Courier New" w:cs="Courier New"/>
+                <w:sz w:val="18"/>
+                <w:szCs w:val="18"/>
+              </w:rPr>
+              <w:t>begin</w:t>
+            </w:r>
+            <w:r>
+              <w:rPr>
+                <w:rFonts w:ascii="Courier New" w:hAnsi="Courier New" w:cs="Courier New"/>
+                <w:sz w:val="18"/>
+                <w:szCs w:val="18"/>
+              </w:rPr>
+              <w:t xml:space="preserve"> A end while</w:t>
+            </w:r>
+          </w:p>
+          <w:p>
+            <w:pPr>
+              <w:rPr>
+                <w:rFonts w:ascii="Courier New" w:hAnsi="Courier New" w:cs="Courier New"/>
+                <w:sz w:val="18"/>
+                <w:szCs w:val="18"/>
+              </w:rPr>
+            </w:pPr>
+          </w:p>
+          <w:p>
+            <w:pPr>
+              <w:rPr>
+                <w:rFonts w:ascii="Courier New" w:hAnsi="Courier New" w:cs="Courier New"/>
+                <w:sz w:val="18"/>
+                <w:szCs w:val="18"/>
+              </w:rPr>
+            </w:pPr>
+          </w:p>
+          <w:p>
+            <w:pPr>
+              <w:rPr>
+                <w:rFonts w:ascii="Courier New" w:hAnsi="Courier New" w:cs="Courier New"/>
+                <w:sz w:val="18"/>
+                <w:szCs w:val="18"/>
+              </w:rPr>
+            </w:pPr>
+            <w:r>
+              <w:rPr>
+                <w:rFonts w:ascii="Courier New" w:hAnsi="Courier New" w:cs="Courier New"/>
+                <w:sz w:val="18"/>
+                <w:szCs w:val="18"/>
+              </w:rPr>
+              <w:t xml:space="preserve">while A </w:t>
+            </w:r>
+            <w:r>
+              <w:rPr>
+                <w:rFonts w:ascii="Courier New" w:hAnsi="Courier New" w:cs="Courier New"/>
+                <w:sz w:val="18"/>
+                <w:szCs w:val="18"/>
+              </w:rPr>
+              <w:t>begin</w:t>
+            </w:r>
+            <w:r>
+              <w:rPr>
+                <w:rFonts w:ascii="Courier New" w:hAnsi="Courier New" w:cs="Courier New"/>
+                <w:sz w:val="18"/>
+                <w:szCs w:val="18"/>
+              </w:rPr>
+              <w:t xml:space="preserve"> B end while</w:t>
             </w:r>
           </w:p>
         </w:tc>
@@ -6541,71 +6540,130 @@
     <w:p>
       <w:pPr>
         <w:rPr>
+          <w:rFonts w:ascii="Courier New" w:hAnsi="Courier New" w:cs="Courier New"/>
+          <w:color w:val="00B050"/>
+          <w:sz w:val="18"/>
+          <w:szCs w:val="18"/>
+        </w:rPr>
+      </w:pPr>
+      <w:r>
+        <w:rPr>
           <w:sz w:val="40"/>
           <w:szCs w:val="40"/>
         </w:rPr>
-      </w:pPr>
-      <w:r>
-        <w:rPr>
-          <w:sz w:val="40"/>
-          <w:szCs w:val="40"/>
-        </w:rPr>
-        <w:t>Test Program</w:t>
-      </w:r>
-      <w:r>
-        <w:rPr>
-          <w:sz w:val="40"/>
-          <w:szCs w:val="40"/>
-        </w:rPr>
-        <w:t>:</w:t>
+        <w:t>Test Program:</w:t>
       </w:r>
     </w:p>
     <w:p>
       <w:pPr>
         <w:spacing w:after="0" w:line="240" w:lineRule="auto"/>
         <w:rPr>
-          <w:sz w:val="18"/>
-          <w:szCs w:val="18"/>
-        </w:rPr>
-      </w:pPr>
-      <w:r>
-        <w:rPr>
-          <w:sz w:val="18"/>
-          <w:szCs w:val="18"/>
-        </w:rPr>
-        <w:t>#include &lt;</w:t>
-      </w:r>
-      <w:proofErr w:type="spellStart"/>
-      <w:r>
-        <w:rPr>
-          <w:sz w:val="18"/>
-          <w:szCs w:val="18"/>
-        </w:rPr>
-        <w:t>stdio.h</w:t>
-      </w:r>
-      <w:proofErr w:type="spellEnd"/>
-      <w:r>
-        <w:rPr>
-          <w:sz w:val="18"/>
-          <w:szCs w:val="18"/>
-        </w:rPr>
-        <w:t>&gt;</w:t>
-      </w:r>
-      <w:r>
-        <w:rPr>
-          <w:sz w:val="18"/>
-          <w:szCs w:val="18"/>
-        </w:rPr>
-        <w:t xml:space="preserve"> </w:t>
-      </w:r>
-      <w:r>
-        <w:rPr>
           <w:rFonts w:ascii="Courier New" w:hAnsi="Courier New" w:cs="Courier New"/>
           <w:color w:val="00B050"/>
           <w:sz w:val="18"/>
           <w:szCs w:val="18"/>
         </w:rPr>
-        <w:t>//</w:t>
+      </w:pPr>
+      <w:proofErr w:type="spellStart"/>
+      <w:proofErr w:type="gramStart"/>
+      <w:r>
+        <w:rPr>
+          <w:sz w:val="18"/>
+          <w:szCs w:val="18"/>
+        </w:rPr>
+        <w:t>int</w:t>
+      </w:r>
+      <w:proofErr w:type="spellEnd"/>
+      <w:proofErr w:type="gramEnd"/>
+      <w:r>
+        <w:rPr>
+          <w:sz w:val="18"/>
+          <w:szCs w:val="18"/>
+        </w:rPr>
+        <w:t xml:space="preserve"> </w:t>
+      </w:r>
+      <w:proofErr w:type="spellStart"/>
+      <w:r>
+        <w:rPr>
+          <w:sz w:val="18"/>
+          <w:szCs w:val="18"/>
+        </w:rPr>
+        <w:t>findMaximum</w:t>
+      </w:r>
+      <w:proofErr w:type="spellEnd"/>
+      <w:r>
+        <w:rPr>
+          <w:sz w:val="18"/>
+          <w:szCs w:val="18"/>
+        </w:rPr>
+        <w:t>(</w:t>
+      </w:r>
+      <w:proofErr w:type="spellStart"/>
+      <w:r>
+        <w:rPr>
+          <w:sz w:val="18"/>
+          <w:szCs w:val="18"/>
+        </w:rPr>
+        <w:t>int</w:t>
+      </w:r>
+      <w:proofErr w:type="spellEnd"/>
+      <w:r>
+        <w:rPr>
+          <w:sz w:val="18"/>
+          <w:szCs w:val="18"/>
+        </w:rPr>
+        <w:t xml:space="preserve"> </w:t>
+      </w:r>
+      <w:r>
+        <w:rPr>
+          <w:sz w:val="18"/>
+          <w:szCs w:val="18"/>
+        </w:rPr>
+        <w:t>numbers</w:t>
+      </w:r>
+      <w:r>
+        <w:rPr>
+          <w:sz w:val="18"/>
+          <w:szCs w:val="18"/>
+        </w:rPr>
+        <w:t xml:space="preserve">[], </w:t>
+      </w:r>
+      <w:proofErr w:type="spellStart"/>
+      <w:r>
+        <w:rPr>
+          <w:sz w:val="18"/>
+          <w:szCs w:val="18"/>
+        </w:rPr>
+        <w:t>int</w:t>
+      </w:r>
+      <w:proofErr w:type="spellEnd"/>
+      <w:r>
+        <w:rPr>
+          <w:sz w:val="18"/>
+          <w:szCs w:val="18"/>
+        </w:rPr>
+        <w:t xml:space="preserve"> </w:t>
+      </w:r>
+      <w:r>
+        <w:rPr>
+          <w:sz w:val="18"/>
+          <w:szCs w:val="18"/>
+        </w:rPr>
+        <w:t>length</w:t>
+      </w:r>
+      <w:r>
+        <w:rPr>
+          <w:sz w:val="18"/>
+          <w:szCs w:val="18"/>
+        </w:rPr>
+        <w:t>) {</w:t>
+      </w:r>
+      <w:r>
+        <w:rPr>
+          <w:sz w:val="18"/>
+          <w:szCs w:val="18"/>
+        </w:rPr>
+        <w:t xml:space="preserve"> </w:t>
       </w:r>
       <w:r>
         <w:rPr>
@@ -6613,7 +6671,7 @@
           <w:sz w:val="18"/>
           <w:szCs w:val="18"/>
         </w:rPr>
-        <w:t xml:space="preserve"> </w:t>
+        <w:t xml:space="preserve">// </w:t>
       </w:r>
       <w:r>
         <w:rPr>
@@ -6622,14 +6680,85 @@
           <w:sz w:val="18"/>
           <w:szCs w:val="18"/>
         </w:rPr>
-        <w:t>???</w:t>
-      </w:r>
-      <w:bookmarkStart w:id="0" w:name="_GoBack"/>
-      <w:bookmarkEnd w:id="0"/>
+        <w:t xml:space="preserve">create function </w:t>
+      </w:r>
+      <w:r>
+        <w:rPr>
+          <w:rFonts w:ascii="Courier New" w:hAnsi="Courier New" w:cs="Courier New"/>
+          <w:color w:val="00B050"/>
+          <w:sz w:val="18"/>
+          <w:szCs w:val="18"/>
+        </w:rPr>
+        <w:t>find maximum</w:t>
+      </w:r>
+      <w:r>
+        <w:rPr>
+          <w:rFonts w:ascii="Courier New" w:hAnsi="Courier New" w:cs="Courier New"/>
+          <w:color w:val="00B050"/>
+          <w:sz w:val="18"/>
+          <w:szCs w:val="18"/>
+        </w:rPr>
+        <w:t xml:space="preserve"> with return type </w:t>
+      </w:r>
+      <w:r>
+        <w:rPr>
+          <w:rFonts w:ascii="Courier New" w:hAnsi="Courier New" w:cs="Courier New"/>
+          <w:color w:val="00B050"/>
+          <w:sz w:val="18"/>
+          <w:szCs w:val="18"/>
+        </w:rPr>
+        <w:t>integer</w:t>
+      </w:r>
+      <w:r>
+        <w:rPr>
+          <w:rFonts w:ascii="Courier New" w:hAnsi="Courier New" w:cs="Courier New"/>
+          <w:color w:val="00B050"/>
+          <w:sz w:val="18"/>
+          <w:szCs w:val="18"/>
+        </w:rPr>
+        <w:t xml:space="preserve"> with parameter integer</w:t>
+      </w:r>
+      <w:r>
+        <w:rPr>
+          <w:rFonts w:ascii="Courier New" w:hAnsi="Courier New" w:cs="Courier New"/>
+          <w:color w:val="00B050"/>
+          <w:sz w:val="18"/>
+          <w:szCs w:val="18"/>
+        </w:rPr>
+        <w:t xml:space="preserve"> array numbers</w:t>
+      </w:r>
+      <w:r>
+        <w:rPr>
+          <w:rFonts w:ascii="Courier New" w:hAnsi="Courier New" w:cs="Courier New"/>
+          <w:color w:val="00B050"/>
+          <w:sz w:val="18"/>
+          <w:szCs w:val="18"/>
+        </w:rPr>
+        <w:t xml:space="preserve"> with parameter integer </w:t>
+      </w:r>
+      <w:r>
+        <w:rPr>
+          <w:rFonts w:ascii="Courier New" w:hAnsi="Courier New" w:cs="Courier New"/>
+          <w:color w:val="00B050"/>
+          <w:sz w:val="18"/>
+          <w:szCs w:val="18"/>
+        </w:rPr>
+        <w:t>length</w:t>
+      </w:r>
+      <w:r>
+        <w:rPr>
+          <w:rFonts w:ascii="Courier New" w:hAnsi="Courier New" w:cs="Courier New"/>
+          <w:color w:val="00B050"/>
+          <w:sz w:val="18"/>
+          <w:szCs w:val="18"/>
+        </w:rPr>
+        <w:t xml:space="preserve"> begin</w:t>
+      </w:r>
     </w:p>
     <w:p>
       <w:pPr>
         <w:spacing w:after="0" w:line="240" w:lineRule="auto"/>
+        <w:ind w:firstLine="720"/>
         <w:rPr>
           <w:sz w:val="18"/>
           <w:szCs w:val="18"/>
@@ -6651,7 +6780,14 @@
           <w:sz w:val="18"/>
           <w:szCs w:val="18"/>
         </w:rPr>
-        <w:t xml:space="preserve"> main()</w:t>
+        <w:t xml:space="preserve"> max = </w:t>
+      </w:r>
+      <w:r>
+        <w:rPr>
+          <w:sz w:val="18"/>
+          <w:szCs w:val="18"/>
+        </w:rPr>
+        <w:t>numbers</w:t>
       </w:r>
       <w:r>
         <w:rPr>
@@ -6659,6 +6795,29 @@
           <w:szCs w:val="18"/>
         </w:rPr>
         <w:t xml:space="preserve"> </w:t>
+      </w:r>
+      <w:r>
+        <w:rPr>
+          <w:sz w:val="18"/>
+          <w:szCs w:val="18"/>
+        </w:rPr>
+        <w:t>[0];</w:t>
+      </w:r>
+      <w:r>
+        <w:rPr>
+          <w:color w:val="00B050"/>
+          <w:sz w:val="18"/>
+          <w:szCs w:val="18"/>
+        </w:rPr>
+        <w:t xml:space="preserve"> </w:t>
+      </w:r>
+      <w:r>
+        <w:rPr>
+          <w:color w:val="00B050"/>
+          <w:sz w:val="18"/>
+          <w:szCs w:val="18"/>
+        </w:rPr>
+        <w:t xml:space="preserve">// </w:t>
       </w:r>
       <w:r>
         <w:rPr>
@@ -6667,60 +6826,7 @@
           <w:sz w:val="18"/>
           <w:szCs w:val="18"/>
         </w:rPr>
-        <w:t>//</w:t>
-      </w:r>
-      <w:r>
-        <w:rPr>
-          <w:color w:val="00B050"/>
-          <w:sz w:val="18"/>
-          <w:szCs w:val="18"/>
-        </w:rPr>
-        <w:t xml:space="preserve"> </w:t>
-      </w:r>
-      <w:r>
-        <w:rPr>
-          <w:rFonts w:ascii="Courier New" w:hAnsi="Courier New" w:cs="Courier New"/>
-          <w:color w:val="00B050"/>
-          <w:sz w:val="18"/>
-          <w:szCs w:val="18"/>
-        </w:rPr>
-        <w:t xml:space="preserve">create function </w:t>
-      </w:r>
-      <w:r>
-        <w:rPr>
-          <w:rFonts w:ascii="Courier New" w:hAnsi="Courier New" w:cs="Courier New"/>
-          <w:color w:val="00B050"/>
-          <w:sz w:val="18"/>
-          <w:szCs w:val="18"/>
-        </w:rPr>
-        <w:t>main</w:t>
-      </w:r>
-      <w:r>
-        <w:rPr>
-          <w:rFonts w:ascii="Courier New" w:hAnsi="Courier New" w:cs="Courier New"/>
-          <w:color w:val="00B050"/>
-          <w:sz w:val="18"/>
-          <w:szCs w:val="18"/>
-        </w:rPr>
-        <w:t xml:space="preserve"> return type </w:t>
-      </w:r>
-      <w:r>
-        <w:rPr>
-          <w:rFonts w:ascii="Courier New" w:hAnsi="Courier New" w:cs="Courier New"/>
-          <w:color w:val="00B050"/>
-          <w:sz w:val="18"/>
-          <w:szCs w:val="18"/>
-        </w:rPr>
-        <w:t>integer</w:t>
-      </w:r>
-      <w:r>
-        <w:rPr>
-          <w:rFonts w:ascii="Courier New" w:hAnsi="Courier New" w:cs="Courier New"/>
-          <w:color w:val="00B050"/>
-          <w:sz w:val="18"/>
-          <w:szCs w:val="18"/>
-        </w:rPr>
-        <w:t xml:space="preserve"> then</w:t>
+        <w:t>declare integer max equal numbers array index zero</w:t>
       </w:r>
     </w:p>
     <w:p>
@@ -6736,97 +6842,67 @@
           <w:sz w:val="18"/>
           <w:szCs w:val="18"/>
         </w:rPr>
-        <w:t>{</w:t>
-      </w:r>
-    </w:p>
-    <w:p>
-      <w:pPr>
-        <w:spacing w:after="0" w:line="240" w:lineRule="auto"/>
+        <w:tab/>
+      </w:r>
+      <w:proofErr w:type="spellStart"/>
+      <w:proofErr w:type="gramStart"/>
+      <w:r>
+        <w:rPr>
+          <w:sz w:val="18"/>
+          <w:szCs w:val="18"/>
+        </w:rPr>
+        <w:t>int</w:t>
+      </w:r>
+      <w:proofErr w:type="spellEnd"/>
+      <w:proofErr w:type="gramEnd"/>
+      <w:r>
+        <w:rPr>
+          <w:sz w:val="18"/>
+          <w:szCs w:val="18"/>
+        </w:rPr>
+        <w:t xml:space="preserve"> </w:t>
+      </w:r>
+      <w:proofErr w:type="spellStart"/>
+      <w:r>
+        <w:rPr>
+          <w:sz w:val="18"/>
+          <w:szCs w:val="18"/>
+        </w:rPr>
+        <w:t>i</w:t>
+      </w:r>
+      <w:proofErr w:type="spellEnd"/>
+      <w:r>
+        <w:rPr>
+          <w:sz w:val="18"/>
+          <w:szCs w:val="18"/>
+        </w:rPr>
+        <w:t>;</w:t>
+      </w:r>
+      <w:r>
+        <w:rPr>
+          <w:sz w:val="18"/>
+          <w:szCs w:val="18"/>
+        </w:rPr>
+        <w:t xml:space="preserve"> </w:t>
+      </w:r>
+      <w:r>
+        <w:rPr>
+          <w:color w:val="00B050"/>
+          <w:sz w:val="18"/>
+          <w:szCs w:val="18"/>
+        </w:rPr>
+        <w:t xml:space="preserve">// </w:t>
+      </w:r>
+      <w:r>
         <w:rPr>
           <w:rFonts w:ascii="Courier New" w:hAnsi="Courier New" w:cs="Courier New"/>
           <w:color w:val="00B050"/>
           <w:sz w:val="18"/>
           <w:szCs w:val="18"/>
         </w:rPr>
-      </w:pPr>
-      <w:r>
-        <w:rPr>
-          <w:sz w:val="18"/>
-          <w:szCs w:val="18"/>
-        </w:rPr>
-        <w:t xml:space="preserve">      </w:t>
-      </w:r>
-      <w:proofErr w:type="gramStart"/>
-      <w:r>
-        <w:rPr>
-          <w:sz w:val="18"/>
-          <w:szCs w:val="18"/>
-        </w:rPr>
-        <w:t>double</w:t>
-      </w:r>
-      <w:proofErr w:type="gramEnd"/>
-      <w:r>
-        <w:rPr>
-          <w:sz w:val="18"/>
-          <w:szCs w:val="18"/>
-        </w:rPr>
-        <w:t xml:space="preserve"> </w:t>
+        <w:t xml:space="preserve">declare integer </w:t>
       </w:r>
       <w:proofErr w:type="spellStart"/>
-      <w:r>
-        <w:rPr>
-          <w:sz w:val="18"/>
-          <w:szCs w:val="18"/>
-        </w:rPr>
-        <w:t>firstNumber</w:t>
-      </w:r>
-      <w:proofErr w:type="spellEnd"/>
-      <w:r>
-        <w:rPr>
-          <w:sz w:val="18"/>
-          <w:szCs w:val="18"/>
-        </w:rPr>
-        <w:t xml:space="preserve">, </w:t>
-      </w:r>
-      <w:proofErr w:type="spellStart"/>
-      <w:r>
-        <w:rPr>
-          <w:sz w:val="18"/>
-          <w:szCs w:val="18"/>
-        </w:rPr>
-        <w:t>secondNumber</w:t>
-      </w:r>
-      <w:proofErr w:type="spellEnd"/>
-      <w:r>
-        <w:rPr>
-          <w:sz w:val="18"/>
-          <w:szCs w:val="18"/>
-        </w:rPr>
-        <w:t xml:space="preserve">, </w:t>
-      </w:r>
-      <w:proofErr w:type="spellStart"/>
-      <w:r>
-        <w:rPr>
-          <w:sz w:val="18"/>
-          <w:szCs w:val="18"/>
-        </w:rPr>
-        <w:t>temporaryVariable</w:t>
-      </w:r>
-      <w:proofErr w:type="spellEnd"/>
-      <w:r>
-        <w:rPr>
-          <w:sz w:val="18"/>
-          <w:szCs w:val="18"/>
-        </w:rPr>
-        <w:t>;</w:t>
-      </w:r>
-      <w:r>
-        <w:rPr>
-          <w:sz w:val="18"/>
-          <w:szCs w:val="18"/>
-        </w:rPr>
-        <w:t xml:space="preserve"> </w:t>
-      </w:r>
       <w:r>
         <w:rPr>
           <w:rFonts w:ascii="Courier New" w:hAnsi="Courier New" w:cs="Courier New"/>
@@ -6834,82 +6910,9 @@
           <w:sz w:val="18"/>
           <w:szCs w:val="18"/>
         </w:rPr>
-        <w:t xml:space="preserve">// </w:t>
-      </w:r>
-      <w:r>
-        <w:rPr>
-          <w:rFonts w:ascii="Courier New" w:hAnsi="Courier New" w:cs="Courier New"/>
-          <w:color w:val="00B050"/>
-          <w:sz w:val="18"/>
-          <w:szCs w:val="18"/>
-        </w:rPr>
-        <w:t>declare double</w:t>
-      </w:r>
-      <w:r>
-        <w:rPr>
-          <w:rFonts w:ascii="Courier New" w:hAnsi="Courier New" w:cs="Courier New"/>
-          <w:color w:val="00B050"/>
-          <w:sz w:val="18"/>
-          <w:szCs w:val="18"/>
-        </w:rPr>
-        <w:t xml:space="preserve"> first number</w:t>
-      </w:r>
-    </w:p>
-    <w:p>
-      <w:pPr>
-        <w:spacing w:after="0" w:line="240" w:lineRule="auto"/>
-        <w:rPr>
-          <w:rFonts w:ascii="Courier New" w:hAnsi="Courier New" w:cs="Courier New"/>
-          <w:color w:val="00B050"/>
-          <w:sz w:val="18"/>
-          <w:szCs w:val="18"/>
-        </w:rPr>
-      </w:pPr>
-      <w:r>
-        <w:rPr>
-          <w:rFonts w:ascii="Courier New" w:hAnsi="Courier New" w:cs="Courier New"/>
-          <w:color w:val="00B050"/>
-          <w:sz w:val="18"/>
-          <w:szCs w:val="18"/>
-        </w:rPr>
-        <w:t>// declare double second number</w:t>
-      </w:r>
-    </w:p>
-    <w:p>
-      <w:pPr>
-        <w:spacing w:after="0" w:line="240" w:lineRule="auto"/>
-        <w:rPr>
-          <w:sz w:val="18"/>
-          <w:szCs w:val="18"/>
-        </w:rPr>
-      </w:pPr>
-      <w:r>
-        <w:rPr>
-          <w:rFonts w:ascii="Courier New" w:hAnsi="Courier New" w:cs="Courier New"/>
-          <w:color w:val="00B050"/>
-          <w:sz w:val="18"/>
-          <w:szCs w:val="18"/>
-        </w:rPr>
-        <w:t>//</w:t>
-      </w:r>
-      <w:r>
-        <w:rPr>
-          <w:rFonts w:ascii="Courier New" w:hAnsi="Courier New" w:cs="Courier New"/>
-          <w:color w:val="00B050"/>
-          <w:sz w:val="18"/>
-          <w:szCs w:val="18"/>
-        </w:rPr>
-        <w:t xml:space="preserve"> </w:t>
-      </w:r>
-      <w:r>
-        <w:rPr>
-          <w:rFonts w:ascii="Courier New" w:hAnsi="Courier New" w:cs="Courier New"/>
-          <w:color w:val="00B050"/>
-          <w:sz w:val="18"/>
-          <w:szCs w:val="18"/>
-        </w:rPr>
-        <w:t>declare double temporary variable</w:t>
-      </w:r>
+        <w:t>i</w:t>
+      </w:r>
+      <w:proofErr w:type="spellEnd"/>
     </w:p>
     <w:p>
       <w:pPr>
@@ -6933,6 +6936,38 @@
           <w:sz w:val="18"/>
           <w:szCs w:val="18"/>
         </w:rPr>
+        <w:tab/>
+      </w:r>
+      <w:proofErr w:type="gramStart"/>
+      <w:r>
+        <w:rPr>
+          <w:sz w:val="18"/>
+          <w:szCs w:val="18"/>
+        </w:rPr>
+        <w:t>for</w:t>
+      </w:r>
+      <w:proofErr w:type="gramEnd"/>
+      <w:r>
+        <w:rPr>
+          <w:sz w:val="18"/>
+          <w:szCs w:val="18"/>
+        </w:rPr>
+        <w:t xml:space="preserve"> (</w:t>
+      </w:r>
+      <w:proofErr w:type="spellStart"/>
+      <w:r>
+        <w:rPr>
+          <w:sz w:val="18"/>
+          <w:szCs w:val="18"/>
+        </w:rPr>
+        <w:t>i</w:t>
+      </w:r>
+      <w:proofErr w:type="spellEnd"/>
+      <w:r>
+        <w:rPr>
+          <w:sz w:val="18"/>
+          <w:szCs w:val="18"/>
+        </w:rPr>
         <w:t xml:space="preserve"> </w:t>
       </w:r>
       <w:r>
@@ -6940,16 +6975,29 @@
           <w:sz w:val="18"/>
           <w:szCs w:val="18"/>
         </w:rPr>
-        <w:t xml:space="preserve">     </w:t>
+        <w:t>=</w:t>
+      </w:r>
+      <w:r>
+        <w:rPr>
+          <w:sz w:val="18"/>
+          <w:szCs w:val="18"/>
+        </w:rPr>
+        <w:t xml:space="preserve"> </w:t>
+      </w:r>
+      <w:r>
+        <w:rPr>
+          <w:sz w:val="18"/>
+          <w:szCs w:val="18"/>
+        </w:rPr>
+        <w:t xml:space="preserve">1; </w:t>
       </w:r>
       <w:proofErr w:type="spellStart"/>
-      <w:proofErr w:type="gramStart"/>
-      <w:r>
-        <w:rPr>
-          <w:sz w:val="18"/>
-          <w:szCs w:val="18"/>
-        </w:rPr>
-        <w:t>printf</w:t>
+      <w:r>
+        <w:rPr>
+          <w:sz w:val="18"/>
+          <w:szCs w:val="18"/>
+        </w:rPr>
+        <w:t>i</w:t>
       </w:r>
       <w:proofErr w:type="spellEnd"/>
       <w:r>
@@ -6957,33 +7005,61 @@
           <w:sz w:val="18"/>
           <w:szCs w:val="18"/>
         </w:rPr>
-        <w:t>(</w:t>
-      </w:r>
-      <w:proofErr w:type="gramEnd"/>
-      <w:r>
-        <w:rPr>
-          <w:sz w:val="18"/>
-          <w:szCs w:val="18"/>
-        </w:rPr>
-        <w:t>"Enter first number</w:t>
-      </w:r>
-      <w:r>
-        <w:rPr>
-          <w:sz w:val="18"/>
-          <w:szCs w:val="18"/>
-        </w:rPr>
-        <w:t xml:space="preserve"> ");</w:t>
-      </w:r>
-      <w:r>
-        <w:rPr>
-          <w:sz w:val="18"/>
-          <w:szCs w:val="18"/>
-        </w:rPr>
         <w:t xml:space="preserve"> </w:t>
       </w:r>
       <w:r>
         <w:rPr>
-          <w:rFonts w:ascii="Courier New" w:hAnsi="Courier New" w:cs="Courier New"/>
+          <w:sz w:val="18"/>
+          <w:szCs w:val="18"/>
+        </w:rPr>
+        <w:t>&lt;</w:t>
+      </w:r>
+      <w:r>
+        <w:rPr>
+          <w:sz w:val="18"/>
+          <w:szCs w:val="18"/>
+        </w:rPr>
+        <w:t xml:space="preserve"> </w:t>
+      </w:r>
+      <w:r>
+        <w:rPr>
+          <w:sz w:val="18"/>
+          <w:szCs w:val="18"/>
+        </w:rPr>
+        <w:t>length</w:t>
+      </w:r>
+      <w:r>
+        <w:rPr>
+          <w:sz w:val="18"/>
+          <w:szCs w:val="18"/>
+        </w:rPr>
+        <w:t xml:space="preserve">; </w:t>
+      </w:r>
+      <w:proofErr w:type="spellStart"/>
+      <w:r>
+        <w:rPr>
+          <w:sz w:val="18"/>
+          <w:szCs w:val="18"/>
+        </w:rPr>
+        <w:t>i</w:t>
+      </w:r>
+      <w:proofErr w:type="spellEnd"/>
+      <w:r>
+        <w:rPr>
+          <w:sz w:val="18"/>
+          <w:szCs w:val="18"/>
+        </w:rPr>
+        <w:t>++) {</w:t>
+      </w:r>
+      <w:r>
+        <w:rPr>
+          <w:sz w:val="18"/>
+          <w:szCs w:val="18"/>
+        </w:rPr>
+        <w:t xml:space="preserve"> </w:t>
+      </w:r>
+      <w:r>
+        <w:rPr>
           <w:color w:val="00B050"/>
           <w:sz w:val="18"/>
           <w:szCs w:val="18"/>
@@ -6992,39 +7068,277 @@
       </w:r>
       <w:r>
         <w:rPr>
-          <w:rFonts w:ascii="Courier New" w:hAnsi="Courier New" w:cs="Courier New"/>
           <w:color w:val="00B050"/>
           <w:sz w:val="18"/>
           <w:szCs w:val="18"/>
         </w:rPr>
-        <w:t>call function print f parameter string enter first number</w:t>
+        <w:t xml:space="preserve">for </w:t>
+      </w:r>
+      <w:proofErr w:type="spellStart"/>
+      <w:r>
+        <w:rPr>
+          <w:color w:val="00B050"/>
+          <w:sz w:val="18"/>
+          <w:szCs w:val="18"/>
+        </w:rPr>
+        <w:t>i</w:t>
+      </w:r>
+      <w:proofErr w:type="spellEnd"/>
+      <w:r>
+        <w:rPr>
+          <w:color w:val="00B050"/>
+          <w:sz w:val="18"/>
+          <w:szCs w:val="18"/>
+        </w:rPr>
+        <w:t xml:space="preserve"> equal one </w:t>
+      </w:r>
+      <w:proofErr w:type="spellStart"/>
+      <w:r>
+        <w:rPr>
+          <w:color w:val="00B050"/>
+          <w:sz w:val="18"/>
+          <w:szCs w:val="18"/>
+        </w:rPr>
+        <w:t>i</w:t>
+      </w:r>
+      <w:proofErr w:type="spellEnd"/>
+      <w:r>
+        <w:rPr>
+          <w:color w:val="00B050"/>
+          <w:sz w:val="18"/>
+          <w:szCs w:val="18"/>
+        </w:rPr>
+        <w:t xml:space="preserve"> less than length</w:t>
+      </w:r>
+      <w:r>
+        <w:rPr>
+          <w:color w:val="00B050"/>
+          <w:sz w:val="18"/>
+          <w:szCs w:val="18"/>
+        </w:rPr>
+        <w:t xml:space="preserve"> </w:t>
+      </w:r>
+      <w:proofErr w:type="spellStart"/>
+      <w:r>
+        <w:rPr>
+          <w:color w:val="00B050"/>
+          <w:sz w:val="18"/>
+          <w:szCs w:val="18"/>
+        </w:rPr>
+        <w:t>i</w:t>
+      </w:r>
+      <w:proofErr w:type="spellEnd"/>
+      <w:r>
+        <w:rPr>
+          <w:color w:val="00B050"/>
+          <w:sz w:val="18"/>
+          <w:szCs w:val="18"/>
+        </w:rPr>
+        <w:t xml:space="preserve"> plus </w:t>
+      </w:r>
+      <w:proofErr w:type="spellStart"/>
+      <w:r>
+        <w:rPr>
+          <w:color w:val="00B050"/>
+          <w:sz w:val="18"/>
+          <w:szCs w:val="18"/>
+        </w:rPr>
+        <w:t>plus</w:t>
+      </w:r>
+      <w:proofErr w:type="spellEnd"/>
+      <w:r>
+        <w:rPr>
+          <w:color w:val="00B050"/>
+          <w:sz w:val="18"/>
+          <w:szCs w:val="18"/>
+        </w:rPr>
+        <w:t xml:space="preserve"> begin</w:t>
+      </w:r>
+      <w:r>
+        <w:rPr>
+          <w:color w:val="00B050"/>
+          <w:sz w:val="18"/>
+          <w:szCs w:val="18"/>
+        </w:rPr>
+        <w:t xml:space="preserve"> </w:t>
       </w:r>
     </w:p>
     <w:p>
       <w:pPr>
         <w:spacing w:after="0" w:line="240" w:lineRule="auto"/>
         <w:rPr>
-          <w:rFonts w:ascii="Courier New" w:hAnsi="Courier New" w:cs="Courier New"/>
+          <w:sz w:val="18"/>
+          <w:szCs w:val="18"/>
+        </w:rPr>
+      </w:pPr>
+      <w:r>
+        <w:rPr>
+          <w:sz w:val="18"/>
+          <w:szCs w:val="18"/>
+        </w:rPr>
+        <w:tab/>
+      </w:r>
+      <w:r>
+        <w:rPr>
+          <w:sz w:val="18"/>
+          <w:szCs w:val="18"/>
+        </w:rPr>
+        <w:tab/>
+      </w:r>
+      <w:proofErr w:type="gramStart"/>
+      <w:r>
+        <w:rPr>
+          <w:sz w:val="18"/>
+          <w:szCs w:val="18"/>
+        </w:rPr>
+        <w:t>if</w:t>
+      </w:r>
+      <w:proofErr w:type="gramEnd"/>
+      <w:r>
+        <w:rPr>
+          <w:sz w:val="18"/>
+          <w:szCs w:val="18"/>
+        </w:rPr>
+        <w:t xml:space="preserve"> (</w:t>
+      </w:r>
+      <w:r>
+        <w:rPr>
+          <w:sz w:val="18"/>
+          <w:szCs w:val="18"/>
+        </w:rPr>
+        <w:t>numbers</w:t>
+      </w:r>
+      <w:r>
+        <w:rPr>
+          <w:sz w:val="18"/>
+          <w:szCs w:val="18"/>
+        </w:rPr>
+        <w:t xml:space="preserve"> [</w:t>
+      </w:r>
+      <w:proofErr w:type="spellStart"/>
+      <w:r>
+        <w:rPr>
+          <w:sz w:val="18"/>
+          <w:szCs w:val="18"/>
+        </w:rPr>
+        <w:t>i</w:t>
+      </w:r>
+      <w:proofErr w:type="spellEnd"/>
+      <w:r>
+        <w:rPr>
+          <w:sz w:val="18"/>
+          <w:szCs w:val="18"/>
+        </w:rPr>
+        <w:t>] &gt; max) {</w:t>
+      </w:r>
+      <w:r>
+        <w:rPr>
+          <w:sz w:val="18"/>
+          <w:szCs w:val="18"/>
+        </w:rPr>
+        <w:t xml:space="preserve"> </w:t>
+      </w:r>
+      <w:r>
+        <w:rPr>
           <w:color w:val="00B050"/>
           <w:sz w:val="18"/>
           <w:szCs w:val="18"/>
         </w:rPr>
+        <w:t>//</w:t>
+      </w:r>
+      <w:r>
+        <w:rPr>
+          <w:color w:val="00B050"/>
+          <w:sz w:val="18"/>
+          <w:szCs w:val="18"/>
+        </w:rPr>
+        <w:t xml:space="preserve"> if numbers array index </w:t>
+      </w:r>
+      <w:proofErr w:type="spellStart"/>
+      <w:r>
+        <w:rPr>
+          <w:color w:val="00B050"/>
+          <w:sz w:val="18"/>
+          <w:szCs w:val="18"/>
+        </w:rPr>
+        <w:t>i</w:t>
+      </w:r>
+      <w:proofErr w:type="spellEnd"/>
+      <w:r>
+        <w:rPr>
+          <w:color w:val="00B050"/>
+          <w:sz w:val="18"/>
+          <w:szCs w:val="18"/>
+        </w:rPr>
+        <w:t xml:space="preserve"> greater than max then</w:t>
+      </w:r>
+    </w:p>
+    <w:p>
+      <w:pPr>
+        <w:spacing w:after="0" w:line="240" w:lineRule="auto"/>
+        <w:rPr>
+          <w:sz w:val="18"/>
+          <w:szCs w:val="18"/>
+        </w:rPr>
       </w:pPr>
       <w:r>
         <w:rPr>
           <w:sz w:val="18"/>
           <w:szCs w:val="18"/>
         </w:rPr>
-        <w:t xml:space="preserve">      </w:t>
+        <w:tab/>
+      </w:r>
+      <w:r>
+        <w:rPr>
+          <w:sz w:val="18"/>
+          <w:szCs w:val="18"/>
+        </w:rPr>
+        <w:tab/>
+      </w:r>
+      <w:r>
+        <w:rPr>
+          <w:sz w:val="18"/>
+          <w:szCs w:val="18"/>
+        </w:rPr>
+        <w:tab/>
+      </w:r>
+      <w:proofErr w:type="gramStart"/>
+      <w:r>
+        <w:rPr>
+          <w:sz w:val="18"/>
+          <w:szCs w:val="18"/>
+        </w:rPr>
+        <w:t>max</w:t>
+      </w:r>
+      <w:proofErr w:type="gramEnd"/>
+      <w:r>
+        <w:rPr>
+          <w:sz w:val="18"/>
+          <w:szCs w:val="18"/>
+        </w:rPr>
+        <w:t xml:space="preserve"> = </w:t>
+      </w:r>
+      <w:r>
+        <w:rPr>
+          <w:sz w:val="18"/>
+          <w:szCs w:val="18"/>
+        </w:rPr>
+        <w:t>numbers</w:t>
+      </w:r>
+      <w:r>
+        <w:rPr>
+          <w:sz w:val="18"/>
+          <w:szCs w:val="18"/>
+        </w:rPr>
+        <w:t xml:space="preserve"> [</w:t>
       </w:r>
       <w:proofErr w:type="spellStart"/>
-      <w:proofErr w:type="gramStart"/>
-      <w:r>
-        <w:rPr>
-          <w:sz w:val="18"/>
-          <w:szCs w:val="18"/>
-        </w:rPr>
-        <w:t>scanf</w:t>
+      <w:r>
+        <w:rPr>
+          <w:sz w:val="18"/>
+          <w:szCs w:val="18"/>
+        </w:rPr>
+        <w:t>i</w:t>
       </w:r>
       <w:proofErr w:type="spellEnd"/>
       <w:r>
@@ -7032,31 +7346,73 @@
           <w:sz w:val="18"/>
           <w:szCs w:val="18"/>
         </w:rPr>
-        <w:t>(</w:t>
-      </w:r>
-      <w:proofErr w:type="gramEnd"/>
-      <w:r>
-        <w:rPr>
-          <w:sz w:val="18"/>
-          <w:szCs w:val="18"/>
-        </w:rPr>
-        <w:t>"%lf", &amp;</w:t>
+        <w:t>];</w:t>
+      </w:r>
+      <w:r>
+        <w:rPr>
+          <w:color w:val="00B050"/>
+          <w:sz w:val="18"/>
+          <w:szCs w:val="18"/>
+        </w:rPr>
+        <w:t xml:space="preserve"> </w:t>
+      </w:r>
+      <w:r>
+        <w:rPr>
+          <w:color w:val="00B050"/>
+          <w:sz w:val="18"/>
+          <w:szCs w:val="18"/>
+        </w:rPr>
+        <w:t>//</w:t>
+      </w:r>
+      <w:r>
+        <w:rPr>
+          <w:color w:val="00B050"/>
+          <w:sz w:val="18"/>
+          <w:szCs w:val="18"/>
+        </w:rPr>
+        <w:t xml:space="preserve"> </w:t>
+      </w:r>
+      <w:r>
+        <w:rPr>
+          <w:color w:val="00B050"/>
+          <w:sz w:val="18"/>
+          <w:szCs w:val="18"/>
+        </w:rPr>
+        <w:t xml:space="preserve">max equal numbers array index </w:t>
       </w:r>
       <w:proofErr w:type="spellStart"/>
       <w:r>
         <w:rPr>
-          <w:sz w:val="18"/>
-          <w:szCs w:val="18"/>
-        </w:rPr>
-        <w:t>firstNumber</w:t>
+          <w:color w:val="00B050"/>
+          <w:sz w:val="18"/>
+          <w:szCs w:val="18"/>
+        </w:rPr>
+        <w:t>i</w:t>
       </w:r>
       <w:proofErr w:type="spellEnd"/>
-      <w:r>
-        <w:rPr>
-          <w:sz w:val="18"/>
-          <w:szCs w:val="18"/>
-        </w:rPr>
-        <w:t>);</w:t>
+    </w:p>
+    <w:p>
+      <w:pPr>
+        <w:spacing w:after="0" w:line="240" w:lineRule="auto"/>
+        <w:rPr>
+          <w:sz w:val="18"/>
+          <w:szCs w:val="18"/>
+        </w:rPr>
+      </w:pPr>
+      <w:r>
+        <w:rPr>
+          <w:sz w:val="18"/>
+          <w:szCs w:val="18"/>
+        </w:rPr>
+        <w:tab/>
+      </w:r>
+      <w:r>
+        <w:rPr>
+          <w:sz w:val="18"/>
+          <w:szCs w:val="18"/>
+        </w:rPr>
+        <w:tab/>
+        <w:t>}</w:t>
       </w:r>
       <w:r>
         <w:rPr>
@@ -7067,75 +7423,83 @@
       </w:r>
       <w:r>
         <w:rPr>
-          <w:rFonts w:ascii="Courier New" w:hAnsi="Courier New" w:cs="Courier New"/>
           <w:color w:val="00B050"/>
           <w:sz w:val="18"/>
           <w:szCs w:val="18"/>
         </w:rPr>
+        <w:t>//</w:t>
+      </w:r>
+      <w:r>
+        <w:rPr>
+          <w:color w:val="00B050"/>
+          <w:sz w:val="18"/>
+          <w:szCs w:val="18"/>
+        </w:rPr>
+        <w:t xml:space="preserve"> </w:t>
+      </w:r>
+      <w:r>
+        <w:rPr>
+          <w:color w:val="00B050"/>
+          <w:sz w:val="18"/>
+          <w:szCs w:val="18"/>
+        </w:rPr>
+        <w:t xml:space="preserve">end </w:t>
+      </w:r>
+      <w:r>
+        <w:rPr>
+          <w:color w:val="00B050"/>
+          <w:sz w:val="18"/>
+          <w:szCs w:val="18"/>
+        </w:rPr>
+        <w:t>if</w:t>
+      </w:r>
+    </w:p>
+    <w:p>
+      <w:pPr>
+        <w:spacing w:after="0" w:line="240" w:lineRule="auto"/>
+        <w:rPr>
+          <w:sz w:val="18"/>
+          <w:szCs w:val="18"/>
+        </w:rPr>
+      </w:pPr>
+      <w:r>
+        <w:rPr>
+          <w:sz w:val="18"/>
+          <w:szCs w:val="18"/>
+        </w:rPr>
+        <w:tab/>
+        <w:t>}</w:t>
+      </w:r>
+      <w:r>
+        <w:rPr>
+          <w:sz w:val="18"/>
+          <w:szCs w:val="18"/>
+        </w:rPr>
+        <w:t xml:space="preserve"> </w:t>
+      </w:r>
+      <w:r>
+        <w:rPr>
+          <w:color w:val="00B050"/>
+          <w:sz w:val="18"/>
+          <w:szCs w:val="18"/>
+        </w:rPr>
         <w:t xml:space="preserve">// </w:t>
       </w:r>
       <w:r>
         <w:rPr>
-          <w:rFonts w:ascii="Courier New" w:hAnsi="Courier New" w:cs="Courier New"/>
           <w:color w:val="00B050"/>
           <w:sz w:val="18"/>
           <w:szCs w:val="18"/>
         </w:rPr>
-        <w:t xml:space="preserve">call function </w:t>
-      </w:r>
-      <w:r>
-        <w:rPr>
-          <w:rFonts w:ascii="Courier New" w:hAnsi="Courier New" w:cs="Courier New"/>
+        <w:t xml:space="preserve">end </w:t>
+      </w:r>
+      <w:r>
+        <w:rPr>
           <w:color w:val="00B050"/>
           <w:sz w:val="18"/>
           <w:szCs w:val="18"/>
         </w:rPr>
-        <w:t>scan</w:t>
-      </w:r>
-      <w:r>
-        <w:rPr>
-          <w:rFonts w:ascii="Courier New" w:hAnsi="Courier New" w:cs="Courier New"/>
-          <w:color w:val="00B050"/>
-          <w:sz w:val="18"/>
-          <w:szCs w:val="18"/>
-        </w:rPr>
-        <w:t xml:space="preserve"> f parameter string </w:t>
-      </w:r>
-      <w:r>
-        <w:rPr>
-          <w:rFonts w:ascii="Courier New" w:hAnsi="Courier New" w:cs="Courier New"/>
-          <w:color w:val="00B050"/>
-          <w:sz w:val="18"/>
-          <w:szCs w:val="18"/>
-        </w:rPr>
-        <w:t xml:space="preserve">symbol </w:t>
-      </w:r>
-      <w:r>
-        <w:rPr>
-          <w:rFonts w:ascii="Courier New" w:hAnsi="Courier New" w:cs="Courier New"/>
-          <w:color w:val="00B050"/>
-          <w:sz w:val="18"/>
-          <w:szCs w:val="18"/>
-        </w:rPr>
-        <w:t>percent l f parameter</w:t>
-      </w:r>
-      <w:r>
-        <w:rPr>
-          <w:rFonts w:ascii="Courier New" w:hAnsi="Courier New" w:cs="Courier New"/>
-          <w:color w:val="00B050"/>
-          <w:sz w:val="18"/>
-          <w:szCs w:val="18"/>
-        </w:rPr>
-        <w:t xml:space="preserve"> </w:t>
-      </w:r>
-      <w:r>
-        <w:rPr>
-          <w:rFonts w:ascii="Courier New" w:hAnsi="Courier New" w:cs="Courier New"/>
-          <w:color w:val="00B050"/>
-          <w:sz w:val="18"/>
-          <w:szCs w:val="18"/>
-        </w:rPr>
-        <w:t>ampersand first number</w:t>
+        <w:t>for</w:t>
       </w:r>
     </w:p>
     <w:p>
@@ -7160,24 +7524,15 @@
           <w:sz w:val="18"/>
           <w:szCs w:val="18"/>
         </w:rPr>
-        <w:t xml:space="preserve">      </w:t>
-      </w:r>
-      <w:proofErr w:type="spellStart"/>
+        <w:tab/>
+      </w:r>
       <w:proofErr w:type="gramStart"/>
       <w:r>
         <w:rPr>
           <w:sz w:val="18"/>
           <w:szCs w:val="18"/>
         </w:rPr>
-        <w:t>printf</w:t>
-      </w:r>
-      <w:proofErr w:type="spellEnd"/>
-      <w:r>
-        <w:rPr>
-          <w:sz w:val="18"/>
-          <w:szCs w:val="18"/>
-        </w:rPr>
-        <w:t>(</w:t>
+        <w:t>return</w:t>
       </w:r>
       <w:proofErr w:type="gramEnd"/>
       <w:r>
@@ -7185,10 +7540,11 @@
           <w:sz w:val="18"/>
           <w:szCs w:val="18"/>
         </w:rPr>
-        <w:t>"Enter second number: ");</w:t>
-      </w:r>
-      <w:r>
-        <w:rPr>
+        <w:t xml:space="preserve"> max;</w:t>
+      </w:r>
+      <w:r>
+        <w:rPr>
+          <w:color w:val="00B050"/>
           <w:sz w:val="18"/>
           <w:szCs w:val="18"/>
         </w:rPr>
@@ -7196,7 +7552,6 @@
       </w:r>
       <w:r>
         <w:rPr>
-          <w:rFonts w:ascii="Courier New" w:hAnsi="Courier New" w:cs="Courier New"/>
           <w:color w:val="00B050"/>
           <w:sz w:val="18"/>
           <w:szCs w:val="18"/>
@@ -7205,37 +7560,17 @@
       </w:r>
       <w:r>
         <w:rPr>
-          <w:rFonts w:ascii="Courier New" w:hAnsi="Courier New" w:cs="Courier New"/>
           <w:color w:val="00B050"/>
           <w:sz w:val="18"/>
           <w:szCs w:val="18"/>
         </w:rPr>
-        <w:t xml:space="preserve">call function print f parameter string enter </w:t>
-      </w:r>
-      <w:r>
-        <w:rPr>
-          <w:rFonts w:ascii="Courier New" w:hAnsi="Courier New" w:cs="Courier New"/>
-          <w:color w:val="00B050"/>
-          <w:sz w:val="18"/>
-          <w:szCs w:val="18"/>
-        </w:rPr>
-        <w:t>second</w:t>
-      </w:r>
-      <w:r>
-        <w:rPr>
-          <w:rFonts w:ascii="Courier New" w:hAnsi="Courier New" w:cs="Courier New"/>
-          <w:color w:val="00B050"/>
-          <w:sz w:val="18"/>
-          <w:szCs w:val="18"/>
-        </w:rPr>
-        <w:t xml:space="preserve"> number</w:t>
+        <w:t>return max</w:t>
       </w:r>
     </w:p>
     <w:p>
       <w:pPr>
         <w:spacing w:after="0" w:line="240" w:lineRule="auto"/>
         <w:rPr>
-          <w:rFonts w:ascii="Courier New" w:hAnsi="Courier New" w:cs="Courier New"/>
           <w:color w:val="00B050"/>
           <w:sz w:val="18"/>
           <w:szCs w:val="18"/>
@@ -7246,48 +7581,7 @@
           <w:sz w:val="18"/>
           <w:szCs w:val="18"/>
         </w:rPr>
-        <w:t xml:space="preserve">      </w:t>
-      </w:r>
-      <w:proofErr w:type="spellStart"/>
-      <w:proofErr w:type="gramStart"/>
-      <w:r>
-        <w:rPr>
-          <w:sz w:val="18"/>
-          <w:szCs w:val="18"/>
-        </w:rPr>
-        <w:t>scanf</w:t>
-      </w:r>
-      <w:proofErr w:type="spellEnd"/>
-      <w:r>
-        <w:rPr>
-          <w:sz w:val="18"/>
-          <w:szCs w:val="18"/>
-        </w:rPr>
-        <w:t>(</w:t>
-      </w:r>
-      <w:proofErr w:type="gramEnd"/>
-      <w:r>
-        <w:rPr>
-          <w:sz w:val="18"/>
-          <w:szCs w:val="18"/>
-        </w:rPr>
-        <w:t>"%lf",&amp;</w:t>
-      </w:r>
-      <w:proofErr w:type="spellStart"/>
-      <w:r>
-        <w:rPr>
-          <w:sz w:val="18"/>
-          <w:szCs w:val="18"/>
-        </w:rPr>
-        <w:t>secondNumber</w:t>
-      </w:r>
-      <w:proofErr w:type="spellEnd"/>
-      <w:r>
-        <w:rPr>
-          <w:sz w:val="18"/>
-          <w:szCs w:val="18"/>
-        </w:rPr>
-        <w:t>);</w:t>
+        <w:t>}</w:t>
       </w:r>
       <w:r>
         <w:rPr>
@@ -7298,72 +7592,119 @@
       </w:r>
       <w:r>
         <w:rPr>
-          <w:rFonts w:ascii="Courier New" w:hAnsi="Courier New" w:cs="Courier New"/>
           <w:color w:val="00B050"/>
           <w:sz w:val="18"/>
           <w:szCs w:val="18"/>
         </w:rPr>
-        <w:t xml:space="preserve">// </w:t>
-      </w:r>
-      <w:r>
-        <w:rPr>
-          <w:rFonts w:ascii="Courier New" w:hAnsi="Courier New" w:cs="Courier New"/>
-          <w:color w:val="00B050"/>
-          <w:sz w:val="18"/>
-          <w:szCs w:val="18"/>
-        </w:rPr>
-        <w:t xml:space="preserve">call function </w:t>
-      </w:r>
-      <w:r>
-        <w:rPr>
-          <w:rFonts w:ascii="Courier New" w:hAnsi="Courier New" w:cs="Courier New"/>
-          <w:color w:val="00B050"/>
-          <w:sz w:val="18"/>
-          <w:szCs w:val="18"/>
-        </w:rPr>
-        <w:t>scan</w:t>
-      </w:r>
-      <w:r>
-        <w:rPr>
-          <w:rFonts w:ascii="Courier New" w:hAnsi="Courier New" w:cs="Courier New"/>
-          <w:color w:val="00B050"/>
-          <w:sz w:val="18"/>
-          <w:szCs w:val="18"/>
-        </w:rPr>
-        <w:t xml:space="preserve"> f parameter string</w:t>
-      </w:r>
-      <w:r>
-        <w:rPr>
-          <w:rFonts w:ascii="Courier New" w:hAnsi="Courier New" w:cs="Courier New"/>
-          <w:color w:val="00B050"/>
-          <w:sz w:val="18"/>
-          <w:szCs w:val="18"/>
-        </w:rPr>
-        <w:t xml:space="preserve"> symbol</w:t>
-      </w:r>
-      <w:r>
-        <w:rPr>
-          <w:rFonts w:ascii="Courier New" w:hAnsi="Courier New" w:cs="Courier New"/>
-          <w:color w:val="00B050"/>
-          <w:sz w:val="18"/>
-          <w:szCs w:val="18"/>
-        </w:rPr>
-        <w:t xml:space="preserve"> </w:t>
-      </w:r>
-      <w:r>
-        <w:rPr>
-          <w:rFonts w:ascii="Courier New" w:hAnsi="Courier New" w:cs="Courier New"/>
-          <w:color w:val="00B050"/>
-          <w:sz w:val="18"/>
-          <w:szCs w:val="18"/>
-        </w:rPr>
-        <w:t>percent l f parameter ampersand second number</w:t>
+        <w:t>// end function</w:t>
       </w:r>
     </w:p>
     <w:p>
       <w:pPr>
         <w:spacing w:after="0" w:line="240" w:lineRule="auto"/>
         <w:rPr>
+          <w:color w:val="00B050"/>
+          <w:sz w:val="18"/>
+          <w:szCs w:val="18"/>
+        </w:rPr>
+      </w:pPr>
+    </w:p>
+    <w:p>
+      <w:pPr>
+        <w:rPr>
+          <w:rFonts w:ascii="Courier New" w:hAnsi="Courier New" w:cs="Courier New"/>
+          <w:color w:val="00B050"/>
+          <w:sz w:val="18"/>
+          <w:szCs w:val="18"/>
+        </w:rPr>
+      </w:pPr>
+      <w:r>
+        <w:rPr>
+          <w:sz w:val="40"/>
+          <w:szCs w:val="40"/>
+        </w:rPr>
+        <w:lastRenderedPageBreak/>
+        <w:t xml:space="preserve">Script for </w:t>
+      </w:r>
+      <w:r>
+        <w:rPr>
+          <w:sz w:val="40"/>
+          <w:szCs w:val="40"/>
+        </w:rPr>
+        <w:t>Test Program:</w:t>
+      </w:r>
+    </w:p>
+    <w:p>
+      <w:pPr>
+        <w:spacing w:after="0" w:line="240" w:lineRule="auto"/>
+        <w:rPr>
+          <w:rFonts w:ascii="Courier New" w:hAnsi="Courier New" w:cs="Courier New"/>
+          <w:sz w:val="18"/>
+          <w:szCs w:val="18"/>
+        </w:rPr>
+      </w:pPr>
+      <w:r>
+        <w:rPr>
+          <w:rFonts w:ascii="Courier New" w:hAnsi="Courier New" w:cs="Courier New"/>
+          <w:sz w:val="18"/>
+          <w:szCs w:val="18"/>
+        </w:rPr>
+        <w:t>create function find maximum with return type integer with parameter integer array numbers with parameter integer length begin</w:t>
+      </w:r>
+    </w:p>
+    <w:p>
+      <w:pPr>
+        <w:spacing w:after="0" w:line="240" w:lineRule="auto"/>
+        <w:ind w:firstLine="720"/>
+        <w:rPr>
+          <w:rFonts w:ascii="Courier New" w:hAnsi="Courier New" w:cs="Courier New"/>
+          <w:sz w:val="18"/>
+          <w:szCs w:val="18"/>
+        </w:rPr>
+      </w:pPr>
+      <w:r>
+        <w:rPr>
+          <w:rFonts w:ascii="Courier New" w:hAnsi="Courier New" w:cs="Courier New"/>
+          <w:sz w:val="18"/>
+          <w:szCs w:val="18"/>
+        </w:rPr>
+        <w:t>declare integer max equal numbers array index zero</w:t>
+      </w:r>
+    </w:p>
+    <w:p>
+      <w:pPr>
+        <w:spacing w:after="0" w:line="240" w:lineRule="auto"/>
+        <w:rPr>
+          <w:rFonts w:ascii="Courier New" w:hAnsi="Courier New" w:cs="Courier New"/>
+          <w:sz w:val="18"/>
+          <w:szCs w:val="18"/>
+        </w:rPr>
+      </w:pPr>
+      <w:r>
+        <w:rPr>
+          <w:rFonts w:ascii="Courier New" w:hAnsi="Courier New" w:cs="Courier New"/>
+          <w:sz w:val="18"/>
+          <w:szCs w:val="18"/>
+        </w:rPr>
+        <w:tab/>
+        <w:t xml:space="preserve">declare integer </w:t>
+      </w:r>
+      <w:proofErr w:type="spellStart"/>
+      <w:r>
+        <w:rPr>
+          <w:rFonts w:ascii="Courier New" w:hAnsi="Courier New" w:cs="Courier New"/>
+          <w:sz w:val="18"/>
+          <w:szCs w:val="18"/>
+        </w:rPr>
+        <w:t>i</w:t>
+      </w:r>
+      <w:proofErr w:type="spellEnd"/>
+    </w:p>
+    <w:p>
+      <w:pPr>
+        <w:spacing w:after="0" w:line="240" w:lineRule="auto"/>
+        <w:rPr>
+          <w:rFonts w:ascii="Courier New" w:hAnsi="Courier New" w:cs="Courier New"/>
           <w:sz w:val="18"/>
           <w:szCs w:val="18"/>
         </w:rPr>
@@ -7373,281 +7714,248 @@
       <w:pPr>
         <w:spacing w:after="0" w:line="240" w:lineRule="auto"/>
         <w:rPr>
+          <w:rFonts w:ascii="Courier New" w:hAnsi="Courier New" w:cs="Courier New"/>
           <w:sz w:val="18"/>
           <w:szCs w:val="18"/>
         </w:rPr>
       </w:pPr>
       <w:r>
         <w:rPr>
-          <w:sz w:val="18"/>
-          <w:szCs w:val="18"/>
-        </w:rPr>
-        <w:lastRenderedPageBreak/>
-        <w:t xml:space="preserve">      </w:t>
+          <w:rFonts w:ascii="Courier New" w:hAnsi="Courier New" w:cs="Courier New"/>
+          <w:sz w:val="18"/>
+          <w:szCs w:val="18"/>
+        </w:rPr>
+        <w:tab/>
+        <w:t xml:space="preserve">for </w:t>
       </w:r>
       <w:proofErr w:type="spellStart"/>
-      <w:proofErr w:type="gramStart"/>
-      <w:r>
-        <w:rPr>
-          <w:sz w:val="18"/>
-          <w:szCs w:val="18"/>
-        </w:rPr>
-        <w:t>temporaryVariable</w:t>
+      <w:r>
+        <w:rPr>
+          <w:rFonts w:ascii="Courier New" w:hAnsi="Courier New" w:cs="Courier New"/>
+          <w:sz w:val="18"/>
+          <w:szCs w:val="18"/>
+        </w:rPr>
+        <w:t>i</w:t>
       </w:r>
       <w:proofErr w:type="spellEnd"/>
-      <w:proofErr w:type="gramEnd"/>
-      <w:r>
-        <w:rPr>
-          <w:sz w:val="18"/>
-          <w:szCs w:val="18"/>
-        </w:rPr>
-        <w:t xml:space="preserve"> = </w:t>
+      <w:r>
+        <w:rPr>
+          <w:rFonts w:ascii="Courier New" w:hAnsi="Courier New" w:cs="Courier New"/>
+          <w:sz w:val="18"/>
+          <w:szCs w:val="18"/>
+        </w:rPr>
+        <w:t xml:space="preserve"> equal one </w:t>
       </w:r>
       <w:proofErr w:type="spellStart"/>
       <w:r>
         <w:rPr>
-          <w:sz w:val="18"/>
-          <w:szCs w:val="18"/>
-        </w:rPr>
-        <w:t>firstNumber</w:t>
+          <w:rFonts w:ascii="Courier New" w:hAnsi="Courier New" w:cs="Courier New"/>
+          <w:sz w:val="18"/>
+          <w:szCs w:val="18"/>
+        </w:rPr>
+        <w:t>i</w:t>
       </w:r>
       <w:proofErr w:type="spellEnd"/>
       <w:r>
         <w:rPr>
-          <w:sz w:val="18"/>
-          <w:szCs w:val="18"/>
-        </w:rPr>
-        <w:t>;</w:t>
-      </w:r>
-      <w:r>
-        <w:rPr>
           <w:rFonts w:ascii="Courier New" w:hAnsi="Courier New" w:cs="Courier New"/>
-          <w:color w:val="00B050"/>
-          <w:sz w:val="18"/>
-          <w:szCs w:val="18"/>
-        </w:rPr>
-        <w:t xml:space="preserve"> </w:t>
-      </w:r>
+          <w:sz w:val="18"/>
+          <w:szCs w:val="18"/>
+        </w:rPr>
+        <w:t xml:space="preserve"> less than length </w:t>
+      </w:r>
+      <w:proofErr w:type="spellStart"/>
       <w:r>
         <w:rPr>
           <w:rFonts w:ascii="Courier New" w:hAnsi="Courier New" w:cs="Courier New"/>
-          <w:color w:val="00B050"/>
-          <w:sz w:val="18"/>
-          <w:szCs w:val="18"/>
-        </w:rPr>
-        <w:t xml:space="preserve">// </w:t>
-      </w:r>
+          <w:sz w:val="18"/>
+          <w:szCs w:val="18"/>
+        </w:rPr>
+        <w:t>i</w:t>
+      </w:r>
+      <w:proofErr w:type="spellEnd"/>
       <w:r>
         <w:rPr>
           <w:rFonts w:ascii="Courier New" w:hAnsi="Courier New" w:cs="Courier New"/>
-          <w:color w:val="00B050"/>
-          <w:sz w:val="18"/>
-          <w:szCs w:val="18"/>
-        </w:rPr>
-        <w:t>temporary variable equal first number</w:t>
+          <w:sz w:val="18"/>
+          <w:szCs w:val="18"/>
+        </w:rPr>
+        <w:t xml:space="preserve"> plus </w:t>
+      </w:r>
+      <w:proofErr w:type="spellStart"/>
+      <w:r>
+        <w:rPr>
+          <w:rFonts w:ascii="Courier New" w:hAnsi="Courier New" w:cs="Courier New"/>
+          <w:sz w:val="18"/>
+          <w:szCs w:val="18"/>
+        </w:rPr>
+        <w:t>plus</w:t>
+      </w:r>
+      <w:proofErr w:type="spellEnd"/>
+      <w:r>
+        <w:rPr>
+          <w:rFonts w:ascii="Courier New" w:hAnsi="Courier New" w:cs="Courier New"/>
+          <w:sz w:val="18"/>
+          <w:szCs w:val="18"/>
+        </w:rPr>
+        <w:t xml:space="preserve"> begin </w:t>
       </w:r>
     </w:p>
     <w:p>
       <w:pPr>
         <w:spacing w:after="0" w:line="240" w:lineRule="auto"/>
         <w:rPr>
+          <w:rFonts w:ascii="Courier New" w:hAnsi="Courier New" w:cs="Courier New"/>
           <w:sz w:val="18"/>
           <w:szCs w:val="18"/>
         </w:rPr>
       </w:pPr>
       <w:r>
         <w:rPr>
-          <w:sz w:val="18"/>
-          <w:szCs w:val="18"/>
-        </w:rPr>
-        <w:t xml:space="preserve">      </w:t>
+          <w:rFonts w:ascii="Courier New" w:hAnsi="Courier New" w:cs="Courier New"/>
+          <w:sz w:val="18"/>
+          <w:szCs w:val="18"/>
+        </w:rPr>
+        <w:tab/>
+      </w:r>
+      <w:r>
+        <w:rPr>
+          <w:rFonts w:ascii="Courier New" w:hAnsi="Courier New" w:cs="Courier New"/>
+          <w:sz w:val="18"/>
+          <w:szCs w:val="18"/>
+        </w:rPr>
+        <w:tab/>
+        <w:t xml:space="preserve">if numbers array index </w:t>
       </w:r>
       <w:proofErr w:type="spellStart"/>
-      <w:proofErr w:type="gramStart"/>
-      <w:r>
-        <w:rPr>
-          <w:sz w:val="18"/>
-          <w:szCs w:val="18"/>
-        </w:rPr>
-        <w:t>firstNumber</w:t>
+      <w:r>
+        <w:rPr>
+          <w:rFonts w:ascii="Courier New" w:hAnsi="Courier New" w:cs="Courier New"/>
+          <w:sz w:val="18"/>
+          <w:szCs w:val="18"/>
+        </w:rPr>
+        <w:t>i</w:t>
       </w:r>
       <w:proofErr w:type="spellEnd"/>
-      <w:proofErr w:type="gramEnd"/>
-      <w:r>
-        <w:rPr>
-          <w:sz w:val="18"/>
-          <w:szCs w:val="18"/>
-        </w:rPr>
-        <w:t xml:space="preserve"> = </w:t>
-      </w:r>
-      <w:proofErr w:type="spellStart"/>
-      <w:r>
-        <w:rPr>
-          <w:sz w:val="18"/>
-          <w:szCs w:val="18"/>
-        </w:rPr>
-        <w:t>secondNumber</w:t>
-      </w:r>
-      <w:proofErr w:type="spellEnd"/>
-      <w:r>
-        <w:rPr>
-          <w:sz w:val="18"/>
-          <w:szCs w:val="18"/>
-        </w:rPr>
-        <w:t>;</w:t>
-      </w:r>
-      <w:r>
-        <w:rPr>
-          <w:sz w:val="18"/>
-          <w:szCs w:val="18"/>
-        </w:rPr>
-        <w:t xml:space="preserve"> </w:t>
-      </w:r>
       <w:r>
         <w:rPr>
           <w:rFonts w:ascii="Courier New" w:hAnsi="Courier New" w:cs="Courier New"/>
-          <w:color w:val="00B050"/>
-          <w:sz w:val="18"/>
-          <w:szCs w:val="18"/>
-        </w:rPr>
-        <w:t xml:space="preserve">// </w:t>
-      </w:r>
-      <w:r>
-        <w:rPr>
-          <w:rFonts w:ascii="Courier New" w:hAnsi="Courier New" w:cs="Courier New"/>
-          <w:color w:val="00B050"/>
-          <w:sz w:val="18"/>
-          <w:szCs w:val="18"/>
-        </w:rPr>
-        <w:t xml:space="preserve">first number </w:t>
-      </w:r>
-      <w:r>
-        <w:rPr>
-          <w:rFonts w:ascii="Courier New" w:hAnsi="Courier New" w:cs="Courier New"/>
-          <w:color w:val="00B050"/>
-          <w:sz w:val="18"/>
-          <w:szCs w:val="18"/>
-        </w:rPr>
-        <w:t xml:space="preserve">equal </w:t>
-      </w:r>
-      <w:r>
-        <w:rPr>
-          <w:rFonts w:ascii="Courier New" w:hAnsi="Courier New" w:cs="Courier New"/>
-          <w:color w:val="00B050"/>
-          <w:sz w:val="18"/>
-          <w:szCs w:val="18"/>
-        </w:rPr>
-        <w:t>second</w:t>
-      </w:r>
-      <w:r>
-        <w:rPr>
-          <w:rFonts w:ascii="Courier New" w:hAnsi="Courier New" w:cs="Courier New"/>
-          <w:color w:val="00B050"/>
-          <w:sz w:val="18"/>
-          <w:szCs w:val="18"/>
-        </w:rPr>
-        <w:t xml:space="preserve"> number</w:t>
+          <w:sz w:val="18"/>
+          <w:szCs w:val="18"/>
+        </w:rPr>
+        <w:t xml:space="preserve"> greater than max then</w:t>
       </w:r>
     </w:p>
     <w:p>
       <w:pPr>
         <w:spacing w:after="0" w:line="240" w:lineRule="auto"/>
         <w:rPr>
+          <w:rFonts w:ascii="Courier New" w:hAnsi="Courier New" w:cs="Courier New"/>
           <w:sz w:val="18"/>
           <w:szCs w:val="18"/>
         </w:rPr>
       </w:pPr>
       <w:r>
         <w:rPr>
-          <w:sz w:val="18"/>
-          <w:szCs w:val="18"/>
-        </w:rPr>
-        <w:t xml:space="preserve">      </w:t>
+          <w:rFonts w:ascii="Courier New" w:hAnsi="Courier New" w:cs="Courier New"/>
+          <w:sz w:val="18"/>
+          <w:szCs w:val="18"/>
+        </w:rPr>
+        <w:tab/>
+      </w:r>
+      <w:r>
+        <w:rPr>
+          <w:rFonts w:ascii="Courier New" w:hAnsi="Courier New" w:cs="Courier New"/>
+          <w:sz w:val="18"/>
+          <w:szCs w:val="18"/>
+        </w:rPr>
+        <w:tab/>
+      </w:r>
+      <w:r>
+        <w:rPr>
+          <w:rFonts w:ascii="Courier New" w:hAnsi="Courier New" w:cs="Courier New"/>
+          <w:sz w:val="18"/>
+          <w:szCs w:val="18"/>
+        </w:rPr>
+        <w:tab/>
+        <w:t xml:space="preserve">max equal numbers array index </w:t>
       </w:r>
       <w:proofErr w:type="spellStart"/>
-      <w:proofErr w:type="gramStart"/>
-      <w:r>
-        <w:rPr>
-          <w:sz w:val="18"/>
-          <w:szCs w:val="18"/>
-        </w:rPr>
-        <w:t>secondNumber</w:t>
+      <w:r>
+        <w:rPr>
+          <w:rFonts w:ascii="Courier New" w:hAnsi="Courier New" w:cs="Courier New"/>
+          <w:sz w:val="18"/>
+          <w:szCs w:val="18"/>
+        </w:rPr>
+        <w:t>i</w:t>
       </w:r>
       <w:proofErr w:type="spellEnd"/>
-      <w:proofErr w:type="gramEnd"/>
-      <w:r>
-        <w:rPr>
-          <w:sz w:val="18"/>
-          <w:szCs w:val="18"/>
-        </w:rPr>
-        <w:t xml:space="preserve"> = </w:t>
-      </w:r>
-      <w:proofErr w:type="spellStart"/>
-      <w:r>
-        <w:rPr>
-          <w:sz w:val="18"/>
-          <w:szCs w:val="18"/>
-        </w:rPr>
-        <w:t>temporaryVariable</w:t>
-      </w:r>
-      <w:proofErr w:type="spellEnd"/>
-      <w:r>
-        <w:rPr>
-          <w:sz w:val="18"/>
-          <w:szCs w:val="18"/>
-        </w:rPr>
-        <w:t>;</w:t>
-      </w:r>
-      <w:r>
-        <w:rPr>
-          <w:rFonts w:ascii="Courier New" w:hAnsi="Courier New" w:cs="Courier New"/>
-          <w:color w:val="00B050"/>
-          <w:sz w:val="18"/>
-          <w:szCs w:val="18"/>
-        </w:rPr>
-        <w:t xml:space="preserve"> </w:t>
-      </w:r>
-      <w:r>
-        <w:rPr>
-          <w:rFonts w:ascii="Courier New" w:hAnsi="Courier New" w:cs="Courier New"/>
-          <w:color w:val="00B050"/>
-          <w:sz w:val="18"/>
-          <w:szCs w:val="18"/>
-        </w:rPr>
-        <w:t xml:space="preserve">// </w:t>
-      </w:r>
-      <w:r>
-        <w:rPr>
-          <w:rFonts w:ascii="Courier New" w:hAnsi="Courier New" w:cs="Courier New"/>
-          <w:color w:val="00B050"/>
-          <w:sz w:val="18"/>
-          <w:szCs w:val="18"/>
-        </w:rPr>
-        <w:t>second</w:t>
-      </w:r>
-      <w:r>
-        <w:rPr>
-          <w:rFonts w:ascii="Courier New" w:hAnsi="Courier New" w:cs="Courier New"/>
-          <w:color w:val="00B050"/>
-          <w:sz w:val="18"/>
-          <w:szCs w:val="18"/>
-        </w:rPr>
-        <w:t xml:space="preserve"> number equal </w:t>
-      </w:r>
-      <w:r>
-        <w:rPr>
-          <w:rFonts w:ascii="Courier New" w:hAnsi="Courier New" w:cs="Courier New"/>
-          <w:color w:val="00B050"/>
-          <w:sz w:val="18"/>
-          <w:szCs w:val="18"/>
-        </w:rPr>
-        <w:t>temporary variable</w:t>
-      </w:r>
     </w:p>
     <w:p>
       <w:pPr>
         <w:spacing w:after="0" w:line="240" w:lineRule="auto"/>
         <w:rPr>
+          <w:rFonts w:ascii="Courier New" w:hAnsi="Courier New" w:cs="Courier New"/>
+          <w:sz w:val="18"/>
+          <w:szCs w:val="18"/>
+        </w:rPr>
+      </w:pPr>
+      <w:r>
+        <w:rPr>
+          <w:rFonts w:ascii="Courier New" w:hAnsi="Courier New" w:cs="Courier New"/>
+          <w:sz w:val="18"/>
+          <w:szCs w:val="18"/>
+        </w:rPr>
+        <w:tab/>
+      </w:r>
+      <w:r>
+        <w:rPr>
+          <w:rFonts w:ascii="Courier New" w:hAnsi="Courier New" w:cs="Courier New"/>
+          <w:sz w:val="18"/>
+          <w:szCs w:val="18"/>
+        </w:rPr>
+        <w:tab/>
+      </w:r>
+      <w:r>
+        <w:rPr>
+          <w:rFonts w:ascii="Courier New" w:hAnsi="Courier New" w:cs="Courier New"/>
+          <w:sz w:val="18"/>
+          <w:szCs w:val="18"/>
+        </w:rPr>
+        <w:t>end if</w:t>
+      </w:r>
+    </w:p>
+    <w:p>
+      <w:pPr>
+        <w:spacing w:after="0" w:line="240" w:lineRule="auto"/>
+        <w:rPr>
+          <w:rFonts w:ascii="Courier New" w:hAnsi="Courier New" w:cs="Courier New"/>
+          <w:sz w:val="18"/>
+          <w:szCs w:val="18"/>
+        </w:rPr>
+      </w:pPr>
+      <w:r>
+        <w:rPr>
+          <w:rFonts w:ascii="Courier New" w:hAnsi="Courier New" w:cs="Courier New"/>
+          <w:sz w:val="18"/>
+          <w:szCs w:val="18"/>
+        </w:rPr>
+        <w:tab/>
+      </w:r>
+      <w:r>
+        <w:rPr>
+          <w:rFonts w:ascii="Courier New" w:hAnsi="Courier New" w:cs="Courier New"/>
+          <w:sz w:val="18"/>
+          <w:szCs w:val="18"/>
+        </w:rPr>
+        <w:t>end for</w:t>
+      </w:r>
+    </w:p>
+    <w:p>
+      <w:pPr>
+        <w:spacing w:after="0" w:line="240" w:lineRule="auto"/>
+        <w:rPr>
+          <w:rFonts w:ascii="Courier New" w:hAnsi="Courier New" w:cs="Courier New"/>
           <w:sz w:val="18"/>
           <w:szCs w:val="18"/>
         </w:rPr>
@@ -7658,108 +7966,26 @@
         <w:spacing w:after="0" w:line="240" w:lineRule="auto"/>
         <w:rPr>
           <w:rFonts w:ascii="Courier New" w:hAnsi="Courier New" w:cs="Courier New"/>
-          <w:color w:val="00B050"/>
           <w:sz w:val="18"/>
           <w:szCs w:val="18"/>
         </w:rPr>
       </w:pPr>
       <w:r>
         <w:rPr>
-          <w:sz w:val="18"/>
-          <w:szCs w:val="18"/>
-        </w:rPr>
-        <w:t xml:space="preserve">      </w:t>
-      </w:r>
-      <w:proofErr w:type="spellStart"/>
-      <w:r>
-        <w:rPr>
-          <w:sz w:val="18"/>
-          <w:szCs w:val="18"/>
-        </w:rPr>
-        <w:t>printf</w:t>
-      </w:r>
-      <w:proofErr w:type="spellEnd"/>
-      <w:r>
-        <w:rPr>
-          <w:sz w:val="18"/>
-          <w:szCs w:val="18"/>
-        </w:rPr>
-        <w:t>("\</w:t>
-      </w:r>
-      <w:proofErr w:type="spellStart"/>
-      <w:r>
-        <w:rPr>
-          <w:sz w:val="18"/>
-          <w:szCs w:val="18"/>
-        </w:rPr>
-        <w:t>nAfter</w:t>
-      </w:r>
-      <w:proofErr w:type="spellEnd"/>
-      <w:r>
-        <w:rPr>
-          <w:sz w:val="18"/>
-          <w:szCs w:val="18"/>
-        </w:rPr>
-        <w:t xml:space="preserve"> swapping, </w:t>
-      </w:r>
-      <w:proofErr w:type="spellStart"/>
-      <w:r>
-        <w:rPr>
-          <w:sz w:val="18"/>
-          <w:szCs w:val="18"/>
-        </w:rPr>
-        <w:t>firstNumber</w:t>
-      </w:r>
-      <w:proofErr w:type="spellEnd"/>
-      <w:r>
-        <w:rPr>
-          <w:sz w:val="18"/>
-          <w:szCs w:val="18"/>
-        </w:rPr>
-        <w:t xml:space="preserve"> = %.2lf\n", </w:t>
-      </w:r>
-      <w:proofErr w:type="spellStart"/>
-      <w:r>
-        <w:rPr>
-          <w:sz w:val="18"/>
-          <w:szCs w:val="18"/>
-        </w:rPr>
-        <w:t>firstNumber</w:t>
-      </w:r>
-      <w:proofErr w:type="spellEnd"/>
-      <w:r>
-        <w:rPr>
-          <w:sz w:val="18"/>
-          <w:szCs w:val="18"/>
-        </w:rPr>
-        <w:t>);</w:t>
-      </w:r>
-      <w:r>
-        <w:rPr>
           <w:rFonts w:ascii="Courier New" w:hAnsi="Courier New" w:cs="Courier New"/>
-          <w:color w:val="00B050"/>
-          <w:sz w:val="18"/>
-          <w:szCs w:val="18"/>
-        </w:rPr>
-        <w:t xml:space="preserve"> </w:t>
+          <w:sz w:val="18"/>
+          <w:szCs w:val="18"/>
+        </w:rPr>
+        <w:tab/>
+        <w:t>re</w:t>
       </w:r>
       <w:r>
         <w:rPr>
           <w:rFonts w:ascii="Courier New" w:hAnsi="Courier New" w:cs="Courier New"/>
-          <w:color w:val="00B050"/>
-          <w:sz w:val="18"/>
-          <w:szCs w:val="18"/>
-        </w:rPr>
-        <w:t xml:space="preserve">// </w:t>
-      </w:r>
-      <w:r>
-        <w:rPr>
-          <w:rFonts w:ascii="Courier New" w:hAnsi="Courier New" w:cs="Courier New"/>
-          <w:color w:val="00B050"/>
-          <w:sz w:val="18"/>
-          <w:szCs w:val="18"/>
-        </w:rPr>
-        <w:t>call function print f parameter string backslash n after swapping symbol comma first number equal symbol percent dot two l f backslash n parameter first number</w:t>
+          <w:sz w:val="18"/>
+          <w:szCs w:val="18"/>
+        </w:rPr>
+        <w:t>turn max</w:t>
       </w:r>
     </w:p>
     <w:p>
@@ -7767,132 +7993,393 @@
         <w:spacing w:after="0" w:line="240" w:lineRule="auto"/>
         <w:rPr>
           <w:rFonts w:ascii="Courier New" w:hAnsi="Courier New" w:cs="Courier New"/>
-          <w:color w:val="00B050"/>
           <w:sz w:val="18"/>
           <w:szCs w:val="18"/>
         </w:rPr>
       </w:pPr>
       <w:r>
         <w:rPr>
-          <w:sz w:val="18"/>
-          <w:szCs w:val="18"/>
-        </w:rPr>
-        <w:t xml:space="preserve">      </w:t>
-      </w:r>
-      <w:proofErr w:type="spellStart"/>
-      <w:r>
-        <w:rPr>
-          <w:sz w:val="18"/>
-          <w:szCs w:val="18"/>
-        </w:rPr>
-        <w:t>printf</w:t>
-      </w:r>
-      <w:proofErr w:type="spellEnd"/>
-      <w:r>
-        <w:rPr>
-          <w:sz w:val="18"/>
-          <w:szCs w:val="18"/>
-        </w:rPr>
-        <w:t xml:space="preserve">("After swapping, </w:t>
-      </w:r>
-      <w:proofErr w:type="spellStart"/>
-      <w:r>
-        <w:rPr>
-          <w:sz w:val="18"/>
-          <w:szCs w:val="18"/>
-        </w:rPr>
-        <w:t>secondNumber</w:t>
-      </w:r>
-      <w:proofErr w:type="spellEnd"/>
-      <w:r>
-        <w:rPr>
-          <w:sz w:val="18"/>
-          <w:szCs w:val="18"/>
-        </w:rPr>
-        <w:t xml:space="preserve"> = %.2lf", </w:t>
-      </w:r>
-      <w:proofErr w:type="spellStart"/>
-      <w:r>
-        <w:rPr>
-          <w:sz w:val="18"/>
-          <w:szCs w:val="18"/>
-        </w:rPr>
-        <w:t>secondNumber</w:t>
-      </w:r>
-      <w:proofErr w:type="spellEnd"/>
-      <w:r>
-        <w:rPr>
-          <w:sz w:val="18"/>
-          <w:szCs w:val="18"/>
-        </w:rPr>
-        <w:t>);</w:t>
-      </w:r>
-      <w:r>
-        <w:rPr>
-          <w:sz w:val="18"/>
-          <w:szCs w:val="18"/>
-        </w:rPr>
-        <w:t xml:space="preserve"> </w:t>
-      </w:r>
-      <w:r>
-        <w:rPr>
           <w:rFonts w:ascii="Courier New" w:hAnsi="Courier New" w:cs="Courier New"/>
-          <w:color w:val="00B050"/>
-          <w:sz w:val="18"/>
-          <w:szCs w:val="18"/>
-        </w:rPr>
-        <w:t xml:space="preserve">// </w:t>
-      </w:r>
+          <w:sz w:val="18"/>
+          <w:szCs w:val="18"/>
+        </w:rPr>
+        <w:t>en</w:t>
+      </w:r>
+      <w:bookmarkStart w:id="0" w:name="_GoBack"/>
+      <w:bookmarkEnd w:id="0"/>
       <w:r>
         <w:rPr>
           <w:rFonts w:ascii="Courier New" w:hAnsi="Courier New" w:cs="Courier New"/>
-          <w:color w:val="00B050"/>
-          <w:sz w:val="18"/>
-          <w:szCs w:val="18"/>
-        </w:rPr>
-        <w:t xml:space="preserve">call function print f parameter string after swapping symbol comma </w:t>
-      </w:r>
-      <w:r>
-        <w:rPr>
-          <w:rFonts w:ascii="Courier New" w:hAnsi="Courier New" w:cs="Courier New"/>
-          <w:color w:val="00B050"/>
-          <w:sz w:val="18"/>
-          <w:szCs w:val="18"/>
-        </w:rPr>
-        <w:t>second</w:t>
-      </w:r>
-      <w:r>
-        <w:rPr>
-          <w:rFonts w:ascii="Courier New" w:hAnsi="Courier New" w:cs="Courier New"/>
-          <w:color w:val="00B050"/>
-          <w:sz w:val="18"/>
-          <w:szCs w:val="18"/>
-        </w:rPr>
-        <w:t xml:space="preserve"> number equal symbol percent dot two l f parameter </w:t>
-      </w:r>
-      <w:r>
-        <w:rPr>
-          <w:rFonts w:ascii="Courier New" w:hAnsi="Courier New" w:cs="Courier New"/>
-          <w:color w:val="00B050"/>
-          <w:sz w:val="18"/>
-          <w:szCs w:val="18"/>
-        </w:rPr>
-        <w:t>second</w:t>
-      </w:r>
-      <w:r>
-        <w:rPr>
-          <w:rFonts w:ascii="Courier New" w:hAnsi="Courier New" w:cs="Courier New"/>
-          <w:color w:val="00B050"/>
-          <w:sz w:val="18"/>
-          <w:szCs w:val="18"/>
-        </w:rPr>
-        <w:t xml:space="preserve"> number</w:t>
+          <w:sz w:val="18"/>
+          <w:szCs w:val="18"/>
+        </w:rPr>
+        <w:t>d function</w:t>
       </w:r>
     </w:p>
     <w:p>
       <w:pPr>
         <w:spacing w:after="0" w:line="240" w:lineRule="auto"/>
         <w:rPr>
+          <w:color w:val="00B050"/>
+          <w:sz w:val="18"/>
+          <w:szCs w:val="18"/>
+        </w:rPr>
+      </w:pPr>
+    </w:p>
+    <w:tbl>
+      <w:tblPr>
+        <w:tblStyle w:val="TableGrid"/>
+        <w:tblW w:w="0" w:type="auto"/>
+        <w:tblLook w:val="04A0" w:firstRow="1" w:lastRow="0" w:firstColumn="1" w:lastColumn="0" w:noHBand="0" w:noVBand="1"/>
+      </w:tblPr>
+      <w:tblGrid>
+        <w:gridCol w:w="1795"/>
+      </w:tblGrid>
+      <w:tr>
+        <w:tc>
+          <w:tcPr>
+            <w:tcW w:w="1795" w:type="dxa"/>
+          </w:tcPr>
+          <w:p>
+            <w:pPr>
+              <w:rPr>
+                <w:sz w:val="18"/>
+                <w:szCs w:val="18"/>
+              </w:rPr>
+            </w:pPr>
+            <w:r>
+              <w:rPr>
+                <w:sz w:val="18"/>
+                <w:szCs w:val="18"/>
+              </w:rPr>
+              <w:t>Equal</w:t>
+            </w:r>
+          </w:p>
+        </w:tc>
+      </w:tr>
+      <w:tr>
+        <w:tc>
+          <w:tcPr>
+            <w:tcW w:w="1795" w:type="dxa"/>
+          </w:tcPr>
+          <w:p>
+            <w:pPr>
+              <w:rPr>
+                <w:sz w:val="18"/>
+                <w:szCs w:val="18"/>
+              </w:rPr>
+            </w:pPr>
+            <w:r>
+              <w:rPr>
+                <w:sz w:val="18"/>
+                <w:szCs w:val="18"/>
+              </w:rPr>
+              <w:t>If then else</w:t>
+            </w:r>
+          </w:p>
+        </w:tc>
+      </w:tr>
+      <w:tr>
+        <w:tc>
+          <w:tcPr>
+            <w:tcW w:w="1795" w:type="dxa"/>
+          </w:tcPr>
+          <w:p>
+            <w:pPr>
+              <w:rPr>
+                <w:sz w:val="18"/>
+                <w:szCs w:val="18"/>
+              </w:rPr>
+            </w:pPr>
+            <w:r>
+              <w:rPr>
+                <w:sz w:val="18"/>
+                <w:szCs w:val="18"/>
+              </w:rPr>
+              <w:t>End if</w:t>
+            </w:r>
+          </w:p>
+        </w:tc>
+      </w:tr>
+      <w:tr>
+        <w:tc>
+          <w:tcPr>
+            <w:tcW w:w="1795" w:type="dxa"/>
+          </w:tcPr>
+          <w:p>
+            <w:pPr>
+              <w:rPr>
+                <w:sz w:val="18"/>
+                <w:szCs w:val="18"/>
+              </w:rPr>
+            </w:pPr>
+            <w:r>
+              <w:rPr>
+                <w:sz w:val="18"/>
+                <w:szCs w:val="18"/>
+              </w:rPr>
+              <w:t>Declare integer</w:t>
+            </w:r>
+          </w:p>
+        </w:tc>
+      </w:tr>
+      <w:tr>
+        <w:tc>
+          <w:tcPr>
+            <w:tcW w:w="1795" w:type="dxa"/>
+          </w:tcPr>
+          <w:p>
+            <w:pPr>
+              <w:rPr>
+                <w:sz w:val="18"/>
+                <w:szCs w:val="18"/>
+              </w:rPr>
+            </w:pPr>
+            <w:r>
+              <w:rPr>
+                <w:sz w:val="18"/>
+                <w:szCs w:val="18"/>
+              </w:rPr>
+              <w:t>Size</w:t>
+            </w:r>
+          </w:p>
+        </w:tc>
+      </w:tr>
+      <w:tr>
+        <w:tc>
+          <w:tcPr>
+            <w:tcW w:w="1795" w:type="dxa"/>
+          </w:tcPr>
+          <w:p>
+            <w:pPr>
+              <w:rPr>
+                <w:sz w:val="18"/>
+                <w:szCs w:val="18"/>
+              </w:rPr>
+            </w:pPr>
+            <w:r>
+              <w:rPr>
+                <w:sz w:val="18"/>
+                <w:szCs w:val="18"/>
+              </w:rPr>
+              <w:t>Index</w:t>
+            </w:r>
+          </w:p>
+        </w:tc>
+      </w:tr>
+      <w:tr>
+        <w:tc>
+          <w:tcPr>
+            <w:tcW w:w="1795" w:type="dxa"/>
+          </w:tcPr>
+          <w:p>
+            <w:pPr>
+              <w:rPr>
+                <w:sz w:val="18"/>
+                <w:szCs w:val="18"/>
+              </w:rPr>
+            </w:pPr>
+            <w:r>
+              <w:rPr>
+                <w:sz w:val="18"/>
+                <w:szCs w:val="18"/>
+              </w:rPr>
+              <w:t>Create function</w:t>
+            </w:r>
+          </w:p>
+        </w:tc>
+      </w:tr>
+      <w:tr>
+        <w:tc>
+          <w:tcPr>
+            <w:tcW w:w="1795" w:type="dxa"/>
+          </w:tcPr>
+          <w:p>
+            <w:pPr>
+              <w:rPr>
+                <w:sz w:val="18"/>
+                <w:szCs w:val="18"/>
+              </w:rPr>
+            </w:pPr>
+            <w:r>
+              <w:rPr>
+                <w:sz w:val="18"/>
+                <w:szCs w:val="18"/>
+              </w:rPr>
+              <w:t>Return type</w:t>
+            </w:r>
+          </w:p>
+        </w:tc>
+      </w:tr>
+      <w:tr>
+        <w:tc>
+          <w:tcPr>
+            <w:tcW w:w="1795" w:type="dxa"/>
+          </w:tcPr>
+          <w:p>
+            <w:pPr>
+              <w:rPr>
+                <w:sz w:val="18"/>
+                <w:szCs w:val="18"/>
+              </w:rPr>
+            </w:pPr>
+            <w:r>
+              <w:rPr>
+                <w:sz w:val="18"/>
+                <w:szCs w:val="18"/>
+              </w:rPr>
+              <w:t>Parameter</w:t>
+            </w:r>
+          </w:p>
+        </w:tc>
+      </w:tr>
+      <w:tr>
+        <w:tc>
+          <w:tcPr>
+            <w:tcW w:w="1795" w:type="dxa"/>
+          </w:tcPr>
+          <w:p>
+            <w:pPr>
+              <w:rPr>
+                <w:sz w:val="18"/>
+                <w:szCs w:val="18"/>
+              </w:rPr>
+            </w:pPr>
+            <w:r>
+              <w:rPr>
+                <w:sz w:val="18"/>
+                <w:szCs w:val="18"/>
+              </w:rPr>
+              <w:t>Call</w:t>
+            </w:r>
+          </w:p>
+        </w:tc>
+      </w:tr>
+      <w:tr>
+        <w:tc>
+          <w:tcPr>
+            <w:tcW w:w="1795" w:type="dxa"/>
+          </w:tcPr>
+          <w:p>
+            <w:pPr>
+              <w:rPr>
+                <w:sz w:val="18"/>
+                <w:szCs w:val="18"/>
+              </w:rPr>
+            </w:pPr>
+            <w:r>
+              <w:rPr>
+                <w:sz w:val="18"/>
+                <w:szCs w:val="18"/>
+              </w:rPr>
+              <w:t>For</w:t>
+            </w:r>
+          </w:p>
+        </w:tc>
+      </w:tr>
+      <w:tr>
+        <w:tc>
+          <w:tcPr>
+            <w:tcW w:w="1795" w:type="dxa"/>
+          </w:tcPr>
+          <w:p>
+            <w:pPr>
+              <w:rPr>
+                <w:sz w:val="18"/>
+                <w:szCs w:val="18"/>
+              </w:rPr>
+            </w:pPr>
+            <w:r>
+              <w:rPr>
+                <w:sz w:val="18"/>
+                <w:szCs w:val="18"/>
+              </w:rPr>
+              <w:t xml:space="preserve">Plus </w:t>
+            </w:r>
+            <w:proofErr w:type="spellStart"/>
+            <w:r>
+              <w:rPr>
+                <w:sz w:val="18"/>
+                <w:szCs w:val="18"/>
+              </w:rPr>
+              <w:t>plus</w:t>
+            </w:r>
+            <w:proofErr w:type="spellEnd"/>
+          </w:p>
+        </w:tc>
+      </w:tr>
+      <w:tr>
+        <w:tc>
+          <w:tcPr>
+            <w:tcW w:w="1795" w:type="dxa"/>
+          </w:tcPr>
+          <w:p>
+            <w:pPr>
+              <w:rPr>
+                <w:sz w:val="18"/>
+                <w:szCs w:val="18"/>
+              </w:rPr>
+            </w:pPr>
+            <w:r>
+              <w:rPr>
+                <w:sz w:val="18"/>
+                <w:szCs w:val="18"/>
+              </w:rPr>
+              <w:t>while</w:t>
+            </w:r>
+          </w:p>
+        </w:tc>
+      </w:tr>
+      <w:tr>
+        <w:tc>
+          <w:tcPr>
+            <w:tcW w:w="1795" w:type="dxa"/>
+          </w:tcPr>
+          <w:p>
+            <w:pPr>
+              <w:rPr>
+                <w:sz w:val="18"/>
+                <w:szCs w:val="18"/>
+              </w:rPr>
+            </w:pPr>
+            <w:r>
+              <w:rPr>
+                <w:sz w:val="18"/>
+                <w:szCs w:val="18"/>
+              </w:rPr>
+              <w:t>Switch case end switch</w:t>
+            </w:r>
+          </w:p>
+        </w:tc>
+      </w:tr>
+      <w:tr>
+        <w:tc>
+          <w:tcPr>
+            <w:tcW w:w="1795" w:type="dxa"/>
+          </w:tcPr>
+          <w:p>
+            <w:pPr>
+              <w:rPr>
+                <w:sz w:val="18"/>
+                <w:szCs w:val="18"/>
+              </w:rPr>
+            </w:pPr>
+            <w:r>
+              <w:rPr>
+                <w:sz w:val="18"/>
+                <w:szCs w:val="18"/>
+              </w:rPr>
+              <w:t xml:space="preserve">Dot </w:t>
+            </w:r>
+          </w:p>
+        </w:tc>
+      </w:tr>
+    </w:tbl>
+    <w:p>
+      <w:pPr>
+        <w:spacing w:after="0" w:line="240" w:lineRule="auto"/>
+        <w:rPr>
+          <w:color w:val="00B050"/>
           <w:sz w:val="18"/>
           <w:szCs w:val="18"/>
         </w:rPr>
@@ -7902,60 +8389,11 @@
       <w:pPr>
         <w:spacing w:after="0" w:line="240" w:lineRule="auto"/>
         <w:rPr>
+          <w:color w:val="00B050"/>
           <w:sz w:val="18"/>
           <w:szCs w:val="18"/>
         </w:rPr>
       </w:pPr>
-      <w:r>
-        <w:rPr>
-          <w:sz w:val="18"/>
-          <w:szCs w:val="18"/>
-        </w:rPr>
-        <w:t xml:space="preserve">      </w:t>
-      </w:r>
-      <w:proofErr w:type="gramStart"/>
-      <w:r>
-        <w:rPr>
-          <w:sz w:val="18"/>
-          <w:szCs w:val="18"/>
-        </w:rPr>
-        <w:t>return</w:t>
-      </w:r>
-      <w:proofErr w:type="gramEnd"/>
-      <w:r>
-        <w:rPr>
-          <w:sz w:val="18"/>
-          <w:szCs w:val="18"/>
-        </w:rPr>
-        <w:t xml:space="preserve"> 0;</w:t>
-      </w:r>
-      <w:r>
-        <w:rPr>
-          <w:rFonts w:ascii="Courier New" w:hAnsi="Courier New" w:cs="Courier New"/>
-          <w:color w:val="00B050"/>
-          <w:sz w:val="18"/>
-          <w:szCs w:val="18"/>
-        </w:rPr>
-        <w:t xml:space="preserve"> </w:t>
-      </w:r>
-      <w:r>
-        <w:rPr>
-          <w:rFonts w:ascii="Courier New" w:hAnsi="Courier New" w:cs="Courier New"/>
-          <w:color w:val="00B050"/>
-          <w:sz w:val="18"/>
-          <w:szCs w:val="18"/>
-        </w:rPr>
-        <w:t xml:space="preserve">// </w:t>
-      </w:r>
-      <w:r>
-        <w:rPr>
-          <w:rFonts w:ascii="Courier New" w:hAnsi="Courier New" w:cs="Courier New"/>
-          <w:color w:val="00B050"/>
-          <w:sz w:val="18"/>
-          <w:szCs w:val="18"/>
-        </w:rPr>
-        <w:t>return zero</w:t>
-      </w:r>
     </w:p>
     <w:p>
       <w:pPr>
@@ -7965,38 +8403,6 @@
           <w:szCs w:val="18"/>
         </w:rPr>
       </w:pPr>
-      <w:r>
-        <w:rPr>
-          <w:sz w:val="18"/>
-          <w:szCs w:val="18"/>
-        </w:rPr>
-        <w:t>}</w:t>
-      </w:r>
-      <w:r>
-        <w:rPr>
-          <w:sz w:val="18"/>
-          <w:szCs w:val="18"/>
-        </w:rPr>
-        <w:t xml:space="preserve"> </w:t>
-      </w:r>
-      <w:r>
-        <w:rPr>
-          <w:rFonts w:ascii="Courier New" w:hAnsi="Courier New" w:cs="Courier New"/>
-          <w:color w:val="00B050"/>
-          <w:sz w:val="18"/>
-          <w:szCs w:val="18"/>
-        </w:rPr>
-        <w:t xml:space="preserve">// </w:t>
-      </w:r>
-      <w:r>
-        <w:rPr>
-          <w:rFonts w:ascii="Courier New" w:hAnsi="Courier New" w:cs="Courier New"/>
-          <w:color w:val="00B050"/>
-          <w:sz w:val="18"/>
-          <w:szCs w:val="18"/>
-        </w:rPr>
-        <w:t>end function</w:t>
-      </w:r>
     </w:p>
     <w:p>
       <w:pPr>
@@ -8045,8 +8451,8 @@
     <w:p>
       <w:pPr>
         <w:rPr>
-          <w:sz w:val="40"/>
-          <w:szCs w:val="40"/>
+          <w:sz w:val="18"/>
+          <w:szCs w:val="18"/>
         </w:rPr>
       </w:pPr>
       <w:r>
@@ -8069,6 +8475,140 @@
           <w:szCs w:val="18"/>
         </w:rPr>
         <w:t xml:space="preserve"> + structured language redefining (with more natural language and rules)</w:t>
+      </w:r>
+    </w:p>
+    <w:p>
+      <w:pPr>
+        <w:rPr>
+          <w:sz w:val="18"/>
+          <w:szCs w:val="18"/>
+        </w:rPr>
+      </w:pPr>
+      <w:r>
+        <w:rPr>
+          <w:sz w:val="18"/>
+          <w:szCs w:val="18"/>
+        </w:rPr>
+        <w:t xml:space="preserve">Week 4: </w:t>
+      </w:r>
+      <w:r>
+        <w:rPr>
+          <w:sz w:val="18"/>
+          <w:szCs w:val="18"/>
+        </w:rPr>
+        <w:t xml:space="preserve">Record </w:t>
+      </w:r>
+      <w:r>
+        <w:rPr>
+          <w:sz w:val="18"/>
+          <w:szCs w:val="18"/>
+        </w:rPr>
+        <w:t xml:space="preserve">10 </w:t>
+      </w:r>
+      <w:r>
+        <w:rPr>
+          <w:sz w:val="18"/>
+          <w:szCs w:val="18"/>
+        </w:rPr>
+        <w:t>audio clips for diff</w:t>
+      </w:r>
+      <w:r>
+        <w:rPr>
+          <w:sz w:val="18"/>
+          <w:szCs w:val="18"/>
+        </w:rPr>
+        <w:t>erent voice/</w:t>
+      </w:r>
+      <w:r>
+        <w:rPr>
+          <w:sz w:val="18"/>
+          <w:szCs w:val="18"/>
+        </w:rPr>
+        <w:t xml:space="preserve">tone and try </w:t>
+      </w:r>
+      <w:r>
+        <w:rPr>
+          <w:sz w:val="18"/>
+          <w:szCs w:val="18"/>
+        </w:rPr>
+        <w:t xml:space="preserve">against </w:t>
+      </w:r>
+      <w:r>
+        <w:rPr>
+          <w:sz w:val="18"/>
+          <w:szCs w:val="18"/>
+        </w:rPr>
+        <w:t>basket of words</w:t>
+      </w:r>
+      <w:r>
+        <w:rPr>
+          <w:sz w:val="18"/>
+          <w:szCs w:val="18"/>
+        </w:rPr>
+        <w:t xml:space="preserve">, and </w:t>
+      </w:r>
+      <w:r>
+        <w:rPr>
+          <w:sz w:val="18"/>
+          <w:szCs w:val="18"/>
+        </w:rPr>
+        <w:t>quantify</w:t>
+      </w:r>
+      <w:r>
+        <w:rPr>
+          <w:sz w:val="18"/>
+          <w:szCs w:val="18"/>
+        </w:rPr>
+        <w:t xml:space="preserve"> the results set</w:t>
+      </w:r>
+      <w:r>
+        <w:rPr>
+          <w:sz w:val="18"/>
+          <w:szCs w:val="18"/>
+        </w:rPr>
+        <w:t xml:space="preserve">. </w:t>
+      </w:r>
+      <w:r>
+        <w:rPr>
+          <w:sz w:val="18"/>
+          <w:szCs w:val="18"/>
+        </w:rPr>
+        <w:t xml:space="preserve">Look at Martin FYP </w:t>
+      </w:r>
+      <w:r>
+        <w:rPr>
+          <w:sz w:val="18"/>
+          <w:szCs w:val="18"/>
+        </w:rPr>
+        <w:t xml:space="preserve">AST and try to understand Java. </w:t>
+      </w:r>
+      <w:r>
+        <w:rPr>
+          <w:sz w:val="18"/>
+          <w:szCs w:val="18"/>
+        </w:rPr>
+        <w:t>Write a sample program to find max in array using structure language and record as well to test</w:t>
+      </w:r>
+      <w:r>
+        <w:rPr>
+          <w:sz w:val="18"/>
+          <w:szCs w:val="18"/>
+        </w:rPr>
+        <w:t>, thereafter quantify results - find</w:t>
+      </w:r>
+      <w:r>
+        <w:rPr>
+          <w:sz w:val="18"/>
+          <w:szCs w:val="18"/>
+        </w:rPr>
+        <w:t xml:space="preserve"> how many words are correct out of the t</w:t>
+      </w:r>
+      <w:r>
+        <w:rPr>
+          <w:sz w:val="18"/>
+          <w:szCs w:val="18"/>
+        </w:rPr>
+        <w:t>otal number of words in the script</w:t>
       </w:r>
     </w:p>
     <w:p>
@@ -8090,8 +8630,8 @@
 </file>
 
 <file path=word/numbering.xml><?xml version="1.0" encoding="utf-8"?>
-<w:numbering xmlns:wpc="http://schemas.microsoft.com/office/word/2010/wordprocessingCanvas" xmlns:mc="http://schemas.openxmlformats.org/markup-compatibility/2006" xmlns:o="urn:schemas-microsoft-com:office:office" xmlns:r="http://schemas.openxmlformats.org/officeDocument/2006/relationships" xmlns:m="http://schemas.openxmlformats.org/officeDocument/2006/math" xmlns:v="urn:schemas-microsoft-com:vml" xmlns:wp14="http://schemas.microsoft.com/office/word/2010/wordprocessingDrawing" xmlns:wp="http://schemas.openxmlformats.org/drawingml/2006/wordprocessingDrawing" xmlns:w10="urn:schemas-microsoft-com:office:word" xmlns:w="http://schemas.openxmlformats.org/wordprocessingml/2006/main" xmlns:w14="http://schemas.microsoft.com/office/word/2010/wordml" xmlns:wpg="http://schemas.microsoft.com/office/word/2010/wordprocessingGroup" xmlns:wpi="http://schemas.microsoft.com/office/word/2010/wordprocessingInk" xmlns:wne="http://schemas.microsoft.com/office/word/2006/wordml" xmlns:wps="http://schemas.microsoft.com/office/word/2010/wordprocessingShape" mc:Ignorable="w14 wp14">
-  <w:abstractNum w:abstractNumId="0">
+<w:numbering xmlns:wpc="http://schemas.microsoft.com/office/word/2010/wordprocessingCanvas" xmlns:mc="http://schemas.openxmlformats.org/markup-compatibility/2006" xmlns:o="urn:schemas-microsoft-com:office:office" xmlns:r="http://schemas.openxmlformats.org/officeDocument/2006/relationships" xmlns:m="http://schemas.openxmlformats.org/officeDocument/2006/math" xmlns:v="urn:schemas-microsoft-com:vml" xmlns:wp14="http://schemas.microsoft.com/office/word/2010/wordprocessingDrawing" xmlns:wp="http://schemas.openxmlformats.org/drawingml/2006/wordprocessingDrawing" xmlns:w10="urn:schemas-microsoft-com:office:word" xmlns:w="http://schemas.openxmlformats.org/wordprocessingml/2006/main" xmlns:w14="http://schemas.microsoft.com/office/word/2010/wordml" xmlns:w15="http://schemas.microsoft.com/office/word/2012/wordml" xmlns:wpg="http://schemas.microsoft.com/office/word/2010/wordprocessingGroup" xmlns:wpi="http://schemas.microsoft.com/office/word/2010/wordprocessingInk" xmlns:wne="http://schemas.microsoft.com/office/word/2006/wordml" xmlns:wps="http://schemas.microsoft.com/office/word/2010/wordprocessingShape" mc:Ignorable="w14 w15 wp14">
+  <w:abstractNum w:abstractNumId="0" w15:restartNumberingAfterBreak="0">
     <w:nsid w:val="08BD5BF7"/>
     <w:multiLevelType w:val="hybridMultilevel"/>
     <w:tmpl w:val="FCF2803E"/>
@@ -8180,7 +8720,7 @@
       </w:pPr>
     </w:lvl>
   </w:abstractNum>
-  <w:abstractNum w:abstractNumId="1">
+  <w:abstractNum w:abstractNumId="1" w15:restartNumberingAfterBreak="0">
     <w:nsid w:val="208F5379"/>
     <w:multiLevelType w:val="hybridMultilevel"/>
     <w:tmpl w:val="D80CF848"/>
@@ -8279,7 +8819,7 @@
 </file>
 
 <file path=word/styles.xml><?xml version="1.0" encoding="utf-8"?>
-<w:styles xmlns:mc="http://schemas.openxmlformats.org/markup-compatibility/2006" xmlns:r="http://schemas.openxmlformats.org/officeDocument/2006/relationships" xmlns:w="http://schemas.openxmlformats.org/wordprocessingml/2006/main" xmlns:w14="http://schemas.microsoft.com/office/word/2010/wordml" mc:Ignorable="w14">
+<w:styles xmlns:mc="http://schemas.openxmlformats.org/markup-compatibility/2006" xmlns:r="http://schemas.openxmlformats.org/officeDocument/2006/relationships" xmlns:w="http://schemas.openxmlformats.org/wordprocessingml/2006/main" xmlns:w14="http://schemas.microsoft.com/office/word/2010/wordml" xmlns:w15="http://schemas.microsoft.com/office/word/2012/wordml" mc:Ignorable="w14 w15">
   <w:docDefaults>
     <w:rPrDefault>
       <w:rPr>
@@ -8295,364 +8835,378 @@
       </w:pPr>
     </w:pPrDefault>
   </w:docDefaults>
-  <w:latentStyles w:defLockedState="0" w:defUIPriority="99" w:defSemiHidden="1" w:defUnhideWhenUsed="1" w:defQFormat="0" w:count="267">
-    <w:lsdException w:name="Normal" w:semiHidden="0" w:uiPriority="0" w:unhideWhenUsed="0" w:qFormat="1"/>
-    <w:lsdException w:name="heading 1" w:semiHidden="0" w:uiPriority="9" w:unhideWhenUsed="0" w:qFormat="1"/>
-    <w:lsdException w:name="heading 2" w:uiPriority="9" w:qFormat="1"/>
-    <w:lsdException w:name="heading 3" w:uiPriority="9" w:qFormat="1"/>
-    <w:lsdException w:name="heading 4" w:uiPriority="9" w:qFormat="1"/>
-    <w:lsdException w:name="heading 5" w:uiPriority="9" w:qFormat="1"/>
-    <w:lsdException w:name="heading 6" w:uiPriority="9" w:qFormat="1"/>
-    <w:lsdException w:name="heading 7" w:uiPriority="9" w:qFormat="1"/>
-    <w:lsdException w:name="heading 8" w:uiPriority="9" w:qFormat="1"/>
-    <w:lsdException w:name="heading 9" w:uiPriority="9" w:qFormat="1"/>
-    <w:lsdException w:name="toc 1" w:uiPriority="39"/>
-    <w:lsdException w:name="toc 2" w:uiPriority="39"/>
-    <w:lsdException w:name="toc 3" w:uiPriority="39"/>
-    <w:lsdException w:name="toc 4" w:uiPriority="39"/>
-    <w:lsdException w:name="toc 5" w:uiPriority="39"/>
-    <w:lsdException w:name="toc 6" w:uiPriority="39"/>
-    <w:lsdException w:name="toc 7" w:uiPriority="39"/>
-    <w:lsdException w:name="toc 8" w:uiPriority="39"/>
-    <w:lsdException w:name="toc 9" w:uiPriority="39"/>
-    <w:lsdException w:name="caption" w:uiPriority="35" w:qFormat="1"/>
-    <w:lsdException w:name="Title" w:semiHidden="0" w:uiPriority="10" w:unhideWhenUsed="0" w:qFormat="1"/>
-    <w:lsdException w:name="Default Paragraph Font" w:uiPriority="1"/>
-    <w:lsdException w:name="Subtitle" w:semiHidden="0" w:uiPriority="11" w:unhideWhenUsed="0" w:qFormat="1"/>
-    <w:lsdException w:name="Strong" w:semiHidden="0" w:uiPriority="22" w:unhideWhenUsed="0" w:qFormat="1"/>
-    <w:lsdException w:name="Emphasis" w:semiHidden="0" w:uiPriority="20" w:unhideWhenUsed="0" w:qFormat="1"/>
-    <w:lsdException w:name="Table Grid" w:semiHidden="0" w:uiPriority="39" w:unhideWhenUsed="0"/>
-    <w:lsdException w:name="Placeholder Text" w:unhideWhenUsed="0"/>
-    <w:lsdException w:name="No Spacing" w:semiHidden="0" w:uiPriority="1" w:unhideWhenUsed="0" w:qFormat="1"/>
-    <w:lsdException w:name="Light Shading" w:semiHidden="0" w:uiPriority="60" w:unhideWhenUsed="0"/>
-    <w:lsdException w:name="Light List" w:semiHidden="0" w:uiPriority="61" w:unhideWhenUsed="0"/>
-    <w:lsdException w:name="Light Grid" w:semiHidden="0" w:uiPriority="62" w:unhideWhenUsed="0"/>
-    <w:lsdException w:name="Medium Shading 1" w:semiHidden="0" w:uiPriority="63" w:unhideWhenUsed="0"/>
-    <w:lsdException w:name="Medium Shading 2" w:semiHidden="0" w:uiPriority="64" w:unhideWhenUsed="0"/>
-    <w:lsdException w:name="Medium List 1" w:semiHidden="0" w:uiPriority="65" w:unhideWhenUsed="0"/>
-    <w:lsdException w:name="Medium List 2" w:semiHidden="0" w:uiPriority="66" w:unhideWhenUsed="0"/>
-    <w:lsdException w:name="Medium Grid 1" w:semiHidden="0" w:uiPriority="67" w:unhideWhenUsed="0"/>
-    <w:lsdException w:name="Medium Grid 2" w:semiHidden="0" w:uiPriority="68" w:unhideWhenUsed="0"/>
-    <w:lsdException w:name="Medium Grid 3" w:semiHidden="0" w:uiPriority="69" w:unhideWhenUsed="0"/>
-    <w:lsdException w:name="Dark List" w:semiHidden="0" w:uiPriority="70" w:unhideWhenUsed="0"/>
-    <w:lsdException w:name="Colorful Shading" w:semiHidden="0" w:uiPriority="71" w:unhideWhenUsed="0"/>
-    <w:lsdException w:name="Colorful List" w:semiHidden="0" w:uiPriority="72" w:unhideWhenUsed="0"/>
-    <w:lsdException w:name="Colorful Grid" w:semiHidden="0" w:uiPriority="73" w:unhideWhenUsed="0"/>
-    <w:lsdException w:name="Light Shading Accent 1" w:semiHidden="0" w:uiPriority="60" w:unhideWhenUsed="0"/>
-    <w:lsdException w:name="Light List Accent 1" w:semiHidden="0" w:uiPriority="61" w:unhideWhenUsed="0"/>
-    <w:lsdException w:name="Light Grid Accent 1" w:semiHidden="0" w:uiPriority="62" w:unhideWhenUsed="0"/>
-    <w:lsdException w:name="Medium Shading 1 Accent 1" w:semiHidden="0" w:uiPriority="63" w:unhideWhenUsed="0"/>
-    <w:lsdException w:name="Medium Shading 2 Accent 1" w:semiHidden="0" w:uiPriority="64" w:unhideWhenUsed="0"/>
-    <w:lsdException w:name="Medium List 1 Accent 1" w:semiHidden="0" w:uiPriority="65" w:unhideWhenUsed="0"/>
-    <w:lsdException w:name="Revision" w:unhideWhenUsed="0"/>
-    <w:lsdException w:name="List Paragraph" w:semiHidden="0" w:uiPriority="34" w:unhideWhenUsed="0" w:qFormat="1"/>
-    <w:lsdException w:name="Quote" w:semiHidden="0" w:uiPriority="29" w:unhideWhenUsed="0" w:qFormat="1"/>
-    <w:lsdException w:name="Intense Quote" w:semiHidden="0" w:uiPriority="30" w:unhideWhenUsed="0" w:qFormat="1"/>
-    <w:lsdException w:name="Medium List 2 Accent 1" w:semiHidden="0" w:uiPriority="66" w:unhideWhenUsed="0"/>
-    <w:lsdException w:name="Medium Grid 1 Accent 1" w:semiHidden="0" w:uiPriority="67" w:unhideWhenUsed="0"/>
-    <w:lsdException w:name="Medium Grid 2 Accent 1" w:semiHidden="0" w:uiPriority="68" w:unhideWhenUsed="0"/>
-    <w:lsdException w:name="Medium Grid 3 Accent 1" w:semiHidden="0" w:uiPriority="69" w:unhideWhenUsed="0"/>
-    <w:lsdException w:name="Dark List Accent 1" w:semiHidden="0" w:uiPriority="70" w:unhideWhenUsed="0"/>
-    <w:lsdException w:name="Colorful Shading Accent 1" w:semiHidden="0" w:uiPriority="71" w:unhideWhenUsed="0"/>
-    <w:lsdException w:name="Colorful List Accent 1" w:semiHidden="0" w:uiPriority="72" w:unhideWhenUsed="0"/>
-    <w:lsdException w:name="Colorful Grid Accent 1" w:semiHidden="0" w:uiPriority="73" w:unhideWhenUsed="0"/>
-    <w:lsdException w:name="Light Shading Accent 2" w:semiHidden="0" w:uiPriority="60" w:unhideWhenUsed="0"/>
-    <w:lsdException w:name="Light List Accent 2" w:semiHidden="0" w:uiPriority="61" w:unhideWhenUsed="0"/>
-    <w:lsdException w:name="Light Grid Accent 2" w:semiHidden="0" w:uiPriority="62" w:unhideWhenUsed="0"/>
-    <w:lsdException w:name="Medium Shading 1 Accent 2" w:semiHidden="0" w:uiPriority="63" w:unhideWhenUsed="0"/>
-    <w:lsdException w:name="Medium Shading 2 Accent 2" w:semiHidden="0" w:uiPriority="64" w:unhideWhenUsed="0"/>
-    <w:lsdException w:name="Medium List 1 Accent 2" w:semiHidden="0" w:uiPriority="65" w:unhideWhenUsed="0"/>
-    <w:lsdException w:name="Medium List 2 Accent 2" w:semiHidden="0" w:uiPriority="66" w:unhideWhenUsed="0"/>
-    <w:lsdException w:name="Medium Grid 1 Accent 2" w:semiHidden="0" w:uiPriority="67" w:unhideWhenUsed="0"/>
-    <w:lsdException w:name="Medium Grid 2 Accent 2" w:semiHidden="0" w:uiPriority="68" w:unhideWhenUsed="0"/>
-    <w:lsdException w:name="Medium Grid 3 Accent 2" w:semiHidden="0" w:uiPriority="69" w:unhideWhenUsed="0"/>
-    <w:lsdException w:name="Dark List Accent 2" w:semiHidden="0" w:uiPriority="70" w:unhideWhenUsed="0"/>
-    <w:lsdException w:name="Colorful Shading Accent 2" w:semiHidden="0" w:uiPriority="71" w:unhideWhenUsed="0"/>
-    <w:lsdException w:name="Colorful List Accent 2" w:semiHidden="0" w:uiPriority="72" w:unhideWhenUsed="0"/>
-    <w:lsdException w:name="Colorful Grid Accent 2" w:semiHidden="0" w:uiPriority="73" w:unhideWhenUsed="0"/>
-    <w:lsdException w:name="Light Shading Accent 3" w:semiHidden="0" w:uiPriority="60" w:unhideWhenUsed="0"/>
-    <w:lsdException w:name="Light List Accent 3" w:semiHidden="0" w:uiPriority="61" w:unhideWhenUsed="0"/>
-    <w:lsdException w:name="Light Grid Accent 3" w:semiHidden="0" w:uiPriority="62" w:unhideWhenUsed="0"/>
-    <w:lsdException w:name="Medium Shading 1 Accent 3" w:semiHidden="0" w:uiPriority="63" w:unhideWhenUsed="0"/>
-    <w:lsdException w:name="Medium Shading 2 Accent 3" w:semiHidden="0" w:uiPriority="64" w:unhideWhenUsed="0"/>
-    <w:lsdException w:name="Medium List 1 Accent 3" w:semiHidden="0" w:uiPriority="65" w:unhideWhenUsed="0"/>
-    <w:lsdException w:name="Medium List 2 Accent 3" w:semiHidden="0" w:uiPriority="66" w:unhideWhenUsed="0"/>
-    <w:lsdException w:name="Medium Grid 1 Accent 3" w:semiHidden="0" w:uiPriority="67" w:unhideWhenUsed="0"/>
-    <w:lsdException w:name="Medium Grid 2 Accent 3" w:semiHidden="0" w:uiPriority="68" w:unhideWhenUsed="0"/>
-    <w:lsdException w:name="Medium Grid 3 Accent 3" w:semiHidden="0" w:uiPriority="69" w:unhideWhenUsed="0"/>
-    <w:lsdException w:name="Dark List Accent 3" w:semiHidden="0" w:uiPriority="70" w:unhideWhenUsed="0"/>
-    <w:lsdException w:name="Colorful Shading Accent 3" w:semiHidden="0" w:uiPriority="71" w:unhideWhenUsed="0"/>
-    <w:lsdException w:name="Colorful List Accent 3" w:semiHidden="0" w:uiPriority="72" w:unhideWhenUsed="0"/>
-    <w:lsdException w:name="Colorful Grid Accent 3" w:semiHidden="0" w:uiPriority="73" w:unhideWhenUsed="0"/>
-    <w:lsdException w:name="Light Shading Accent 4" w:semiHidden="0" w:uiPriority="60" w:unhideWhenUsed="0"/>
-    <w:lsdException w:name="Light List Accent 4" w:semiHidden="0" w:uiPriority="61" w:unhideWhenUsed="0"/>
-    <w:lsdException w:name="Light Grid Accent 4" w:semiHidden="0" w:uiPriority="62" w:unhideWhenUsed="0"/>
-    <w:lsdException w:name="Medium Shading 1 Accent 4" w:semiHidden="0" w:uiPriority="63" w:unhideWhenUsed="0"/>
-    <w:lsdException w:name="Medium Shading 2 Accent 4" w:semiHidden="0" w:uiPriority="64" w:unhideWhenUsed="0"/>
-    <w:lsdException w:name="Medium List 1 Accent 4" w:semiHidden="0" w:uiPriority="65" w:unhideWhenUsed="0"/>
-    <w:lsdException w:name="Medium List 2 Accent 4" w:semiHidden="0" w:uiPriority="66" w:unhideWhenUsed="0"/>
-    <w:lsdException w:name="Medium Grid 1 Accent 4" w:semiHidden="0" w:uiPriority="67" w:unhideWhenUsed="0"/>
-    <w:lsdException w:name="Medium Grid 2 Accent 4" w:semiHidden="0" w:uiPriority="68" w:unhideWhenUsed="0"/>
-    <w:lsdException w:name="Medium Grid 3 Accent 4" w:semiHidden="0" w:uiPriority="69" w:unhideWhenUsed="0"/>
-    <w:lsdException w:name="Dark List Accent 4" w:semiHidden="0" w:uiPriority="70" w:unhideWhenUsed="0"/>
-    <w:lsdException w:name="Colorful Shading Accent 4" w:semiHidden="0" w:uiPriority="71" w:unhideWhenUsed="0"/>
-    <w:lsdException w:name="Colorful List Accent 4" w:semiHidden="0" w:uiPriority="72" w:unhideWhenUsed="0"/>
-    <w:lsdException w:name="Colorful Grid Accent 4" w:semiHidden="0" w:uiPriority="73" w:unhideWhenUsed="0"/>
-    <w:lsdException w:name="Light Shading Accent 5" w:semiHidden="0" w:uiPriority="60" w:unhideWhenUsed="0"/>
-    <w:lsdException w:name="Light List Accent 5" w:semiHidden="0" w:uiPriority="61" w:unhideWhenUsed="0"/>
-    <w:lsdException w:name="Light Grid Accent 5" w:semiHidden="0" w:uiPriority="62" w:unhideWhenUsed="0"/>
-    <w:lsdException w:name="Medium Shading 1 Accent 5" w:semiHidden="0" w:uiPriority="63" w:unhideWhenUsed="0"/>
-    <w:lsdException w:name="Medium Shading 2 Accent 5" w:semiHidden="0" w:uiPriority="64" w:unhideWhenUsed="0"/>
-    <w:lsdException w:name="Medium List 1 Accent 5" w:semiHidden="0" w:uiPriority="65" w:unhideWhenUsed="0"/>
-    <w:lsdException w:name="Medium List 2 Accent 5" w:semiHidden="0" w:uiPriority="66" w:unhideWhenUsed="0"/>
-    <w:lsdException w:name="Medium Grid 1 Accent 5" w:semiHidden="0" w:uiPriority="67" w:unhideWhenUsed="0"/>
-    <w:lsdException w:name="Medium Grid 2 Accent 5" w:semiHidden="0" w:uiPriority="68" w:unhideWhenUsed="0"/>
-    <w:lsdException w:name="Medium Grid 3 Accent 5" w:semiHidden="0" w:uiPriority="69" w:unhideWhenUsed="0"/>
-    <w:lsdException w:name="Dark List Accent 5" w:semiHidden="0" w:uiPriority="70" w:unhideWhenUsed="0"/>
-    <w:lsdException w:name="Colorful Shading Accent 5" w:semiHidden="0" w:uiPriority="71" w:unhideWhenUsed="0"/>
-    <w:lsdException w:name="Colorful List Accent 5" w:semiHidden="0" w:uiPriority="72" w:unhideWhenUsed="0"/>
-    <w:lsdException w:name="Colorful Grid Accent 5" w:semiHidden="0" w:uiPriority="73" w:unhideWhenUsed="0"/>
-    <w:lsdException w:name="Light Shading Accent 6" w:semiHidden="0" w:uiPriority="60" w:unhideWhenUsed="0"/>
-    <w:lsdException w:name="Light List Accent 6" w:semiHidden="0" w:uiPriority="61" w:unhideWhenUsed="0"/>
-    <w:lsdException w:name="Light Grid Accent 6" w:semiHidden="0" w:uiPriority="62" w:unhideWhenUsed="0"/>
-    <w:lsdException w:name="Medium Shading 1 Accent 6" w:semiHidden="0" w:uiPriority="63" w:unhideWhenUsed="0"/>
-    <w:lsdException w:name="Medium Shading 2 Accent 6" w:semiHidden="0" w:uiPriority="64" w:unhideWhenUsed="0"/>
-    <w:lsdException w:name="Medium List 1 Accent 6" w:semiHidden="0" w:uiPriority="65" w:unhideWhenUsed="0"/>
-    <w:lsdException w:name="Medium List 2 Accent 6" w:semiHidden="0" w:uiPriority="66" w:unhideWhenUsed="0"/>
-    <w:lsdException w:name="Medium Grid 1 Accent 6" w:semiHidden="0" w:uiPriority="67" w:unhideWhenUsed="0"/>
-    <w:lsdException w:name="Medium Grid 2 Accent 6" w:semiHidden="0" w:uiPriority="68" w:unhideWhenUsed="0"/>
-    <w:lsdException w:name="Medium Grid 3 Accent 6" w:semiHidden="0" w:uiPriority="69" w:unhideWhenUsed="0"/>
-    <w:lsdException w:name="Dark List Accent 6" w:semiHidden="0" w:uiPriority="70" w:unhideWhenUsed="0"/>
-    <w:lsdException w:name="Colorful Shading Accent 6" w:semiHidden="0" w:uiPriority="71" w:unhideWhenUsed="0"/>
-    <w:lsdException w:name="Colorful List Accent 6" w:semiHidden="0" w:uiPriority="72" w:unhideWhenUsed="0"/>
-    <w:lsdException w:name="Colorful Grid Accent 6" w:semiHidden="0" w:uiPriority="73" w:unhideWhenUsed="0"/>
-    <w:lsdException w:name="Subtle Emphasis" w:semiHidden="0" w:uiPriority="19" w:unhideWhenUsed="0" w:qFormat="1"/>
-    <w:lsdException w:name="Intense Emphasis" w:semiHidden="0" w:uiPriority="21" w:unhideWhenUsed="0" w:qFormat="1"/>
-    <w:lsdException w:name="Subtle Reference" w:semiHidden="0" w:uiPriority="31" w:unhideWhenUsed="0" w:qFormat="1"/>
-    <w:lsdException w:name="Intense Reference" w:semiHidden="0" w:uiPriority="32" w:unhideWhenUsed="0" w:qFormat="1"/>
-    <w:lsdException w:name="Book Title" w:semiHidden="0" w:uiPriority="33" w:unhideWhenUsed="0" w:qFormat="1"/>
-    <w:lsdException w:name="Bibliography" w:uiPriority="37"/>
-    <w:lsdException w:name="TOC Heading" w:uiPriority="39" w:qFormat="1"/>
-  </w:latentStyles>
-  <w:style w:type="paragraph" w:default="1" w:styleId="Normal">
-    <w:name w:val="Normal"/>
-    <w:qFormat/>
-  </w:style>
-  <w:style w:type="character" w:default="1" w:styleId="DefaultParagraphFont">
-    <w:name w:val="Default Paragraph Font"/>
-    <w:uiPriority w:val="1"/>
-    <w:semiHidden/>
-    <w:unhideWhenUsed/>
-  </w:style>
-  <w:style w:type="table" w:default="1" w:styleId="TableNormal">
-    <w:name w:val="Normal Table"/>
-    <w:uiPriority w:val="99"/>
-    <w:semiHidden/>
-    <w:unhideWhenUsed/>
-    <w:tblPr>
-      <w:tblInd w:w="0" w:type="dxa"/>
-      <w:tblCellMar>
-        <w:top w:w="0" w:type="dxa"/>
-        <w:left w:w="108" w:type="dxa"/>
-        <w:bottom w:w="0" w:type="dxa"/>
-        <w:right w:w="108" w:type="dxa"/>
-      </w:tblCellMar>
-    </w:tblPr>
-  </w:style>
-  <w:style w:type="numbering" w:default="1" w:styleId="NoList">
-    <w:name w:val="No List"/>
-    <w:uiPriority w:val="99"/>
-    <w:semiHidden/>
-    <w:unhideWhenUsed/>
-  </w:style>
-  <w:style w:type="table" w:styleId="TableGrid">
-    <w:name w:val="Table Grid"/>
-    <w:basedOn w:val="TableNormal"/>
-    <w:uiPriority w:val="39"/>
-    <w:rsid w:val="00277B9A"/>
-    <w:pPr>
-      <w:spacing w:after="0" w:line="240" w:lineRule="auto"/>
-    </w:pPr>
-    <w:tblPr>
-      <w:tblBorders>
-        <w:top w:val="single" w:sz="4" w:space="0" w:color="auto"/>
-        <w:left w:val="single" w:sz="4" w:space="0" w:color="auto"/>
-        <w:bottom w:val="single" w:sz="4" w:space="0" w:color="auto"/>
-        <w:right w:val="single" w:sz="4" w:space="0" w:color="auto"/>
-        <w:insideH w:val="single" w:sz="4" w:space="0" w:color="auto"/>
-        <w:insideV w:val="single" w:sz="4" w:space="0" w:color="auto"/>
-      </w:tblBorders>
-    </w:tblPr>
-  </w:style>
-  <w:style w:type="paragraph" w:styleId="ListParagraph">
-    <w:name w:val="List Paragraph"/>
-    <w:basedOn w:val="Normal"/>
-    <w:uiPriority w:val="34"/>
-    <w:qFormat/>
-    <w:rsid w:val="00E34E13"/>
-    <w:pPr>
-      <w:ind w:left="720"/>
-      <w:contextualSpacing/>
-    </w:pPr>
-  </w:style>
-</w:styles>
-</file>
-
-<file path=word/stylesWithEffects.xml><?xml version="1.0" encoding="utf-8"?>
-<w:styles xmlns:wpc="http://schemas.microsoft.com/office/word/2010/wordprocessingCanvas" xmlns:mc="http://schemas.openxmlformats.org/markup-compatibility/2006" xmlns:o="urn:schemas-microsoft-com:office:office" xmlns:r="http://schemas.openxmlformats.org/officeDocument/2006/relationships" xmlns:m="http://schemas.openxmlformats.org/officeDocument/2006/math" xmlns:v="urn:schemas-microsoft-com:vml" xmlns:wp14="http://schemas.microsoft.com/office/word/2010/wordprocessingDrawing" xmlns:wp="http://schemas.openxmlformats.org/drawingml/2006/wordprocessingDrawing" xmlns:w10="urn:schemas-microsoft-com:office:word" xmlns:w="http://schemas.openxmlformats.org/wordprocessingml/2006/main" xmlns:w14="http://schemas.microsoft.com/office/word/2010/wordml" xmlns:wpg="http://schemas.microsoft.com/office/word/2010/wordprocessingGroup" xmlns:wpi="http://schemas.microsoft.com/office/word/2010/wordprocessingInk" xmlns:wne="http://schemas.microsoft.com/office/word/2006/wordml" xmlns:wps="http://schemas.microsoft.com/office/word/2010/wordprocessingShape" mc:Ignorable="w14 wp14">
-  <w:docDefaults>
-    <w:rPrDefault>
-      <w:rPr>
-        <w:rFonts w:asciiTheme="minorHAnsi" w:eastAsiaTheme="minorEastAsia" w:hAnsiTheme="minorHAnsi" w:cstheme="minorBidi"/>
-        <w:sz w:val="22"/>
-        <w:szCs w:val="22"/>
-        <w:lang w:val="en-US" w:eastAsia="zh-CN" w:bidi="ar-SA"/>
-      </w:rPr>
-    </w:rPrDefault>
-    <w:pPrDefault>
-      <w:pPr>
-        <w:spacing w:after="160" w:line="259" w:lineRule="auto"/>
-      </w:pPr>
-    </w:pPrDefault>
-  </w:docDefaults>
-  <w:latentStyles w:defLockedState="0" w:defUIPriority="99" w:defSemiHidden="1" w:defUnhideWhenUsed="1" w:defQFormat="0" w:count="267">
-    <w:lsdException w:name="Normal" w:semiHidden="0" w:uiPriority="0" w:unhideWhenUsed="0" w:qFormat="1"/>
-    <w:lsdException w:name="heading 1" w:semiHidden="0" w:uiPriority="9" w:unhideWhenUsed="0" w:qFormat="1"/>
-    <w:lsdException w:name="heading 2" w:uiPriority="9" w:qFormat="1"/>
-    <w:lsdException w:name="heading 3" w:uiPriority="9" w:qFormat="1"/>
-    <w:lsdException w:name="heading 4" w:uiPriority="9" w:qFormat="1"/>
-    <w:lsdException w:name="heading 5" w:uiPriority="9" w:qFormat="1"/>
-    <w:lsdException w:name="heading 6" w:uiPriority="9" w:qFormat="1"/>
-    <w:lsdException w:name="heading 7" w:uiPriority="9" w:qFormat="1"/>
-    <w:lsdException w:name="heading 8" w:uiPriority="9" w:qFormat="1"/>
-    <w:lsdException w:name="heading 9" w:uiPriority="9" w:qFormat="1"/>
-    <w:lsdException w:name="toc 1" w:uiPriority="39"/>
-    <w:lsdException w:name="toc 2" w:uiPriority="39"/>
-    <w:lsdException w:name="toc 3" w:uiPriority="39"/>
-    <w:lsdException w:name="toc 4" w:uiPriority="39"/>
-    <w:lsdException w:name="toc 5" w:uiPriority="39"/>
-    <w:lsdException w:name="toc 6" w:uiPriority="39"/>
-    <w:lsdException w:name="toc 7" w:uiPriority="39"/>
-    <w:lsdException w:name="toc 8" w:uiPriority="39"/>
-    <w:lsdException w:name="toc 9" w:uiPriority="39"/>
-    <w:lsdException w:name="caption" w:uiPriority="35" w:qFormat="1"/>
-    <w:lsdException w:name="Title" w:semiHidden="0" w:uiPriority="10" w:unhideWhenUsed="0" w:qFormat="1"/>
-    <w:lsdException w:name="Default Paragraph Font" w:uiPriority="1"/>
-    <w:lsdException w:name="Subtitle" w:semiHidden="0" w:uiPriority="11" w:unhideWhenUsed="0" w:qFormat="1"/>
-    <w:lsdException w:name="Strong" w:semiHidden="0" w:uiPriority="22" w:unhideWhenUsed="0" w:qFormat="1"/>
-    <w:lsdException w:name="Emphasis" w:semiHidden="0" w:uiPriority="20" w:unhideWhenUsed="0" w:qFormat="1"/>
-    <w:lsdException w:name="Table Grid" w:semiHidden="0" w:uiPriority="39" w:unhideWhenUsed="0"/>
-    <w:lsdException w:name="Placeholder Text" w:unhideWhenUsed="0"/>
-    <w:lsdException w:name="No Spacing" w:semiHidden="0" w:uiPriority="1" w:unhideWhenUsed="0" w:qFormat="1"/>
-    <w:lsdException w:name="Light Shading" w:semiHidden="0" w:uiPriority="60" w:unhideWhenUsed="0"/>
-    <w:lsdException w:name="Light List" w:semiHidden="0" w:uiPriority="61" w:unhideWhenUsed="0"/>
-    <w:lsdException w:name="Light Grid" w:semiHidden="0" w:uiPriority="62" w:unhideWhenUsed="0"/>
-    <w:lsdException w:name="Medium Shading 1" w:semiHidden="0" w:uiPriority="63" w:unhideWhenUsed="0"/>
-    <w:lsdException w:name="Medium Shading 2" w:semiHidden="0" w:uiPriority="64" w:unhideWhenUsed="0"/>
-    <w:lsdException w:name="Medium List 1" w:semiHidden="0" w:uiPriority="65" w:unhideWhenUsed="0"/>
-    <w:lsdException w:name="Medium List 2" w:semiHidden="0" w:uiPriority="66" w:unhideWhenUsed="0"/>
-    <w:lsdException w:name="Medium Grid 1" w:semiHidden="0" w:uiPriority="67" w:unhideWhenUsed="0"/>
-    <w:lsdException w:name="Medium Grid 2" w:semiHidden="0" w:uiPriority="68" w:unhideWhenUsed="0"/>
-    <w:lsdException w:name="Medium Grid 3" w:semiHidden="0" w:uiPriority="69" w:unhideWhenUsed="0"/>
-    <w:lsdException w:name="Dark List" w:semiHidden="0" w:uiPriority="70" w:unhideWhenUsed="0"/>
-    <w:lsdException w:name="Colorful Shading" w:semiHidden="0" w:uiPriority="71" w:unhideWhenUsed="0"/>
-    <w:lsdException w:name="Colorful List" w:semiHidden="0" w:uiPriority="72" w:unhideWhenUsed="0"/>
-    <w:lsdException w:name="Colorful Grid" w:semiHidden="0" w:uiPriority="73" w:unhideWhenUsed="0"/>
-    <w:lsdException w:name="Light Shading Accent 1" w:semiHidden="0" w:uiPriority="60" w:unhideWhenUsed="0"/>
-    <w:lsdException w:name="Light List Accent 1" w:semiHidden="0" w:uiPriority="61" w:unhideWhenUsed="0"/>
-    <w:lsdException w:name="Light Grid Accent 1" w:semiHidden="0" w:uiPriority="62" w:unhideWhenUsed="0"/>
-    <w:lsdException w:name="Medium Shading 1 Accent 1" w:semiHidden="0" w:uiPriority="63" w:unhideWhenUsed="0"/>
-    <w:lsdException w:name="Medium Shading 2 Accent 1" w:semiHidden="0" w:uiPriority="64" w:unhideWhenUsed="0"/>
-    <w:lsdException w:name="Medium List 1 Accent 1" w:semiHidden="0" w:uiPriority="65" w:unhideWhenUsed="0"/>
-    <w:lsdException w:name="Revision" w:unhideWhenUsed="0"/>
-    <w:lsdException w:name="List Paragraph" w:semiHidden="0" w:uiPriority="34" w:unhideWhenUsed="0" w:qFormat="1"/>
-    <w:lsdException w:name="Quote" w:semiHidden="0" w:uiPriority="29" w:unhideWhenUsed="0" w:qFormat="1"/>
-    <w:lsdException w:name="Intense Quote" w:semiHidden="0" w:uiPriority="30" w:unhideWhenUsed="0" w:qFormat="1"/>
-    <w:lsdException w:name="Medium List 2 Accent 1" w:semiHidden="0" w:uiPriority="66" w:unhideWhenUsed="0"/>
-    <w:lsdException w:name="Medium Grid 1 Accent 1" w:semiHidden="0" w:uiPriority="67" w:unhideWhenUsed="0"/>
-    <w:lsdException w:name="Medium Grid 2 Accent 1" w:semiHidden="0" w:uiPriority="68" w:unhideWhenUsed="0"/>
-    <w:lsdException w:name="Medium Grid 3 Accent 1" w:semiHidden="0" w:uiPriority="69" w:unhideWhenUsed="0"/>
-    <w:lsdException w:name="Dark List Accent 1" w:semiHidden="0" w:uiPriority="70" w:unhideWhenUsed="0"/>
-    <w:lsdException w:name="Colorful Shading Accent 1" w:semiHidden="0" w:uiPriority="71" w:unhideWhenUsed="0"/>
-    <w:lsdException w:name="Colorful List Accent 1" w:semiHidden="0" w:uiPriority="72" w:unhideWhenUsed="0"/>
-    <w:lsdException w:name="Colorful Grid Accent 1" w:semiHidden="0" w:uiPriority="73" w:unhideWhenUsed="0"/>
-    <w:lsdException w:name="Light Shading Accent 2" w:semiHidden="0" w:uiPriority="60" w:unhideWhenUsed="0"/>
-    <w:lsdException w:name="Light List Accent 2" w:semiHidden="0" w:uiPriority="61" w:unhideWhenUsed="0"/>
-    <w:lsdException w:name="Light Grid Accent 2" w:semiHidden="0" w:uiPriority="62" w:unhideWhenUsed="0"/>
-    <w:lsdException w:name="Medium Shading 1 Accent 2" w:semiHidden="0" w:uiPriority="63" w:unhideWhenUsed="0"/>
-    <w:lsdException w:name="Medium Shading 2 Accent 2" w:semiHidden="0" w:uiPriority="64" w:unhideWhenUsed="0"/>
-    <w:lsdException w:name="Medium List 1 Accent 2" w:semiHidden="0" w:uiPriority="65" w:unhideWhenUsed="0"/>
-    <w:lsdException w:name="Medium List 2 Accent 2" w:semiHidden="0" w:uiPriority="66" w:unhideWhenUsed="0"/>
-    <w:lsdException w:name="Medium Grid 1 Accent 2" w:semiHidden="0" w:uiPriority="67" w:unhideWhenUsed="0"/>
-    <w:lsdException w:name="Medium Grid 2 Accent 2" w:semiHidden="0" w:uiPriority="68" w:unhideWhenUsed="0"/>
-    <w:lsdException w:name="Medium Grid 3 Accent 2" w:semiHidden="0" w:uiPriority="69" w:unhideWhenUsed="0"/>
-    <w:lsdException w:name="Dark List Accent 2" w:semiHidden="0" w:uiPriority="70" w:unhideWhenUsed="0"/>
-    <w:lsdException w:name="Colorful Shading Accent 2" w:semiHidden="0" w:uiPriority="71" w:unhideWhenUsed="0"/>
-    <w:lsdException w:name="Colorful List Accent 2" w:semiHidden="0" w:uiPriority="72" w:unhideWhenUsed="0"/>
-    <w:lsdException w:name="Colorful Grid Accent 2" w:semiHidden="0" w:uiPriority="73" w:unhideWhenUsed="0"/>
-    <w:lsdException w:name="Light Shading Accent 3" w:semiHidden="0" w:uiPriority="60" w:unhideWhenUsed="0"/>
-    <w:lsdException w:name="Light List Accent 3" w:semiHidden="0" w:uiPriority="61" w:unhideWhenUsed="0"/>
-    <w:lsdException w:name="Light Grid Accent 3" w:semiHidden="0" w:uiPriority="62" w:unhideWhenUsed="0"/>
-    <w:lsdException w:name="Medium Shading 1 Accent 3" w:semiHidden="0" w:uiPriority="63" w:unhideWhenUsed="0"/>
-    <w:lsdException w:name="Medium Shading 2 Accent 3" w:semiHidden="0" w:uiPriority="64" w:unhideWhenUsed="0"/>
-    <w:lsdException w:name="Medium List 1 Accent 3" w:semiHidden="0" w:uiPriority="65" w:unhideWhenUsed="0"/>
-    <w:lsdException w:name="Medium List 2 Accent 3" w:semiHidden="0" w:uiPriority="66" w:unhideWhenUsed="0"/>
-    <w:lsdException w:name="Medium Grid 1 Accent 3" w:semiHidden="0" w:uiPriority="67" w:unhideWhenUsed="0"/>
-    <w:lsdException w:name="Medium Grid 2 Accent 3" w:semiHidden="0" w:uiPriority="68" w:unhideWhenUsed="0"/>
-    <w:lsdException w:name="Medium Grid 3 Accent 3" w:semiHidden="0" w:uiPriority="69" w:unhideWhenUsed="0"/>
-    <w:lsdException w:name="Dark List Accent 3" w:semiHidden="0" w:uiPriority="70" w:unhideWhenUsed="0"/>
-    <w:lsdException w:name="Colorful Shading Accent 3" w:semiHidden="0" w:uiPriority="71" w:unhideWhenUsed="0"/>
-    <w:lsdException w:name="Colorful List Accent 3" w:semiHidden="0" w:uiPriority="72" w:unhideWhenUsed="0"/>
-    <w:lsdException w:name="Colorful Grid Accent 3" w:semiHidden="0" w:uiPriority="73" w:unhideWhenUsed="0"/>
-    <w:lsdException w:name="Light Shading Accent 4" w:semiHidden="0" w:uiPriority="60" w:unhideWhenUsed="0"/>
-    <w:lsdException w:name="Light List Accent 4" w:semiHidden="0" w:uiPriority="61" w:unhideWhenUsed="0"/>
-    <w:lsdException w:name="Light Grid Accent 4" w:semiHidden="0" w:uiPriority="62" w:unhideWhenUsed="0"/>
-    <w:lsdException w:name="Medium Shading 1 Accent 4" w:semiHidden="0" w:uiPriority="63" w:unhideWhenUsed="0"/>
-    <w:lsdException w:name="Medium Shading 2 Accent 4" w:semiHidden="0" w:uiPriority="64" w:unhideWhenUsed="0"/>
-    <w:lsdException w:name="Medium List 1 Accent 4" w:semiHidden="0" w:uiPriority="65" w:unhideWhenUsed="0"/>
-    <w:lsdException w:name="Medium List 2 Accent 4" w:semiHidden="0" w:uiPriority="66" w:unhideWhenUsed="0"/>
-    <w:lsdException w:name="Medium Grid 1 Accent 4" w:semiHidden="0" w:uiPriority="67" w:unhideWhenUsed="0"/>
-    <w:lsdException w:name="Medium Grid 2 Accent 4" w:semiHidden="0" w:uiPriority="68" w:unhideWhenUsed="0"/>
-    <w:lsdException w:name="Medium Grid 3 Accent 4" w:semiHidden="0" w:uiPriority="69" w:unhideWhenUsed="0"/>
-    <w:lsdException w:name="Dark List Accent 4" w:semiHidden="0" w:uiPriority="70" w:unhideWhenUsed="0"/>
-    <w:lsdException w:name="Colorful Shading Accent 4" w:semiHidden="0" w:uiPriority="71" w:unhideWhenUsed="0"/>
-    <w:lsdException w:name="Colorful List Accent 4" w:semiHidden="0" w:uiPriority="72" w:unhideWhenUsed="0"/>
-    <w:lsdException w:name="Colorful Grid Accent 4" w:semiHidden="0" w:uiPriority="73" w:unhideWhenUsed="0"/>
-    <w:lsdException w:name="Light Shading Accent 5" w:semiHidden="0" w:uiPriority="60" w:unhideWhenUsed="0"/>
-    <w:lsdException w:name="Light List Accent 5" w:semiHidden="0" w:uiPriority="61" w:unhideWhenUsed="0"/>
-    <w:lsdException w:name="Light Grid Accent 5" w:semiHidden="0" w:uiPriority="62" w:unhideWhenUsed="0"/>
-    <w:lsdException w:name="Medium Shading 1 Accent 5" w:semiHidden="0" w:uiPriority="63" w:unhideWhenUsed="0"/>
-    <w:lsdException w:name="Medium Shading 2 Accent 5" w:semiHidden="0" w:uiPriority="64" w:unhideWhenUsed="0"/>
-    <w:lsdException w:name="Medium List 1 Accent 5" w:semiHidden="0" w:uiPriority="65" w:unhideWhenUsed="0"/>
-    <w:lsdException w:name="Medium List 2 Accent 5" w:semiHidden="0" w:uiPriority="66" w:unhideWhenUsed="0"/>
-    <w:lsdException w:name="Medium Grid 1 Accent 5" w:semiHidden="0" w:uiPriority="67" w:unhideWhenUsed="0"/>
-    <w:lsdException w:name="Medium Grid 2 Accent 5" w:semiHidden="0" w:uiPriority="68" w:unhideWhenUsed="0"/>
-    <w:lsdException w:name="Medium Grid 3 Accent 5" w:semiHidden="0" w:uiPriority="69" w:unhideWhenUsed="0"/>
-    <w:lsdException w:name="Dark List Accent 5" w:semiHidden="0" w:uiPriority="70" w:unhideWhenUsed="0"/>
-    <w:lsdException w:name="Colorful Shading Accent 5" w:semiHidden="0" w:uiPriority="71" w:unhideWhenUsed="0"/>
-    <w:lsdException w:name="Colorful List Accent 5" w:semiHidden="0" w:uiPriority="72" w:unhideWhenUsed="0"/>
-    <w:lsdException w:name="Colorful Grid Accent 5" w:semiHidden="0" w:uiPriority="73" w:unhideWhenUsed="0"/>
-    <w:lsdException w:name="Light Shading Accent 6" w:semiHidden="0" w:uiPriority="60" w:unhideWhenUsed="0"/>
-    <w:lsdException w:name="Light List Accent 6" w:semiHidden="0" w:uiPriority="61" w:unhideWhenUsed="0"/>
-    <w:lsdException w:name="Light Grid Accent 6" w:semiHidden="0" w:uiPriority="62" w:unhideWhenUsed="0"/>
-    <w:lsdException w:name="Medium Shading 1 Accent 6" w:semiHidden="0" w:uiPriority="63" w:unhideWhenUsed="0"/>
-    <w:lsdException w:name="Medium Shading 2 Accent 6" w:semiHidden="0" w:uiPriority="64" w:unhideWhenUsed="0"/>
-    <w:lsdException w:name="Medium List 1 Accent 6" w:semiHidden="0" w:uiPriority="65" w:unhideWhenUsed="0"/>
-    <w:lsdException w:name="Medium List 2 Accent 6" w:semiHidden="0" w:uiPriority="66" w:unhideWhenUsed="0"/>
-    <w:lsdException w:name="Medium Grid 1 Accent 6" w:semiHidden="0" w:uiPriority="67" w:unhideWhenUsed="0"/>
-    <w:lsdException w:name="Medium Grid 2 Accent 6" w:semiHidden="0" w:uiPriority="68" w:unhideWhenUsed="0"/>
-    <w:lsdException w:name="Medium Grid 3 Accent 6" w:semiHidden="0" w:uiPriority="69" w:unhideWhenUsed="0"/>
-    <w:lsdException w:name="Dark List Accent 6" w:semiHidden="0" w:uiPriority="70" w:unhideWhenUsed="0"/>
-    <w:lsdException w:name="Colorful Shading Accent 6" w:semiHidden="0" w:uiPriority="71" w:unhideWhenUsed="0"/>
-    <w:lsdException w:name="Colorful List Accent 6" w:semiHidden="0" w:uiPriority="72" w:unhideWhenUsed="0"/>
-    <w:lsdException w:name="Colorful Grid Accent 6" w:semiHidden="0" w:uiPriority="73" w:unhideWhenUsed="0"/>
-    <w:lsdException w:name="Subtle Emphasis" w:semiHidden="0" w:uiPriority="19" w:unhideWhenUsed="0" w:qFormat="1"/>
-    <w:lsdException w:name="Intense Emphasis" w:semiHidden="0" w:uiPriority="21" w:unhideWhenUsed="0" w:qFormat="1"/>
-    <w:lsdException w:name="Subtle Reference" w:semiHidden="0" w:uiPriority="31" w:unhideWhenUsed="0" w:qFormat="1"/>
-    <w:lsdException w:name="Intense Reference" w:semiHidden="0" w:uiPriority="32" w:unhideWhenUsed="0" w:qFormat="1"/>
-    <w:lsdException w:name="Book Title" w:semiHidden="0" w:uiPriority="33" w:unhideWhenUsed="0" w:qFormat="1"/>
-    <w:lsdException w:name="Bibliography" w:uiPriority="37"/>
-    <w:lsdException w:name="TOC Heading" w:uiPriority="39" w:qFormat="1"/>
+  <w:latentStyles w:defLockedState="0" w:defUIPriority="99" w:defSemiHidden="0" w:defUnhideWhenUsed="0" w:defQFormat="0" w:count="371">
+    <w:lsdException w:name="Normal" w:uiPriority="0" w:qFormat="1"/>
+    <w:lsdException w:name="heading 1" w:uiPriority="9" w:qFormat="1"/>
+    <w:lsdException w:name="heading 2" w:semiHidden="1" w:uiPriority="9" w:unhideWhenUsed="1" w:qFormat="1"/>
+    <w:lsdException w:name="heading 3" w:semiHidden="1" w:uiPriority="9" w:unhideWhenUsed="1" w:qFormat="1"/>
+    <w:lsdException w:name="heading 4" w:semiHidden="1" w:uiPriority="9" w:unhideWhenUsed="1" w:qFormat="1"/>
+    <w:lsdException w:name="heading 5" w:semiHidden="1" w:uiPriority="9" w:unhideWhenUsed="1" w:qFormat="1"/>
+    <w:lsdException w:name="heading 6" w:semiHidden="1" w:uiPriority="9" w:unhideWhenUsed="1" w:qFormat="1"/>
+    <w:lsdException w:name="heading 7" w:semiHidden="1" w:uiPriority="9" w:unhideWhenUsed="1" w:qFormat="1"/>
+    <w:lsdException w:name="heading 8" w:semiHidden="1" w:uiPriority="9" w:unhideWhenUsed="1" w:qFormat="1"/>
+    <w:lsdException w:name="heading 9" w:semiHidden="1" w:uiPriority="9" w:unhideWhenUsed="1" w:qFormat="1"/>
+    <w:lsdException w:name="index 1" w:semiHidden="1" w:unhideWhenUsed="1"/>
+    <w:lsdException w:name="index 2" w:semiHidden="1" w:unhideWhenUsed="1"/>
+    <w:lsdException w:name="index 3" w:semiHidden="1" w:unhideWhenUsed="1"/>
+    <w:lsdException w:name="index 4" w:semiHidden="1" w:unhideWhenUsed="1"/>
+    <w:lsdException w:name="index 5" w:semiHidden="1" w:unhideWhenUsed="1"/>
+    <w:lsdException w:name="index 6" w:semiHidden="1" w:unhideWhenUsed="1"/>
+    <w:lsdException w:name="index 7" w:semiHidden="1" w:unhideWhenUsed="1"/>
+    <w:lsdException w:name="index 8" w:semiHidden="1" w:unhideWhenUsed="1"/>
+    <w:lsdException w:name="index 9" w:semiHidden="1" w:unhideWhenUsed="1"/>
+    <w:lsdException w:name="toc 1" w:semiHidden="1" w:uiPriority="39" w:unhideWhenUsed="1"/>
+    <w:lsdException w:name="toc 2" w:semiHidden="1" w:uiPriority="39" w:unhideWhenUsed="1"/>
+    <w:lsdException w:name="toc 3" w:semiHidden="1" w:uiPriority="39" w:unhideWhenUsed="1"/>
+    <w:lsdException w:name="toc 4" w:semiHidden="1" w:uiPriority="39" w:unhideWhenUsed="1"/>
+    <w:lsdException w:name="toc 5" w:semiHidden="1" w:uiPriority="39" w:unhideWhenUsed="1"/>
+    <w:lsdException w:name="toc 6" w:semiHidden="1" w:uiPriority="39" w:unhideWhenUsed="1"/>
+    <w:lsdException w:name="toc 7" w:semiHidden="1" w:uiPriority="39" w:unhideWhenUsed="1"/>
+    <w:lsdException w:name="toc 8" w:semiHidden="1" w:uiPriority="39" w:unhideWhenUsed="1"/>
+    <w:lsdException w:name="toc 9" w:semiHidden="1" w:uiPriority="39" w:unhideWhenUsed="1"/>
+    <w:lsdException w:name="Normal Indent" w:semiHidden="1" w:unhideWhenUsed="1"/>
+    <w:lsdException w:name="footnote text" w:semiHidden="1" w:unhideWhenUsed="1"/>
+    <w:lsdException w:name="annotation text" w:semiHidden="1" w:unhideWhenUsed="1"/>
+    <w:lsdException w:name="header" w:semiHidden="1" w:unhideWhenUsed="1"/>
+    <w:lsdException w:name="footer" w:semiHidden="1" w:unhideWhenUsed="1"/>
+    <w:lsdException w:name="index heading" w:semiHidden="1" w:unhideWhenUsed="1"/>
+    <w:lsdException w:name="caption" w:semiHidden="1" w:uiPriority="35" w:unhideWhenUsed="1" w:qFormat="1"/>
+    <w:lsdException w:name="table of figures" w:semiHidden="1" w:unhideWhenUsed="1"/>
+    <w:lsdException w:name="envelope address" w:semiHidden="1" w:unhideWhenUsed="1"/>
+    <w:lsdException w:name="envelope return" w:semiHidden="1" w:unhideWhenUsed="1"/>
+    <w:lsdException w:name="footnote reference" w:semiHidden="1" w:unhideWhenUsed="1"/>
+    <w:lsdException w:name="annotation reference" w:semiHidden="1" w:unhideWhenUsed="1"/>
+    <w:lsdException w:name="line number" w:semiHidden="1" w:unhideWhenUsed="1"/>
+    <w:lsdException w:name="page number" w:semiHidden="1" w:unhideWhenUsed="1"/>
+    <w:lsdException w:name="endnote reference" w:semiHidden="1" w:unhideWhenUsed="1"/>
+    <w:lsdException w:name="endnote text" w:semiHidden="1" w:unhideWhenUsed="1"/>
+    <w:lsdException w:name="table of authorities" w:semiHidden="1" w:unhideWhenUsed="1"/>
+    <w:lsdException w:name="macro" w:semiHidden="1" w:unhideWhenUsed="1"/>
+    <w:lsdException w:name="toa heading" w:semiHidden="1" w:unhideWhenUsed="1"/>
+    <w:lsdException w:name="List" w:semiHidden="1" w:unhideWhenUsed="1"/>
+    <w:lsdException w:name="List Bullet" w:semiHidden="1" w:unhideWhenUsed="1"/>
+    <w:lsdException w:name="List Number" w:semiHidden="1" w:unhideWhenUsed="1"/>
+    <w:lsdException w:name="List 2" w:semiHidden="1" w:unhideWhenUsed="1"/>
+    <w:lsdException w:name="List 3" w:semiHidden="1" w:unhideWhenUsed="1"/>
+    <w:lsdException w:name="List 4" w:semiHidden="1" w:unhideWhenUsed="1"/>
+    <w:lsdException w:name="List 5" w:semiHidden="1" w:unhideWhenUsed="1"/>
+    <w:lsdException w:name="List Bullet 2" w:semiHidden="1" w:unhideWhenUsed="1"/>
+    <w:lsdException w:name="List Bullet 3" w:semiHidden="1" w:unhideWhenUsed="1"/>
+    <w:lsdException w:name="List Bullet 4" w:semiHidden="1" w:unhideWhenUsed="1"/>
+    <w:lsdException w:name="List Bullet 5" w:semiHidden="1" w:unhideWhenUsed="1"/>
+    <w:lsdException w:name="List Number 2" w:semiHidden="1" w:unhideWhenUsed="1"/>
+    <w:lsdException w:name="List Number 3" w:semiHidden="1" w:unhideWhenUsed="1"/>
+    <w:lsdException w:name="List Number 4" w:semiHidden="1" w:unhideWhenUsed="1"/>
+    <w:lsdException w:name="List Number 5" w:semiHidden="1" w:unhideWhenUsed="1"/>
+    <w:lsdException w:name="Title" w:uiPriority="10" w:qFormat="1"/>
+    <w:lsdException w:name="Closing" w:semiHidden="1" w:unhideWhenUsed="1"/>
+    <w:lsdException w:name="Signature" w:semiHidden="1" w:unhideWhenUsed="1"/>
+    <w:lsdException w:name="Default Paragraph Font" w:semiHidden="1" w:uiPriority="1" w:unhideWhenUsed="1"/>
+    <w:lsdException w:name="Body Text" w:semiHidden="1" w:unhideWhenUsed="1"/>
+    <w:lsdException w:name="Body Text Indent" w:semiHidden="1" w:unhideWhenUsed="1"/>
+    <w:lsdException w:name="List Continue" w:semiHidden="1" w:unhideWhenUsed="1"/>
+    <w:lsdException w:name="List Continue 2" w:semiHidden="1" w:unhideWhenUsed="1"/>
+    <w:lsdException w:name="List Continue 3" w:semiHidden="1" w:unhideWhenUsed="1"/>
+    <w:lsdException w:name="List Continue 4" w:semiHidden="1" w:unhideWhenUsed="1"/>
+    <w:lsdException w:name="List Continue 5" w:semiHidden="1" w:unhideWhenUsed="1"/>
+    <w:lsdException w:name="Message Header" w:semiHidden="1" w:unhideWhenUsed="1"/>
+    <w:lsdException w:name="Subtitle" w:uiPriority="11" w:qFormat="1"/>
+    <w:lsdException w:name="Salutation" w:semiHidden="1" w:unhideWhenUsed="1"/>
+    <w:lsdException w:name="Date" w:semiHidden="1" w:unhideWhenUsed="1"/>
+    <w:lsdException w:name="Body Text First Indent" w:semiHidden="1" w:unhideWhenUsed="1"/>
+    <w:lsdException w:name="Body Text First Indent 2" w:semiHidden="1" w:unhideWhenUsed="1"/>
+    <w:lsdException w:name="Note Heading" w:semiHidden="1" w:unhideWhenUsed="1"/>
+    <w:lsdException w:name="Body Text 2" w:semiHidden="1" w:unhideWhenUsed="1"/>
+    <w:lsdException w:name="Body Text 3" w:semiHidden="1" w:unhideWhenUsed="1"/>
+    <w:lsdException w:name="Body Text Indent 2" w:semiHidden="1" w:unhideWhenUsed="1"/>
+    <w:lsdException w:name="Body Text Indent 3" w:semiHidden="1" w:unhideWhenUsed="1"/>
+    <w:lsdException w:name="Block Text" w:semiHidden="1" w:unhideWhenUsed="1"/>
+    <w:lsdException w:name="Hyperlink" w:semiHidden="1" w:unhideWhenUsed="1"/>
+    <w:lsdException w:name="FollowedHyperlink" w:semiHidden="1" w:unhideWhenUsed="1"/>
+    <w:lsdException w:name="Strong" w:uiPriority="22" w:qFormat="1"/>
+    <w:lsdException w:name="Emphasis" w:uiPriority="20" w:qFormat="1"/>
+    <w:lsdException w:name="Document Map" w:semiHidden="1" w:unhideWhenUsed="1"/>
+    <w:lsdException w:name="Plain Text" w:semiHidden="1" w:unhideWhenUsed="1"/>
+    <w:lsdException w:name="E-mail Signature" w:semiHidden="1" w:unhideWhenUsed="1"/>
+    <w:lsdException w:name="HTML Top of Form" w:semiHidden="1" w:unhideWhenUsed="1"/>
+    <w:lsdException w:name="HTML Bottom of Form" w:semiHidden="1" w:unhideWhenUsed="1"/>
+    <w:lsdException w:name="Normal (Web)" w:semiHidden="1" w:unhideWhenUsed="1"/>
+    <w:lsdException w:name="HTML Acronym" w:semiHidden="1" w:unhideWhenUsed="1"/>
+    <w:lsdException w:name="HTML Address" w:semiHidden="1" w:unhideWhenUsed="1"/>
+    <w:lsdException w:name="HTML Cite" w:semiHidden="1" w:unhideWhenUsed="1"/>
+    <w:lsdException w:name="HTML Code" w:semiHidden="1" w:unhideWhenUsed="1"/>
+    <w:lsdException w:name="HTML Definition" w:semiHidden="1" w:unhideWhenUsed="1"/>
+    <w:lsdException w:name="HTML Keyboard" w:semiHidden="1" w:unhideWhenUsed="1"/>
+    <w:lsdException w:name="HTML Preformatted" w:semiHidden="1" w:unhideWhenUsed="1"/>
+    <w:lsdException w:name="HTML Sample" w:semiHidden="1" w:unhideWhenUsed="1"/>
+    <w:lsdException w:name="HTML Typewriter" w:semiHidden="1" w:unhideWhenUsed="1"/>
+    <w:lsdException w:name="HTML Variable" w:semiHidden="1" w:unhideWhenUsed="1"/>
+    <w:lsdException w:name="Normal Table" w:semiHidden="1" w:unhideWhenUsed="1"/>
+    <w:lsdException w:name="annotation subject" w:semiHidden="1" w:unhideWhenUsed="1"/>
+    <w:lsdException w:name="No List" w:semiHidden="1" w:unhideWhenUsed="1"/>
+    <w:lsdException w:name="Outline List 1" w:semiHidden="1" w:unhideWhenUsed="1"/>
+    <w:lsdException w:name="Outline List 2" w:semiHidden="1" w:unhideWhenUsed="1"/>
+    <w:lsdException w:name="Outline List 3" w:semiHidden="1" w:unhideWhenUsed="1"/>
+    <w:lsdException w:name="Table Simple 1" w:semiHidden="1" w:unhideWhenUsed="1"/>
+    <w:lsdException w:name="Table Simple 2" w:semiHidden="1" w:unhideWhenUsed="1"/>
+    <w:lsdException w:name="Table Simple 3" w:semiHidden="1" w:unhideWhenUsed="1"/>
+    <w:lsdException w:name="Table Classic 1" w:semiHidden="1" w:unhideWhenUsed="1"/>
+    <w:lsdException w:name="Table Classic 2" w:semiHidden="1" w:unhideWhenUsed="1"/>
+    <w:lsdException w:name="Table Classic 3" w:semiHidden="1" w:unhideWhenUsed="1"/>
+    <w:lsdException w:name="Table Classic 4" w:semiHidden="1" w:unhideWhenUsed="1"/>
+    <w:lsdException w:name="Table Colorful 1" w:semiHidden="1" w:unhideWhenUsed="1"/>
+    <w:lsdException w:name="Table Colorful 2" w:semiHidden="1" w:unhideWhenUsed="1"/>
+    <w:lsdException w:name="Table Colorful 3" w:semiHidden="1" w:unhideWhenUsed="1"/>
+    <w:lsdException w:name="Table Columns 1" w:semiHidden="1" w:unhideWhenUsed="1"/>
+    <w:lsdException w:name="Table Columns 2" w:semiHidden="1" w:unhideWhenUsed="1"/>
+    <w:lsdException w:name="Table Columns 3" w:semiHidden="1" w:unhideWhenUsed="1"/>
+    <w:lsdException w:name="Table Columns 4" w:semiHidden="1" w:unhideWhenUsed="1"/>
+    <w:lsdException w:name="Table Columns 5" w:semiHidden="1" w:unhideWhenUsed="1"/>
+    <w:lsdException w:name="Table Grid 1" w:semiHidden="1" w:unhideWhenUsed="1"/>
+    <w:lsdException w:name="Table Grid 2" w:semiHidden="1" w:unhideWhenUsed="1"/>
+    <w:lsdException w:name="Table Grid 3" w:semiHidden="1" w:unhideWhenUsed="1"/>
+    <w:lsdException w:name="Table Grid 4" w:semiHidden="1" w:unhideWhenUsed="1"/>
+    <w:lsdException w:name="Table Grid 5" w:semiHidden="1" w:unhideWhenUsed="1"/>
+    <w:lsdException w:name="Table Grid 6" w:semiHidden="1" w:unhideWhenUsed="1"/>
+    <w:lsdException w:name="Table Grid 7" w:semiHidden="1" w:unhideWhenUsed="1"/>
+    <w:lsdException w:name="Table Grid 8" w:semiHidden="1" w:unhideWhenUsed="1"/>
+    <w:lsdException w:name="Table List 1" w:semiHidden="1" w:unhideWhenUsed="1"/>
+    <w:lsdException w:name="Table List 2" w:semiHidden="1" w:unhideWhenUsed="1"/>
+    <w:lsdException w:name="Table List 3" w:semiHidden="1" w:unhideWhenUsed="1"/>
+    <w:lsdException w:name="Table List 4" w:semiHidden="1" w:unhideWhenUsed="1"/>
+    <w:lsdException w:name="Table List 5" w:semiHidden="1" w:unhideWhenUsed="1"/>
+    <w:lsdException w:name="Table List 6" w:semiHidden="1" w:unhideWhenUsed="1"/>
+    <w:lsdException w:name="Table List 7" w:semiHidden="1" w:unhideWhenUsed="1"/>
+    <w:lsdException w:name="Table List 8" w:semiHidden="1" w:unhideWhenUsed="1"/>
+    <w:lsdException w:name="Table 3D effects 1" w:semiHidden="1" w:unhideWhenUsed="1"/>
+    <w:lsdException w:name="Table 3D effects 2" w:semiHidden="1" w:unhideWhenUsed="1"/>
+    <w:lsdException w:name="Table 3D effects 3" w:semiHidden="1" w:unhideWhenUsed="1"/>
+    <w:lsdException w:name="Table Contemporary" w:semiHidden="1" w:unhideWhenUsed="1"/>
+    <w:lsdException w:name="Table Elegant" w:semiHidden="1" w:unhideWhenUsed="1"/>
+    <w:lsdException w:name="Table Professional" w:semiHidden="1" w:unhideWhenUsed="1"/>
+    <w:lsdException w:name="Table Subtle 1" w:semiHidden="1" w:unhideWhenUsed="1"/>
+    <w:lsdException w:name="Table Subtle 2" w:semiHidden="1" w:unhideWhenUsed="1"/>
+    <w:lsdException w:name="Table Web 1" w:semiHidden="1" w:unhideWhenUsed="1"/>
+    <w:lsdException w:name="Table Web 2" w:semiHidden="1" w:unhideWhenUsed="1"/>
+    <w:lsdException w:name="Table Web 3" w:semiHidden="1" w:unhideWhenUsed="1"/>
+    <w:lsdException w:name="Balloon Text" w:semiHidden="1" w:unhideWhenUsed="1"/>
+    <w:lsdException w:name="Table Grid" w:uiPriority="39"/>
+    <w:lsdException w:name="Table Theme" w:semiHidden="1" w:unhideWhenUsed="1"/>
+    <w:lsdException w:name="Placeholder Text" w:semiHidden="1"/>
+    <w:lsdException w:name="No Spacing" w:uiPriority="1" w:qFormat="1"/>
+    <w:lsdException w:name="Light Shading" w:uiPriority="60"/>
+    <w:lsdException w:name="Light List" w:uiPriority="61"/>
+    <w:lsdException w:name="Light Grid" w:uiPriority="62"/>
+    <w:lsdException w:name="Medium Shading 1" w:uiPriority="63"/>
+    <w:lsdException w:name="Medium Shading 2" w:uiPriority="64"/>
+    <w:lsdException w:name="Medium List 1" w:uiPriority="65"/>
+    <w:lsdException w:name="Medium List 2" w:uiPriority="66"/>
+    <w:lsdException w:name="Medium Grid 1" w:uiPriority="67"/>
+    <w:lsdException w:name="Medium Grid 2" w:uiPriority="68"/>
+    <w:lsdException w:name="Medium Grid 3" w:uiPriority="69"/>
+    <w:lsdException w:name="Dark List" w:uiPriority="70"/>
+    <w:lsdException w:name="Colorful Shading" w:uiPriority="71"/>
+    <w:lsdException w:name="Colorful List" w:uiPriority="72"/>
+    <w:lsdException w:name="Colorful Grid" w:uiPriority="73"/>
+    <w:lsdException w:name="Light Shading Accent 1" w:uiPriority="60"/>
+    <w:lsdException w:name="Light List Accent 1" w:uiPriority="61"/>
+    <w:lsdException w:name="Light Grid Accent 1" w:uiPriority="62"/>
+    <w:lsdException w:name="Medium Shading 1 Accent 1" w:uiPriority="63"/>
+    <w:lsdException w:name="Medium Shading 2 Accent 1" w:uiPriority="64"/>
+    <w:lsdException w:name="Medium List 1 Accent 1" w:uiPriority="65"/>
+    <w:lsdException w:name="Revision" w:semiHidden="1"/>
+    <w:lsdException w:name="List Paragraph" w:uiPriority="34" w:qFormat="1"/>
+    <w:lsdException w:name="Quote" w:uiPriority="29" w:qFormat="1"/>
+    <w:lsdException w:name="Intense Quote" w:uiPriority="30" w:qFormat="1"/>
+    <w:lsdException w:name="Medium List 2 Accent 1" w:uiPriority="66"/>
+    <w:lsdException w:name="Medium Grid 1 Accent 1" w:uiPriority="67"/>
+    <w:lsdException w:name="Medium Grid 2 Accent 1" w:uiPriority="68"/>
+    <w:lsdException w:name="Medium Grid 3 Accent 1" w:uiPriority="69"/>
+    <w:lsdException w:name="Dark List Accent 1" w:uiPriority="70"/>
+    <w:lsdException w:name="Colorful Shading Accent 1" w:uiPriority="71"/>
+    <w:lsdException w:name="Colorful List Accent 1" w:uiPriority="72"/>
+    <w:lsdException w:name="Colorful Grid Accent 1" w:uiPriority="73"/>
+    <w:lsdException w:name="Light Shading Accent 2" w:uiPriority="60"/>
+    <w:lsdException w:name="Light List Accent 2" w:uiPriority="61"/>
+    <w:lsdException w:name="Light Grid Accent 2" w:uiPriority="62"/>
+    <w:lsdException w:name="Medium Shading 1 Accent 2" w:uiPriority="63"/>
+    <w:lsdException w:name="Medium Shading 2 Accent 2" w:uiPriority="64"/>
+    <w:lsdException w:name="Medium List 1 Accent 2" w:uiPriority="65"/>
+    <w:lsdException w:name="Medium List 2 Accent 2" w:uiPriority="66"/>
+    <w:lsdException w:name="Medium Grid 1 Accent 2" w:uiPriority="67"/>
+    <w:lsdException w:name="Medium Grid 2 Accent 2" w:uiPriority="68"/>
+    <w:lsdException w:name="Medium Grid 3 Accent 2" w:uiPriority="69"/>
+    <w:lsdException w:name="Dark List Accent 2" w:uiPriority="70"/>
+    <w:lsdException w:name="Colorful Shading Accent 2" w:uiPriority="71"/>
+    <w:lsdException w:name="Colorful List Accent 2" w:uiPriority="72"/>
+    <w:lsdException w:name="Colorful Grid Accent 2" w:uiPriority="73"/>
+    <w:lsdException w:name="Light Shading Accent 3" w:uiPriority="60"/>
+    <w:lsdException w:name="Light List Accent 3" w:uiPriority="61"/>
+    <w:lsdException w:name="Light Grid Accent 3" w:uiPriority="62"/>
+    <w:lsdException w:name="Medium Shading 1 Accent 3" w:uiPriority="63"/>
+    <w:lsdException w:name="Medium Shading 2 Accent 3" w:uiPriority="64"/>
+    <w:lsdException w:name="Medium List 1 Accent 3" w:uiPriority="65"/>
+    <w:lsdException w:name="Medium List 2 Accent 3" w:uiPriority="66"/>
+    <w:lsdException w:name="Medium Grid 1 Accent 3" w:uiPriority="67"/>
+    <w:lsdException w:name="Medium Grid 2 Accent 3" w:uiPriority="68"/>
+    <w:lsdException w:name="Medium Grid 3 Accent 3" w:uiPriority="69"/>
+    <w:lsdException w:name="Dark List Accent 3" w:uiPriority="70"/>
+    <w:lsdException w:name="Colorful Shading Accent 3" w:uiPriority="71"/>
+    <w:lsdException w:name="Colorful List Accent 3" w:uiPriority="72"/>
+    <w:lsdException w:name="Colorful Grid Accent 3" w:uiPriority="73"/>
+    <w:lsdException w:name="Light Shading Accent 4" w:uiPriority="60"/>
+    <w:lsdException w:name="Light List Accent 4" w:uiPriority="61"/>
+    <w:lsdException w:name="Light Grid Accent 4" w:uiPriority="62"/>
+    <w:lsdException w:name="Medium Shading 1 Accent 4" w:uiPriority="63"/>
+    <w:lsdException w:name="Medium Shading 2 Accent 4" w:uiPriority="64"/>
+    <w:lsdException w:name="Medium List 1 Accent 4" w:uiPriority="65"/>
+    <w:lsdException w:name="Medium List 2 Accent 4" w:uiPriority="66"/>
+    <w:lsdException w:name="Medium Grid 1 Accent 4" w:uiPriority="67"/>
+    <w:lsdException w:name="Medium Grid 2 Accent 4" w:uiPriority="68"/>
+    <w:lsdException w:name="Medium Grid 3 Accent 4" w:uiPriority="69"/>
+    <w:lsdException w:name="Dark List Accent 4" w:uiPriority="70"/>
+    <w:lsdException w:name="Colorful Shading Accent 4" w:uiPriority="71"/>
+    <w:lsdException w:name="Colorful List Accent 4" w:uiPriority="72"/>
+    <w:lsdException w:name="Colorful Grid Accent 4" w:uiPriority="73"/>
+    <w:lsdException w:name="Light Shading Accent 5" w:uiPriority="60"/>
+    <w:lsdException w:name="Light List Accent 5" w:uiPriority="61"/>
+    <w:lsdException w:name="Light Grid Accent 5" w:uiPriority="62"/>
+    <w:lsdException w:name="Medium Shading 1 Accent 5" w:uiPriority="63"/>
+    <w:lsdException w:name="Medium Shading 2 Accent 5" w:uiPriority="64"/>
+    <w:lsdException w:name="Medium List 1 Accent 5" w:uiPriority="65"/>
+    <w:lsdException w:name="Medium List 2 Accent 5" w:uiPriority="66"/>
+    <w:lsdException w:name="Medium Grid 1 Accent 5" w:uiPriority="67"/>
+    <w:lsdException w:name="Medium Grid 2 Accent 5" w:uiPriority="68"/>
+    <w:lsdException w:name="Medium Grid 3 Accent 5" w:uiPriority="69"/>
+    <w:lsdException w:name="Dark List Accent 5" w:uiPriority="70"/>
+    <w:lsdException w:name="Colorful Shading Accent 5" w:uiPriority="71"/>
+    <w:lsdException w:name="Colorful List Accent 5" w:uiPriority="72"/>
+    <w:lsdException w:name="Colorful Grid Accent 5" w:uiPriority="73"/>
+    <w:lsdException w:name="Light Shading Accent 6" w:uiPriority="60"/>
+    <w:lsdException w:name="Light List Accent 6" w:uiPriority="61"/>
+    <w:lsdException w:name="Light Grid Accent 6" w:uiPriority="62"/>
+    <w:lsdException w:name="Medium Shading 1 Accent 6" w:uiPriority="63"/>
+    <w:lsdException w:name="Medium Shading 2 Accent 6" w:uiPriority="64"/>
+    <w:lsdException w:name="Medium List 1 Accent 6" w:uiPriority="65"/>
+    <w:lsdException w:name="Medium List 2 Accent 6" w:uiPriority="66"/>
+    <w:lsdException w:name="Medium Grid 1 Accent 6" w:uiPriority="67"/>
+    <w:lsdException w:name="Medium Grid 2 Accent 6" w:uiPriority="68"/>
+    <w:lsdException w:name="Medium Grid 3 Accent 6" w:uiPriority="69"/>
+    <w:lsdException w:name="Dark List Accent 6" w:uiPriority="70"/>
+    <w:lsdException w:name="Colorful Shading Accent 6" w:uiPriority="71"/>
+    <w:lsdException w:name="Colorful List Accent 6" w:uiPriority="72"/>
+    <w:lsdException w:name="Colorful Grid Accent 6" w:uiPriority="73"/>
+    <w:lsdException w:name="Subtle Emphasis" w:uiPriority="19" w:qFormat="1"/>
+    <w:lsdException w:name="Intense Emphasis" w:uiPriority="21" w:qFormat="1"/>
+    <w:lsdException w:name="Subtle Reference" w:uiPriority="31" w:qFormat="1"/>
+    <w:lsdException w:name="Intense Reference" w:uiPriority="32" w:qFormat="1"/>
+    <w:lsdException w:name="Book Title" w:uiPriority="33" w:qFormat="1"/>
+    <w:lsdException w:name="Bibliography" w:semiHidden="1" w:uiPriority="37" w:unhideWhenUsed="1"/>
+    <w:lsdException w:name="TOC Heading" w:semiHidden="1" w:uiPriority="39" w:unhideWhenUsed="1" w:qFormat="1"/>
+    <w:lsdException w:name="Plain Table 1" w:uiPriority="41"/>
+    <w:lsdException w:name="Plain Table 2" w:uiPriority="42"/>
+    <w:lsdException w:name="Plain Table 3" w:uiPriority="43"/>
+    <w:lsdException w:name="Plain Table 4" w:uiPriority="44"/>
+    <w:lsdException w:name="Plain Table 5" w:uiPriority="45"/>
+    <w:lsdException w:name="Grid Table Light" w:uiPriority="40"/>
+    <w:lsdException w:name="Grid Table 1 Light" w:uiPriority="46"/>
+    <w:lsdException w:name="Grid Table 2" w:uiPriority="47"/>
+    <w:lsdException w:name="Grid Table 3" w:uiPriority="48"/>
+    <w:lsdException w:name="Grid Table 4" w:uiPriority="49"/>
+    <w:lsdException w:name="Grid Table 5 Dark" w:uiPriority="50"/>
+    <w:lsdException w:name="Grid Table 6 Colorful" w:uiPriority="51"/>
+    <w:lsdException w:name="Grid Table 7 Colorful" w:uiPriority="52"/>
+    <w:lsdException w:name="Grid Table 1 Light Accent 1" w:uiPriority="46"/>
+    <w:lsdException w:name="Grid Table 2 Accent 1" w:uiPriority="47"/>
+    <w:lsdException w:name="Grid Table 3 Accent 1" w:uiPriority="48"/>
+    <w:lsdException w:name="Grid Table 4 Accent 1" w:uiPriority="49"/>
+    <w:lsdException w:name="Grid Table 5 Dark Accent 1" w:uiPriority="50"/>
+    <w:lsdException w:name="Grid Table 6 Colorful Accent 1" w:uiPriority="51"/>
+    <w:lsdException w:name="Grid Table 7 Colorful Accent 1" w:uiPriority="52"/>
+    <w:lsdException w:name="Grid Table 1 Light Accent 2" w:uiPriority="46"/>
+    <w:lsdException w:name="Grid Table 2 Accent 2" w:uiPriority="47"/>
+    <w:lsdException w:name="Grid Table 3 Accent 2" w:uiPriority="48"/>
+    <w:lsdException w:name="Grid Table 4 Accent 2" w:uiPriority="49"/>
+    <w:lsdException w:name="Grid Table 5 Dark Accent 2" w:uiPriority="50"/>
+    <w:lsdException w:name="Grid Table 6 Colorful Accent 2" w:uiPriority="51"/>
+    <w:lsdException w:name="Grid Table 7 Colorful Accent 2" w:uiPriority="52"/>
+    <w:lsdException w:name="Grid Table 1 Light Accent 3" w:uiPriority="46"/>
+    <w:lsdException w:name="Grid Table 2 Accent 3" w:uiPriority="47"/>
+    <w:lsdException w:name="Grid Table 3 Accent 3" w:uiPriority="48"/>
+    <w:lsdException w:name="Grid Table 4 Accent 3" w:uiPriority="49"/>
+    <w:lsdException w:name="Grid Table 5 Dark Accent 3" w:uiPriority="50"/>
+    <w:lsdException w:name="Grid Table 6 Colorful Accent 3" w:uiPriority="51"/>
+    <w:lsdException w:name="Grid Table 7 Colorful Accent 3" w:uiPriority="52"/>
+    <w:lsdException w:name="Grid Table 1 Light Accent 4" w:uiPriority="46"/>
+    <w:lsdException w:name="Grid Table 2 Accent 4" w:uiPriority="47"/>
+    <w:lsdException w:name="Grid Table 3 Accent 4" w:uiPriority="48"/>
+    <w:lsdException w:name="Grid Table 4 Accent 4" w:uiPriority="49"/>
+    <w:lsdException w:name="Grid Table 5 Dark Accent 4" w:uiPriority="50"/>
+    <w:lsdException w:name="Grid Table 6 Colorful Accent 4" w:uiPriority="51"/>
+    <w:lsdException w:name="Grid Table 7 Colorful Accent 4" w:uiPriority="52"/>
+    <w:lsdException w:name="Grid Table 1 Light Accent 5" w:uiPriority="46"/>
+    <w:lsdException w:name="Grid Table 2 Accent 5" w:uiPriority="47"/>
+    <w:lsdException w:name="Grid Table 3 Accent 5" w:uiPriority="48"/>
+    <w:lsdException w:name="Grid Table 4 Accent 5" w:uiPriority="49"/>
+    <w:lsdException w:name="Grid Table 5 Dark Accent 5" w:uiPriority="50"/>
+    <w:lsdException w:name="Grid Table 6 Colorful Accent 5" w:uiPriority="51"/>
+    <w:lsdException w:name="Grid Table 7 Colorful Accent 5" w:uiPriority="52"/>
+    <w:lsdException w:name="Grid Table 1 Light Accent 6" w:uiPriority="46"/>
+    <w:lsdException w:name="Grid Table 2 Accent 6" w:uiPriority="47"/>
+    <w:lsdException w:name="Grid Table 3 Accent 6" w:uiPriority="48"/>
+    <w:lsdException w:name="Grid Table 4 Accent 6" w:uiPriority="49"/>
+    <w:lsdException w:name="Grid Table 5 Dark Accent 6" w:uiPriority="50"/>
+    <w:lsdException w:name="Grid Table 6 Colorful Accent 6" w:uiPriority="51"/>
+    <w:lsdException w:name="Grid Table 7 Colorful Accent 6" w:uiPriority="52"/>
+    <w:lsdException w:name="List Table 1 Light" w:uiPriority="46"/>
+    <w:lsdException w:name="List Table 2" w:uiPriority="47"/>
+    <w:lsdException w:name="List Table 3" w:uiPriority="48"/>
+    <w:lsdException w:name="List Table 4" w:uiPriority="49"/>
+    <w:lsdException w:name="List Table 5 Dark" w:uiPriority="50"/>
+    <w:lsdException w:name="List Table 6 Colorful" w:uiPriority="51"/>
+    <w:lsdException w:name="List Table 7 Colorful" w:uiPriority="52"/>
+    <w:lsdException w:name="List Table 1 Light Accent 1" w:uiPriority="46"/>
+    <w:lsdException w:name="List Table 2 Accent 1" w:uiPriority="47"/>
+    <w:lsdException w:name="List Table 3 Accent 1" w:uiPriority="48"/>
+    <w:lsdException w:name="List Table 4 Accent 1" w:uiPriority="49"/>
+    <w:lsdException w:name="List Table 5 Dark Accent 1" w:uiPriority="50"/>
+    <w:lsdException w:name="List Table 6 Colorful Accent 1" w:uiPriority="51"/>
+    <w:lsdException w:name="List Table 7 Colorful Accent 1" w:uiPriority="52"/>
+    <w:lsdException w:name="List Table 1 Light Accent 2" w:uiPriority="46"/>
+    <w:lsdException w:name="List Table 2 Accent 2" w:uiPriority="47"/>
+    <w:lsdException w:name="List Table 3 Accent 2" w:uiPriority="48"/>
+    <w:lsdException w:name="List Table 4 Accent 2" w:uiPriority="49"/>
+    <w:lsdException w:name="List Table 5 Dark Accent 2" w:uiPriority="50"/>
+    <w:lsdException w:name="List Table 6 Colorful Accent 2" w:uiPriority="51"/>
+    <w:lsdException w:name="List Table 7 Colorful Accent 2" w:uiPriority="52"/>
+    <w:lsdException w:name="List Table 1 Light Accent 3" w:uiPriority="46"/>
+    <w:lsdException w:name="List Table 2 Accent 3" w:uiPriority="47"/>
+    <w:lsdException w:name="List Table 3 Accent 3" w:uiPriority="48"/>
+    <w:lsdException w:name="List Table 4 Accent 3" w:uiPriority="49"/>
+    <w:lsdException w:name="List Table 5 Dark Accent 3" w:uiPriority="50"/>
+    <w:lsdException w:name="List Table 6 Colorful Accent 3" w:uiPriority="51"/>
+    <w:lsdException w:name="List Table 7 Colorful Accent 3" w:uiPriority="52"/>
+    <w:lsdException w:name="List Table 1 Light Accent 4" w:uiPriority="46"/>
+    <w:lsdException w:name="List Table 2 Accent 4" w:uiPriority="47"/>
+    <w:lsdException w:name="List Table 3 Accent 4" w:uiPriority="48"/>
+    <w:lsdException w:name="List Table 4 Accent 4" w:uiPriority="49"/>
+    <w:lsdException w:name="List Table 5 Dark Accent 4" w:uiPriority="50"/>
+    <w:lsdException w:name="List Table 6 Colorful Accent 4" w:uiPriority="51"/>
+    <w:lsdException w:name="List Table 7 Colorful Accent 4" w:uiPriority="52"/>
+    <w:lsdException w:name="List Table 1 Light Accent 5" w:uiPriority="46"/>
+    <w:lsdException w:name="List Table 2 Accent 5" w:uiPriority="47"/>
+    <w:lsdException w:name="List Table 3 Accent 5" w:uiPriority="48"/>
+    <w:lsdException w:name="List Table 4 Accent 5" w:uiPriority="49"/>
+    <w:lsdException w:name="List Table 5 Dark Accent 5" w:uiPriority="50"/>
+    <w:lsdException w:name="List Table 6 Colorful Accent 5" w:uiPriority="51"/>
+    <w:lsdException w:name="List Table 7 Colorful Accent 5" w:uiPriority="52"/>
+    <w:lsdException w:name="List Table 1 Light Accent 6" w:uiPriority="46"/>
+    <w:lsdException w:name="List Table 2 Accent 6" w:uiPriority="47"/>
+    <w:lsdException w:name="List Table 3 Accent 6" w:uiPriority="48"/>
+    <w:lsdException w:name="List Table 4 Accent 6" w:uiPriority="49"/>
+    <w:lsdException w:name="List Table 5 Dark Accent 6" w:uiPriority="50"/>
+    <w:lsdException w:name="List Table 6 Colorful Accent 6" w:uiPriority="51"/>
+    <w:lsdException w:name="List Table 7 Colorful Accent 6" w:uiPriority="52"/>
   </w:latentStyles>
   <w:style w:type="paragraph" w:default="1" w:styleId="Normal">
     <w:name w:val="Normal"/>
@@ -8973,7 +9527,7 @@
   <a:extraClrSchemeLst/>
   <a:extLst>
     <a:ext uri="{05A4C25C-085E-4340-85A3-A5531E510DB2}">
-      <thm15:themeFamily xmlns:thm15="http://schemas.microsoft.com/office/thememl/2012/main" xmlns="" name="Office Theme" id="{62F939B6-93AF-4DB8-9C6B-D6C7DFDC589F}" vid="{4A3C46E8-61CC-4603-A589-7422A47A8E4A}"/>
+      <thm15:themeFamily xmlns:thm15="http://schemas.microsoft.com/office/thememl/2012/main" name="Office Theme" id="{62F939B6-93AF-4DB8-9C6B-D6C7DFDC589F}" vid="{4A3C46E8-61CC-4603-A589-7422A47A8E4A}"/>
     </a:ext>
   </a:extLst>
 </a:theme>

</xml_diff>

<commit_message>
Commit temporary work for 25 Sep 17
</commit_message>
<xml_diff>
--- a/Progress Record.docx
+++ b/Progress Record.docx
@@ -378,6 +378,15 @@
         </w:rPr>
         <w:t>, “begin”</w:t>
       </w:r>
+      <w:r>
+        <w:rPr>
+          <w:sz w:val="20"/>
+          <w:szCs w:val="20"/>
+        </w:rPr>
+        <w:t>, “point”</w:t>
+      </w:r>
+      <w:bookmarkStart w:id="0" w:name="_GoBack"/>
+      <w:bookmarkEnd w:id="0"/>
     </w:p>
     <w:p>
       <w:pPr>
@@ -690,7 +699,50 @@
                 <w:sz w:val="18"/>
                 <w:szCs w:val="18"/>
               </w:rPr>
-              <w:t>One three four</w:t>
+              <w:t>One</w:t>
+            </w:r>
+            <w:r>
+              <w:rPr>
+                <w:rFonts w:ascii="Courier New" w:hAnsi="Courier New" w:cs="Courier New"/>
+                <w:sz w:val="18"/>
+                <w:szCs w:val="18"/>
+              </w:rPr>
+              <w:t xml:space="preserve"> hundred and  thirty</w:t>
+            </w:r>
+            <w:r>
+              <w:rPr>
+                <w:rFonts w:ascii="Courier New" w:hAnsi="Courier New" w:cs="Courier New"/>
+                <w:sz w:val="18"/>
+                <w:szCs w:val="18"/>
+              </w:rPr>
+              <w:t xml:space="preserve"> four</w:t>
+            </w:r>
+          </w:p>
+          <w:p>
+            <w:pPr>
+              <w:rPr>
+                <w:rFonts w:ascii="Courier New" w:hAnsi="Courier New" w:cs="Courier New"/>
+                <w:sz w:val="18"/>
+                <w:szCs w:val="18"/>
+              </w:rPr>
+            </w:pPr>
+          </w:p>
+          <w:p>
+            <w:pPr>
+              <w:rPr>
+                <w:rFonts w:ascii="Courier New" w:hAnsi="Courier New" w:cs="Courier New"/>
+                <w:sz w:val="18"/>
+                <w:szCs w:val="18"/>
+              </w:rPr>
+            </w:pPr>
+            <w:r>
+              <w:rPr>
+                <w:rFonts w:ascii="Courier New" w:hAnsi="Courier New" w:cs="Courier New"/>
+                <w:sz w:val="18"/>
+                <w:szCs w:val="18"/>
+                <w:highlight w:val="yellow"/>
+              </w:rPr>
+              <w:t>NOTE: we do not accept “one three four”</w:t>
             </w:r>
           </w:p>
         </w:tc>
@@ -811,7 +863,15 @@
                 <w:sz w:val="18"/>
                 <w:szCs w:val="18"/>
               </w:rPr>
-              <w:t>Three four point two</w:t>
+              <w:t xml:space="preserve">Thirty four </w:t>
+            </w:r>
+            <w:r>
+              <w:rPr>
+                <w:rFonts w:ascii="Courier New" w:hAnsi="Courier New" w:cs="Courier New"/>
+                <w:sz w:val="18"/>
+                <w:szCs w:val="18"/>
+              </w:rPr>
+              <w:t>point two</w:t>
             </w:r>
           </w:p>
           <w:p>
@@ -838,17 +898,26 @@
                 <w:szCs w:val="18"/>
                 <w:highlight w:val="yellow"/>
               </w:rPr>
-              <w:t>(Can consider accepting spoken number, e.g. thirty-four)</w:t>
-            </w:r>
-          </w:p>
-          <w:p>
-            <w:pPr>
-              <w:rPr>
-                <w:rFonts w:ascii="Courier New" w:hAnsi="Courier New" w:cs="Courier New"/>
-                <w:sz w:val="18"/>
-                <w:szCs w:val="18"/>
-              </w:rPr>
-            </w:pPr>
+              <w:t>NOTE: we do not accept “</w:t>
+            </w:r>
+            <w:r>
+              <w:rPr>
+                <w:rFonts w:ascii="Courier New" w:hAnsi="Courier New" w:cs="Courier New"/>
+                <w:sz w:val="18"/>
+                <w:szCs w:val="18"/>
+                <w:highlight w:val="yellow"/>
+              </w:rPr>
+              <w:t>three four point two</w:t>
+            </w:r>
+            <w:r>
+              <w:rPr>
+                <w:rFonts w:ascii="Courier New" w:hAnsi="Courier New" w:cs="Courier New"/>
+                <w:sz w:val="18"/>
+                <w:szCs w:val="18"/>
+                <w:highlight w:val="yellow"/>
+              </w:rPr>
+              <w:t>”</w:t>
+            </w:r>
           </w:p>
         </w:tc>
         <w:tc>
@@ -1674,6 +1743,7 @@
                 <w:sz w:val="18"/>
                 <w:szCs w:val="18"/>
               </w:rPr>
+              <w:lastRenderedPageBreak/>
               <w:t>}</w:t>
             </w:r>
           </w:p>
@@ -1764,6 +1834,14 @@
               </w:rPr>
               <w:t xml:space="preserve"> (variable type) (variable name)  </w:t>
             </w:r>
+            <w:r>
+              <w:rPr>
+                <w:sz w:val="18"/>
+                <w:szCs w:val="18"/>
+                <w:shd w:val="clear" w:color="auto" w:fill="D9D9D9" w:themeFill="background1" w:themeFillShade="D9"/>
+              </w:rPr>
+              <w:t>end declare</w:t>
+            </w:r>
           </w:p>
           <w:p>
             <w:pPr>
@@ -1833,6 +1911,14 @@
                 <w:szCs w:val="18"/>
               </w:rPr>
               <w:t>declare integer x</w:t>
+            </w:r>
+            <w:r>
+              <w:rPr>
+                <w:rFonts w:ascii="Courier New" w:hAnsi="Courier New" w:cs="Courier New"/>
+                <w:sz w:val="18"/>
+                <w:szCs w:val="18"/>
+              </w:rPr>
+              <w:t xml:space="preserve"> end declare</w:t>
             </w:r>
           </w:p>
           <w:p>
@@ -1934,6 +2020,22 @@
               </w:rPr>
               <w:t>eclare float tax rate equal one point zero seven</w:t>
             </w:r>
+            <w:r>
+              <w:rPr>
+                <w:rFonts w:ascii="Courier New" w:hAnsi="Courier New" w:cs="Courier New"/>
+                <w:sz w:val="18"/>
+                <w:szCs w:val="18"/>
+              </w:rPr>
+              <w:t xml:space="preserve"> </w:t>
+            </w:r>
+            <w:r>
+              <w:rPr>
+                <w:rFonts w:ascii="Courier New" w:hAnsi="Courier New" w:cs="Courier New"/>
+                <w:sz w:val="18"/>
+                <w:szCs w:val="18"/>
+              </w:rPr>
+              <w:t>end declare</w:t>
+            </w:r>
           </w:p>
         </w:tc>
         <w:tc>
@@ -2036,6 +2138,21 @@
               </w:rPr>
               <w:t xml:space="preserve"> (number)</w:t>
             </w:r>
+            <w:r>
+              <w:rPr>
+                <w:sz w:val="18"/>
+                <w:szCs w:val="18"/>
+              </w:rPr>
+              <w:t xml:space="preserve"> </w:t>
+            </w:r>
+            <w:r>
+              <w:rPr>
+                <w:sz w:val="18"/>
+                <w:szCs w:val="18"/>
+                <w:shd w:val="clear" w:color="auto" w:fill="D9D9D9" w:themeFill="background1" w:themeFillShade="D9"/>
+              </w:rPr>
+              <w:t>end declare</w:t>
+            </w:r>
           </w:p>
           <w:p>
             <w:pPr>
@@ -2106,6 +2223,14 @@
               </w:rPr>
               <w:t xml:space="preserve">declare integer array sequence size ten </w:t>
             </w:r>
+            <w:r>
+              <w:rPr>
+                <w:rFonts w:ascii="Courier New" w:hAnsi="Courier New" w:cs="Courier New"/>
+                <w:sz w:val="18"/>
+                <w:szCs w:val="18"/>
+              </w:rPr>
+              <w:t>end declare</w:t>
+            </w:r>
           </w:p>
           <w:p>
             <w:pPr>
@@ -2140,6 +2265,22 @@
                 <w:szCs w:val="18"/>
               </w:rPr>
               <w:t>declare integer array sequence with size ten</w:t>
+            </w:r>
+            <w:r>
+              <w:rPr>
+                <w:rFonts w:ascii="Courier New" w:hAnsi="Courier New" w:cs="Courier New"/>
+                <w:sz w:val="18"/>
+                <w:szCs w:val="18"/>
+              </w:rPr>
+              <w:t xml:space="preserve"> </w:t>
+            </w:r>
+            <w:r>
+              <w:rPr>
+                <w:rFonts w:ascii="Courier New" w:hAnsi="Courier New" w:cs="Courier New"/>
+                <w:sz w:val="18"/>
+                <w:szCs w:val="18"/>
+              </w:rPr>
+              <w:t>end declare</w:t>
             </w:r>
           </w:p>
           <w:p>
@@ -2895,25 +3036,7 @@
                 <w:sz w:val="18"/>
                 <w:szCs w:val="18"/>
               </w:rPr>
-              <w:t xml:space="preserve"> </w:t>
-            </w:r>
-            <w:proofErr w:type="spellStart"/>
-            <w:r>
-              <w:rPr>
-                <w:rFonts w:ascii="Courier New" w:hAnsi="Courier New" w:cs="Courier New"/>
-                <w:sz w:val="18"/>
-                <w:szCs w:val="18"/>
-              </w:rPr>
-              <w:t>A</w:t>
-            </w:r>
-            <w:proofErr w:type="spellEnd"/>
-            <w:r>
-              <w:rPr>
-                <w:rFonts w:ascii="Courier New" w:hAnsi="Courier New" w:cs="Courier New"/>
-                <w:sz w:val="18"/>
-                <w:szCs w:val="18"/>
-              </w:rPr>
-              <w:t xml:space="preserve"> end function</w:t>
+              <w:t xml:space="preserve"> A end function</w:t>
             </w:r>
           </w:p>
           <w:p>
@@ -3435,33 +3558,7 @@
                 <w:sz w:val="18"/>
                 <w:szCs w:val="18"/>
               </w:rPr>
-              <w:t>call function search with parameter lower with parameter higher</w:t>
-            </w:r>
-          </w:p>
-          <w:p>
-            <w:pPr>
-              <w:rPr>
-                <w:rFonts w:ascii="Courier New" w:hAnsi="Courier New" w:cs="Courier New"/>
-                <w:sz w:val="18"/>
-                <w:szCs w:val="18"/>
-              </w:rPr>
-            </w:pPr>
-          </w:p>
-          <w:p>
-            <w:pPr>
-              <w:rPr>
-                <w:rFonts w:ascii="Courier New" w:hAnsi="Courier New" w:cs="Courier New"/>
-                <w:sz w:val="18"/>
-                <w:szCs w:val="18"/>
-              </w:rPr>
-            </w:pPr>
-            <w:r>
-              <w:rPr>
-                <w:rFonts w:ascii="Courier New" w:hAnsi="Courier New" w:cs="Courier New"/>
-                <w:sz w:val="18"/>
-                <w:szCs w:val="18"/>
-              </w:rPr>
-              <w:t xml:space="preserve">call search function with </w:t>
+              <w:t xml:space="preserve">call function </w:t>
             </w:r>
             <w:r>
               <w:rPr>
@@ -3470,7 +3567,33 @@
                 <w:szCs w:val="18"/>
               </w:rPr>
               <w:lastRenderedPageBreak/>
-              <w:t>parameter lower with parameter higher</w:t>
+              <w:t>search with parameter lower with parameter higher</w:t>
+            </w:r>
+          </w:p>
+          <w:p>
+            <w:pPr>
+              <w:rPr>
+                <w:rFonts w:ascii="Courier New" w:hAnsi="Courier New" w:cs="Courier New"/>
+                <w:sz w:val="18"/>
+                <w:szCs w:val="18"/>
+              </w:rPr>
+            </w:pPr>
+          </w:p>
+          <w:p>
+            <w:pPr>
+              <w:rPr>
+                <w:rFonts w:ascii="Courier New" w:hAnsi="Courier New" w:cs="Courier New"/>
+                <w:sz w:val="18"/>
+                <w:szCs w:val="18"/>
+              </w:rPr>
+            </w:pPr>
+            <w:r>
+              <w:rPr>
+                <w:rFonts w:ascii="Courier New" w:hAnsi="Courier New" w:cs="Courier New"/>
+                <w:sz w:val="18"/>
+                <w:szCs w:val="18"/>
+              </w:rPr>
+              <w:t>call search function with parameter lower with parameter higher</w:t>
             </w:r>
           </w:p>
         </w:tc>
@@ -5725,6 +5848,7 @@
                 <w:sz w:val="18"/>
                 <w:szCs w:val="18"/>
               </w:rPr>
+              <w:lastRenderedPageBreak/>
               <w:t>while</w:t>
             </w:r>
           </w:p>
@@ -5881,15 +6005,7 @@
                 <w:sz w:val="18"/>
                 <w:szCs w:val="18"/>
               </w:rPr>
-              <w:t xml:space="preserve">end” </w:t>
-            </w:r>
-            <w:r>
-              <w:rPr>
-                <w:sz w:val="18"/>
-                <w:szCs w:val="18"/>
-              </w:rPr>
-              <w:lastRenderedPageBreak/>
-              <w:t>misread as “</w:t>
+              <w:t>end” misread as “</w:t>
             </w:r>
             <w:r>
               <w:rPr>
@@ -5925,7 +6041,6 @@
                 <w:sz w:val="18"/>
                 <w:szCs w:val="18"/>
               </w:rPr>
-              <w:lastRenderedPageBreak/>
               <w:t xml:space="preserve">Dot </w:t>
             </w:r>
           </w:p>
@@ -6480,6 +6595,33 @@
     <w:p>
       <w:pPr>
         <w:rPr>
+          <w:rFonts w:ascii="Courier New" w:hAnsi="Courier New" w:cs="Courier New"/>
+          <w:sz w:val="18"/>
+          <w:szCs w:val="18"/>
+        </w:rPr>
+      </w:pPr>
+      <w:proofErr w:type="gramStart"/>
+      <w:r>
+        <w:rPr>
+          <w:rFonts w:ascii="Courier New" w:hAnsi="Courier New" w:cs="Courier New"/>
+          <w:sz w:val="18"/>
+          <w:szCs w:val="18"/>
+        </w:rPr>
+        <w:t>pip</w:t>
+      </w:r>
+      <w:proofErr w:type="gramEnd"/>
+      <w:r>
+        <w:rPr>
+          <w:rFonts w:ascii="Courier New" w:hAnsi="Courier New" w:cs="Courier New"/>
+          <w:sz w:val="18"/>
+          <w:szCs w:val="18"/>
+        </w:rPr>
+        <w:t xml:space="preserve"> install word2number # for converting words to numbers</w:t>
+      </w:r>
+    </w:p>
+    <w:p>
+      <w:pPr>
+        <w:rPr>
           <w:sz w:val="40"/>
           <w:szCs w:val="40"/>
         </w:rPr>
@@ -6794,14 +6936,7 @@
           <w:sz w:val="18"/>
           <w:szCs w:val="18"/>
         </w:rPr>
-        <w:t xml:space="preserve"> </w:t>
-      </w:r>
-      <w:r>
-        <w:rPr>
-          <w:sz w:val="18"/>
-          <w:szCs w:val="18"/>
-        </w:rPr>
-        <w:t>[0];</w:t>
+        <w:t xml:space="preserve"> [0];</w:t>
       </w:r>
       <w:r>
         <w:rPr>
@@ -7012,14 +7147,7 @@
           <w:sz w:val="18"/>
           <w:szCs w:val="18"/>
         </w:rPr>
-        <w:t>&lt;</w:t>
-      </w:r>
-      <w:r>
-        <w:rPr>
-          <w:sz w:val="18"/>
-          <w:szCs w:val="18"/>
-        </w:rPr>
-        <w:t xml:space="preserve"> </w:t>
+        <w:t xml:space="preserve">&lt; </w:t>
       </w:r>
       <w:r>
         <w:rPr>
@@ -7286,6 +7414,7 @@
           <w:sz w:val="18"/>
           <w:szCs w:val="18"/>
         </w:rPr>
+        <w:lastRenderedPageBreak/>
         <w:tab/>
       </w:r>
       <w:r>
@@ -7370,15 +7499,7 @@
           <w:sz w:val="18"/>
           <w:szCs w:val="18"/>
         </w:rPr>
-        <w:t xml:space="preserve"> </w:t>
-      </w:r>
-      <w:r>
-        <w:rPr>
-          <w:color w:val="00B050"/>
-          <w:sz w:val="18"/>
-          <w:szCs w:val="18"/>
-        </w:rPr>
-        <w:t xml:space="preserve">max equal numbers array index </w:t>
+        <w:t xml:space="preserve"> max equal numbers array index </w:t>
       </w:r>
       <w:proofErr w:type="spellStart"/>
       <w:r>
@@ -7435,23 +7556,7 @@
           <w:sz w:val="18"/>
           <w:szCs w:val="18"/>
         </w:rPr>
-        <w:t xml:space="preserve"> </w:t>
-      </w:r>
-      <w:r>
-        <w:rPr>
-          <w:color w:val="00B050"/>
-          <w:sz w:val="18"/>
-          <w:szCs w:val="18"/>
-        </w:rPr>
-        <w:t xml:space="preserve">end </w:t>
-      </w:r>
-      <w:r>
-        <w:rPr>
-          <w:color w:val="00B050"/>
-          <w:sz w:val="18"/>
-          <w:szCs w:val="18"/>
-        </w:rPr>
-        <w:t>if</w:t>
+        <w:t xml:space="preserve"> end if</w:t>
       </w:r>
     </w:p>
     <w:p>
@@ -7491,15 +7596,7 @@
           <w:sz w:val="18"/>
           <w:szCs w:val="18"/>
         </w:rPr>
-        <w:t xml:space="preserve">end </w:t>
-      </w:r>
-      <w:r>
-        <w:rPr>
-          <w:color w:val="00B050"/>
-          <w:sz w:val="18"/>
-          <w:szCs w:val="18"/>
-        </w:rPr>
-        <w:t>for</w:t>
+        <w:t>end for</w:t>
       </w:r>
     </w:p>
     <w:p>
@@ -7623,15 +7720,7 @@
           <w:sz w:val="40"/>
           <w:szCs w:val="40"/>
         </w:rPr>
-        <w:lastRenderedPageBreak/>
-        <w:t xml:space="preserve">Script for </w:t>
-      </w:r>
-      <w:r>
-        <w:rPr>
-          <w:sz w:val="40"/>
-          <w:szCs w:val="40"/>
-        </w:rPr>
-        <w:t>Test Program:</w:t>
+        <w:t>Script for Test Program:</w:t>
       </w:r>
     </w:p>
     <w:p>
@@ -7915,13 +8004,6 @@
           <w:szCs w:val="18"/>
         </w:rPr>
         <w:tab/>
-      </w:r>
-      <w:r>
-        <w:rPr>
-          <w:rFonts w:ascii="Courier New" w:hAnsi="Courier New" w:cs="Courier New"/>
-          <w:sz w:val="18"/>
-          <w:szCs w:val="18"/>
-        </w:rPr>
         <w:t>end if</w:t>
       </w:r>
     </w:p>
@@ -7941,13 +8023,6 @@
           <w:szCs w:val="18"/>
         </w:rPr>
         <w:tab/>
-      </w:r>
-      <w:r>
-        <w:rPr>
-          <w:rFonts w:ascii="Courier New" w:hAnsi="Courier New" w:cs="Courier New"/>
-          <w:sz w:val="18"/>
-          <w:szCs w:val="18"/>
-        </w:rPr>
         <w:t>end for</w:t>
       </w:r>
     </w:p>
@@ -7977,15 +8052,7 @@
           <w:szCs w:val="18"/>
         </w:rPr>
         <w:tab/>
-        <w:t>re</w:t>
-      </w:r>
-      <w:r>
-        <w:rPr>
-          <w:rFonts w:ascii="Courier New" w:hAnsi="Courier New" w:cs="Courier New"/>
-          <w:sz w:val="18"/>
-          <w:szCs w:val="18"/>
-        </w:rPr>
-        <w:t>turn max</w:t>
+        <w:t>return max</w:t>
       </w:r>
     </w:p>
     <w:p>
@@ -8003,17 +8070,7 @@
           <w:sz w:val="18"/>
           <w:szCs w:val="18"/>
         </w:rPr>
-        <w:t>en</w:t>
-      </w:r>
-      <w:bookmarkStart w:id="0" w:name="_GoBack"/>
-      <w:bookmarkEnd w:id="0"/>
-      <w:r>
-        <w:rPr>
-          <w:rFonts w:ascii="Courier New" w:hAnsi="Courier New" w:cs="Courier New"/>
-          <w:sz w:val="18"/>
-          <w:szCs w:val="18"/>
-        </w:rPr>
-        <w:t>d function</w:t>
+        <w:t>end function</w:t>
       </w:r>
     </w:p>
     <w:p>
@@ -8609,6 +8666,21 @@
           <w:szCs w:val="18"/>
         </w:rPr>
         <w:t>otal number of words in the script</w:t>
+      </w:r>
+    </w:p>
+    <w:p>
+      <w:pPr>
+        <w:rPr>
+          <w:sz w:val="18"/>
+          <w:szCs w:val="18"/>
+        </w:rPr>
+      </w:pPr>
+      <w:r>
+        <w:rPr>
+          <w:sz w:val="18"/>
+          <w:szCs w:val="18"/>
+        </w:rPr>
+        <w:t>Week 6: End-to-end program for sample code + improve accuracy</w:t>
       </w:r>
     </w:p>
     <w:p>

</xml_diff>

<commit_message>
Commit temporary work for 26 Sep 2017
</commit_message>
<xml_diff>
--- a/Progress Record.docx
+++ b/Progress Record.docx
@@ -385,8 +385,6 @@
         </w:rPr>
         <w:t>, “point”</w:t>
       </w:r>
-      <w:bookmarkStart w:id="0" w:name="_GoBack"/>
-      <w:bookmarkEnd w:id="0"/>
     </w:p>
     <w:p>
       <w:pPr>
@@ -1310,13 +1308,23 @@
                 <w:szCs w:val="18"/>
               </w:rPr>
             </w:pPr>
-            <w:r>
-              <w:rPr>
-                <w:rFonts w:ascii="Courier New" w:hAnsi="Courier New" w:cs="Courier New"/>
-                <w:sz w:val="18"/>
-                <w:szCs w:val="18"/>
-              </w:rPr>
-              <w:t>isDone = true</w:t>
+            <w:proofErr w:type="spellStart"/>
+            <w:r>
+              <w:rPr>
+                <w:rFonts w:ascii="Courier New" w:hAnsi="Courier New" w:cs="Courier New"/>
+                <w:sz w:val="18"/>
+                <w:szCs w:val="18"/>
+              </w:rPr>
+              <w:t>isDone</w:t>
+            </w:r>
+            <w:proofErr w:type="spellEnd"/>
+            <w:r>
+              <w:rPr>
+                <w:rFonts w:ascii="Courier New" w:hAnsi="Courier New" w:cs="Courier New"/>
+                <w:sz w:val="18"/>
+                <w:szCs w:val="18"/>
+              </w:rPr>
+              <w:t xml:space="preserve"> = true</w:t>
             </w:r>
           </w:p>
         </w:tc>
@@ -1537,7 +1545,14 @@
                 <w:sz w:val="18"/>
                 <w:szCs w:val="18"/>
               </w:rPr>
-              <w:t>if – then - else if – then – else - end if</w:t>
+              <w:t xml:space="preserve">if – then </w:t>
+            </w:r>
+            <w:r>
+              <w:rPr>
+                <w:sz w:val="18"/>
+                <w:szCs w:val="18"/>
+              </w:rPr>
+              <w:t>– else - end if</w:t>
             </w:r>
           </w:p>
           <w:p>
@@ -1590,7 +1605,7 @@
                 <w:sz w:val="18"/>
                 <w:szCs w:val="18"/>
               </w:rPr>
-              <w:t>if A then B if C then D else if E then F</w:t>
+              <w:t>if A then B if C then D else E then F</w:t>
             </w:r>
             <w:r>
               <w:rPr>
@@ -1707,7 +1722,17 @@
                 <w:sz w:val="18"/>
                 <w:szCs w:val="18"/>
               </w:rPr>
-              <w:t xml:space="preserve"> else if (E) {</w:t>
+              <w:t xml:space="preserve"> else </w:t>
+            </w:r>
+            <w:bookmarkStart w:id="0" w:name="_GoBack"/>
+            <w:bookmarkEnd w:id="0"/>
+            <w:r>
+              <w:rPr>
+                <w:rFonts w:ascii="Courier New" w:hAnsi="Courier New" w:cs="Courier New"/>
+                <w:sz w:val="18"/>
+                <w:szCs w:val="18"/>
+              </w:rPr>
+              <w:t>(E) {</w:t>
             </w:r>
           </w:p>
           <w:p>
@@ -1952,13 +1977,23 @@
                 <w:szCs w:val="18"/>
               </w:rPr>
             </w:pPr>
-            <w:r>
-              <w:rPr>
-                <w:rFonts w:ascii="Courier New" w:hAnsi="Courier New" w:cs="Courier New"/>
-                <w:sz w:val="18"/>
-                <w:szCs w:val="18"/>
-              </w:rPr>
-              <w:t>int x</w:t>
+            <w:proofErr w:type="spellStart"/>
+            <w:r>
+              <w:rPr>
+                <w:rFonts w:ascii="Courier New" w:hAnsi="Courier New" w:cs="Courier New"/>
+                <w:sz w:val="18"/>
+                <w:szCs w:val="18"/>
+              </w:rPr>
+              <w:t>int</w:t>
+            </w:r>
+            <w:proofErr w:type="spellEnd"/>
+            <w:r>
+              <w:rPr>
+                <w:rFonts w:ascii="Courier New" w:hAnsi="Courier New" w:cs="Courier New"/>
+                <w:sz w:val="18"/>
+                <w:szCs w:val="18"/>
+              </w:rPr>
+              <w:t xml:space="preserve"> x</w:t>
             </w:r>
           </w:p>
         </w:tc>
@@ -2026,15 +2061,7 @@
                 <w:sz w:val="18"/>
                 <w:szCs w:val="18"/>
               </w:rPr>
-              <w:t xml:space="preserve"> </w:t>
-            </w:r>
-            <w:r>
-              <w:rPr>
-                <w:rFonts w:ascii="Courier New" w:hAnsi="Courier New" w:cs="Courier New"/>
-                <w:sz w:val="18"/>
-                <w:szCs w:val="18"/>
-              </w:rPr>
-              <w:t>end declare</w:t>
+              <w:t xml:space="preserve"> end declare</w:t>
             </w:r>
           </w:p>
         </w:tc>
@@ -2056,7 +2083,25 @@
                 <w:sz w:val="18"/>
                 <w:szCs w:val="18"/>
               </w:rPr>
-              <w:t>float taxRate = 1.07</w:t>
+              <w:t xml:space="preserve">float </w:t>
+            </w:r>
+            <w:proofErr w:type="spellStart"/>
+            <w:r>
+              <w:rPr>
+                <w:rFonts w:ascii="Courier New" w:hAnsi="Courier New" w:cs="Courier New"/>
+                <w:sz w:val="18"/>
+                <w:szCs w:val="18"/>
+              </w:rPr>
+              <w:t>taxRate</w:t>
+            </w:r>
+            <w:proofErr w:type="spellEnd"/>
+            <w:r>
+              <w:rPr>
+                <w:rFonts w:ascii="Courier New" w:hAnsi="Courier New" w:cs="Courier New"/>
+                <w:sz w:val="18"/>
+                <w:szCs w:val="18"/>
+              </w:rPr>
+              <w:t xml:space="preserve"> = 1.07</w:t>
             </w:r>
           </w:p>
         </w:tc>
@@ -2272,15 +2317,7 @@
                 <w:sz w:val="18"/>
                 <w:szCs w:val="18"/>
               </w:rPr>
-              <w:t xml:space="preserve"> </w:t>
-            </w:r>
-            <w:r>
-              <w:rPr>
-                <w:rFonts w:ascii="Courier New" w:hAnsi="Courier New" w:cs="Courier New"/>
-                <w:sz w:val="18"/>
-                <w:szCs w:val="18"/>
-              </w:rPr>
-              <w:t>end declare</w:t>
+              <w:t xml:space="preserve"> end declare</w:t>
             </w:r>
           </w:p>
           <w:p>
@@ -2398,6 +2435,29 @@
               </w:rPr>
               <w:t xml:space="preserve"> (literal)</w:t>
             </w:r>
+            <w:r>
+              <w:rPr>
+                <w:sz w:val="18"/>
+                <w:szCs w:val="18"/>
+              </w:rPr>
+              <w:t xml:space="preserve"> </w:t>
+            </w:r>
+            <w:r>
+              <w:rPr>
+                <w:sz w:val="18"/>
+                <w:szCs w:val="18"/>
+                <w:highlight w:val="lightGray"/>
+              </w:rPr>
+              <w:t xml:space="preserve">end </w:t>
+            </w:r>
+            <w:r>
+              <w:rPr>
+                <w:sz w:val="18"/>
+                <w:szCs w:val="18"/>
+                <w:highlight w:val="lightGray"/>
+              </w:rPr>
+              <w:t>equal</w:t>
+            </w:r>
           </w:p>
           <w:p>
             <w:pPr>
@@ -2556,6 +2616,22 @@
               </w:rPr>
               <w:t>x equal ten</w:t>
             </w:r>
+            <w:r>
+              <w:rPr>
+                <w:rFonts w:ascii="Courier New" w:hAnsi="Courier New" w:cs="Courier New"/>
+                <w:sz w:val="18"/>
+                <w:szCs w:val="18"/>
+              </w:rPr>
+              <w:t xml:space="preserve"> end </w:t>
+            </w:r>
+            <w:r>
+              <w:rPr>
+                <w:rFonts w:ascii="Courier New" w:hAnsi="Courier New" w:cs="Courier New"/>
+                <w:sz w:val="18"/>
+                <w:szCs w:val="18"/>
+              </w:rPr>
+              <w:t>equal</w:t>
+            </w:r>
           </w:p>
           <w:p>
             <w:pPr>
@@ -2581,6 +2657,22 @@
                 <w:szCs w:val="18"/>
               </w:rPr>
               <w:t>x equals ten</w:t>
+            </w:r>
+            <w:r>
+              <w:rPr>
+                <w:rFonts w:ascii="Courier New" w:hAnsi="Courier New" w:cs="Courier New"/>
+                <w:sz w:val="18"/>
+                <w:szCs w:val="18"/>
+              </w:rPr>
+              <w:t xml:space="preserve"> end </w:t>
+            </w:r>
+            <w:r>
+              <w:rPr>
+                <w:rFonts w:ascii="Courier New" w:hAnsi="Courier New" w:cs="Courier New"/>
+                <w:sz w:val="18"/>
+                <w:szCs w:val="18"/>
+              </w:rPr>
+              <w:t>equal</w:t>
             </w:r>
           </w:p>
           <w:p>
@@ -3357,6 +3449,7 @@
                 <w:szCs w:val="18"/>
                 <w:highlight w:val="yellow"/>
               </w:rPr>
+              <w:lastRenderedPageBreak/>
               <w:t xml:space="preserve">[Optional: </w:t>
             </w:r>
             <w:r>
@@ -3558,16 +3651,8 @@
                 <w:sz w:val="18"/>
                 <w:szCs w:val="18"/>
               </w:rPr>
-              <w:t xml:space="preserve">call function </w:t>
-            </w:r>
-            <w:r>
-              <w:rPr>
-                <w:rFonts w:ascii="Courier New" w:hAnsi="Courier New" w:cs="Courier New"/>
-                <w:sz w:val="18"/>
-                <w:szCs w:val="18"/>
-              </w:rPr>
               <w:lastRenderedPageBreak/>
-              <w:t>search with parameter lower with parameter higher</w:t>
+              <w:t>call function search with parameter lower with parameter higher</w:t>
             </w:r>
           </w:p>
           <w:p>
@@ -3691,14 +3776,7 @@
                 <w:szCs w:val="18"/>
                 <w:highlight w:val="lightGray"/>
               </w:rPr>
-              <w:t>for</w:t>
-            </w:r>
-            <w:r>
-              <w:rPr>
-                <w:sz w:val="18"/>
-                <w:szCs w:val="18"/>
-              </w:rPr>
-              <w:t xml:space="preserve"> (variable type) (variable name) </w:t>
+              <w:t>f</w:t>
             </w:r>
             <w:r>
               <w:rPr>
@@ -3706,6 +3784,59 @@
                 <w:szCs w:val="18"/>
                 <w:highlight w:val="lightGray"/>
               </w:rPr>
+              <w:t>or</w:t>
+            </w:r>
+            <w:r>
+              <w:rPr>
+                <w:sz w:val="18"/>
+                <w:szCs w:val="18"/>
+                <w:highlight w:val="lightGray"/>
+              </w:rPr>
+              <w:t xml:space="preserve"> loop</w:t>
+            </w:r>
+            <w:r>
+              <w:rPr>
+                <w:sz w:val="18"/>
+                <w:szCs w:val="18"/>
+              </w:rPr>
+              <w:t xml:space="preserve"> </w:t>
+            </w:r>
+            <w:r>
+              <w:rPr>
+                <w:sz w:val="18"/>
+                <w:szCs w:val="18"/>
+                <w:highlight w:val="lightGray"/>
+              </w:rPr>
+              <w:t>condition</w:t>
+            </w:r>
+            <w:r>
+              <w:rPr>
+                <w:sz w:val="18"/>
+                <w:szCs w:val="18"/>
+              </w:rPr>
+              <w:t xml:space="preserve"> </w:t>
+            </w:r>
+          </w:p>
+          <w:p>
+            <w:pPr>
+              <w:rPr>
+                <w:sz w:val="18"/>
+                <w:szCs w:val="18"/>
+              </w:rPr>
+            </w:pPr>
+            <w:r>
+              <w:rPr>
+                <w:sz w:val="18"/>
+                <w:szCs w:val="18"/>
+              </w:rPr>
+              <w:t xml:space="preserve">(variable name) </w:t>
+            </w:r>
+            <w:r>
+              <w:rPr>
+                <w:sz w:val="18"/>
+                <w:szCs w:val="18"/>
+                <w:highlight w:val="lightGray"/>
+              </w:rPr>
               <w:t>equal</w:t>
             </w:r>
             <w:r>
@@ -3727,8 +3858,63 @@
               <w:rPr>
                 <w:sz w:val="18"/>
                 <w:szCs w:val="18"/>
-              </w:rPr>
-              <w:t xml:space="preserve"> (variable name) (comparison operator) (literal) (variable name) (operator)</w:t>
+                <w:highlight w:val="lightGray"/>
+              </w:rPr>
+              <w:t>condition</w:t>
+            </w:r>
+          </w:p>
+          <w:p>
+            <w:pPr>
+              <w:rPr>
+                <w:sz w:val="18"/>
+                <w:szCs w:val="18"/>
+              </w:rPr>
+            </w:pPr>
+            <w:r>
+              <w:rPr>
+                <w:sz w:val="18"/>
+                <w:szCs w:val="18"/>
+              </w:rPr>
+              <w:t xml:space="preserve"> (variable name) (comparison operator) (literal)</w:t>
+            </w:r>
+          </w:p>
+          <w:p>
+            <w:pPr>
+              <w:rPr>
+                <w:sz w:val="18"/>
+                <w:szCs w:val="18"/>
+              </w:rPr>
+            </w:pPr>
+            <w:r>
+              <w:rPr>
+                <w:sz w:val="18"/>
+                <w:szCs w:val="18"/>
+                <w:highlight w:val="lightGray"/>
+              </w:rPr>
+              <w:t>c</w:t>
+            </w:r>
+            <w:r>
+              <w:rPr>
+                <w:sz w:val="18"/>
+                <w:szCs w:val="18"/>
+                <w:highlight w:val="lightGray"/>
+              </w:rPr>
+              <w:t>ondition</w:t>
+            </w:r>
+          </w:p>
+          <w:p>
+            <w:pPr>
+              <w:rPr>
+                <w:sz w:val="18"/>
+                <w:szCs w:val="18"/>
+              </w:rPr>
+            </w:pPr>
+            <w:r>
+              <w:rPr>
+                <w:sz w:val="18"/>
+                <w:szCs w:val="18"/>
+              </w:rPr>
+              <w:t xml:space="preserve"> (variable name) (operator)</w:t>
             </w:r>
             <w:r>
               <w:rPr>
@@ -3760,6 +3946,21 @@
               </w:rPr>
               <w:t>end for</w:t>
             </w:r>
+            <w:r>
+              <w:rPr>
+                <w:sz w:val="18"/>
+                <w:szCs w:val="18"/>
+              </w:rPr>
+              <w:t xml:space="preserve"> </w:t>
+            </w:r>
+            <w:r>
+              <w:rPr>
+                <w:sz w:val="18"/>
+                <w:szCs w:val="18"/>
+                <w:highlight w:val="lightGray"/>
+              </w:rPr>
+              <w:t>loop</w:t>
+            </w:r>
           </w:p>
         </w:tc>
         <w:tc>
@@ -3788,7 +3989,31 @@
                 <w:sz w:val="18"/>
                 <w:szCs w:val="18"/>
               </w:rPr>
-              <w:t xml:space="preserve">or integer </w:t>
+              <w:t>or</w:t>
+            </w:r>
+            <w:r>
+              <w:rPr>
+                <w:rFonts w:ascii="Courier New" w:hAnsi="Courier New" w:cs="Courier New"/>
+                <w:sz w:val="18"/>
+                <w:szCs w:val="18"/>
+              </w:rPr>
+              <w:t xml:space="preserve"> loop</w:t>
+            </w:r>
+            <w:r>
+              <w:rPr>
+                <w:rFonts w:ascii="Courier New" w:hAnsi="Courier New" w:cs="Courier New"/>
+                <w:sz w:val="18"/>
+                <w:szCs w:val="18"/>
+              </w:rPr>
+              <w:t xml:space="preserve"> </w:t>
+            </w:r>
+            <w:r>
+              <w:rPr>
+                <w:rFonts w:ascii="Courier New" w:hAnsi="Courier New" w:cs="Courier New"/>
+                <w:sz w:val="18"/>
+                <w:szCs w:val="18"/>
+              </w:rPr>
+              <w:t xml:space="preserve">condition </w:t>
             </w:r>
             <w:proofErr w:type="spellStart"/>
             <w:r>
@@ -3816,6 +4041,14 @@
               </w:rPr>
               <w:t xml:space="preserve"> one </w:t>
             </w:r>
+            <w:r>
+              <w:rPr>
+                <w:rFonts w:ascii="Courier New" w:hAnsi="Courier New" w:cs="Courier New"/>
+                <w:sz w:val="18"/>
+                <w:szCs w:val="18"/>
+              </w:rPr>
+              <w:t xml:space="preserve">condition </w:t>
+            </w:r>
             <w:proofErr w:type="spellStart"/>
             <w:r>
               <w:rPr>
@@ -3832,7 +4065,23 @@
                 <w:sz w:val="18"/>
                 <w:szCs w:val="18"/>
               </w:rPr>
-              <w:t xml:space="preserve"> less than sum </w:t>
+              <w:t xml:space="preserve"> less than sum</w:t>
+            </w:r>
+            <w:r>
+              <w:rPr>
+                <w:rFonts w:ascii="Courier New" w:hAnsi="Courier New" w:cs="Courier New"/>
+                <w:sz w:val="18"/>
+                <w:szCs w:val="18"/>
+              </w:rPr>
+              <w:t xml:space="preserve"> condition</w:t>
+            </w:r>
+            <w:r>
+              <w:rPr>
+                <w:rFonts w:ascii="Courier New" w:hAnsi="Courier New" w:cs="Courier New"/>
+                <w:sz w:val="18"/>
+                <w:szCs w:val="18"/>
+              </w:rPr>
+              <w:t xml:space="preserve"> </w:t>
             </w:r>
             <w:proofErr w:type="spellStart"/>
             <w:r>
@@ -3886,6 +4135,14 @@
               </w:rPr>
               <w:t xml:space="preserve"> end for</w:t>
             </w:r>
+            <w:r>
+              <w:rPr>
+                <w:rFonts w:ascii="Courier New" w:hAnsi="Courier New" w:cs="Courier New"/>
+                <w:sz w:val="18"/>
+                <w:szCs w:val="18"/>
+              </w:rPr>
+              <w:t xml:space="preserve"> loop</w:t>
+            </w:r>
           </w:p>
         </w:tc>
         <w:tc>
@@ -3907,24 +4164,6 @@
                 <w:szCs w:val="18"/>
               </w:rPr>
               <w:t>for (</w:t>
-            </w:r>
-            <w:proofErr w:type="spellStart"/>
-            <w:r>
-              <w:rPr>
-                <w:rFonts w:ascii="Courier New" w:hAnsi="Courier New" w:cs="Courier New"/>
-                <w:sz w:val="18"/>
-                <w:szCs w:val="18"/>
-              </w:rPr>
-              <w:t>int</w:t>
-            </w:r>
-            <w:proofErr w:type="spellEnd"/>
-            <w:r>
-              <w:rPr>
-                <w:rFonts w:ascii="Courier New" w:hAnsi="Courier New" w:cs="Courier New"/>
-                <w:sz w:val="18"/>
-                <w:szCs w:val="18"/>
-              </w:rPr>
-              <w:t xml:space="preserve"> </w:t>
             </w:r>
             <w:proofErr w:type="spellStart"/>
             <w:r>
@@ -4628,41 +4867,52 @@
                 <w:szCs w:val="18"/>
               </w:rPr>
             </w:pPr>
-            <w:r>
-              <w:rPr>
-                <w:rFonts w:ascii="Courier New" w:hAnsi="Courier New" w:cs="Courier New"/>
-                <w:sz w:val="18"/>
-                <w:szCs w:val="18"/>
-              </w:rPr>
-              <w:t>human.eat()</w:t>
-            </w:r>
-          </w:p>
-          <w:p>
-            <w:pPr>
-              <w:rPr>
-                <w:rFonts w:ascii="Courier New" w:hAnsi="Courier New" w:cs="Courier New"/>
-                <w:sz w:val="18"/>
-                <w:szCs w:val="18"/>
-              </w:rPr>
-            </w:pPr>
-          </w:p>
-          <w:p>
-            <w:pPr>
-              <w:rPr>
-                <w:rFonts w:ascii="Courier New" w:hAnsi="Courier New" w:cs="Courier New"/>
-                <w:sz w:val="18"/>
-                <w:szCs w:val="18"/>
-              </w:rPr>
-            </w:pPr>
-          </w:p>
-          <w:p>
-            <w:pPr>
-              <w:rPr>
-                <w:rFonts w:ascii="Courier New" w:hAnsi="Courier New" w:cs="Courier New"/>
-                <w:sz w:val="18"/>
-                <w:szCs w:val="18"/>
-              </w:rPr>
-            </w:pPr>
+            <w:proofErr w:type="spellStart"/>
+            <w:r>
+              <w:rPr>
+                <w:rFonts w:ascii="Courier New" w:hAnsi="Courier New" w:cs="Courier New"/>
+                <w:sz w:val="18"/>
+                <w:szCs w:val="18"/>
+              </w:rPr>
+              <w:t>human.eat</w:t>
+            </w:r>
+            <w:proofErr w:type="spellEnd"/>
+            <w:r>
+              <w:rPr>
+                <w:rFonts w:ascii="Courier New" w:hAnsi="Courier New" w:cs="Courier New"/>
+                <w:sz w:val="18"/>
+                <w:szCs w:val="18"/>
+              </w:rPr>
+              <w:t>()</w:t>
+            </w:r>
+          </w:p>
+          <w:p>
+            <w:pPr>
+              <w:rPr>
+                <w:rFonts w:ascii="Courier New" w:hAnsi="Courier New" w:cs="Courier New"/>
+                <w:sz w:val="18"/>
+                <w:szCs w:val="18"/>
+              </w:rPr>
+            </w:pPr>
+          </w:p>
+          <w:p>
+            <w:pPr>
+              <w:rPr>
+                <w:rFonts w:ascii="Courier New" w:hAnsi="Courier New" w:cs="Courier New"/>
+                <w:sz w:val="18"/>
+                <w:szCs w:val="18"/>
+              </w:rPr>
+            </w:pPr>
+          </w:p>
+          <w:p>
+            <w:pPr>
+              <w:rPr>
+                <w:rFonts w:ascii="Courier New" w:hAnsi="Courier New" w:cs="Courier New"/>
+                <w:sz w:val="18"/>
+                <w:szCs w:val="18"/>
+              </w:rPr>
+            </w:pPr>
+            <w:proofErr w:type="spellStart"/>
             <w:r>
               <w:rPr>
                 <w:rFonts w:ascii="Courier New" w:hAnsi="Courier New" w:cs="Courier New"/>
@@ -4671,6 +4921,7 @@
               </w:rPr>
               <w:t>human.height</w:t>
             </w:r>
+            <w:proofErr w:type="spellEnd"/>
           </w:p>
         </w:tc>
       </w:tr>
@@ -4703,7 +4954,23 @@
           <w:sz w:val="18"/>
           <w:szCs w:val="18"/>
         </w:rPr>
-        <w:t>Google Cloud gets better results when preferred_phrases contain the whole phrase</w:t>
+        <w:t xml:space="preserve">Google Cloud gets better results when </w:t>
+      </w:r>
+      <w:proofErr w:type="spellStart"/>
+      <w:r>
+        <w:rPr>
+          <w:sz w:val="18"/>
+          <w:szCs w:val="18"/>
+        </w:rPr>
+        <w:t>preferred_phrases</w:t>
+      </w:r>
+      <w:proofErr w:type="spellEnd"/>
+      <w:r>
+        <w:rPr>
+          <w:sz w:val="18"/>
+          <w:szCs w:val="18"/>
+        </w:rPr>
+        <w:t xml:space="preserve"> contain the whole phrase</w:t>
       </w:r>
     </w:p>
     <w:tbl>
@@ -5675,6 +5942,7 @@
                 <w:sz w:val="18"/>
                 <w:szCs w:val="18"/>
               </w:rPr>
+              <w:lastRenderedPageBreak/>
               <w:t>For</w:t>
             </w:r>
           </w:p>
@@ -5848,7 +6116,6 @@
                 <w:sz w:val="18"/>
                 <w:szCs w:val="18"/>
               </w:rPr>
-              <w:lastRenderedPageBreak/>
               <w:t>while</w:t>
             </w:r>
           </w:p>
@@ -6473,16 +6740,26 @@
           <w:sz w:val="18"/>
           <w:szCs w:val="18"/>
         </w:rPr>
-        <w:t xml:space="preserve"> install Speech</w:t>
-      </w:r>
+        <w:t xml:space="preserve"> install </w:t>
+      </w:r>
+      <w:proofErr w:type="spellStart"/>
       <w:r>
         <w:rPr>
           <w:rFonts w:ascii="Courier New" w:hAnsi="Courier New" w:cs="Courier New"/>
           <w:sz w:val="18"/>
           <w:szCs w:val="18"/>
         </w:rPr>
+        <w:t>Speech</w:t>
+      </w:r>
+      <w:r>
+        <w:rPr>
+          <w:rFonts w:ascii="Courier New" w:hAnsi="Courier New" w:cs="Courier New"/>
+          <w:sz w:val="18"/>
+          <w:szCs w:val="18"/>
+        </w:rPr>
         <w:t>Recognition</w:t>
       </w:r>
+      <w:proofErr w:type="spellEnd"/>
       <w:r>
         <w:rPr>
           <w:rFonts w:ascii="Courier New" w:hAnsi="Courier New" w:cs="Courier New"/>
@@ -6977,6 +7254,7 @@
           <w:sz w:val="18"/>
           <w:szCs w:val="18"/>
         </w:rPr>
+        <w:lastRenderedPageBreak/>
         <w:tab/>
       </w:r>
       <w:proofErr w:type="spellStart"/>
@@ -7414,7 +7692,6 @@
           <w:sz w:val="18"/>
           <w:szCs w:val="18"/>
         </w:rPr>
-        <w:lastRenderedPageBreak/>
         <w:tab/>
       </w:r>
       <w:r>
@@ -7732,13 +8009,23 @@
           <w:szCs w:val="18"/>
         </w:rPr>
       </w:pPr>
+      <w:proofErr w:type="gramStart"/>
       <w:r>
         <w:rPr>
           <w:rFonts w:ascii="Courier New" w:hAnsi="Courier New" w:cs="Courier New"/>
           <w:sz w:val="18"/>
           <w:szCs w:val="18"/>
         </w:rPr>
-        <w:t>create function find maximum with return type integer with parameter integer array numbers with parameter integer length begin</w:t>
+        <w:t>create</w:t>
+      </w:r>
+      <w:proofErr w:type="gramEnd"/>
+      <w:r>
+        <w:rPr>
+          <w:rFonts w:ascii="Courier New" w:hAnsi="Courier New" w:cs="Courier New"/>
+          <w:sz w:val="18"/>
+          <w:szCs w:val="18"/>
+        </w:rPr>
+        <w:t xml:space="preserve"> function find maximum with return type integer with parameter integer array numbers with parameter integer length begin</w:t>
       </w:r>
     </w:p>
     <w:p>
@@ -7751,13 +8038,23 @@
           <w:szCs w:val="18"/>
         </w:rPr>
       </w:pPr>
+      <w:proofErr w:type="gramStart"/>
       <w:r>
         <w:rPr>
           <w:rFonts w:ascii="Courier New" w:hAnsi="Courier New" w:cs="Courier New"/>
           <w:sz w:val="18"/>
           <w:szCs w:val="18"/>
         </w:rPr>
-        <w:t>declare integer max equal numbers array index zero</w:t>
+        <w:t>declare</w:t>
+      </w:r>
+      <w:proofErr w:type="gramEnd"/>
+      <w:r>
+        <w:rPr>
+          <w:rFonts w:ascii="Courier New" w:hAnsi="Courier New" w:cs="Courier New"/>
+          <w:sz w:val="18"/>
+          <w:szCs w:val="18"/>
+        </w:rPr>
+        <w:t xml:space="preserve"> integer max equal numbers array index zero</w:t>
       </w:r>
     </w:p>
     <w:p>
@@ -7776,7 +8073,24 @@
           <w:szCs w:val="18"/>
         </w:rPr>
         <w:tab/>
-        <w:t xml:space="preserve">declare integer </w:t>
+      </w:r>
+      <w:proofErr w:type="gramStart"/>
+      <w:r>
+        <w:rPr>
+          <w:rFonts w:ascii="Courier New" w:hAnsi="Courier New" w:cs="Courier New"/>
+          <w:sz w:val="18"/>
+          <w:szCs w:val="18"/>
+        </w:rPr>
+        <w:t>declare</w:t>
+      </w:r>
+      <w:proofErr w:type="gramEnd"/>
+      <w:r>
+        <w:rPr>
+          <w:rFonts w:ascii="Courier New" w:hAnsi="Courier New" w:cs="Courier New"/>
+          <w:sz w:val="18"/>
+          <w:szCs w:val="18"/>
+        </w:rPr>
+        <w:t xml:space="preserve"> integer </w:t>
       </w:r>
       <w:proofErr w:type="spellStart"/>
       <w:r>
@@ -7815,7 +8129,24 @@
           <w:szCs w:val="18"/>
         </w:rPr>
         <w:tab/>
-        <w:t xml:space="preserve">for </w:t>
+      </w:r>
+      <w:proofErr w:type="gramStart"/>
+      <w:r>
+        <w:rPr>
+          <w:rFonts w:ascii="Courier New" w:hAnsi="Courier New" w:cs="Courier New"/>
+          <w:sz w:val="18"/>
+          <w:szCs w:val="18"/>
+        </w:rPr>
+        <w:t>for</w:t>
+      </w:r>
+      <w:proofErr w:type="gramEnd"/>
+      <w:r>
+        <w:rPr>
+          <w:rFonts w:ascii="Courier New" w:hAnsi="Courier New" w:cs="Courier New"/>
+          <w:sz w:val="18"/>
+          <w:szCs w:val="18"/>
+        </w:rPr>
+        <w:t xml:space="preserve"> </w:t>
       </w:r>
       <w:proofErr w:type="spellStart"/>
       <w:r>
@@ -7914,7 +8245,24 @@
           <w:szCs w:val="18"/>
         </w:rPr>
         <w:tab/>
-        <w:t xml:space="preserve">if numbers array index </w:t>
+      </w:r>
+      <w:proofErr w:type="gramStart"/>
+      <w:r>
+        <w:rPr>
+          <w:rFonts w:ascii="Courier New" w:hAnsi="Courier New" w:cs="Courier New"/>
+          <w:sz w:val="18"/>
+          <w:szCs w:val="18"/>
+        </w:rPr>
+        <w:t>if</w:t>
+      </w:r>
+      <w:proofErr w:type="gramEnd"/>
+      <w:r>
+        <w:rPr>
+          <w:rFonts w:ascii="Courier New" w:hAnsi="Courier New" w:cs="Courier New"/>
+          <w:sz w:val="18"/>
+          <w:szCs w:val="18"/>
+        </w:rPr>
+        <w:t xml:space="preserve"> numbers array index </w:t>
       </w:r>
       <w:proofErr w:type="spellStart"/>
       <w:r>
@@ -7967,7 +8315,24 @@
           <w:szCs w:val="18"/>
         </w:rPr>
         <w:tab/>
-        <w:t xml:space="preserve">max equal numbers array index </w:t>
+      </w:r>
+      <w:proofErr w:type="gramStart"/>
+      <w:r>
+        <w:rPr>
+          <w:rFonts w:ascii="Courier New" w:hAnsi="Courier New" w:cs="Courier New"/>
+          <w:sz w:val="18"/>
+          <w:szCs w:val="18"/>
+        </w:rPr>
+        <w:t>max</w:t>
+      </w:r>
+      <w:proofErr w:type="gramEnd"/>
+      <w:r>
+        <w:rPr>
+          <w:rFonts w:ascii="Courier New" w:hAnsi="Courier New" w:cs="Courier New"/>
+          <w:sz w:val="18"/>
+          <w:szCs w:val="18"/>
+        </w:rPr>
+        <w:t xml:space="preserve"> equal numbers array index </w:t>
       </w:r>
       <w:proofErr w:type="spellStart"/>
       <w:r>
@@ -8004,7 +8369,24 @@
           <w:szCs w:val="18"/>
         </w:rPr>
         <w:tab/>
-        <w:t>end if</w:t>
+      </w:r>
+      <w:proofErr w:type="gramStart"/>
+      <w:r>
+        <w:rPr>
+          <w:rFonts w:ascii="Courier New" w:hAnsi="Courier New" w:cs="Courier New"/>
+          <w:sz w:val="18"/>
+          <w:szCs w:val="18"/>
+        </w:rPr>
+        <w:t>end</w:t>
+      </w:r>
+      <w:proofErr w:type="gramEnd"/>
+      <w:r>
+        <w:rPr>
+          <w:rFonts w:ascii="Courier New" w:hAnsi="Courier New" w:cs="Courier New"/>
+          <w:sz w:val="18"/>
+          <w:szCs w:val="18"/>
+        </w:rPr>
+        <w:t xml:space="preserve"> if</w:t>
       </w:r>
     </w:p>
     <w:p>
@@ -8023,7 +8405,24 @@
           <w:szCs w:val="18"/>
         </w:rPr>
         <w:tab/>
-        <w:t>end for</w:t>
+      </w:r>
+      <w:proofErr w:type="gramStart"/>
+      <w:r>
+        <w:rPr>
+          <w:rFonts w:ascii="Courier New" w:hAnsi="Courier New" w:cs="Courier New"/>
+          <w:sz w:val="18"/>
+          <w:szCs w:val="18"/>
+        </w:rPr>
+        <w:t>end</w:t>
+      </w:r>
+      <w:proofErr w:type="gramEnd"/>
+      <w:r>
+        <w:rPr>
+          <w:rFonts w:ascii="Courier New" w:hAnsi="Courier New" w:cs="Courier New"/>
+          <w:sz w:val="18"/>
+          <w:szCs w:val="18"/>
+        </w:rPr>
+        <w:t xml:space="preserve"> for</w:t>
       </w:r>
     </w:p>
     <w:p>
@@ -8052,7 +8451,24 @@
           <w:szCs w:val="18"/>
         </w:rPr>
         <w:tab/>
-        <w:t>return max</w:t>
+      </w:r>
+      <w:proofErr w:type="gramStart"/>
+      <w:r>
+        <w:rPr>
+          <w:rFonts w:ascii="Courier New" w:hAnsi="Courier New" w:cs="Courier New"/>
+          <w:sz w:val="18"/>
+          <w:szCs w:val="18"/>
+        </w:rPr>
+        <w:t>return</w:t>
+      </w:r>
+      <w:proofErr w:type="gramEnd"/>
+      <w:r>
+        <w:rPr>
+          <w:rFonts w:ascii="Courier New" w:hAnsi="Courier New" w:cs="Courier New"/>
+          <w:sz w:val="18"/>
+          <w:szCs w:val="18"/>
+        </w:rPr>
+        <w:t xml:space="preserve"> max</w:t>
       </w:r>
     </w:p>
     <w:p>
@@ -8064,13 +8480,23 @@
           <w:szCs w:val="18"/>
         </w:rPr>
       </w:pPr>
+      <w:proofErr w:type="gramStart"/>
       <w:r>
         <w:rPr>
           <w:rFonts w:ascii="Courier New" w:hAnsi="Courier New" w:cs="Courier New"/>
           <w:sz w:val="18"/>
           <w:szCs w:val="18"/>
         </w:rPr>
-        <w:t>end function</w:t>
+        <w:t>end</w:t>
+      </w:r>
+      <w:proofErr w:type="gramEnd"/>
+      <w:r>
+        <w:rPr>
+          <w:rFonts w:ascii="Courier New" w:hAnsi="Courier New" w:cs="Courier New"/>
+          <w:sz w:val="18"/>
+          <w:szCs w:val="18"/>
+        </w:rPr>
+        <w:t xml:space="preserve"> function</w:t>
       </w:r>
     </w:p>
     <w:p>
@@ -8488,7 +8914,23 @@
           <w:sz w:val="18"/>
           <w:szCs w:val="18"/>
         </w:rPr>
-        <w:t>Week 2: Sample program from speech to text using Google Speech Recognition API with SpeechRecognition python library</w:t>
+        <w:t xml:space="preserve">Week 2: Sample program from speech to text using Google Speech Recognition API with </w:t>
+      </w:r>
+      <w:proofErr w:type="spellStart"/>
+      <w:r>
+        <w:rPr>
+          <w:sz w:val="18"/>
+          <w:szCs w:val="18"/>
+        </w:rPr>
+        <w:t>SpeechRecognition</w:t>
+      </w:r>
+      <w:proofErr w:type="spellEnd"/>
+      <w:r>
+        <w:rPr>
+          <w:sz w:val="18"/>
+          <w:szCs w:val="18"/>
+        </w:rPr>
+        <w:t xml:space="preserve"> python library</w:t>
       </w:r>
       <w:r>
         <w:rPr>
@@ -8546,6 +8988,7 @@
           <w:sz w:val="18"/>
           <w:szCs w:val="18"/>
         </w:rPr>
+        <w:lastRenderedPageBreak/>
         <w:t xml:space="preserve">Week 4: </w:t>
       </w:r>
       <w:r>

</xml_diff>

<commit_message>
Completed basic implementation of Word to Code parser
</commit_message>
<xml_diff>
--- a/Progress Record.docx
+++ b/Progress Record.docx
@@ -445,7 +445,6 @@
         </w:rPr>
         <w:t>“</w:t>
       </w:r>
-      <w:proofErr w:type="gramStart"/>
       <w:r>
         <w:rPr>
           <w:sz w:val="20"/>
@@ -453,7 +452,6 @@
         </w:rPr>
         <w:t>ampersand</w:t>
       </w:r>
-      <w:proofErr w:type="gramEnd"/>
       <w:r>
         <w:rPr>
           <w:sz w:val="20"/>
@@ -1722,17 +1720,7 @@
                 <w:sz w:val="18"/>
                 <w:szCs w:val="18"/>
               </w:rPr>
-              <w:t xml:space="preserve"> else </w:t>
-            </w:r>
-            <w:bookmarkStart w:id="0" w:name="_GoBack"/>
-            <w:bookmarkEnd w:id="0"/>
-            <w:r>
-              <w:rPr>
-                <w:rFonts w:ascii="Courier New" w:hAnsi="Courier New" w:cs="Courier New"/>
-                <w:sz w:val="18"/>
-                <w:szCs w:val="18"/>
-              </w:rPr>
-              <w:t>(E) {</w:t>
+              <w:t xml:space="preserve"> else (E) {</w:t>
             </w:r>
           </w:p>
           <w:p>
@@ -6724,23 +6712,13 @@
           <w:szCs w:val="18"/>
         </w:rPr>
       </w:pPr>
-      <w:proofErr w:type="gramStart"/>
       <w:r>
         <w:rPr>
           <w:rFonts w:ascii="Courier New" w:hAnsi="Courier New" w:cs="Courier New"/>
           <w:sz w:val="18"/>
           <w:szCs w:val="18"/>
         </w:rPr>
-        <w:t>pip</w:t>
-      </w:r>
-      <w:proofErr w:type="gramEnd"/>
-      <w:r>
-        <w:rPr>
-          <w:rFonts w:ascii="Courier New" w:hAnsi="Courier New" w:cs="Courier New"/>
-          <w:sz w:val="18"/>
-          <w:szCs w:val="18"/>
-        </w:rPr>
-        <w:t xml:space="preserve"> install </w:t>
+        <w:t xml:space="preserve">pip install </w:t>
       </w:r>
       <w:proofErr w:type="spellStart"/>
       <w:r>
@@ -6788,23 +6766,13 @@
           <w:szCs w:val="18"/>
         </w:rPr>
       </w:pPr>
-      <w:proofErr w:type="gramStart"/>
       <w:r>
         <w:rPr>
           <w:rFonts w:ascii="Courier New" w:hAnsi="Courier New" w:cs="Courier New"/>
           <w:sz w:val="18"/>
           <w:szCs w:val="18"/>
         </w:rPr>
-        <w:t>pip</w:t>
-      </w:r>
-      <w:proofErr w:type="gramEnd"/>
-      <w:r>
-        <w:rPr>
-          <w:rFonts w:ascii="Courier New" w:hAnsi="Courier New" w:cs="Courier New"/>
-          <w:sz w:val="18"/>
-          <w:szCs w:val="18"/>
-        </w:rPr>
-        <w:t xml:space="preserve"> install </w:t>
+        <w:t xml:space="preserve">pip install </w:t>
       </w:r>
       <w:proofErr w:type="spellStart"/>
       <w:r>
@@ -6877,24 +6845,25 @@
           <w:szCs w:val="18"/>
         </w:rPr>
       </w:pPr>
-      <w:proofErr w:type="gramStart"/>
       <w:r>
         <w:rPr>
           <w:rFonts w:ascii="Courier New" w:hAnsi="Courier New" w:cs="Courier New"/>
           <w:sz w:val="18"/>
           <w:szCs w:val="18"/>
         </w:rPr>
-        <w:t>pip</w:t>
-      </w:r>
-      <w:proofErr w:type="gramEnd"/>
+        <w:t>pip install word2number # for converting words to numbers</w:t>
+      </w:r>
       <w:r>
         <w:rPr>
           <w:rFonts w:ascii="Courier New" w:hAnsi="Courier New" w:cs="Courier New"/>
           <w:sz w:val="18"/>
           <w:szCs w:val="18"/>
         </w:rPr>
-        <w:t xml:space="preserve"> install word2number # for converting words to numbers</w:t>
-      </w:r>
+        <w:br/>
+        <w:t>pip install num2words</w:t>
+      </w:r>
+      <w:bookmarkStart w:id="0" w:name="_GoBack"/>
+      <w:bookmarkEnd w:id="0"/>
     </w:p>
     <w:p>
       <w:pPr>
@@ -6984,7 +6953,6 @@
         </w:rPr>
       </w:pPr>
       <w:proofErr w:type="spellStart"/>
-      <w:proofErr w:type="gramStart"/>
       <w:r>
         <w:rPr>
           <w:sz w:val="18"/>
@@ -6993,7 +6961,6 @@
         <w:t>int</w:t>
       </w:r>
       <w:proofErr w:type="spellEnd"/>
-      <w:proofErr w:type="gramEnd"/>
       <w:r>
         <w:rPr>
           <w:sz w:val="18"/>
@@ -7184,16 +7151,15 @@
         </w:rPr>
       </w:pPr>
       <w:proofErr w:type="spellStart"/>
-      <w:proofErr w:type="gramStart"/>
-      <w:r>
-        <w:rPr>
-          <w:sz w:val="18"/>
-          <w:szCs w:val="18"/>
-        </w:rPr>
+      <w:r>
+        <w:rPr>
+          <w:sz w:val="18"/>
+          <w:szCs w:val="18"/>
+        </w:rPr>
+        <w:lastRenderedPageBreak/>
         <w:t>int</w:t>
       </w:r>
       <w:proofErr w:type="spellEnd"/>
-      <w:proofErr w:type="gramEnd"/>
       <w:r>
         <w:rPr>
           <w:sz w:val="18"/>
@@ -7254,11 +7220,9 @@
           <w:sz w:val="18"/>
           <w:szCs w:val="18"/>
         </w:rPr>
-        <w:lastRenderedPageBreak/>
         <w:tab/>
       </w:r>
       <w:proofErr w:type="spellStart"/>
-      <w:proofErr w:type="gramStart"/>
       <w:r>
         <w:rPr>
           <w:sz w:val="18"/>
@@ -7267,7 +7231,6 @@
         <w:t>int</w:t>
       </w:r>
       <w:proofErr w:type="spellEnd"/>
-      <w:proofErr w:type="gramEnd"/>
       <w:r>
         <w:rPr>
           <w:sz w:val="18"/>
@@ -7350,22 +7313,7 @@
           <w:szCs w:val="18"/>
         </w:rPr>
         <w:tab/>
-      </w:r>
-      <w:proofErr w:type="gramStart"/>
-      <w:r>
-        <w:rPr>
-          <w:sz w:val="18"/>
-          <w:szCs w:val="18"/>
-        </w:rPr>
-        <w:t>for</w:t>
-      </w:r>
-      <w:proofErr w:type="gramEnd"/>
-      <w:r>
-        <w:rPr>
-          <w:sz w:val="18"/>
-          <w:szCs w:val="18"/>
-        </w:rPr>
-        <w:t xml:space="preserve"> (</w:t>
+        <w:t>for (</w:t>
       </w:r>
       <w:proofErr w:type="spellStart"/>
       <w:r>
@@ -7590,22 +7538,7 @@
           <w:szCs w:val="18"/>
         </w:rPr>
         <w:tab/>
-      </w:r>
-      <w:proofErr w:type="gramStart"/>
-      <w:r>
-        <w:rPr>
-          <w:sz w:val="18"/>
-          <w:szCs w:val="18"/>
-        </w:rPr>
-        <w:t>if</w:t>
-      </w:r>
-      <w:proofErr w:type="gramEnd"/>
-      <w:r>
-        <w:rPr>
-          <w:sz w:val="18"/>
-          <w:szCs w:val="18"/>
-        </w:rPr>
-        <w:t xml:space="preserve"> (</w:t>
+        <w:t>if (</w:t>
       </w:r>
       <w:r>
         <w:rPr>
@@ -7707,22 +7640,7 @@
           <w:szCs w:val="18"/>
         </w:rPr>
         <w:tab/>
-      </w:r>
-      <w:proofErr w:type="gramStart"/>
-      <w:r>
-        <w:rPr>
-          <w:sz w:val="18"/>
-          <w:szCs w:val="18"/>
-        </w:rPr>
-        <w:t>max</w:t>
-      </w:r>
-      <w:proofErr w:type="gramEnd"/>
-      <w:r>
-        <w:rPr>
-          <w:sz w:val="18"/>
-          <w:szCs w:val="18"/>
-        </w:rPr>
-        <w:t xml:space="preserve"> = </w:t>
+        <w:t xml:space="preserve">max = </w:t>
       </w:r>
       <w:r>
         <w:rPr>
@@ -7899,22 +7817,7 @@
           <w:szCs w:val="18"/>
         </w:rPr>
         <w:tab/>
-      </w:r>
-      <w:proofErr w:type="gramStart"/>
-      <w:r>
-        <w:rPr>
-          <w:sz w:val="18"/>
-          <w:szCs w:val="18"/>
-        </w:rPr>
-        <w:t>return</w:t>
-      </w:r>
-      <w:proofErr w:type="gramEnd"/>
-      <w:r>
-        <w:rPr>
-          <w:sz w:val="18"/>
-          <w:szCs w:val="18"/>
-        </w:rPr>
-        <w:t xml:space="preserve"> max;</w:t>
+        <w:t>return max;</w:t>
       </w:r>
       <w:r>
         <w:rPr>
@@ -8009,23 +7912,13 @@
           <w:szCs w:val="18"/>
         </w:rPr>
       </w:pPr>
-      <w:proofErr w:type="gramStart"/>
       <w:r>
         <w:rPr>
           <w:rFonts w:ascii="Courier New" w:hAnsi="Courier New" w:cs="Courier New"/>
           <w:sz w:val="18"/>
           <w:szCs w:val="18"/>
         </w:rPr>
-        <w:t>create</w:t>
-      </w:r>
-      <w:proofErr w:type="gramEnd"/>
-      <w:r>
-        <w:rPr>
-          <w:rFonts w:ascii="Courier New" w:hAnsi="Courier New" w:cs="Courier New"/>
-          <w:sz w:val="18"/>
-          <w:szCs w:val="18"/>
-        </w:rPr>
-        <w:t xml:space="preserve"> function find maximum with return type integer with parameter integer array numbers with parameter integer length begin</w:t>
+        <w:t>create function find maximum with return type integer with parameter integer array numbers with parameter integer length begin</w:t>
       </w:r>
     </w:p>
     <w:p>
@@ -8038,23 +7931,13 @@
           <w:szCs w:val="18"/>
         </w:rPr>
       </w:pPr>
-      <w:proofErr w:type="gramStart"/>
       <w:r>
         <w:rPr>
           <w:rFonts w:ascii="Courier New" w:hAnsi="Courier New" w:cs="Courier New"/>
           <w:sz w:val="18"/>
           <w:szCs w:val="18"/>
         </w:rPr>
-        <w:t>declare</w:t>
-      </w:r>
-      <w:proofErr w:type="gramEnd"/>
-      <w:r>
-        <w:rPr>
-          <w:rFonts w:ascii="Courier New" w:hAnsi="Courier New" w:cs="Courier New"/>
-          <w:sz w:val="18"/>
-          <w:szCs w:val="18"/>
-        </w:rPr>
-        <w:t xml:space="preserve"> integer max equal numbers array index zero</w:t>
+        <w:t>declare integer max equal numbers array index zero</w:t>
       </w:r>
     </w:p>
     <w:p>
@@ -8073,24 +7956,7 @@
           <w:szCs w:val="18"/>
         </w:rPr>
         <w:tab/>
-      </w:r>
-      <w:proofErr w:type="gramStart"/>
-      <w:r>
-        <w:rPr>
-          <w:rFonts w:ascii="Courier New" w:hAnsi="Courier New" w:cs="Courier New"/>
-          <w:sz w:val="18"/>
-          <w:szCs w:val="18"/>
-        </w:rPr>
-        <w:t>declare</w:t>
-      </w:r>
-      <w:proofErr w:type="gramEnd"/>
-      <w:r>
-        <w:rPr>
-          <w:rFonts w:ascii="Courier New" w:hAnsi="Courier New" w:cs="Courier New"/>
-          <w:sz w:val="18"/>
-          <w:szCs w:val="18"/>
-        </w:rPr>
-        <w:t xml:space="preserve"> integer </w:t>
+        <w:t xml:space="preserve">declare integer </w:t>
       </w:r>
       <w:proofErr w:type="spellStart"/>
       <w:r>
@@ -8129,24 +7995,7 @@
           <w:szCs w:val="18"/>
         </w:rPr>
         <w:tab/>
-      </w:r>
-      <w:proofErr w:type="gramStart"/>
-      <w:r>
-        <w:rPr>
-          <w:rFonts w:ascii="Courier New" w:hAnsi="Courier New" w:cs="Courier New"/>
-          <w:sz w:val="18"/>
-          <w:szCs w:val="18"/>
-        </w:rPr>
-        <w:t>for</w:t>
-      </w:r>
-      <w:proofErr w:type="gramEnd"/>
-      <w:r>
-        <w:rPr>
-          <w:rFonts w:ascii="Courier New" w:hAnsi="Courier New" w:cs="Courier New"/>
-          <w:sz w:val="18"/>
-          <w:szCs w:val="18"/>
-        </w:rPr>
-        <w:t xml:space="preserve"> </w:t>
+        <w:t xml:space="preserve">for </w:t>
       </w:r>
       <w:proofErr w:type="spellStart"/>
       <w:r>
@@ -8245,24 +8094,7 @@
           <w:szCs w:val="18"/>
         </w:rPr>
         <w:tab/>
-      </w:r>
-      <w:proofErr w:type="gramStart"/>
-      <w:r>
-        <w:rPr>
-          <w:rFonts w:ascii="Courier New" w:hAnsi="Courier New" w:cs="Courier New"/>
-          <w:sz w:val="18"/>
-          <w:szCs w:val="18"/>
-        </w:rPr>
-        <w:t>if</w:t>
-      </w:r>
-      <w:proofErr w:type="gramEnd"/>
-      <w:r>
-        <w:rPr>
-          <w:rFonts w:ascii="Courier New" w:hAnsi="Courier New" w:cs="Courier New"/>
-          <w:sz w:val="18"/>
-          <w:szCs w:val="18"/>
-        </w:rPr>
-        <w:t xml:space="preserve"> numbers array index </w:t>
+        <w:t xml:space="preserve">if numbers array index </w:t>
       </w:r>
       <w:proofErr w:type="spellStart"/>
       <w:r>
@@ -8315,24 +8147,7 @@
           <w:szCs w:val="18"/>
         </w:rPr>
         <w:tab/>
-      </w:r>
-      <w:proofErr w:type="gramStart"/>
-      <w:r>
-        <w:rPr>
-          <w:rFonts w:ascii="Courier New" w:hAnsi="Courier New" w:cs="Courier New"/>
-          <w:sz w:val="18"/>
-          <w:szCs w:val="18"/>
-        </w:rPr>
-        <w:t>max</w:t>
-      </w:r>
-      <w:proofErr w:type="gramEnd"/>
-      <w:r>
-        <w:rPr>
-          <w:rFonts w:ascii="Courier New" w:hAnsi="Courier New" w:cs="Courier New"/>
-          <w:sz w:val="18"/>
-          <w:szCs w:val="18"/>
-        </w:rPr>
-        <w:t xml:space="preserve"> equal numbers array index </w:t>
+        <w:t xml:space="preserve">max equal numbers array index </w:t>
       </w:r>
       <w:proofErr w:type="spellStart"/>
       <w:r>
@@ -8369,24 +8184,7 @@
           <w:szCs w:val="18"/>
         </w:rPr>
         <w:tab/>
-      </w:r>
-      <w:proofErr w:type="gramStart"/>
-      <w:r>
-        <w:rPr>
-          <w:rFonts w:ascii="Courier New" w:hAnsi="Courier New" w:cs="Courier New"/>
-          <w:sz w:val="18"/>
-          <w:szCs w:val="18"/>
-        </w:rPr>
-        <w:t>end</w:t>
-      </w:r>
-      <w:proofErr w:type="gramEnd"/>
-      <w:r>
-        <w:rPr>
-          <w:rFonts w:ascii="Courier New" w:hAnsi="Courier New" w:cs="Courier New"/>
-          <w:sz w:val="18"/>
-          <w:szCs w:val="18"/>
-        </w:rPr>
-        <w:t xml:space="preserve"> if</w:t>
+        <w:t>end if</w:t>
       </w:r>
     </w:p>
     <w:p>
@@ -8405,24 +8203,7 @@
           <w:szCs w:val="18"/>
         </w:rPr>
         <w:tab/>
-      </w:r>
-      <w:proofErr w:type="gramStart"/>
-      <w:r>
-        <w:rPr>
-          <w:rFonts w:ascii="Courier New" w:hAnsi="Courier New" w:cs="Courier New"/>
-          <w:sz w:val="18"/>
-          <w:szCs w:val="18"/>
-        </w:rPr>
-        <w:t>end</w:t>
-      </w:r>
-      <w:proofErr w:type="gramEnd"/>
-      <w:r>
-        <w:rPr>
-          <w:rFonts w:ascii="Courier New" w:hAnsi="Courier New" w:cs="Courier New"/>
-          <w:sz w:val="18"/>
-          <w:szCs w:val="18"/>
-        </w:rPr>
-        <w:t xml:space="preserve"> for</w:t>
+        <w:t>end for</w:t>
       </w:r>
     </w:p>
     <w:p>
@@ -8451,24 +8232,7 @@
           <w:szCs w:val="18"/>
         </w:rPr>
         <w:tab/>
-      </w:r>
-      <w:proofErr w:type="gramStart"/>
-      <w:r>
-        <w:rPr>
-          <w:rFonts w:ascii="Courier New" w:hAnsi="Courier New" w:cs="Courier New"/>
-          <w:sz w:val="18"/>
-          <w:szCs w:val="18"/>
-        </w:rPr>
-        <w:t>return</w:t>
-      </w:r>
-      <w:proofErr w:type="gramEnd"/>
-      <w:r>
-        <w:rPr>
-          <w:rFonts w:ascii="Courier New" w:hAnsi="Courier New" w:cs="Courier New"/>
-          <w:sz w:val="18"/>
-          <w:szCs w:val="18"/>
-        </w:rPr>
-        <w:t xml:space="preserve"> max</w:t>
+        <w:t>return max</w:t>
       </w:r>
     </w:p>
     <w:p>
@@ -8480,23 +8244,13 @@
           <w:szCs w:val="18"/>
         </w:rPr>
       </w:pPr>
-      <w:proofErr w:type="gramStart"/>
       <w:r>
         <w:rPr>
           <w:rFonts w:ascii="Courier New" w:hAnsi="Courier New" w:cs="Courier New"/>
           <w:sz w:val="18"/>
           <w:szCs w:val="18"/>
         </w:rPr>
-        <w:t>end</w:t>
-      </w:r>
-      <w:proofErr w:type="gramEnd"/>
-      <w:r>
-        <w:rPr>
-          <w:rFonts w:ascii="Courier New" w:hAnsi="Courier New" w:cs="Courier New"/>
-          <w:sz w:val="18"/>
-          <w:szCs w:val="18"/>
-        </w:rPr>
-        <w:t xml:space="preserve"> function</w:t>
+        <w:t>end function</w:t>
       </w:r>
     </w:p>
     <w:p>

</xml_diff>

<commit_message>
Preliminary addition of progress to progress record
</commit_message>
<xml_diff>
--- a/Progress Record.docx
+++ b/Progress Record.docx
@@ -445,6 +445,7 @@
         </w:rPr>
         <w:t>“</w:t>
       </w:r>
+      <w:proofErr w:type="gramStart"/>
       <w:r>
         <w:rPr>
           <w:sz w:val="20"/>
@@ -452,6 +453,7 @@
         </w:rPr>
         <w:t>ampersand</w:t>
       </w:r>
+      <w:proofErr w:type="gramEnd"/>
       <w:r>
         <w:rPr>
           <w:sz w:val="20"/>
@@ -6712,13 +6714,23 @@
           <w:szCs w:val="18"/>
         </w:rPr>
       </w:pPr>
+      <w:proofErr w:type="gramStart"/>
       <w:r>
         <w:rPr>
           <w:rFonts w:ascii="Courier New" w:hAnsi="Courier New" w:cs="Courier New"/>
           <w:sz w:val="18"/>
           <w:szCs w:val="18"/>
         </w:rPr>
-        <w:t xml:space="preserve">pip install </w:t>
+        <w:t>pip</w:t>
+      </w:r>
+      <w:proofErr w:type="gramEnd"/>
+      <w:r>
+        <w:rPr>
+          <w:rFonts w:ascii="Courier New" w:hAnsi="Courier New" w:cs="Courier New"/>
+          <w:sz w:val="18"/>
+          <w:szCs w:val="18"/>
+        </w:rPr>
+        <w:t xml:space="preserve"> install </w:t>
       </w:r>
       <w:proofErr w:type="spellStart"/>
       <w:r>
@@ -6766,13 +6778,23 @@
           <w:szCs w:val="18"/>
         </w:rPr>
       </w:pPr>
+      <w:proofErr w:type="gramStart"/>
       <w:r>
         <w:rPr>
           <w:rFonts w:ascii="Courier New" w:hAnsi="Courier New" w:cs="Courier New"/>
           <w:sz w:val="18"/>
           <w:szCs w:val="18"/>
         </w:rPr>
-        <w:t xml:space="preserve">pip install </w:t>
+        <w:t>pip</w:t>
+      </w:r>
+      <w:proofErr w:type="gramEnd"/>
+      <w:r>
+        <w:rPr>
+          <w:rFonts w:ascii="Courier New" w:hAnsi="Courier New" w:cs="Courier New"/>
+          <w:sz w:val="18"/>
+          <w:szCs w:val="18"/>
+        </w:rPr>
+        <w:t xml:space="preserve"> install </w:t>
       </w:r>
       <w:proofErr w:type="spellStart"/>
       <w:r>
@@ -6845,13 +6867,23 @@
           <w:szCs w:val="18"/>
         </w:rPr>
       </w:pPr>
+      <w:proofErr w:type="gramStart"/>
       <w:r>
         <w:rPr>
           <w:rFonts w:ascii="Courier New" w:hAnsi="Courier New" w:cs="Courier New"/>
           <w:sz w:val="18"/>
           <w:szCs w:val="18"/>
         </w:rPr>
-        <w:t>pip install word2number # for converting words to numbers</w:t>
+        <w:t>pip</w:t>
+      </w:r>
+      <w:proofErr w:type="gramEnd"/>
+      <w:r>
+        <w:rPr>
+          <w:rFonts w:ascii="Courier New" w:hAnsi="Courier New" w:cs="Courier New"/>
+          <w:sz w:val="18"/>
+          <w:szCs w:val="18"/>
+        </w:rPr>
+        <w:t xml:space="preserve"> install word2number # for converting words to numbers</w:t>
       </w:r>
       <w:r>
         <w:rPr>
@@ -6862,8 +6894,6 @@
         <w:br/>
         <w:t>pip install num2words</w:t>
       </w:r>
-      <w:bookmarkStart w:id="0" w:name="_GoBack"/>
-      <w:bookmarkEnd w:id="0"/>
     </w:p>
     <w:p>
       <w:pPr>
@@ -6953,6 +6983,7 @@
         </w:rPr>
       </w:pPr>
       <w:proofErr w:type="spellStart"/>
+      <w:proofErr w:type="gramStart"/>
       <w:r>
         <w:rPr>
           <w:sz w:val="18"/>
@@ -6961,6 +6992,7 @@
         <w:t>int</w:t>
       </w:r>
       <w:proofErr w:type="spellEnd"/>
+      <w:proofErr w:type="gramEnd"/>
       <w:r>
         <w:rPr>
           <w:sz w:val="18"/>
@@ -7151,6 +7183,7 @@
         </w:rPr>
       </w:pPr>
       <w:proofErr w:type="spellStart"/>
+      <w:proofErr w:type="gramStart"/>
       <w:r>
         <w:rPr>
           <w:sz w:val="18"/>
@@ -7160,6 +7193,7 @@
         <w:t>int</w:t>
       </w:r>
       <w:proofErr w:type="spellEnd"/>
+      <w:proofErr w:type="gramEnd"/>
       <w:r>
         <w:rPr>
           <w:sz w:val="18"/>
@@ -7223,6 +7257,7 @@
         <w:tab/>
       </w:r>
       <w:proofErr w:type="spellStart"/>
+      <w:proofErr w:type="gramStart"/>
       <w:r>
         <w:rPr>
           <w:sz w:val="18"/>
@@ -7231,6 +7266,7 @@
         <w:t>int</w:t>
       </w:r>
       <w:proofErr w:type="spellEnd"/>
+      <w:proofErr w:type="gramEnd"/>
       <w:r>
         <w:rPr>
           <w:sz w:val="18"/>
@@ -7313,7 +7349,22 @@
           <w:szCs w:val="18"/>
         </w:rPr>
         <w:tab/>
-        <w:t>for (</w:t>
+      </w:r>
+      <w:proofErr w:type="gramStart"/>
+      <w:r>
+        <w:rPr>
+          <w:sz w:val="18"/>
+          <w:szCs w:val="18"/>
+        </w:rPr>
+        <w:t>for</w:t>
+      </w:r>
+      <w:proofErr w:type="gramEnd"/>
+      <w:r>
+        <w:rPr>
+          <w:sz w:val="18"/>
+          <w:szCs w:val="18"/>
+        </w:rPr>
+        <w:t xml:space="preserve"> (</w:t>
       </w:r>
       <w:proofErr w:type="spellStart"/>
       <w:r>
@@ -7538,7 +7589,22 @@
           <w:szCs w:val="18"/>
         </w:rPr>
         <w:tab/>
-        <w:t>if (</w:t>
+      </w:r>
+      <w:proofErr w:type="gramStart"/>
+      <w:r>
+        <w:rPr>
+          <w:sz w:val="18"/>
+          <w:szCs w:val="18"/>
+        </w:rPr>
+        <w:t>if</w:t>
+      </w:r>
+      <w:proofErr w:type="gramEnd"/>
+      <w:r>
+        <w:rPr>
+          <w:sz w:val="18"/>
+          <w:szCs w:val="18"/>
+        </w:rPr>
+        <w:t xml:space="preserve"> (</w:t>
       </w:r>
       <w:r>
         <w:rPr>
@@ -7640,7 +7706,22 @@
           <w:szCs w:val="18"/>
         </w:rPr>
         <w:tab/>
-        <w:t xml:space="preserve">max = </w:t>
+      </w:r>
+      <w:proofErr w:type="gramStart"/>
+      <w:r>
+        <w:rPr>
+          <w:sz w:val="18"/>
+          <w:szCs w:val="18"/>
+        </w:rPr>
+        <w:t>max</w:t>
+      </w:r>
+      <w:proofErr w:type="gramEnd"/>
+      <w:r>
+        <w:rPr>
+          <w:sz w:val="18"/>
+          <w:szCs w:val="18"/>
+        </w:rPr>
+        <w:t xml:space="preserve"> = </w:t>
       </w:r>
       <w:r>
         <w:rPr>
@@ -7817,7 +7898,22 @@
           <w:szCs w:val="18"/>
         </w:rPr>
         <w:tab/>
-        <w:t>return max;</w:t>
+      </w:r>
+      <w:proofErr w:type="gramStart"/>
+      <w:r>
+        <w:rPr>
+          <w:sz w:val="18"/>
+          <w:szCs w:val="18"/>
+        </w:rPr>
+        <w:t>return</w:t>
+      </w:r>
+      <w:proofErr w:type="gramEnd"/>
+      <w:r>
+        <w:rPr>
+          <w:sz w:val="18"/>
+          <w:szCs w:val="18"/>
+        </w:rPr>
+        <w:t xml:space="preserve"> max;</w:t>
       </w:r>
       <w:r>
         <w:rPr>
@@ -7912,13 +8008,23 @@
           <w:szCs w:val="18"/>
         </w:rPr>
       </w:pPr>
+      <w:proofErr w:type="gramStart"/>
       <w:r>
         <w:rPr>
           <w:rFonts w:ascii="Courier New" w:hAnsi="Courier New" w:cs="Courier New"/>
           <w:sz w:val="18"/>
           <w:szCs w:val="18"/>
         </w:rPr>
-        <w:t>create function find maximum with return type integer with parameter integer array numbers with parameter integer length begin</w:t>
+        <w:t>create</w:t>
+      </w:r>
+      <w:proofErr w:type="gramEnd"/>
+      <w:r>
+        <w:rPr>
+          <w:rFonts w:ascii="Courier New" w:hAnsi="Courier New" w:cs="Courier New"/>
+          <w:sz w:val="18"/>
+          <w:szCs w:val="18"/>
+        </w:rPr>
+        <w:t xml:space="preserve"> function find maximum with return type integer with parameter integer array numbers with parameter integer length begin</w:t>
       </w:r>
     </w:p>
     <w:p>
@@ -7931,13 +8037,23 @@
           <w:szCs w:val="18"/>
         </w:rPr>
       </w:pPr>
+      <w:proofErr w:type="gramStart"/>
       <w:r>
         <w:rPr>
           <w:rFonts w:ascii="Courier New" w:hAnsi="Courier New" w:cs="Courier New"/>
           <w:sz w:val="18"/>
           <w:szCs w:val="18"/>
         </w:rPr>
-        <w:t>declare integer max equal numbers array index zero</w:t>
+        <w:t>declare</w:t>
+      </w:r>
+      <w:proofErr w:type="gramEnd"/>
+      <w:r>
+        <w:rPr>
+          <w:rFonts w:ascii="Courier New" w:hAnsi="Courier New" w:cs="Courier New"/>
+          <w:sz w:val="18"/>
+          <w:szCs w:val="18"/>
+        </w:rPr>
+        <w:t xml:space="preserve"> integer max equal numbers array index zero</w:t>
       </w:r>
     </w:p>
     <w:p>
@@ -7956,7 +8072,24 @@
           <w:szCs w:val="18"/>
         </w:rPr>
         <w:tab/>
-        <w:t xml:space="preserve">declare integer </w:t>
+      </w:r>
+      <w:proofErr w:type="gramStart"/>
+      <w:r>
+        <w:rPr>
+          <w:rFonts w:ascii="Courier New" w:hAnsi="Courier New" w:cs="Courier New"/>
+          <w:sz w:val="18"/>
+          <w:szCs w:val="18"/>
+        </w:rPr>
+        <w:t>declare</w:t>
+      </w:r>
+      <w:proofErr w:type="gramEnd"/>
+      <w:r>
+        <w:rPr>
+          <w:rFonts w:ascii="Courier New" w:hAnsi="Courier New" w:cs="Courier New"/>
+          <w:sz w:val="18"/>
+          <w:szCs w:val="18"/>
+        </w:rPr>
+        <w:t xml:space="preserve"> integer </w:t>
       </w:r>
       <w:proofErr w:type="spellStart"/>
       <w:r>
@@ -7995,7 +8128,24 @@
           <w:szCs w:val="18"/>
         </w:rPr>
         <w:tab/>
-        <w:t xml:space="preserve">for </w:t>
+      </w:r>
+      <w:proofErr w:type="gramStart"/>
+      <w:r>
+        <w:rPr>
+          <w:rFonts w:ascii="Courier New" w:hAnsi="Courier New" w:cs="Courier New"/>
+          <w:sz w:val="18"/>
+          <w:szCs w:val="18"/>
+        </w:rPr>
+        <w:t>for</w:t>
+      </w:r>
+      <w:proofErr w:type="gramEnd"/>
+      <w:r>
+        <w:rPr>
+          <w:rFonts w:ascii="Courier New" w:hAnsi="Courier New" w:cs="Courier New"/>
+          <w:sz w:val="18"/>
+          <w:szCs w:val="18"/>
+        </w:rPr>
+        <w:t xml:space="preserve"> </w:t>
       </w:r>
       <w:proofErr w:type="spellStart"/>
       <w:r>
@@ -8094,7 +8244,24 @@
           <w:szCs w:val="18"/>
         </w:rPr>
         <w:tab/>
-        <w:t xml:space="preserve">if numbers array index </w:t>
+      </w:r>
+      <w:proofErr w:type="gramStart"/>
+      <w:r>
+        <w:rPr>
+          <w:rFonts w:ascii="Courier New" w:hAnsi="Courier New" w:cs="Courier New"/>
+          <w:sz w:val="18"/>
+          <w:szCs w:val="18"/>
+        </w:rPr>
+        <w:t>if</w:t>
+      </w:r>
+      <w:proofErr w:type="gramEnd"/>
+      <w:r>
+        <w:rPr>
+          <w:rFonts w:ascii="Courier New" w:hAnsi="Courier New" w:cs="Courier New"/>
+          <w:sz w:val="18"/>
+          <w:szCs w:val="18"/>
+        </w:rPr>
+        <w:t xml:space="preserve"> numbers array index </w:t>
       </w:r>
       <w:proofErr w:type="spellStart"/>
       <w:r>
@@ -8147,7 +8314,24 @@
           <w:szCs w:val="18"/>
         </w:rPr>
         <w:tab/>
-        <w:t xml:space="preserve">max equal numbers array index </w:t>
+      </w:r>
+      <w:proofErr w:type="gramStart"/>
+      <w:r>
+        <w:rPr>
+          <w:rFonts w:ascii="Courier New" w:hAnsi="Courier New" w:cs="Courier New"/>
+          <w:sz w:val="18"/>
+          <w:szCs w:val="18"/>
+        </w:rPr>
+        <w:t>max</w:t>
+      </w:r>
+      <w:proofErr w:type="gramEnd"/>
+      <w:r>
+        <w:rPr>
+          <w:rFonts w:ascii="Courier New" w:hAnsi="Courier New" w:cs="Courier New"/>
+          <w:sz w:val="18"/>
+          <w:szCs w:val="18"/>
+        </w:rPr>
+        <w:t xml:space="preserve"> equal numbers array index </w:t>
       </w:r>
       <w:proofErr w:type="spellStart"/>
       <w:r>
@@ -8184,7 +8368,24 @@
           <w:szCs w:val="18"/>
         </w:rPr>
         <w:tab/>
-        <w:t>end if</w:t>
+      </w:r>
+      <w:proofErr w:type="gramStart"/>
+      <w:r>
+        <w:rPr>
+          <w:rFonts w:ascii="Courier New" w:hAnsi="Courier New" w:cs="Courier New"/>
+          <w:sz w:val="18"/>
+          <w:szCs w:val="18"/>
+        </w:rPr>
+        <w:t>end</w:t>
+      </w:r>
+      <w:proofErr w:type="gramEnd"/>
+      <w:r>
+        <w:rPr>
+          <w:rFonts w:ascii="Courier New" w:hAnsi="Courier New" w:cs="Courier New"/>
+          <w:sz w:val="18"/>
+          <w:szCs w:val="18"/>
+        </w:rPr>
+        <w:t xml:space="preserve"> if</w:t>
       </w:r>
     </w:p>
     <w:p>
@@ -8203,7 +8404,24 @@
           <w:szCs w:val="18"/>
         </w:rPr>
         <w:tab/>
-        <w:t>end for</w:t>
+      </w:r>
+      <w:proofErr w:type="gramStart"/>
+      <w:r>
+        <w:rPr>
+          <w:rFonts w:ascii="Courier New" w:hAnsi="Courier New" w:cs="Courier New"/>
+          <w:sz w:val="18"/>
+          <w:szCs w:val="18"/>
+        </w:rPr>
+        <w:t>end</w:t>
+      </w:r>
+      <w:proofErr w:type="gramEnd"/>
+      <w:r>
+        <w:rPr>
+          <w:rFonts w:ascii="Courier New" w:hAnsi="Courier New" w:cs="Courier New"/>
+          <w:sz w:val="18"/>
+          <w:szCs w:val="18"/>
+        </w:rPr>
+        <w:t xml:space="preserve"> for</w:t>
       </w:r>
     </w:p>
     <w:p>
@@ -8232,7 +8450,24 @@
           <w:szCs w:val="18"/>
         </w:rPr>
         <w:tab/>
-        <w:t>return max</w:t>
+      </w:r>
+      <w:proofErr w:type="gramStart"/>
+      <w:r>
+        <w:rPr>
+          <w:rFonts w:ascii="Courier New" w:hAnsi="Courier New" w:cs="Courier New"/>
+          <w:sz w:val="18"/>
+          <w:szCs w:val="18"/>
+        </w:rPr>
+        <w:t>return</w:t>
+      </w:r>
+      <w:proofErr w:type="gramEnd"/>
+      <w:r>
+        <w:rPr>
+          <w:rFonts w:ascii="Courier New" w:hAnsi="Courier New" w:cs="Courier New"/>
+          <w:sz w:val="18"/>
+          <w:szCs w:val="18"/>
+        </w:rPr>
+        <w:t xml:space="preserve"> max</w:t>
       </w:r>
     </w:p>
     <w:p>
@@ -8244,13 +8479,23 @@
           <w:szCs w:val="18"/>
         </w:rPr>
       </w:pPr>
+      <w:proofErr w:type="gramStart"/>
       <w:r>
         <w:rPr>
           <w:rFonts w:ascii="Courier New" w:hAnsi="Courier New" w:cs="Courier New"/>
           <w:sz w:val="18"/>
           <w:szCs w:val="18"/>
         </w:rPr>
-        <w:t>end function</w:t>
+        <w:t>end</w:t>
+      </w:r>
+      <w:proofErr w:type="gramEnd"/>
+      <w:r>
+        <w:rPr>
+          <w:rFonts w:ascii="Courier New" w:hAnsi="Courier New" w:cs="Courier New"/>
+          <w:sz w:val="18"/>
+          <w:szCs w:val="18"/>
+        </w:rPr>
+        <w:t xml:space="preserve"> function</w:t>
       </w:r>
     </w:p>
     <w:p>
@@ -8879,6 +9124,41 @@
         </w:rPr>
         <w:t>Week 6: End-to-end program for sample code + improve accuracy</w:t>
       </w:r>
+    </w:p>
+    <w:p>
+      <w:pPr>
+        <w:rPr>
+          <w:sz w:val="18"/>
+          <w:szCs w:val="18"/>
+        </w:rPr>
+      </w:pPr>
+      <w:r>
+        <w:rPr>
+          <w:sz w:val="18"/>
+          <w:szCs w:val="18"/>
+        </w:rPr>
+        <w:t xml:space="preserve">Week 7: Program to accept voice input line by line + parser </w:t>
+      </w:r>
+      <w:proofErr w:type="spellStart"/>
+      <w:proofErr w:type="gramStart"/>
+      <w:r>
+        <w:rPr>
+          <w:sz w:val="18"/>
+          <w:szCs w:val="18"/>
+        </w:rPr>
+        <w:t>api</w:t>
+      </w:r>
+      <w:proofErr w:type="spellEnd"/>
+      <w:proofErr w:type="gramEnd"/>
+      <w:r>
+        <w:rPr>
+          <w:sz w:val="18"/>
+          <w:szCs w:val="18"/>
+        </w:rPr>
+        <w:t xml:space="preserve"> to parse</w:t>
+      </w:r>
+      <w:bookmarkStart w:id="0" w:name="_GoBack"/>
+      <w:bookmarkEnd w:id="0"/>
     </w:p>
     <w:p>
       <w:pPr>

</xml_diff>

<commit_message>
Fix error with if-condition description in progress record doc
</commit_message>
<xml_diff>
--- a/Progress Record.docx
+++ b/Progress Record.docx
@@ -1605,7 +1605,7 @@
                 <w:sz w:val="18"/>
                 <w:szCs w:val="18"/>
               </w:rPr>
-              <w:t>if A then B if C then D else E then F</w:t>
+              <w:t>if A then B if C then D else F</w:t>
             </w:r>
             <w:r>
               <w:rPr>
@@ -1722,7 +1722,17 @@
                 <w:sz w:val="18"/>
                 <w:szCs w:val="18"/>
               </w:rPr>
-              <w:t xml:space="preserve"> else (E) {</w:t>
+              <w:t xml:space="preserve"> else </w:t>
+            </w:r>
+            <w:bookmarkStart w:id="0" w:name="_GoBack"/>
+            <w:bookmarkEnd w:id="0"/>
+            <w:r>
+              <w:rPr>
+                <w:rFonts w:ascii="Courier New" w:hAnsi="Courier New" w:cs="Courier New"/>
+                <w:sz w:val="18"/>
+                <w:szCs w:val="18"/>
+              </w:rPr>
+              <w:t>{</w:t>
             </w:r>
           </w:p>
           <w:p>
@@ -9157,8 +9167,6 @@
         </w:rPr>
         <w:t xml:space="preserve"> to parse</w:t>
       </w:r>
-      <w:bookmarkStart w:id="0" w:name="_GoBack"/>
-      <w:bookmarkEnd w:id="0"/>
     </w:p>
     <w:p>
       <w:pPr>

</xml_diff>

<commit_message>
Changed keyword if to use "begin if" in order to ease speech recognition
</commit_message>
<xml_diff>
--- a/Progress Record.docx
+++ b/Progress Record.docx
@@ -1545,6 +1545,13 @@
                 <w:sz w:val="18"/>
                 <w:szCs w:val="18"/>
               </w:rPr>
+              <w:t xml:space="preserve">begin </w:t>
+            </w:r>
+            <w:r>
+              <w:rPr>
+                <w:sz w:val="18"/>
+                <w:szCs w:val="18"/>
+              </w:rPr>
               <w:t xml:space="preserve">if – then </w:t>
             </w:r>
             <w:r>
@@ -1605,127 +1612,151 @@
                 <w:sz w:val="18"/>
                 <w:szCs w:val="18"/>
               </w:rPr>
-              <w:t>if A then B if C then D else F</w:t>
-            </w:r>
-            <w:r>
-              <w:rPr>
-                <w:rFonts w:ascii="Courier New" w:hAnsi="Courier New" w:cs="Courier New"/>
-                <w:sz w:val="18"/>
-                <w:szCs w:val="18"/>
-              </w:rPr>
-              <w:t xml:space="preserve"> end if G end if</w:t>
-            </w:r>
-          </w:p>
-        </w:tc>
-        <w:tc>
-          <w:tcPr>
-            <w:tcW w:w="2425" w:type="dxa"/>
-          </w:tcPr>
-          <w:p>
-            <w:pPr>
-              <w:rPr>
-                <w:rFonts w:ascii="Courier New" w:hAnsi="Courier New" w:cs="Courier New"/>
-                <w:sz w:val="18"/>
-                <w:szCs w:val="18"/>
-              </w:rPr>
-            </w:pPr>
-            <w:r>
-              <w:rPr>
-                <w:rFonts w:ascii="Courier New" w:hAnsi="Courier New" w:cs="Courier New"/>
-                <w:sz w:val="18"/>
-                <w:szCs w:val="18"/>
-              </w:rPr>
-              <w:t>if (A) {</w:t>
-            </w:r>
-          </w:p>
-          <w:p>
-            <w:pPr>
-              <w:rPr>
-                <w:rFonts w:ascii="Courier New" w:hAnsi="Courier New" w:cs="Courier New"/>
-                <w:sz w:val="18"/>
-                <w:szCs w:val="18"/>
-              </w:rPr>
-            </w:pPr>
-            <w:r>
-              <w:rPr>
-                <w:rFonts w:ascii="Courier New" w:hAnsi="Courier New" w:cs="Courier New"/>
-                <w:sz w:val="18"/>
-                <w:szCs w:val="18"/>
-              </w:rPr>
-              <w:t xml:space="preserve">    B</w:t>
-            </w:r>
-          </w:p>
-          <w:p>
-            <w:pPr>
-              <w:ind w:firstLine="420"/>
-              <w:rPr>
-                <w:rFonts w:ascii="Courier New" w:hAnsi="Courier New" w:cs="Courier New"/>
-                <w:sz w:val="18"/>
-                <w:szCs w:val="18"/>
-              </w:rPr>
-            </w:pPr>
-            <w:r>
-              <w:rPr>
-                <w:rFonts w:ascii="Courier New" w:hAnsi="Courier New" w:cs="Courier New"/>
-                <w:sz w:val="18"/>
-                <w:szCs w:val="18"/>
-              </w:rPr>
-              <w:t>if (C) {</w:t>
-            </w:r>
-          </w:p>
-          <w:p>
-            <w:pPr>
-              <w:ind w:firstLine="420"/>
-              <w:rPr>
-                <w:rFonts w:ascii="Courier New" w:hAnsi="Courier New" w:cs="Courier New"/>
-                <w:sz w:val="18"/>
-                <w:szCs w:val="18"/>
-              </w:rPr>
-            </w:pPr>
-            <w:r>
-              <w:rPr>
-                <w:rFonts w:ascii="Courier New" w:hAnsi="Courier New" w:cs="Courier New"/>
-                <w:sz w:val="18"/>
-                <w:szCs w:val="18"/>
-              </w:rPr>
-              <w:t xml:space="preserve">    </w:t>
-            </w:r>
-            <w:r>
-              <w:rPr>
-                <w:rFonts w:ascii="Courier New" w:hAnsi="Courier New" w:cs="Courier New"/>
-                <w:sz w:val="18"/>
-                <w:szCs w:val="18"/>
-              </w:rPr>
-              <w:t>D</w:t>
-            </w:r>
-          </w:p>
-          <w:p>
-            <w:pPr>
-              <w:ind w:firstLine="420"/>
-              <w:rPr>
-                <w:rFonts w:ascii="Courier New" w:hAnsi="Courier New" w:cs="Courier New"/>
-                <w:sz w:val="18"/>
-                <w:szCs w:val="18"/>
-              </w:rPr>
-            </w:pPr>
-            <w:r>
-              <w:rPr>
-                <w:rFonts w:ascii="Courier New" w:hAnsi="Courier New" w:cs="Courier New"/>
-                <w:sz w:val="18"/>
-                <w:szCs w:val="18"/>
-              </w:rPr>
-              <w:t>}</w:t>
-            </w:r>
-            <w:r>
-              <w:rPr>
-                <w:rFonts w:ascii="Courier New" w:hAnsi="Courier New" w:cs="Courier New"/>
-                <w:sz w:val="18"/>
-                <w:szCs w:val="18"/>
-              </w:rPr>
-              <w:t xml:space="preserve"> else </w:t>
+              <w:t xml:space="preserve">begin </w:t>
+            </w:r>
+            <w:r>
+              <w:rPr>
+                <w:rFonts w:ascii="Courier New" w:hAnsi="Courier New" w:cs="Courier New"/>
+                <w:sz w:val="18"/>
+                <w:szCs w:val="18"/>
+              </w:rPr>
+              <w:t xml:space="preserve">if A then B </w:t>
+            </w:r>
+            <w:r>
+              <w:rPr>
+                <w:rFonts w:ascii="Courier New" w:hAnsi="Courier New" w:cs="Courier New"/>
+                <w:sz w:val="18"/>
+                <w:szCs w:val="18"/>
+              </w:rPr>
+              <w:t xml:space="preserve">begin </w:t>
             </w:r>
             <w:bookmarkStart w:id="0" w:name="_GoBack"/>
             <w:bookmarkEnd w:id="0"/>
+            <w:r>
+              <w:rPr>
+                <w:rFonts w:ascii="Courier New" w:hAnsi="Courier New" w:cs="Courier New"/>
+                <w:sz w:val="18"/>
+                <w:szCs w:val="18"/>
+              </w:rPr>
+              <w:t>if C then D else F</w:t>
+            </w:r>
+            <w:r>
+              <w:rPr>
+                <w:rFonts w:ascii="Courier New" w:hAnsi="Courier New" w:cs="Courier New"/>
+                <w:sz w:val="18"/>
+                <w:szCs w:val="18"/>
+              </w:rPr>
+              <w:t xml:space="preserve"> end if G end if</w:t>
+            </w:r>
+          </w:p>
+        </w:tc>
+        <w:tc>
+          <w:tcPr>
+            <w:tcW w:w="2425" w:type="dxa"/>
+          </w:tcPr>
+          <w:p>
+            <w:pPr>
+              <w:rPr>
+                <w:rFonts w:ascii="Courier New" w:hAnsi="Courier New" w:cs="Courier New"/>
+                <w:sz w:val="18"/>
+                <w:szCs w:val="18"/>
+              </w:rPr>
+            </w:pPr>
+            <w:r>
+              <w:rPr>
+                <w:rFonts w:ascii="Courier New" w:hAnsi="Courier New" w:cs="Courier New"/>
+                <w:sz w:val="18"/>
+                <w:szCs w:val="18"/>
+              </w:rPr>
+              <w:t>if (A) {</w:t>
+            </w:r>
+          </w:p>
+          <w:p>
+            <w:pPr>
+              <w:rPr>
+                <w:rFonts w:ascii="Courier New" w:hAnsi="Courier New" w:cs="Courier New"/>
+                <w:sz w:val="18"/>
+                <w:szCs w:val="18"/>
+              </w:rPr>
+            </w:pPr>
+            <w:r>
+              <w:rPr>
+                <w:rFonts w:ascii="Courier New" w:hAnsi="Courier New" w:cs="Courier New"/>
+                <w:sz w:val="18"/>
+                <w:szCs w:val="18"/>
+              </w:rPr>
+              <w:t xml:space="preserve">    B</w:t>
+            </w:r>
+          </w:p>
+          <w:p>
+            <w:pPr>
+              <w:ind w:firstLine="420"/>
+              <w:rPr>
+                <w:rFonts w:ascii="Courier New" w:hAnsi="Courier New" w:cs="Courier New"/>
+                <w:sz w:val="18"/>
+                <w:szCs w:val="18"/>
+              </w:rPr>
+            </w:pPr>
+            <w:r>
+              <w:rPr>
+                <w:rFonts w:ascii="Courier New" w:hAnsi="Courier New" w:cs="Courier New"/>
+                <w:sz w:val="18"/>
+                <w:szCs w:val="18"/>
+              </w:rPr>
+              <w:t>if (C) {</w:t>
+            </w:r>
+          </w:p>
+          <w:p>
+            <w:pPr>
+              <w:ind w:firstLine="420"/>
+              <w:rPr>
+                <w:rFonts w:ascii="Courier New" w:hAnsi="Courier New" w:cs="Courier New"/>
+                <w:sz w:val="18"/>
+                <w:szCs w:val="18"/>
+              </w:rPr>
+            </w:pPr>
+            <w:r>
+              <w:rPr>
+                <w:rFonts w:ascii="Courier New" w:hAnsi="Courier New" w:cs="Courier New"/>
+                <w:sz w:val="18"/>
+                <w:szCs w:val="18"/>
+              </w:rPr>
+              <w:t xml:space="preserve">    </w:t>
+            </w:r>
+            <w:r>
+              <w:rPr>
+                <w:rFonts w:ascii="Courier New" w:hAnsi="Courier New" w:cs="Courier New"/>
+                <w:sz w:val="18"/>
+                <w:szCs w:val="18"/>
+              </w:rPr>
+              <w:t>D</w:t>
+            </w:r>
+          </w:p>
+          <w:p>
+            <w:pPr>
+              <w:ind w:firstLine="420"/>
+              <w:rPr>
+                <w:rFonts w:ascii="Courier New" w:hAnsi="Courier New" w:cs="Courier New"/>
+                <w:sz w:val="18"/>
+                <w:szCs w:val="18"/>
+              </w:rPr>
+            </w:pPr>
+            <w:r>
+              <w:rPr>
+                <w:rFonts w:ascii="Courier New" w:hAnsi="Courier New" w:cs="Courier New"/>
+                <w:sz w:val="18"/>
+                <w:szCs w:val="18"/>
+              </w:rPr>
+              <w:t>}</w:t>
+            </w:r>
+            <w:r>
+              <w:rPr>
+                <w:rFonts w:ascii="Courier New" w:hAnsi="Courier New" w:cs="Courier New"/>
+                <w:sz w:val="18"/>
+                <w:szCs w:val="18"/>
+              </w:rPr>
+              <w:t xml:space="preserve"> else </w:t>
+            </w:r>
             <w:r>
               <w:rPr>
                 <w:rFonts w:ascii="Courier New" w:hAnsi="Courier New" w:cs="Courier New"/>

</xml_diff>

<commit_message>
Added progress record for week 8
</commit_message>
<xml_diff>
--- a/Progress Record.docx
+++ b/Progress Record.docx
@@ -205,39 +205,7 @@
           <w:sz w:val="20"/>
           <w:szCs w:val="20"/>
         </w:rPr>
-        <w:t xml:space="preserve">Unary operators (“minus </w:t>
-      </w:r>
-      <w:proofErr w:type="spellStart"/>
-      <w:r>
-        <w:rPr>
-          <w:sz w:val="20"/>
-          <w:szCs w:val="20"/>
-        </w:rPr>
-        <w:t>minus</w:t>
-      </w:r>
-      <w:proofErr w:type="spellEnd"/>
-      <w:r>
-        <w:rPr>
-          <w:sz w:val="20"/>
-          <w:szCs w:val="20"/>
-        </w:rPr>
-        <w:t xml:space="preserve">”, “plus </w:t>
-      </w:r>
-      <w:proofErr w:type="spellStart"/>
-      <w:r>
-        <w:rPr>
-          <w:sz w:val="20"/>
-          <w:szCs w:val="20"/>
-        </w:rPr>
-        <w:t>plus</w:t>
-      </w:r>
-      <w:proofErr w:type="spellEnd"/>
-      <w:r>
-        <w:rPr>
-          <w:sz w:val="20"/>
-          <w:szCs w:val="20"/>
-        </w:rPr>
-        <w:t xml:space="preserve">”, </w:t>
+        <w:t xml:space="preserve">Unary operators (“minus minus”, “plus plus”, </w:t>
       </w:r>
       <w:r>
         <w:rPr>
@@ -405,23 +373,7 @@
           <w:sz w:val="20"/>
           <w:szCs w:val="20"/>
         </w:rPr>
-        <w:t xml:space="preserve">Variable and function names can be spelled out in words or spelled by characters. (e.g. “circle” vs “c </w:t>
-      </w:r>
-      <w:proofErr w:type="spellStart"/>
-      <w:r>
-        <w:rPr>
-          <w:sz w:val="20"/>
-          <w:szCs w:val="20"/>
-        </w:rPr>
-        <w:t>i</w:t>
-      </w:r>
-      <w:proofErr w:type="spellEnd"/>
-      <w:r>
-        <w:rPr>
-          <w:sz w:val="20"/>
-          <w:szCs w:val="20"/>
-        </w:rPr>
-        <w:t xml:space="preserve"> r c l e”)</w:t>
+        <w:t>Variable and function names can be spelled out in words or spelled by characters. (e.g. “circle” vs “c i r c l e”)</w:t>
       </w:r>
     </w:p>
     <w:p>
@@ -445,7 +397,6 @@
         </w:rPr>
         <w:t>“</w:t>
       </w:r>
-      <w:proofErr w:type="gramStart"/>
       <w:r>
         <w:rPr>
           <w:sz w:val="20"/>
@@ -453,7 +404,6 @@
         </w:rPr>
         <w:t>ampersand</w:t>
       </w:r>
-      <w:proofErr w:type="gramEnd"/>
       <w:r>
         <w:rPr>
           <w:sz w:val="20"/>
@@ -1308,23 +1258,13 @@
                 <w:szCs w:val="18"/>
               </w:rPr>
             </w:pPr>
-            <w:proofErr w:type="spellStart"/>
-            <w:r>
-              <w:rPr>
-                <w:rFonts w:ascii="Courier New" w:hAnsi="Courier New" w:cs="Courier New"/>
-                <w:sz w:val="18"/>
-                <w:szCs w:val="18"/>
-              </w:rPr>
-              <w:t>isDone</w:t>
-            </w:r>
-            <w:proofErr w:type="spellEnd"/>
-            <w:r>
-              <w:rPr>
-                <w:rFonts w:ascii="Courier New" w:hAnsi="Courier New" w:cs="Courier New"/>
-                <w:sz w:val="18"/>
-                <w:szCs w:val="18"/>
-              </w:rPr>
-              <w:t xml:space="preserve"> = true</w:t>
+            <w:r>
+              <w:rPr>
+                <w:rFonts w:ascii="Courier New" w:hAnsi="Courier New" w:cs="Courier New"/>
+                <w:sz w:val="18"/>
+                <w:szCs w:val="18"/>
+              </w:rPr>
+              <w:t>isDone = true</w:t>
             </w:r>
           </w:p>
         </w:tc>
@@ -1630,8 +1570,6 @@
               </w:rPr>
               <w:t xml:space="preserve">begin </w:t>
             </w:r>
-            <w:bookmarkStart w:id="0" w:name="_GoBack"/>
-            <w:bookmarkEnd w:id="0"/>
             <w:r>
               <w:rPr>
                 <w:rFonts w:ascii="Courier New" w:hAnsi="Courier New" w:cs="Courier New"/>
@@ -2008,23 +1946,13 @@
                 <w:szCs w:val="18"/>
               </w:rPr>
             </w:pPr>
-            <w:proofErr w:type="spellStart"/>
-            <w:r>
-              <w:rPr>
-                <w:rFonts w:ascii="Courier New" w:hAnsi="Courier New" w:cs="Courier New"/>
-                <w:sz w:val="18"/>
-                <w:szCs w:val="18"/>
-              </w:rPr>
-              <w:t>int</w:t>
-            </w:r>
-            <w:proofErr w:type="spellEnd"/>
-            <w:r>
-              <w:rPr>
-                <w:rFonts w:ascii="Courier New" w:hAnsi="Courier New" w:cs="Courier New"/>
-                <w:sz w:val="18"/>
-                <w:szCs w:val="18"/>
-              </w:rPr>
-              <w:t xml:space="preserve"> x</w:t>
+            <w:r>
+              <w:rPr>
+                <w:rFonts w:ascii="Courier New" w:hAnsi="Courier New" w:cs="Courier New"/>
+                <w:sz w:val="18"/>
+                <w:szCs w:val="18"/>
+              </w:rPr>
+              <w:t>int x</w:t>
             </w:r>
           </w:p>
         </w:tc>
@@ -2114,25 +2042,7 @@
                 <w:sz w:val="18"/>
                 <w:szCs w:val="18"/>
               </w:rPr>
-              <w:t xml:space="preserve">float </w:t>
-            </w:r>
-            <w:proofErr w:type="spellStart"/>
-            <w:r>
-              <w:rPr>
-                <w:rFonts w:ascii="Courier New" w:hAnsi="Courier New" w:cs="Courier New"/>
-                <w:sz w:val="18"/>
-                <w:szCs w:val="18"/>
-              </w:rPr>
-              <w:t>taxRate</w:t>
-            </w:r>
-            <w:proofErr w:type="spellEnd"/>
-            <w:r>
-              <w:rPr>
-                <w:rFonts w:ascii="Courier New" w:hAnsi="Courier New" w:cs="Courier New"/>
-                <w:sz w:val="18"/>
-                <w:szCs w:val="18"/>
-              </w:rPr>
-              <w:t xml:space="preserve"> = 1.07</w:t>
+              <w:t>float taxRate = 1.07</w:t>
             </w:r>
           </w:p>
         </w:tc>
@@ -2391,23 +2301,13 @@
                 <w:szCs w:val="18"/>
               </w:rPr>
             </w:pPr>
-            <w:proofErr w:type="spellStart"/>
-            <w:r>
-              <w:rPr>
-                <w:rFonts w:ascii="Courier New" w:hAnsi="Courier New" w:cs="Courier New"/>
-                <w:sz w:val="18"/>
-                <w:szCs w:val="18"/>
-              </w:rPr>
-              <w:t>int</w:t>
-            </w:r>
-            <w:proofErr w:type="spellEnd"/>
-            <w:r>
-              <w:rPr>
-                <w:rFonts w:ascii="Courier New" w:hAnsi="Courier New" w:cs="Courier New"/>
-                <w:sz w:val="18"/>
-                <w:szCs w:val="18"/>
-              </w:rPr>
-              <w:t xml:space="preserve"> sequence[10]</w:t>
+            <w:r>
+              <w:rPr>
+                <w:rFonts w:ascii="Courier New" w:hAnsi="Courier New" w:cs="Courier New"/>
+                <w:sz w:val="18"/>
+                <w:szCs w:val="18"/>
+              </w:rPr>
+              <w:t>int sequence[10]</w:t>
             </w:r>
           </w:p>
         </w:tc>
@@ -3101,25 +3001,7 @@
                 <w:sz w:val="18"/>
                 <w:szCs w:val="18"/>
               </w:rPr>
-              <w:t xml:space="preserve"> type </w:t>
-            </w:r>
-            <w:proofErr w:type="spellStart"/>
-            <w:r>
-              <w:rPr>
-                <w:rFonts w:ascii="Courier New" w:hAnsi="Courier New" w:cs="Courier New"/>
-                <w:sz w:val="18"/>
-                <w:szCs w:val="18"/>
-              </w:rPr>
-              <w:t>boolean</w:t>
-            </w:r>
-            <w:proofErr w:type="spellEnd"/>
-            <w:r>
-              <w:rPr>
-                <w:rFonts w:ascii="Courier New" w:hAnsi="Courier New" w:cs="Courier New"/>
-                <w:sz w:val="18"/>
-                <w:szCs w:val="18"/>
-              </w:rPr>
-              <w:t xml:space="preserve"> parameter integer lower</w:t>
+              <w:t xml:space="preserve"> type boolean parameter integer lower</w:t>
             </w:r>
             <w:r>
               <w:rPr>
@@ -3264,25 +3146,7 @@
                 <w:sz w:val="18"/>
                 <w:szCs w:val="18"/>
               </w:rPr>
-              <w:t>bool search(</w:t>
-            </w:r>
-            <w:proofErr w:type="spellStart"/>
-            <w:r>
-              <w:rPr>
-                <w:rFonts w:ascii="Courier New" w:hAnsi="Courier New" w:cs="Courier New"/>
-                <w:sz w:val="18"/>
-                <w:szCs w:val="18"/>
-              </w:rPr>
-              <w:t>int</w:t>
-            </w:r>
-            <w:proofErr w:type="spellEnd"/>
-            <w:r>
-              <w:rPr>
-                <w:rFonts w:ascii="Courier New" w:hAnsi="Courier New" w:cs="Courier New"/>
-                <w:sz w:val="18"/>
-                <w:szCs w:val="18"/>
-              </w:rPr>
-              <w:t xml:space="preserve"> </w:t>
+              <w:t xml:space="preserve">bool search(int </w:t>
             </w:r>
             <w:r>
               <w:rPr>
@@ -3298,25 +3162,7 @@
                 <w:sz w:val="18"/>
                 <w:szCs w:val="18"/>
               </w:rPr>
-              <w:t xml:space="preserve">, </w:t>
-            </w:r>
-            <w:proofErr w:type="spellStart"/>
-            <w:r>
-              <w:rPr>
-                <w:rFonts w:ascii="Courier New" w:hAnsi="Courier New" w:cs="Courier New"/>
-                <w:sz w:val="18"/>
-                <w:szCs w:val="18"/>
-              </w:rPr>
-              <w:t>int</w:t>
-            </w:r>
-            <w:proofErr w:type="spellEnd"/>
-            <w:r>
-              <w:rPr>
-                <w:rFonts w:ascii="Courier New" w:hAnsi="Courier New" w:cs="Courier New"/>
-                <w:sz w:val="18"/>
-                <w:szCs w:val="18"/>
-              </w:rPr>
-              <w:t xml:space="preserve"> </w:t>
+              <w:t xml:space="preserve">, int </w:t>
             </w:r>
             <w:r>
               <w:rPr>
@@ -4046,23 +3892,13 @@
               </w:rPr>
               <w:t xml:space="preserve">condition </w:t>
             </w:r>
-            <w:proofErr w:type="spellStart"/>
-            <w:r>
-              <w:rPr>
-                <w:rFonts w:ascii="Courier New" w:hAnsi="Courier New" w:cs="Courier New"/>
-                <w:sz w:val="18"/>
-                <w:szCs w:val="18"/>
-              </w:rPr>
-              <w:t>i</w:t>
-            </w:r>
-            <w:proofErr w:type="spellEnd"/>
-            <w:r>
-              <w:rPr>
-                <w:rFonts w:ascii="Courier New" w:hAnsi="Courier New" w:cs="Courier New"/>
-                <w:sz w:val="18"/>
-                <w:szCs w:val="18"/>
-              </w:rPr>
-              <w:t xml:space="preserve"> equal</w:t>
+            <w:r>
+              <w:rPr>
+                <w:rFonts w:ascii="Courier New" w:hAnsi="Courier New" w:cs="Courier New"/>
+                <w:sz w:val="18"/>
+                <w:szCs w:val="18"/>
+              </w:rPr>
+              <w:t>i equal</w:t>
             </w:r>
             <w:r>
               <w:rPr>
@@ -4080,23 +3916,13 @@
               </w:rPr>
               <w:t xml:space="preserve">condition </w:t>
             </w:r>
-            <w:proofErr w:type="spellStart"/>
-            <w:r>
-              <w:rPr>
-                <w:rFonts w:ascii="Courier New" w:hAnsi="Courier New" w:cs="Courier New"/>
-                <w:sz w:val="18"/>
-                <w:szCs w:val="18"/>
-              </w:rPr>
-              <w:t>i</w:t>
-            </w:r>
-            <w:proofErr w:type="spellEnd"/>
-            <w:r>
-              <w:rPr>
-                <w:rFonts w:ascii="Courier New" w:hAnsi="Courier New" w:cs="Courier New"/>
-                <w:sz w:val="18"/>
-                <w:szCs w:val="18"/>
-              </w:rPr>
-              <w:t xml:space="preserve"> less than sum</w:t>
+            <w:r>
+              <w:rPr>
+                <w:rFonts w:ascii="Courier New" w:hAnsi="Courier New" w:cs="Courier New"/>
+                <w:sz w:val="18"/>
+                <w:szCs w:val="18"/>
+              </w:rPr>
+              <w:t>i less than sum</w:t>
             </w:r>
             <w:r>
               <w:rPr>
@@ -4112,44 +3938,16 @@
                 <w:sz w:val="18"/>
                 <w:szCs w:val="18"/>
               </w:rPr>
+              <w:t xml:space="preserve"> i plus plus</w:t>
+            </w:r>
+            <w:r>
+              <w:rPr>
+                <w:rFonts w:ascii="Courier New" w:hAnsi="Courier New" w:cs="Courier New"/>
+                <w:sz w:val="18"/>
+                <w:szCs w:val="18"/>
+              </w:rPr>
               <w:t xml:space="preserve"> </w:t>
             </w:r>
-            <w:proofErr w:type="spellStart"/>
-            <w:r>
-              <w:rPr>
-                <w:rFonts w:ascii="Courier New" w:hAnsi="Courier New" w:cs="Courier New"/>
-                <w:sz w:val="18"/>
-                <w:szCs w:val="18"/>
-              </w:rPr>
-              <w:t>i</w:t>
-            </w:r>
-            <w:proofErr w:type="spellEnd"/>
-            <w:r>
-              <w:rPr>
-                <w:rFonts w:ascii="Courier New" w:hAnsi="Courier New" w:cs="Courier New"/>
-                <w:sz w:val="18"/>
-                <w:szCs w:val="18"/>
-              </w:rPr>
-              <w:t xml:space="preserve"> plus </w:t>
-            </w:r>
-            <w:proofErr w:type="spellStart"/>
-            <w:r>
-              <w:rPr>
-                <w:rFonts w:ascii="Courier New" w:hAnsi="Courier New" w:cs="Courier New"/>
-                <w:sz w:val="18"/>
-                <w:szCs w:val="18"/>
-              </w:rPr>
-              <w:t>plus</w:t>
-            </w:r>
-            <w:proofErr w:type="spellEnd"/>
-            <w:r>
-              <w:rPr>
-                <w:rFonts w:ascii="Courier New" w:hAnsi="Courier New" w:cs="Courier New"/>
-                <w:sz w:val="18"/>
-                <w:szCs w:val="18"/>
-              </w:rPr>
-              <w:t xml:space="preserve"> </w:t>
-            </w:r>
             <w:r>
               <w:rPr>
                 <w:rFonts w:ascii="Courier New" w:hAnsi="Courier New" w:cs="Courier New"/>
@@ -4194,61 +3992,7 @@
                 <w:sz w:val="18"/>
                 <w:szCs w:val="18"/>
               </w:rPr>
-              <w:t>for (</w:t>
-            </w:r>
-            <w:proofErr w:type="spellStart"/>
-            <w:r>
-              <w:rPr>
-                <w:rFonts w:ascii="Courier New" w:hAnsi="Courier New" w:cs="Courier New"/>
-                <w:sz w:val="18"/>
-                <w:szCs w:val="18"/>
-              </w:rPr>
-              <w:t>i</w:t>
-            </w:r>
-            <w:proofErr w:type="spellEnd"/>
-            <w:r>
-              <w:rPr>
-                <w:rFonts w:ascii="Courier New" w:hAnsi="Courier New" w:cs="Courier New"/>
-                <w:sz w:val="18"/>
-                <w:szCs w:val="18"/>
-              </w:rPr>
-              <w:t xml:space="preserve">=1; </w:t>
-            </w:r>
-            <w:proofErr w:type="spellStart"/>
-            <w:r>
-              <w:rPr>
-                <w:rFonts w:ascii="Courier New" w:hAnsi="Courier New" w:cs="Courier New"/>
-                <w:sz w:val="18"/>
-                <w:szCs w:val="18"/>
-              </w:rPr>
-              <w:t>i</w:t>
-            </w:r>
-            <w:proofErr w:type="spellEnd"/>
-            <w:r>
-              <w:rPr>
-                <w:rFonts w:ascii="Courier New" w:hAnsi="Courier New" w:cs="Courier New"/>
-                <w:sz w:val="18"/>
-                <w:szCs w:val="18"/>
-              </w:rPr>
-              <w:t xml:space="preserve">&lt;sum; </w:t>
-            </w:r>
-            <w:proofErr w:type="spellStart"/>
-            <w:r>
-              <w:rPr>
-                <w:rFonts w:ascii="Courier New" w:hAnsi="Courier New" w:cs="Courier New"/>
-                <w:sz w:val="18"/>
-                <w:szCs w:val="18"/>
-              </w:rPr>
-              <w:t>i</w:t>
-            </w:r>
-            <w:proofErr w:type="spellEnd"/>
-            <w:r>
-              <w:rPr>
-                <w:rFonts w:ascii="Courier New" w:hAnsi="Courier New" w:cs="Courier New"/>
-                <w:sz w:val="18"/>
-                <w:szCs w:val="18"/>
-              </w:rPr>
-              <w:t>++) {</w:t>
+              <w:t>for (i=1; i&lt;sum; i++) {</w:t>
             </w:r>
           </w:p>
           <w:p>
@@ -4898,52 +4642,41 @@
                 <w:szCs w:val="18"/>
               </w:rPr>
             </w:pPr>
-            <w:proofErr w:type="spellStart"/>
-            <w:r>
-              <w:rPr>
-                <w:rFonts w:ascii="Courier New" w:hAnsi="Courier New" w:cs="Courier New"/>
-                <w:sz w:val="18"/>
-                <w:szCs w:val="18"/>
-              </w:rPr>
-              <w:t>human.eat</w:t>
-            </w:r>
-            <w:proofErr w:type="spellEnd"/>
-            <w:r>
-              <w:rPr>
-                <w:rFonts w:ascii="Courier New" w:hAnsi="Courier New" w:cs="Courier New"/>
-                <w:sz w:val="18"/>
-                <w:szCs w:val="18"/>
-              </w:rPr>
-              <w:t>()</w:t>
-            </w:r>
-          </w:p>
-          <w:p>
-            <w:pPr>
-              <w:rPr>
-                <w:rFonts w:ascii="Courier New" w:hAnsi="Courier New" w:cs="Courier New"/>
-                <w:sz w:val="18"/>
-                <w:szCs w:val="18"/>
-              </w:rPr>
-            </w:pPr>
-          </w:p>
-          <w:p>
-            <w:pPr>
-              <w:rPr>
-                <w:rFonts w:ascii="Courier New" w:hAnsi="Courier New" w:cs="Courier New"/>
-                <w:sz w:val="18"/>
-                <w:szCs w:val="18"/>
-              </w:rPr>
-            </w:pPr>
-          </w:p>
-          <w:p>
-            <w:pPr>
-              <w:rPr>
-                <w:rFonts w:ascii="Courier New" w:hAnsi="Courier New" w:cs="Courier New"/>
-                <w:sz w:val="18"/>
-                <w:szCs w:val="18"/>
-              </w:rPr>
-            </w:pPr>
-            <w:proofErr w:type="spellStart"/>
+            <w:r>
+              <w:rPr>
+                <w:rFonts w:ascii="Courier New" w:hAnsi="Courier New" w:cs="Courier New"/>
+                <w:sz w:val="18"/>
+                <w:szCs w:val="18"/>
+              </w:rPr>
+              <w:t>human.eat()</w:t>
+            </w:r>
+          </w:p>
+          <w:p>
+            <w:pPr>
+              <w:rPr>
+                <w:rFonts w:ascii="Courier New" w:hAnsi="Courier New" w:cs="Courier New"/>
+                <w:sz w:val="18"/>
+                <w:szCs w:val="18"/>
+              </w:rPr>
+            </w:pPr>
+          </w:p>
+          <w:p>
+            <w:pPr>
+              <w:rPr>
+                <w:rFonts w:ascii="Courier New" w:hAnsi="Courier New" w:cs="Courier New"/>
+                <w:sz w:val="18"/>
+                <w:szCs w:val="18"/>
+              </w:rPr>
+            </w:pPr>
+          </w:p>
+          <w:p>
+            <w:pPr>
+              <w:rPr>
+                <w:rFonts w:ascii="Courier New" w:hAnsi="Courier New" w:cs="Courier New"/>
+                <w:sz w:val="18"/>
+                <w:szCs w:val="18"/>
+              </w:rPr>
+            </w:pPr>
             <w:r>
               <w:rPr>
                 <w:rFonts w:ascii="Courier New" w:hAnsi="Courier New" w:cs="Courier New"/>
@@ -4952,7 +4685,6 @@
               </w:rPr>
               <w:t>human.height</w:t>
             </w:r>
-            <w:proofErr w:type="spellEnd"/>
           </w:p>
         </w:tc>
       </w:tr>
@@ -4985,23 +4717,7 @@
           <w:sz w:val="18"/>
           <w:szCs w:val="18"/>
         </w:rPr>
-        <w:t xml:space="preserve">Google Cloud gets better results when </w:t>
-      </w:r>
-      <w:proofErr w:type="spellStart"/>
-      <w:r>
-        <w:rPr>
-          <w:sz w:val="18"/>
-          <w:szCs w:val="18"/>
-        </w:rPr>
-        <w:t>preferred_phrases</w:t>
-      </w:r>
-      <w:proofErr w:type="spellEnd"/>
-      <w:r>
-        <w:rPr>
-          <w:sz w:val="18"/>
-          <w:szCs w:val="18"/>
-        </w:rPr>
-        <w:t xml:space="preserve"> contain the whole phrase</w:t>
+        <w:t>Google Cloud gets better results when preferred_phrases contain the whole phrase</w:t>
       </w:r>
     </w:p>
     <w:tbl>
@@ -5855,7 +5571,6 @@
               </w:rPr>
               <w:t>A lot of misreading (best case : “</w:t>
             </w:r>
-            <w:proofErr w:type="spellStart"/>
             <w:r>
               <w:rPr>
                 <w:sz w:val="18"/>
@@ -5863,7 +5578,6 @@
               </w:rPr>
               <w:t>Perimetre</w:t>
             </w:r>
-            <w:proofErr w:type="spellEnd"/>
             <w:r>
               <w:rPr>
                 <w:sz w:val="18"/>
@@ -6056,17 +5770,8 @@
                 <w:sz w:val="18"/>
                 <w:szCs w:val="18"/>
               </w:rPr>
-              <w:t xml:space="preserve">Plus </w:t>
-            </w:r>
-            <w:proofErr w:type="spellStart"/>
-            <w:r>
-              <w:rPr>
-                <w:sz w:val="18"/>
-                <w:szCs w:val="18"/>
-              </w:rPr>
-              <w:t>plus</w:t>
-            </w:r>
-            <w:proofErr w:type="spellEnd"/>
+              <w:t>Plus plus</w:t>
+            </w:r>
           </w:p>
         </w:tc>
         <w:tc>
@@ -6578,15 +6283,7 @@
           </w:tcPr>
           <w:p>
             <w:r>
-              <w:t>“</w:t>
-            </w:r>
-            <w:proofErr w:type="spellStart"/>
-            <w:r>
-              <w:t>erm</w:t>
-            </w:r>
-            <w:proofErr w:type="spellEnd"/>
-            <w:r>
-              <w:t>”, “uh”</w:t>
+              <w:t>“erm”, “uh”</w:t>
             </w:r>
           </w:p>
         </w:tc>
@@ -6618,23 +6315,7 @@
           </w:tcPr>
           <w:p>
             <w:r>
-              <w:t>“</w:t>
-            </w:r>
-            <w:proofErr w:type="spellStart"/>
-            <w:r>
-              <w:t>printStackTrace</w:t>
-            </w:r>
-            <w:proofErr w:type="spellEnd"/>
-            <w:r>
-              <w:t>” vs “</w:t>
-            </w:r>
-            <w:proofErr w:type="spellStart"/>
-            <w:r>
-              <w:t>PrintStackTrace</w:t>
-            </w:r>
-            <w:proofErr w:type="spellEnd"/>
-            <w:r>
-              <w:t>”</w:t>
+              <w:t>“printStackTrace” vs “PrintStackTrace”</w:t>
             </w:r>
           </w:p>
         </w:tc>
@@ -6666,28 +6347,12 @@
           </w:tcPr>
           <w:p>
             <w:r>
-              <w:t xml:space="preserve">“Device </w:t>
-            </w:r>
-            <w:proofErr w:type="spellStart"/>
-            <w:r>
-              <w:t>waterMeter</w:t>
-            </w:r>
-            <w:proofErr w:type="spellEnd"/>
-            <w:r>
-              <w:t>” vs</w:t>
-            </w:r>
-          </w:p>
-          <w:p>
-            <w:r>
-              <w:t>“</w:t>
-            </w:r>
-            <w:proofErr w:type="spellStart"/>
-            <w:r>
-              <w:t>deviceWaterMeter</w:t>
-            </w:r>
-            <w:proofErr w:type="spellEnd"/>
-            <w:r>
-              <w:t>”</w:t>
+              <w:t>“Device waterMeter” vs</w:t>
+            </w:r>
+          </w:p>
+          <w:p>
+            <w:r>
+              <w:t>“deviceWaterMeter”</w:t>
             </w:r>
           </w:p>
         </w:tc>
@@ -6755,61 +6420,31 @@
           <w:szCs w:val="18"/>
         </w:rPr>
       </w:pPr>
-      <w:proofErr w:type="gramStart"/>
       <w:r>
         <w:rPr>
           <w:rFonts w:ascii="Courier New" w:hAnsi="Courier New" w:cs="Courier New"/>
           <w:sz w:val="18"/>
           <w:szCs w:val="18"/>
         </w:rPr>
-        <w:t>pip</w:t>
-      </w:r>
-      <w:proofErr w:type="gramEnd"/>
+        <w:t>pip install Speech</w:t>
+      </w:r>
       <w:r>
         <w:rPr>
           <w:rFonts w:ascii="Courier New" w:hAnsi="Courier New" w:cs="Courier New"/>
           <w:sz w:val="18"/>
           <w:szCs w:val="18"/>
         </w:rPr>
-        <w:t xml:space="preserve"> install </w:t>
-      </w:r>
-      <w:proofErr w:type="spellStart"/>
+        <w:t>Recognition</w:t>
+      </w:r>
       <w:r>
         <w:rPr>
           <w:rFonts w:ascii="Courier New" w:hAnsi="Courier New" w:cs="Courier New"/>
           <w:sz w:val="18"/>
           <w:szCs w:val="18"/>
         </w:rPr>
-        <w:t>Speech</w:t>
-      </w:r>
-      <w:r>
-        <w:rPr>
-          <w:rFonts w:ascii="Courier New" w:hAnsi="Courier New" w:cs="Courier New"/>
-          <w:sz w:val="18"/>
-          <w:szCs w:val="18"/>
-        </w:rPr>
-        <w:t>Recognition</w:t>
-      </w:r>
-      <w:proofErr w:type="spellEnd"/>
-      <w:r>
-        <w:rPr>
-          <w:rFonts w:ascii="Courier New" w:hAnsi="Courier New" w:cs="Courier New"/>
-          <w:sz w:val="18"/>
-          <w:szCs w:val="18"/>
-        </w:rPr>
         <w:br/>
-        <w:t xml:space="preserve">pip install </w:t>
-      </w:r>
-      <w:proofErr w:type="spellStart"/>
-      <w:r>
-        <w:rPr>
-          <w:rFonts w:ascii="Courier New" w:hAnsi="Courier New" w:cs="Courier New"/>
-          <w:sz w:val="18"/>
-          <w:szCs w:val="18"/>
-        </w:rPr>
-        <w:t>pyaudio</w:t>
-      </w:r>
-      <w:proofErr w:type="spellEnd"/>
+        <w:t>pip install pyaudio</w:t>
+      </w:r>
     </w:p>
     <w:p>
       <w:pPr>
@@ -6819,59 +6454,53 @@
           <w:szCs w:val="18"/>
         </w:rPr>
       </w:pPr>
-      <w:proofErr w:type="gramStart"/>
       <w:r>
         <w:rPr>
           <w:rFonts w:ascii="Courier New" w:hAnsi="Courier New" w:cs="Courier New"/>
           <w:sz w:val="18"/>
           <w:szCs w:val="18"/>
         </w:rPr>
-        <w:t>pip</w:t>
-      </w:r>
-      <w:proofErr w:type="gramEnd"/>
+        <w:t xml:space="preserve">pip install </w:t>
+      </w:r>
       <w:r>
         <w:rPr>
           <w:rFonts w:ascii="Courier New" w:hAnsi="Courier New" w:cs="Courier New"/>
           <w:sz w:val="18"/>
           <w:szCs w:val="18"/>
         </w:rPr>
-        <w:t xml:space="preserve"> install </w:t>
-      </w:r>
-      <w:proofErr w:type="spellStart"/>
+        <w:t>pocketsphinx</w:t>
+      </w:r>
       <w:r>
         <w:rPr>
           <w:rFonts w:ascii="Courier New" w:hAnsi="Courier New" w:cs="Courier New"/>
           <w:sz w:val="18"/>
           <w:szCs w:val="18"/>
         </w:rPr>
-        <w:t>pocketsphinx</w:t>
-      </w:r>
-      <w:proofErr w:type="spellEnd"/>
+        <w:t xml:space="preserve"> # only if using </w:t>
+      </w:r>
       <w:r>
         <w:rPr>
           <w:rFonts w:ascii="Courier New" w:hAnsi="Courier New" w:cs="Courier New"/>
           <w:sz w:val="18"/>
           <w:szCs w:val="18"/>
         </w:rPr>
-        <w:t xml:space="preserve"> # only if using </w:t>
-      </w:r>
-      <w:proofErr w:type="spellStart"/>
+        <w:t>recognize_sphinx</w:t>
+      </w:r>
       <w:r>
         <w:rPr>
           <w:rFonts w:ascii="Courier New" w:hAnsi="Courier New" w:cs="Courier New"/>
           <w:sz w:val="18"/>
           <w:szCs w:val="18"/>
         </w:rPr>
-        <w:t>recognize_sphinx</w:t>
-      </w:r>
-      <w:proofErr w:type="spellEnd"/>
+        <w:br/>
+      </w:r>
       <w:r>
         <w:rPr>
           <w:rFonts w:ascii="Courier New" w:hAnsi="Courier New" w:cs="Courier New"/>
           <w:sz w:val="18"/>
           <w:szCs w:val="18"/>
         </w:rPr>
-        <w:br/>
+        <w:t xml:space="preserve">// </w:t>
       </w:r>
       <w:r>
         <w:rPr>
@@ -6879,26 +6508,8 @@
           <w:sz w:val="18"/>
           <w:szCs w:val="18"/>
         </w:rPr>
-        <w:t xml:space="preserve">// </w:t>
-      </w:r>
-      <w:r>
-        <w:rPr>
-          <w:rFonts w:ascii="Courier New" w:hAnsi="Courier New" w:cs="Courier New"/>
-          <w:sz w:val="18"/>
-          <w:szCs w:val="18"/>
-        </w:rPr>
-        <w:t xml:space="preserve">python -m </w:t>
-      </w:r>
-      <w:proofErr w:type="spellStart"/>
-      <w:r>
-        <w:rPr>
-          <w:rFonts w:ascii="Courier New" w:hAnsi="Courier New" w:cs="Courier New"/>
-          <w:sz w:val="18"/>
-          <w:szCs w:val="18"/>
-        </w:rPr>
-        <w:t>speech_recognition</w:t>
-      </w:r>
-      <w:proofErr w:type="spellEnd"/>
+        <w:t>python -m speech_recognition</w:t>
+      </w:r>
     </w:p>
     <w:p>
       <w:pPr>
@@ -6908,23 +6519,13 @@
           <w:szCs w:val="18"/>
         </w:rPr>
       </w:pPr>
-      <w:proofErr w:type="gramStart"/>
       <w:r>
         <w:rPr>
           <w:rFonts w:ascii="Courier New" w:hAnsi="Courier New" w:cs="Courier New"/>
           <w:sz w:val="18"/>
           <w:szCs w:val="18"/>
         </w:rPr>
-        <w:t>pip</w:t>
-      </w:r>
-      <w:proofErr w:type="gramEnd"/>
-      <w:r>
-        <w:rPr>
-          <w:rFonts w:ascii="Courier New" w:hAnsi="Courier New" w:cs="Courier New"/>
-          <w:sz w:val="18"/>
-          <w:szCs w:val="18"/>
-        </w:rPr>
-        <w:t xml:space="preserve"> install word2number # for converting words to numbers</w:t>
+        <w:t>pip install word2number # for converting words to numbers</w:t>
       </w:r>
       <w:r>
         <w:rPr>
@@ -7023,25 +6624,13 @@
           <w:szCs w:val="18"/>
         </w:rPr>
       </w:pPr>
-      <w:proofErr w:type="spellStart"/>
-      <w:proofErr w:type="gramStart"/>
-      <w:r>
-        <w:rPr>
-          <w:sz w:val="18"/>
-          <w:szCs w:val="18"/>
-        </w:rPr>
-        <w:t>int</w:t>
-      </w:r>
-      <w:proofErr w:type="spellEnd"/>
-      <w:proofErr w:type="gramEnd"/>
-      <w:r>
-        <w:rPr>
-          <w:sz w:val="18"/>
-          <w:szCs w:val="18"/>
-        </w:rPr>
-        <w:t xml:space="preserve"> </w:t>
-      </w:r>
-      <w:proofErr w:type="spellStart"/>
+      <w:r>
+        <w:rPr>
+          <w:sz w:val="18"/>
+          <w:szCs w:val="18"/>
+        </w:rPr>
+        <w:t xml:space="preserve">int </w:t>
+      </w:r>
       <w:r>
         <w:rPr>
           <w:sz w:val="18"/>
@@ -7049,29 +6638,12 @@
         </w:rPr>
         <w:t>findMaximum</w:t>
       </w:r>
-      <w:proofErr w:type="spellEnd"/>
-      <w:r>
-        <w:rPr>
-          <w:sz w:val="18"/>
-          <w:szCs w:val="18"/>
-        </w:rPr>
-        <w:t>(</w:t>
-      </w:r>
-      <w:proofErr w:type="spellStart"/>
-      <w:r>
-        <w:rPr>
-          <w:sz w:val="18"/>
-          <w:szCs w:val="18"/>
-        </w:rPr>
-        <w:t>int</w:t>
-      </w:r>
-      <w:proofErr w:type="spellEnd"/>
-      <w:r>
-        <w:rPr>
-          <w:sz w:val="18"/>
-          <w:szCs w:val="18"/>
-        </w:rPr>
-        <w:t xml:space="preserve"> </w:t>
+      <w:r>
+        <w:rPr>
+          <w:sz w:val="18"/>
+          <w:szCs w:val="18"/>
+        </w:rPr>
+        <w:t xml:space="preserve">(int </w:t>
       </w:r>
       <w:r>
         <w:rPr>
@@ -7085,23 +6657,7 @@
           <w:sz w:val="18"/>
           <w:szCs w:val="18"/>
         </w:rPr>
-        <w:t xml:space="preserve">[], </w:t>
-      </w:r>
-      <w:proofErr w:type="spellStart"/>
-      <w:r>
-        <w:rPr>
-          <w:sz w:val="18"/>
-          <w:szCs w:val="18"/>
-        </w:rPr>
-        <w:t>int</w:t>
-      </w:r>
-      <w:proofErr w:type="spellEnd"/>
-      <w:r>
-        <w:rPr>
-          <w:sz w:val="18"/>
-          <w:szCs w:val="18"/>
-        </w:rPr>
-        <w:t xml:space="preserve"> </w:t>
+        <w:t xml:space="preserve">[], int </w:t>
       </w:r>
       <w:r>
         <w:rPr>
@@ -7223,24 +6779,13 @@
           <w:szCs w:val="18"/>
         </w:rPr>
       </w:pPr>
-      <w:proofErr w:type="spellStart"/>
-      <w:proofErr w:type="gramStart"/>
       <w:r>
         <w:rPr>
           <w:sz w:val="18"/>
           <w:szCs w:val="18"/>
         </w:rPr>
         <w:lastRenderedPageBreak/>
-        <w:t>int</w:t>
-      </w:r>
-      <w:proofErr w:type="spellEnd"/>
-      <w:proofErr w:type="gramEnd"/>
-      <w:r>
-        <w:rPr>
-          <w:sz w:val="18"/>
-          <w:szCs w:val="18"/>
-        </w:rPr>
-        <w:t xml:space="preserve"> max = </w:t>
+        <w:t xml:space="preserve">int max = </w:t>
       </w:r>
       <w:r>
         <w:rPr>
@@ -7296,40 +6841,7 @@
           <w:szCs w:val="18"/>
         </w:rPr>
         <w:tab/>
-      </w:r>
-      <w:proofErr w:type="spellStart"/>
-      <w:proofErr w:type="gramStart"/>
-      <w:r>
-        <w:rPr>
-          <w:sz w:val="18"/>
-          <w:szCs w:val="18"/>
-        </w:rPr>
-        <w:t>int</w:t>
-      </w:r>
-      <w:proofErr w:type="spellEnd"/>
-      <w:proofErr w:type="gramEnd"/>
-      <w:r>
-        <w:rPr>
-          <w:sz w:val="18"/>
-          <w:szCs w:val="18"/>
-        </w:rPr>
-        <w:t xml:space="preserve"> </w:t>
-      </w:r>
-      <w:proofErr w:type="spellStart"/>
-      <w:r>
-        <w:rPr>
-          <w:sz w:val="18"/>
-          <w:szCs w:val="18"/>
-        </w:rPr>
-        <w:t>i</w:t>
-      </w:r>
-      <w:proofErr w:type="spellEnd"/>
-      <w:r>
-        <w:rPr>
-          <w:sz w:val="18"/>
-          <w:szCs w:val="18"/>
-        </w:rPr>
-        <w:t>;</w:t>
+        <w:t>int i;</w:t>
       </w:r>
       <w:r>
         <w:rPr>
@@ -7353,19 +6865,8 @@
           <w:sz w:val="18"/>
           <w:szCs w:val="18"/>
         </w:rPr>
-        <w:t xml:space="preserve">declare integer </w:t>
-      </w:r>
-      <w:proofErr w:type="spellStart"/>
-      <w:r>
-        <w:rPr>
-          <w:rFonts w:ascii="Courier New" w:hAnsi="Courier New" w:cs="Courier New"/>
-          <w:color w:val="00B050"/>
-          <w:sz w:val="18"/>
-          <w:szCs w:val="18"/>
-        </w:rPr>
-        <w:t>i</w:t>
-      </w:r>
-      <w:proofErr w:type="spellEnd"/>
+        <w:t>declare integer i</w:t>
+      </w:r>
     </w:p>
     <w:p>
       <w:pPr>
@@ -7390,24 +6891,36 @@
           <w:szCs w:val="18"/>
         </w:rPr>
         <w:tab/>
-      </w:r>
-      <w:proofErr w:type="gramStart"/>
-      <w:r>
-        <w:rPr>
-          <w:sz w:val="18"/>
-          <w:szCs w:val="18"/>
-        </w:rPr>
-        <w:t>for</w:t>
-      </w:r>
-      <w:proofErr w:type="gramEnd"/>
-      <w:r>
-        <w:rPr>
-          <w:sz w:val="18"/>
-          <w:szCs w:val="18"/>
-        </w:rPr>
-        <w:t xml:space="preserve"> (</w:t>
-      </w:r>
-      <w:proofErr w:type="spellStart"/>
+        <w:t>for (</w:t>
+      </w:r>
+      <w:r>
+        <w:rPr>
+          <w:sz w:val="18"/>
+          <w:szCs w:val="18"/>
+        </w:rPr>
+        <w:t xml:space="preserve">i </w:t>
+      </w:r>
+      <w:r>
+        <w:rPr>
+          <w:sz w:val="18"/>
+          <w:szCs w:val="18"/>
+        </w:rPr>
+        <w:t>=</w:t>
+      </w:r>
+      <w:r>
+        <w:rPr>
+          <w:sz w:val="18"/>
+          <w:szCs w:val="18"/>
+        </w:rPr>
+        <w:t xml:space="preserve"> </w:t>
+      </w:r>
+      <w:r>
+        <w:rPr>
+          <w:sz w:val="18"/>
+          <w:szCs w:val="18"/>
+        </w:rPr>
+        <w:t xml:space="preserve">1; </w:t>
+      </w:r>
       <w:r>
         <w:rPr>
           <w:sz w:val="18"/>
@@ -7415,7 +6928,6 @@
         </w:rPr>
         <w:t>i</w:t>
       </w:r>
-      <w:proofErr w:type="spellEnd"/>
       <w:r>
         <w:rPr>
           <w:sz w:val="18"/>
@@ -7428,7 +6940,21 @@
           <w:sz w:val="18"/>
           <w:szCs w:val="18"/>
         </w:rPr>
-        <w:t>=</w:t>
+        <w:t xml:space="preserve">&lt; </w:t>
+      </w:r>
+      <w:r>
+        <w:rPr>
+          <w:sz w:val="18"/>
+          <w:szCs w:val="18"/>
+        </w:rPr>
+        <w:t>length</w:t>
+      </w:r>
+      <w:r>
+        <w:rPr>
+          <w:sz w:val="18"/>
+          <w:szCs w:val="18"/>
+        </w:rPr>
+        <w:t>; i++) {</w:t>
       </w:r>
       <w:r>
         <w:rPr>
@@ -7439,73 +6965,6 @@
       </w:r>
       <w:r>
         <w:rPr>
-          <w:sz w:val="18"/>
-          <w:szCs w:val="18"/>
-        </w:rPr>
-        <w:t xml:space="preserve">1; </w:t>
-      </w:r>
-      <w:proofErr w:type="spellStart"/>
-      <w:r>
-        <w:rPr>
-          <w:sz w:val="18"/>
-          <w:szCs w:val="18"/>
-        </w:rPr>
-        <w:t>i</w:t>
-      </w:r>
-      <w:proofErr w:type="spellEnd"/>
-      <w:r>
-        <w:rPr>
-          <w:sz w:val="18"/>
-          <w:szCs w:val="18"/>
-        </w:rPr>
-        <w:t xml:space="preserve"> </w:t>
-      </w:r>
-      <w:r>
-        <w:rPr>
-          <w:sz w:val="18"/>
-          <w:szCs w:val="18"/>
-        </w:rPr>
-        <w:t xml:space="preserve">&lt; </w:t>
-      </w:r>
-      <w:r>
-        <w:rPr>
-          <w:sz w:val="18"/>
-          <w:szCs w:val="18"/>
-        </w:rPr>
-        <w:t>length</w:t>
-      </w:r>
-      <w:r>
-        <w:rPr>
-          <w:sz w:val="18"/>
-          <w:szCs w:val="18"/>
-        </w:rPr>
-        <w:t xml:space="preserve">; </w:t>
-      </w:r>
-      <w:proofErr w:type="spellStart"/>
-      <w:r>
-        <w:rPr>
-          <w:sz w:val="18"/>
-          <w:szCs w:val="18"/>
-        </w:rPr>
-        <w:t>i</w:t>
-      </w:r>
-      <w:proofErr w:type="spellEnd"/>
-      <w:r>
-        <w:rPr>
-          <w:sz w:val="18"/>
-          <w:szCs w:val="18"/>
-        </w:rPr>
-        <w:t>++) {</w:t>
-      </w:r>
-      <w:r>
-        <w:rPr>
-          <w:sz w:val="18"/>
-          <w:szCs w:val="18"/>
-        </w:rPr>
-        <w:t xml:space="preserve"> </w:t>
-      </w:r>
-      <w:r>
-        <w:rPr>
           <w:color w:val="00B050"/>
           <w:sz w:val="18"/>
           <w:szCs w:val="18"/>
@@ -7518,87 +6977,15 @@
           <w:sz w:val="18"/>
           <w:szCs w:val="18"/>
         </w:rPr>
-        <w:t xml:space="preserve">for </w:t>
-      </w:r>
-      <w:proofErr w:type="spellStart"/>
+        <w:t>for i equal one i less than length</w:t>
+      </w:r>
       <w:r>
         <w:rPr>
           <w:color w:val="00B050"/>
           <w:sz w:val="18"/>
           <w:szCs w:val="18"/>
         </w:rPr>
-        <w:t>i</w:t>
-      </w:r>
-      <w:proofErr w:type="spellEnd"/>
-      <w:r>
-        <w:rPr>
-          <w:color w:val="00B050"/>
-          <w:sz w:val="18"/>
-          <w:szCs w:val="18"/>
-        </w:rPr>
-        <w:t xml:space="preserve"> equal one </w:t>
-      </w:r>
-      <w:proofErr w:type="spellStart"/>
-      <w:r>
-        <w:rPr>
-          <w:color w:val="00B050"/>
-          <w:sz w:val="18"/>
-          <w:szCs w:val="18"/>
-        </w:rPr>
-        <w:t>i</w:t>
-      </w:r>
-      <w:proofErr w:type="spellEnd"/>
-      <w:r>
-        <w:rPr>
-          <w:color w:val="00B050"/>
-          <w:sz w:val="18"/>
-          <w:szCs w:val="18"/>
-        </w:rPr>
-        <w:t xml:space="preserve"> less than length</w:t>
-      </w:r>
-      <w:r>
-        <w:rPr>
-          <w:color w:val="00B050"/>
-          <w:sz w:val="18"/>
-          <w:szCs w:val="18"/>
-        </w:rPr>
-        <w:t xml:space="preserve"> </w:t>
-      </w:r>
-      <w:proofErr w:type="spellStart"/>
-      <w:r>
-        <w:rPr>
-          <w:color w:val="00B050"/>
-          <w:sz w:val="18"/>
-          <w:szCs w:val="18"/>
-        </w:rPr>
-        <w:t>i</w:t>
-      </w:r>
-      <w:proofErr w:type="spellEnd"/>
-      <w:r>
-        <w:rPr>
-          <w:color w:val="00B050"/>
-          <w:sz w:val="18"/>
-          <w:szCs w:val="18"/>
-        </w:rPr>
-        <w:t xml:space="preserve"> plus </w:t>
-      </w:r>
-      <w:proofErr w:type="spellStart"/>
-      <w:r>
-        <w:rPr>
-          <w:color w:val="00B050"/>
-          <w:sz w:val="18"/>
-          <w:szCs w:val="18"/>
-        </w:rPr>
-        <w:t>plus</w:t>
-      </w:r>
-      <w:proofErr w:type="spellEnd"/>
-      <w:r>
-        <w:rPr>
-          <w:color w:val="00B050"/>
-          <w:sz w:val="18"/>
-          <w:szCs w:val="18"/>
-        </w:rPr>
-        <w:t xml:space="preserve"> begin</w:t>
+        <w:t xml:space="preserve"> i plus plus begin</w:t>
       </w:r>
       <w:r>
         <w:rPr>
@@ -7630,22 +7017,7 @@
           <w:szCs w:val="18"/>
         </w:rPr>
         <w:tab/>
-      </w:r>
-      <w:proofErr w:type="gramStart"/>
-      <w:r>
-        <w:rPr>
-          <w:sz w:val="18"/>
-          <w:szCs w:val="18"/>
-        </w:rPr>
-        <w:t>if</w:t>
-      </w:r>
-      <w:proofErr w:type="gramEnd"/>
-      <w:r>
-        <w:rPr>
-          <w:sz w:val="18"/>
-          <w:szCs w:val="18"/>
-        </w:rPr>
-        <w:t xml:space="preserve"> (</w:t>
+        <w:t>if (</w:t>
       </w:r>
       <w:r>
         <w:rPr>
@@ -7659,23 +7031,7 @@
           <w:sz w:val="18"/>
           <w:szCs w:val="18"/>
         </w:rPr>
-        <w:t xml:space="preserve"> [</w:t>
-      </w:r>
-      <w:proofErr w:type="spellStart"/>
-      <w:r>
-        <w:rPr>
-          <w:sz w:val="18"/>
-          <w:szCs w:val="18"/>
-        </w:rPr>
-        <w:t>i</w:t>
-      </w:r>
-      <w:proofErr w:type="spellEnd"/>
-      <w:r>
-        <w:rPr>
-          <w:sz w:val="18"/>
-          <w:szCs w:val="18"/>
-        </w:rPr>
-        <w:t>] &gt; max) {</w:t>
+        <w:t xml:space="preserve"> [i] &gt; max) {</w:t>
       </w:r>
       <w:r>
         <w:rPr>
@@ -7698,25 +7054,7 @@
           <w:sz w:val="18"/>
           <w:szCs w:val="18"/>
         </w:rPr>
-        <w:t xml:space="preserve"> if numbers array index </w:t>
-      </w:r>
-      <w:proofErr w:type="spellStart"/>
-      <w:r>
-        <w:rPr>
-          <w:color w:val="00B050"/>
-          <w:sz w:val="18"/>
-          <w:szCs w:val="18"/>
-        </w:rPr>
-        <w:t>i</w:t>
-      </w:r>
-      <w:proofErr w:type="spellEnd"/>
-      <w:r>
-        <w:rPr>
-          <w:color w:val="00B050"/>
-          <w:sz w:val="18"/>
-          <w:szCs w:val="18"/>
-        </w:rPr>
-        <w:t xml:space="preserve"> greater than max then</w:t>
+        <w:t xml:space="preserve"> if numbers array index i greater than max then</w:t>
       </w:r>
     </w:p>
     <w:p>
@@ -7747,22 +7085,7 @@
           <w:szCs w:val="18"/>
         </w:rPr>
         <w:tab/>
-      </w:r>
-      <w:proofErr w:type="gramStart"/>
-      <w:r>
-        <w:rPr>
-          <w:sz w:val="18"/>
-          <w:szCs w:val="18"/>
-        </w:rPr>
-        <w:t>max</w:t>
-      </w:r>
-      <w:proofErr w:type="gramEnd"/>
-      <w:r>
-        <w:rPr>
-          <w:sz w:val="18"/>
-          <w:szCs w:val="18"/>
-        </w:rPr>
-        <w:t xml:space="preserve"> = </w:t>
+        <w:t xml:space="preserve">max = </w:t>
       </w:r>
       <w:r>
         <w:rPr>
@@ -7776,23 +7099,7 @@
           <w:sz w:val="18"/>
           <w:szCs w:val="18"/>
         </w:rPr>
-        <w:t xml:space="preserve"> [</w:t>
-      </w:r>
-      <w:proofErr w:type="spellStart"/>
-      <w:r>
-        <w:rPr>
-          <w:sz w:val="18"/>
-          <w:szCs w:val="18"/>
-        </w:rPr>
-        <w:t>i</w:t>
-      </w:r>
-      <w:proofErr w:type="spellEnd"/>
-      <w:r>
-        <w:rPr>
-          <w:sz w:val="18"/>
-          <w:szCs w:val="18"/>
-        </w:rPr>
-        <w:t>];</w:t>
+        <w:t xml:space="preserve"> [i];</w:t>
       </w:r>
       <w:r>
         <w:rPr>
@@ -7816,18 +7123,8 @@
           <w:sz w:val="18"/>
           <w:szCs w:val="18"/>
         </w:rPr>
-        <w:t xml:space="preserve"> max equal numbers array index </w:t>
-      </w:r>
-      <w:proofErr w:type="spellStart"/>
-      <w:r>
-        <w:rPr>
-          <w:color w:val="00B050"/>
-          <w:sz w:val="18"/>
-          <w:szCs w:val="18"/>
-        </w:rPr>
-        <w:t>i</w:t>
-      </w:r>
-      <w:proofErr w:type="spellEnd"/>
+        <w:t xml:space="preserve"> max equal numbers array index i</w:t>
+      </w:r>
     </w:p>
     <w:p>
       <w:pPr>
@@ -7939,22 +7236,7 @@
           <w:szCs w:val="18"/>
         </w:rPr>
         <w:tab/>
-      </w:r>
-      <w:proofErr w:type="gramStart"/>
-      <w:r>
-        <w:rPr>
-          <w:sz w:val="18"/>
-          <w:szCs w:val="18"/>
-        </w:rPr>
-        <w:t>return</w:t>
-      </w:r>
-      <w:proofErr w:type="gramEnd"/>
-      <w:r>
-        <w:rPr>
-          <w:sz w:val="18"/>
-          <w:szCs w:val="18"/>
-        </w:rPr>
-        <w:t xml:space="preserve"> max;</w:t>
+        <w:t>return max;</w:t>
       </w:r>
       <w:r>
         <w:rPr>
@@ -8049,23 +7331,13 @@
           <w:szCs w:val="18"/>
         </w:rPr>
       </w:pPr>
-      <w:proofErr w:type="gramStart"/>
       <w:r>
         <w:rPr>
           <w:rFonts w:ascii="Courier New" w:hAnsi="Courier New" w:cs="Courier New"/>
           <w:sz w:val="18"/>
           <w:szCs w:val="18"/>
         </w:rPr>
-        <w:t>create</w:t>
-      </w:r>
-      <w:proofErr w:type="gramEnd"/>
-      <w:r>
-        <w:rPr>
-          <w:rFonts w:ascii="Courier New" w:hAnsi="Courier New" w:cs="Courier New"/>
-          <w:sz w:val="18"/>
-          <w:szCs w:val="18"/>
-        </w:rPr>
-        <w:t xml:space="preserve"> function find maximum with return type integer with parameter integer array numbers with parameter integer length begin</w:t>
+        <w:t>create function find maximum with return type integer with parameter integer array numbers with parameter integer length begin</w:t>
       </w:r>
     </w:p>
     <w:p>
@@ -8078,23 +7350,13 @@
           <w:szCs w:val="18"/>
         </w:rPr>
       </w:pPr>
-      <w:proofErr w:type="gramStart"/>
       <w:r>
         <w:rPr>
           <w:rFonts w:ascii="Courier New" w:hAnsi="Courier New" w:cs="Courier New"/>
           <w:sz w:val="18"/>
           <w:szCs w:val="18"/>
         </w:rPr>
-        <w:t>declare</w:t>
-      </w:r>
-      <w:proofErr w:type="gramEnd"/>
-      <w:r>
-        <w:rPr>
-          <w:rFonts w:ascii="Courier New" w:hAnsi="Courier New" w:cs="Courier New"/>
-          <w:sz w:val="18"/>
-          <w:szCs w:val="18"/>
-        </w:rPr>
-        <w:t xml:space="preserve"> integer max equal numbers array index zero</w:t>
+        <w:t>declare integer max equal numbers array index zero</w:t>
       </w:r>
     </w:p>
     <w:p>
@@ -8113,35 +7375,8 @@
           <w:szCs w:val="18"/>
         </w:rPr>
         <w:tab/>
-      </w:r>
-      <w:proofErr w:type="gramStart"/>
-      <w:r>
-        <w:rPr>
-          <w:rFonts w:ascii="Courier New" w:hAnsi="Courier New" w:cs="Courier New"/>
-          <w:sz w:val="18"/>
-          <w:szCs w:val="18"/>
-        </w:rPr>
-        <w:t>declare</w:t>
-      </w:r>
-      <w:proofErr w:type="gramEnd"/>
-      <w:r>
-        <w:rPr>
-          <w:rFonts w:ascii="Courier New" w:hAnsi="Courier New" w:cs="Courier New"/>
-          <w:sz w:val="18"/>
-          <w:szCs w:val="18"/>
-        </w:rPr>
-        <w:t xml:space="preserve"> integer </w:t>
-      </w:r>
-      <w:proofErr w:type="spellStart"/>
-      <w:r>
-        <w:rPr>
-          <w:rFonts w:ascii="Courier New" w:hAnsi="Courier New" w:cs="Courier New"/>
-          <w:sz w:val="18"/>
-          <w:szCs w:val="18"/>
-        </w:rPr>
-        <w:t>i</w:t>
-      </w:r>
-      <w:proofErr w:type="spellEnd"/>
+        <w:t>declare integer i</w:t>
+      </w:r>
     </w:p>
     <w:p>
       <w:pPr>
@@ -8169,96 +7404,7 @@
           <w:szCs w:val="18"/>
         </w:rPr>
         <w:tab/>
-      </w:r>
-      <w:proofErr w:type="gramStart"/>
-      <w:r>
-        <w:rPr>
-          <w:rFonts w:ascii="Courier New" w:hAnsi="Courier New" w:cs="Courier New"/>
-          <w:sz w:val="18"/>
-          <w:szCs w:val="18"/>
-        </w:rPr>
-        <w:t>for</w:t>
-      </w:r>
-      <w:proofErr w:type="gramEnd"/>
-      <w:r>
-        <w:rPr>
-          <w:rFonts w:ascii="Courier New" w:hAnsi="Courier New" w:cs="Courier New"/>
-          <w:sz w:val="18"/>
-          <w:szCs w:val="18"/>
-        </w:rPr>
-        <w:t xml:space="preserve"> </w:t>
-      </w:r>
-      <w:proofErr w:type="spellStart"/>
-      <w:r>
-        <w:rPr>
-          <w:rFonts w:ascii="Courier New" w:hAnsi="Courier New" w:cs="Courier New"/>
-          <w:sz w:val="18"/>
-          <w:szCs w:val="18"/>
-        </w:rPr>
-        <w:t>i</w:t>
-      </w:r>
-      <w:proofErr w:type="spellEnd"/>
-      <w:r>
-        <w:rPr>
-          <w:rFonts w:ascii="Courier New" w:hAnsi="Courier New" w:cs="Courier New"/>
-          <w:sz w:val="18"/>
-          <w:szCs w:val="18"/>
-        </w:rPr>
-        <w:t xml:space="preserve"> equal one </w:t>
-      </w:r>
-      <w:proofErr w:type="spellStart"/>
-      <w:r>
-        <w:rPr>
-          <w:rFonts w:ascii="Courier New" w:hAnsi="Courier New" w:cs="Courier New"/>
-          <w:sz w:val="18"/>
-          <w:szCs w:val="18"/>
-        </w:rPr>
-        <w:t>i</w:t>
-      </w:r>
-      <w:proofErr w:type="spellEnd"/>
-      <w:r>
-        <w:rPr>
-          <w:rFonts w:ascii="Courier New" w:hAnsi="Courier New" w:cs="Courier New"/>
-          <w:sz w:val="18"/>
-          <w:szCs w:val="18"/>
-        </w:rPr>
-        <w:t xml:space="preserve"> less than length </w:t>
-      </w:r>
-      <w:proofErr w:type="spellStart"/>
-      <w:r>
-        <w:rPr>
-          <w:rFonts w:ascii="Courier New" w:hAnsi="Courier New" w:cs="Courier New"/>
-          <w:sz w:val="18"/>
-          <w:szCs w:val="18"/>
-        </w:rPr>
-        <w:t>i</w:t>
-      </w:r>
-      <w:proofErr w:type="spellEnd"/>
-      <w:r>
-        <w:rPr>
-          <w:rFonts w:ascii="Courier New" w:hAnsi="Courier New" w:cs="Courier New"/>
-          <w:sz w:val="18"/>
-          <w:szCs w:val="18"/>
-        </w:rPr>
-        <w:t xml:space="preserve"> plus </w:t>
-      </w:r>
-      <w:proofErr w:type="spellStart"/>
-      <w:r>
-        <w:rPr>
-          <w:rFonts w:ascii="Courier New" w:hAnsi="Courier New" w:cs="Courier New"/>
-          <w:sz w:val="18"/>
-          <w:szCs w:val="18"/>
-        </w:rPr>
-        <w:t>plus</w:t>
-      </w:r>
-      <w:proofErr w:type="spellEnd"/>
-      <w:r>
-        <w:rPr>
-          <w:rFonts w:ascii="Courier New" w:hAnsi="Courier New" w:cs="Courier New"/>
-          <w:sz w:val="18"/>
-          <w:szCs w:val="18"/>
-        </w:rPr>
-        <w:t xml:space="preserve"> begin </w:t>
+        <w:t xml:space="preserve">for i equal one i less than length i plus plus begin </w:t>
       </w:r>
     </w:p>
     <w:p>
@@ -8285,42 +7431,7 @@
           <w:szCs w:val="18"/>
         </w:rPr>
         <w:tab/>
-      </w:r>
-      <w:proofErr w:type="gramStart"/>
-      <w:r>
-        <w:rPr>
-          <w:rFonts w:ascii="Courier New" w:hAnsi="Courier New" w:cs="Courier New"/>
-          <w:sz w:val="18"/>
-          <w:szCs w:val="18"/>
-        </w:rPr>
-        <w:t>if</w:t>
-      </w:r>
-      <w:proofErr w:type="gramEnd"/>
-      <w:r>
-        <w:rPr>
-          <w:rFonts w:ascii="Courier New" w:hAnsi="Courier New" w:cs="Courier New"/>
-          <w:sz w:val="18"/>
-          <w:szCs w:val="18"/>
-        </w:rPr>
-        <w:t xml:space="preserve"> numbers array index </w:t>
-      </w:r>
-      <w:proofErr w:type="spellStart"/>
-      <w:r>
-        <w:rPr>
-          <w:rFonts w:ascii="Courier New" w:hAnsi="Courier New" w:cs="Courier New"/>
-          <w:sz w:val="18"/>
-          <w:szCs w:val="18"/>
-        </w:rPr>
-        <w:t>i</w:t>
-      </w:r>
-      <w:proofErr w:type="spellEnd"/>
-      <w:r>
-        <w:rPr>
-          <w:rFonts w:ascii="Courier New" w:hAnsi="Courier New" w:cs="Courier New"/>
-          <w:sz w:val="18"/>
-          <w:szCs w:val="18"/>
-        </w:rPr>
-        <w:t xml:space="preserve"> greater than max then</w:t>
+        <w:t>if numbers array index i greater than max then</w:t>
       </w:r>
     </w:p>
     <w:p>
@@ -8355,35 +7466,8 @@
           <w:szCs w:val="18"/>
         </w:rPr>
         <w:tab/>
-      </w:r>
-      <w:proofErr w:type="gramStart"/>
-      <w:r>
-        <w:rPr>
-          <w:rFonts w:ascii="Courier New" w:hAnsi="Courier New" w:cs="Courier New"/>
-          <w:sz w:val="18"/>
-          <w:szCs w:val="18"/>
-        </w:rPr>
-        <w:t>max</w:t>
-      </w:r>
-      <w:proofErr w:type="gramEnd"/>
-      <w:r>
-        <w:rPr>
-          <w:rFonts w:ascii="Courier New" w:hAnsi="Courier New" w:cs="Courier New"/>
-          <w:sz w:val="18"/>
-          <w:szCs w:val="18"/>
-        </w:rPr>
-        <w:t xml:space="preserve"> equal numbers array index </w:t>
-      </w:r>
-      <w:proofErr w:type="spellStart"/>
-      <w:r>
-        <w:rPr>
-          <w:rFonts w:ascii="Courier New" w:hAnsi="Courier New" w:cs="Courier New"/>
-          <w:sz w:val="18"/>
-          <w:szCs w:val="18"/>
-        </w:rPr>
-        <w:t>i</w:t>
-      </w:r>
-      <w:proofErr w:type="spellEnd"/>
+        <w:t>max equal numbers array index i</w:t>
+      </w:r>
     </w:p>
     <w:p>
       <w:pPr>
@@ -8409,24 +7493,7 @@
           <w:szCs w:val="18"/>
         </w:rPr>
         <w:tab/>
-      </w:r>
-      <w:proofErr w:type="gramStart"/>
-      <w:r>
-        <w:rPr>
-          <w:rFonts w:ascii="Courier New" w:hAnsi="Courier New" w:cs="Courier New"/>
-          <w:sz w:val="18"/>
-          <w:szCs w:val="18"/>
-        </w:rPr>
-        <w:t>end</w:t>
-      </w:r>
-      <w:proofErr w:type="gramEnd"/>
-      <w:r>
-        <w:rPr>
-          <w:rFonts w:ascii="Courier New" w:hAnsi="Courier New" w:cs="Courier New"/>
-          <w:sz w:val="18"/>
-          <w:szCs w:val="18"/>
-        </w:rPr>
-        <w:t xml:space="preserve"> if</w:t>
+        <w:t>end if</w:t>
       </w:r>
     </w:p>
     <w:p>
@@ -8445,24 +7512,7 @@
           <w:szCs w:val="18"/>
         </w:rPr>
         <w:tab/>
-      </w:r>
-      <w:proofErr w:type="gramStart"/>
-      <w:r>
-        <w:rPr>
-          <w:rFonts w:ascii="Courier New" w:hAnsi="Courier New" w:cs="Courier New"/>
-          <w:sz w:val="18"/>
-          <w:szCs w:val="18"/>
-        </w:rPr>
-        <w:t>end</w:t>
-      </w:r>
-      <w:proofErr w:type="gramEnd"/>
-      <w:r>
-        <w:rPr>
-          <w:rFonts w:ascii="Courier New" w:hAnsi="Courier New" w:cs="Courier New"/>
-          <w:sz w:val="18"/>
-          <w:szCs w:val="18"/>
-        </w:rPr>
-        <w:t xml:space="preserve"> for</w:t>
+        <w:t>end for</w:t>
       </w:r>
     </w:p>
     <w:p>
@@ -8491,24 +7541,7 @@
           <w:szCs w:val="18"/>
         </w:rPr>
         <w:tab/>
-      </w:r>
-      <w:proofErr w:type="gramStart"/>
-      <w:r>
-        <w:rPr>
-          <w:rFonts w:ascii="Courier New" w:hAnsi="Courier New" w:cs="Courier New"/>
-          <w:sz w:val="18"/>
-          <w:szCs w:val="18"/>
-        </w:rPr>
-        <w:t>return</w:t>
-      </w:r>
-      <w:proofErr w:type="gramEnd"/>
-      <w:r>
-        <w:rPr>
-          <w:rFonts w:ascii="Courier New" w:hAnsi="Courier New" w:cs="Courier New"/>
-          <w:sz w:val="18"/>
-          <w:szCs w:val="18"/>
-        </w:rPr>
-        <w:t xml:space="preserve"> max</w:t>
+        <w:t>return max</w:t>
       </w:r>
     </w:p>
     <w:p>
@@ -8520,23 +7553,13 @@
           <w:szCs w:val="18"/>
         </w:rPr>
       </w:pPr>
-      <w:proofErr w:type="gramStart"/>
       <w:r>
         <w:rPr>
           <w:rFonts w:ascii="Courier New" w:hAnsi="Courier New" w:cs="Courier New"/>
           <w:sz w:val="18"/>
           <w:szCs w:val="18"/>
         </w:rPr>
-        <w:t>end</w:t>
-      </w:r>
-      <w:proofErr w:type="gramEnd"/>
-      <w:r>
-        <w:rPr>
-          <w:rFonts w:ascii="Courier New" w:hAnsi="Courier New" w:cs="Courier New"/>
-          <w:sz w:val="18"/>
-          <w:szCs w:val="18"/>
-        </w:rPr>
-        <w:t xml:space="preserve"> function</w:t>
+        <w:t>end function</w:t>
       </w:r>
     </w:p>
     <w:p>
@@ -8817,17 +7840,8 @@
                 <w:sz w:val="18"/>
                 <w:szCs w:val="18"/>
               </w:rPr>
-              <w:t xml:space="preserve">Plus </w:t>
-            </w:r>
-            <w:proofErr w:type="spellStart"/>
-            <w:r>
-              <w:rPr>
-                <w:sz w:val="18"/>
-                <w:szCs w:val="18"/>
-              </w:rPr>
-              <w:t>plus</w:t>
-            </w:r>
-            <w:proofErr w:type="spellEnd"/>
+              <w:t>Plus plus</w:t>
+            </w:r>
           </w:p>
         </w:tc>
       </w:tr>
@@ -8954,23 +7968,7 @@
           <w:sz w:val="18"/>
           <w:szCs w:val="18"/>
         </w:rPr>
-        <w:t xml:space="preserve">Week 2: Sample program from speech to text using Google Speech Recognition API with </w:t>
-      </w:r>
-      <w:proofErr w:type="spellStart"/>
-      <w:r>
-        <w:rPr>
-          <w:sz w:val="18"/>
-          <w:szCs w:val="18"/>
-        </w:rPr>
-        <w:t>SpeechRecognition</w:t>
-      </w:r>
-      <w:proofErr w:type="spellEnd"/>
-      <w:r>
-        <w:rPr>
-          <w:sz w:val="18"/>
-          <w:szCs w:val="18"/>
-        </w:rPr>
-        <w:t xml:space="preserve"> python library</w:t>
+        <w:t>Week 2: Sample program from speech to text using Google Speech Recognition API with SpeechRecognition python library</w:t>
       </w:r>
       <w:r>
         <w:rPr>
@@ -9178,25 +8176,46 @@
           <w:sz w:val="18"/>
           <w:szCs w:val="18"/>
         </w:rPr>
-        <w:t xml:space="preserve">Week 7: Program to accept voice input line by line + parser </w:t>
-      </w:r>
-      <w:proofErr w:type="spellStart"/>
-      <w:proofErr w:type="gramStart"/>
-      <w:r>
-        <w:rPr>
-          <w:sz w:val="18"/>
-          <w:szCs w:val="18"/>
-        </w:rPr>
-        <w:t>api</w:t>
-      </w:r>
-      <w:proofErr w:type="spellEnd"/>
-      <w:proofErr w:type="gramEnd"/>
-      <w:r>
-        <w:rPr>
-          <w:sz w:val="18"/>
-          <w:szCs w:val="18"/>
-        </w:rPr>
-        <w:t xml:space="preserve"> to parse</w:t>
+        <w:t>Week 7: Program to accept voice input line by line + parser api to parse</w:t>
+      </w:r>
+    </w:p>
+    <w:p>
+      <w:pPr>
+        <w:rPr>
+          <w:sz w:val="18"/>
+          <w:szCs w:val="18"/>
+        </w:rPr>
+      </w:pPr>
+      <w:r>
+        <w:rPr>
+          <w:sz w:val="18"/>
+          <w:szCs w:val="18"/>
+        </w:rPr>
+        <w:t>Week 8: Context free grammar to restructure parsing (e.g. for loop --- end for), detect first word to detect parsing, added partial parsing to predicted code</w:t>
+      </w:r>
+    </w:p>
+    <w:p>
+      <w:pPr>
+        <w:rPr>
+          <w:sz w:val="18"/>
+          <w:szCs w:val="18"/>
+        </w:rPr>
+      </w:pPr>
+      <w:r>
+        <w:rPr>
+          <w:sz w:val="18"/>
+          <w:szCs w:val="18"/>
+        </w:rPr>
+        <w:t xml:space="preserve">Week 9: </w:t>
+      </w:r>
+      <w:bookmarkStart w:id="0" w:name="_GoBack"/>
+      <w:bookmarkEnd w:id="0"/>
+      <w:r>
+        <w:rPr>
+          <w:sz w:val="18"/>
+          <w:szCs w:val="18"/>
+        </w:rPr>
+        <w:t xml:space="preserve"> </w:t>
       </w:r>
     </w:p>
     <w:p>

</xml_diff>

<commit_message>
minor change to syntax for call function
</commit_message>
<xml_diff>
--- a/Progress Record.docx
+++ b/Progress Record.docx
@@ -205,7 +205,39 @@
           <w:sz w:val="20"/>
           <w:szCs w:val="20"/>
         </w:rPr>
-        <w:t xml:space="preserve">Unary operators (“minus minus”, “plus plus”, </w:t>
+        <w:t xml:space="preserve">Unary operators (“minus </w:t>
+      </w:r>
+      <w:proofErr w:type="spellStart"/>
+      <w:r>
+        <w:rPr>
+          <w:sz w:val="20"/>
+          <w:szCs w:val="20"/>
+        </w:rPr>
+        <w:t>minus</w:t>
+      </w:r>
+      <w:proofErr w:type="spellEnd"/>
+      <w:r>
+        <w:rPr>
+          <w:sz w:val="20"/>
+          <w:szCs w:val="20"/>
+        </w:rPr>
+        <w:t xml:space="preserve">”, “plus </w:t>
+      </w:r>
+      <w:proofErr w:type="spellStart"/>
+      <w:r>
+        <w:rPr>
+          <w:sz w:val="20"/>
+          <w:szCs w:val="20"/>
+        </w:rPr>
+        <w:t>plus</w:t>
+      </w:r>
+      <w:proofErr w:type="spellEnd"/>
+      <w:r>
+        <w:rPr>
+          <w:sz w:val="20"/>
+          <w:szCs w:val="20"/>
+        </w:rPr>
+        <w:t xml:space="preserve">”, </w:t>
       </w:r>
       <w:r>
         <w:rPr>
@@ -373,7 +405,23 @@
           <w:sz w:val="20"/>
           <w:szCs w:val="20"/>
         </w:rPr>
-        <w:t>Variable and function names can be spelled out in words or spelled by characters. (e.g. “circle” vs “c i r c l e”)</w:t>
+        <w:t xml:space="preserve">Variable and function names can be spelled out in words or spelled by characters. (e.g. “circle” vs “c </w:t>
+      </w:r>
+      <w:proofErr w:type="spellStart"/>
+      <w:r>
+        <w:rPr>
+          <w:sz w:val="20"/>
+          <w:szCs w:val="20"/>
+        </w:rPr>
+        <w:t>i</w:t>
+      </w:r>
+      <w:proofErr w:type="spellEnd"/>
+      <w:r>
+        <w:rPr>
+          <w:sz w:val="20"/>
+          <w:szCs w:val="20"/>
+        </w:rPr>
+        <w:t xml:space="preserve"> r c l e”)</w:t>
       </w:r>
     </w:p>
     <w:p>
@@ -397,6 +445,7 @@
         </w:rPr>
         <w:t>“</w:t>
       </w:r>
+      <w:proofErr w:type="gramStart"/>
       <w:r>
         <w:rPr>
           <w:sz w:val="20"/>
@@ -404,6 +453,7 @@
         </w:rPr>
         <w:t>ampersand</w:t>
       </w:r>
+      <w:proofErr w:type="gramEnd"/>
       <w:r>
         <w:rPr>
           <w:sz w:val="20"/>
@@ -1258,13 +1308,23 @@
                 <w:szCs w:val="18"/>
               </w:rPr>
             </w:pPr>
-            <w:r>
-              <w:rPr>
-                <w:rFonts w:ascii="Courier New" w:hAnsi="Courier New" w:cs="Courier New"/>
-                <w:sz w:val="18"/>
-                <w:szCs w:val="18"/>
-              </w:rPr>
-              <w:t>isDone = true</w:t>
+            <w:proofErr w:type="spellStart"/>
+            <w:r>
+              <w:rPr>
+                <w:rFonts w:ascii="Courier New" w:hAnsi="Courier New" w:cs="Courier New"/>
+                <w:sz w:val="18"/>
+                <w:szCs w:val="18"/>
+              </w:rPr>
+              <w:t>isDone</w:t>
+            </w:r>
+            <w:proofErr w:type="spellEnd"/>
+            <w:r>
+              <w:rPr>
+                <w:rFonts w:ascii="Courier New" w:hAnsi="Courier New" w:cs="Courier New"/>
+                <w:sz w:val="18"/>
+                <w:szCs w:val="18"/>
+              </w:rPr>
+              <w:t xml:space="preserve"> = true</w:t>
             </w:r>
           </w:p>
         </w:tc>
@@ -1946,13 +2006,23 @@
                 <w:szCs w:val="18"/>
               </w:rPr>
             </w:pPr>
-            <w:r>
-              <w:rPr>
-                <w:rFonts w:ascii="Courier New" w:hAnsi="Courier New" w:cs="Courier New"/>
-                <w:sz w:val="18"/>
-                <w:szCs w:val="18"/>
-              </w:rPr>
-              <w:t>int x</w:t>
+            <w:proofErr w:type="spellStart"/>
+            <w:r>
+              <w:rPr>
+                <w:rFonts w:ascii="Courier New" w:hAnsi="Courier New" w:cs="Courier New"/>
+                <w:sz w:val="18"/>
+                <w:szCs w:val="18"/>
+              </w:rPr>
+              <w:t>int</w:t>
+            </w:r>
+            <w:proofErr w:type="spellEnd"/>
+            <w:r>
+              <w:rPr>
+                <w:rFonts w:ascii="Courier New" w:hAnsi="Courier New" w:cs="Courier New"/>
+                <w:sz w:val="18"/>
+                <w:szCs w:val="18"/>
+              </w:rPr>
+              <w:t xml:space="preserve"> x</w:t>
             </w:r>
           </w:p>
         </w:tc>
@@ -2042,7 +2112,25 @@
                 <w:sz w:val="18"/>
                 <w:szCs w:val="18"/>
               </w:rPr>
-              <w:t>float taxRate = 1.07</w:t>
+              <w:t xml:space="preserve">float </w:t>
+            </w:r>
+            <w:proofErr w:type="spellStart"/>
+            <w:r>
+              <w:rPr>
+                <w:rFonts w:ascii="Courier New" w:hAnsi="Courier New" w:cs="Courier New"/>
+                <w:sz w:val="18"/>
+                <w:szCs w:val="18"/>
+              </w:rPr>
+              <w:t>taxRate</w:t>
+            </w:r>
+            <w:proofErr w:type="spellEnd"/>
+            <w:r>
+              <w:rPr>
+                <w:rFonts w:ascii="Courier New" w:hAnsi="Courier New" w:cs="Courier New"/>
+                <w:sz w:val="18"/>
+                <w:szCs w:val="18"/>
+              </w:rPr>
+              <w:t xml:space="preserve"> = 1.07</w:t>
             </w:r>
           </w:p>
         </w:tc>
@@ -2301,13 +2389,23 @@
                 <w:szCs w:val="18"/>
               </w:rPr>
             </w:pPr>
-            <w:r>
-              <w:rPr>
-                <w:rFonts w:ascii="Courier New" w:hAnsi="Courier New" w:cs="Courier New"/>
-                <w:sz w:val="18"/>
-                <w:szCs w:val="18"/>
-              </w:rPr>
-              <w:t>int sequence[10]</w:t>
+            <w:proofErr w:type="spellStart"/>
+            <w:r>
+              <w:rPr>
+                <w:rFonts w:ascii="Courier New" w:hAnsi="Courier New" w:cs="Courier New"/>
+                <w:sz w:val="18"/>
+                <w:szCs w:val="18"/>
+              </w:rPr>
+              <w:t>int</w:t>
+            </w:r>
+            <w:proofErr w:type="spellEnd"/>
+            <w:r>
+              <w:rPr>
+                <w:rFonts w:ascii="Courier New" w:hAnsi="Courier New" w:cs="Courier New"/>
+                <w:sz w:val="18"/>
+                <w:szCs w:val="18"/>
+              </w:rPr>
+              <w:t xml:space="preserve"> sequence[10]</w:t>
             </w:r>
           </w:p>
         </w:tc>
@@ -3001,7 +3099,25 @@
                 <w:sz w:val="18"/>
                 <w:szCs w:val="18"/>
               </w:rPr>
-              <w:t xml:space="preserve"> type boolean parameter integer lower</w:t>
+              <w:t xml:space="preserve"> type </w:t>
+            </w:r>
+            <w:proofErr w:type="spellStart"/>
+            <w:r>
+              <w:rPr>
+                <w:rFonts w:ascii="Courier New" w:hAnsi="Courier New" w:cs="Courier New"/>
+                <w:sz w:val="18"/>
+                <w:szCs w:val="18"/>
+              </w:rPr>
+              <w:t>boolean</w:t>
+            </w:r>
+            <w:proofErr w:type="spellEnd"/>
+            <w:r>
+              <w:rPr>
+                <w:rFonts w:ascii="Courier New" w:hAnsi="Courier New" w:cs="Courier New"/>
+                <w:sz w:val="18"/>
+                <w:szCs w:val="18"/>
+              </w:rPr>
+              <w:t xml:space="preserve"> parameter integer lower</w:t>
             </w:r>
             <w:r>
               <w:rPr>
@@ -3146,7 +3262,25 @@
                 <w:sz w:val="18"/>
                 <w:szCs w:val="18"/>
               </w:rPr>
-              <w:t xml:space="preserve">bool search(int </w:t>
+              <w:t>bool search(</w:t>
+            </w:r>
+            <w:proofErr w:type="spellStart"/>
+            <w:r>
+              <w:rPr>
+                <w:rFonts w:ascii="Courier New" w:hAnsi="Courier New" w:cs="Courier New"/>
+                <w:sz w:val="18"/>
+                <w:szCs w:val="18"/>
+              </w:rPr>
+              <w:t>int</w:t>
+            </w:r>
+            <w:proofErr w:type="spellEnd"/>
+            <w:r>
+              <w:rPr>
+                <w:rFonts w:ascii="Courier New" w:hAnsi="Courier New" w:cs="Courier New"/>
+                <w:sz w:val="18"/>
+                <w:szCs w:val="18"/>
+              </w:rPr>
+              <w:t xml:space="preserve"> </w:t>
             </w:r>
             <w:r>
               <w:rPr>
@@ -3162,7 +3296,25 @@
                 <w:sz w:val="18"/>
                 <w:szCs w:val="18"/>
               </w:rPr>
-              <w:t xml:space="preserve">, int </w:t>
+              <w:t xml:space="preserve">, </w:t>
+            </w:r>
+            <w:proofErr w:type="spellStart"/>
+            <w:r>
+              <w:rPr>
+                <w:rFonts w:ascii="Courier New" w:hAnsi="Courier New" w:cs="Courier New"/>
+                <w:sz w:val="18"/>
+                <w:szCs w:val="18"/>
+              </w:rPr>
+              <w:t>int</w:t>
+            </w:r>
+            <w:proofErr w:type="spellEnd"/>
+            <w:r>
+              <w:rPr>
+                <w:rFonts w:ascii="Courier New" w:hAnsi="Courier New" w:cs="Courier New"/>
+                <w:sz w:val="18"/>
+                <w:szCs w:val="18"/>
+              </w:rPr>
+              <w:t xml:space="preserve"> </w:t>
             </w:r>
             <w:r>
               <w:rPr>
@@ -3405,6 +3557,21 @@
               <w:rPr>
                 <w:sz w:val="18"/>
                 <w:szCs w:val="18"/>
+                <w:highlight w:val="lightGray"/>
+              </w:rPr>
+              <w:t>function</w:t>
+            </w:r>
+            <w:r>
+              <w:rPr>
+                <w:sz w:val="18"/>
+                <w:szCs w:val="18"/>
+              </w:rPr>
+              <w:t xml:space="preserve"> </w:t>
+            </w:r>
+            <w:r>
+              <w:rPr>
+                <w:sz w:val="18"/>
+                <w:szCs w:val="18"/>
               </w:rPr>
               <w:t xml:space="preserve">(function name) </w:t>
             </w:r>
@@ -3414,7 +3581,7 @@
                 <w:szCs w:val="18"/>
                 <w:highlight w:val="lightGray"/>
               </w:rPr>
-              <w:t>function parameter</w:t>
+              <w:t>parameter</w:t>
             </w:r>
             <w:r>
               <w:rPr>
@@ -3555,7 +3722,17 @@
                 <w:sz w:val="18"/>
                 <w:szCs w:val="18"/>
               </w:rPr>
-              <w:t>call search function with parameter lower with parameter higher</w:t>
+              <w:t>call search functi</w:t>
+            </w:r>
+            <w:bookmarkStart w:id="0" w:name="_GoBack"/>
+            <w:bookmarkEnd w:id="0"/>
+            <w:r>
+              <w:rPr>
+                <w:rFonts w:ascii="Courier New" w:hAnsi="Courier New" w:cs="Courier New"/>
+                <w:sz w:val="18"/>
+                <w:szCs w:val="18"/>
+              </w:rPr>
+              <w:t>on with parameter lower with parameter higher</w:t>
             </w:r>
           </w:p>
         </w:tc>
@@ -3892,13 +4069,23 @@
               </w:rPr>
               <w:t xml:space="preserve">condition </w:t>
             </w:r>
-            <w:r>
-              <w:rPr>
-                <w:rFonts w:ascii="Courier New" w:hAnsi="Courier New" w:cs="Courier New"/>
-                <w:sz w:val="18"/>
-                <w:szCs w:val="18"/>
-              </w:rPr>
-              <w:t>i equal</w:t>
+            <w:proofErr w:type="spellStart"/>
+            <w:r>
+              <w:rPr>
+                <w:rFonts w:ascii="Courier New" w:hAnsi="Courier New" w:cs="Courier New"/>
+                <w:sz w:val="18"/>
+                <w:szCs w:val="18"/>
+              </w:rPr>
+              <w:t>i</w:t>
+            </w:r>
+            <w:proofErr w:type="spellEnd"/>
+            <w:r>
+              <w:rPr>
+                <w:rFonts w:ascii="Courier New" w:hAnsi="Courier New" w:cs="Courier New"/>
+                <w:sz w:val="18"/>
+                <w:szCs w:val="18"/>
+              </w:rPr>
+              <w:t xml:space="preserve"> equal</w:t>
             </w:r>
             <w:r>
               <w:rPr>
@@ -3916,13 +4103,23 @@
               </w:rPr>
               <w:t xml:space="preserve">condition </w:t>
             </w:r>
-            <w:r>
-              <w:rPr>
-                <w:rFonts w:ascii="Courier New" w:hAnsi="Courier New" w:cs="Courier New"/>
-                <w:sz w:val="18"/>
-                <w:szCs w:val="18"/>
-              </w:rPr>
-              <w:t>i less than sum</w:t>
+            <w:proofErr w:type="spellStart"/>
+            <w:r>
+              <w:rPr>
+                <w:rFonts w:ascii="Courier New" w:hAnsi="Courier New" w:cs="Courier New"/>
+                <w:sz w:val="18"/>
+                <w:szCs w:val="18"/>
+              </w:rPr>
+              <w:t>i</w:t>
+            </w:r>
+            <w:proofErr w:type="spellEnd"/>
+            <w:r>
+              <w:rPr>
+                <w:rFonts w:ascii="Courier New" w:hAnsi="Courier New" w:cs="Courier New"/>
+                <w:sz w:val="18"/>
+                <w:szCs w:val="18"/>
+              </w:rPr>
+              <w:t xml:space="preserve"> less than sum</w:t>
             </w:r>
             <w:r>
               <w:rPr>
@@ -3938,16 +4135,44 @@
                 <w:sz w:val="18"/>
                 <w:szCs w:val="18"/>
               </w:rPr>
-              <w:t xml:space="preserve"> i plus plus</w:t>
-            </w:r>
-            <w:r>
-              <w:rPr>
-                <w:rFonts w:ascii="Courier New" w:hAnsi="Courier New" w:cs="Courier New"/>
-                <w:sz w:val="18"/>
-                <w:szCs w:val="18"/>
-              </w:rPr>
               <w:t xml:space="preserve"> </w:t>
             </w:r>
+            <w:proofErr w:type="spellStart"/>
+            <w:r>
+              <w:rPr>
+                <w:rFonts w:ascii="Courier New" w:hAnsi="Courier New" w:cs="Courier New"/>
+                <w:sz w:val="18"/>
+                <w:szCs w:val="18"/>
+              </w:rPr>
+              <w:t>i</w:t>
+            </w:r>
+            <w:proofErr w:type="spellEnd"/>
+            <w:r>
+              <w:rPr>
+                <w:rFonts w:ascii="Courier New" w:hAnsi="Courier New" w:cs="Courier New"/>
+                <w:sz w:val="18"/>
+                <w:szCs w:val="18"/>
+              </w:rPr>
+              <w:t xml:space="preserve"> plus </w:t>
+            </w:r>
+            <w:proofErr w:type="spellStart"/>
+            <w:r>
+              <w:rPr>
+                <w:rFonts w:ascii="Courier New" w:hAnsi="Courier New" w:cs="Courier New"/>
+                <w:sz w:val="18"/>
+                <w:szCs w:val="18"/>
+              </w:rPr>
+              <w:t>plus</w:t>
+            </w:r>
+            <w:proofErr w:type="spellEnd"/>
+            <w:r>
+              <w:rPr>
+                <w:rFonts w:ascii="Courier New" w:hAnsi="Courier New" w:cs="Courier New"/>
+                <w:sz w:val="18"/>
+                <w:szCs w:val="18"/>
+              </w:rPr>
+              <w:t xml:space="preserve"> </w:t>
+            </w:r>
             <w:r>
               <w:rPr>
                 <w:rFonts w:ascii="Courier New" w:hAnsi="Courier New" w:cs="Courier New"/>
@@ -3992,7 +4217,61 @@
                 <w:sz w:val="18"/>
                 <w:szCs w:val="18"/>
               </w:rPr>
-              <w:t>for (i=1; i&lt;sum; i++) {</w:t>
+              <w:t>for (</w:t>
+            </w:r>
+            <w:proofErr w:type="spellStart"/>
+            <w:r>
+              <w:rPr>
+                <w:rFonts w:ascii="Courier New" w:hAnsi="Courier New" w:cs="Courier New"/>
+                <w:sz w:val="18"/>
+                <w:szCs w:val="18"/>
+              </w:rPr>
+              <w:t>i</w:t>
+            </w:r>
+            <w:proofErr w:type="spellEnd"/>
+            <w:r>
+              <w:rPr>
+                <w:rFonts w:ascii="Courier New" w:hAnsi="Courier New" w:cs="Courier New"/>
+                <w:sz w:val="18"/>
+                <w:szCs w:val="18"/>
+              </w:rPr>
+              <w:t xml:space="preserve">=1; </w:t>
+            </w:r>
+            <w:proofErr w:type="spellStart"/>
+            <w:r>
+              <w:rPr>
+                <w:rFonts w:ascii="Courier New" w:hAnsi="Courier New" w:cs="Courier New"/>
+                <w:sz w:val="18"/>
+                <w:szCs w:val="18"/>
+              </w:rPr>
+              <w:t>i</w:t>
+            </w:r>
+            <w:proofErr w:type="spellEnd"/>
+            <w:r>
+              <w:rPr>
+                <w:rFonts w:ascii="Courier New" w:hAnsi="Courier New" w:cs="Courier New"/>
+                <w:sz w:val="18"/>
+                <w:szCs w:val="18"/>
+              </w:rPr>
+              <w:t xml:space="preserve">&lt;sum; </w:t>
+            </w:r>
+            <w:proofErr w:type="spellStart"/>
+            <w:r>
+              <w:rPr>
+                <w:rFonts w:ascii="Courier New" w:hAnsi="Courier New" w:cs="Courier New"/>
+                <w:sz w:val="18"/>
+                <w:szCs w:val="18"/>
+              </w:rPr>
+              <w:t>i</w:t>
+            </w:r>
+            <w:proofErr w:type="spellEnd"/>
+            <w:r>
+              <w:rPr>
+                <w:rFonts w:ascii="Courier New" w:hAnsi="Courier New" w:cs="Courier New"/>
+                <w:sz w:val="18"/>
+                <w:szCs w:val="18"/>
+              </w:rPr>
+              <w:t>++) {</w:t>
             </w:r>
           </w:p>
           <w:p>
@@ -4642,41 +4921,52 @@
                 <w:szCs w:val="18"/>
               </w:rPr>
             </w:pPr>
-            <w:r>
-              <w:rPr>
-                <w:rFonts w:ascii="Courier New" w:hAnsi="Courier New" w:cs="Courier New"/>
-                <w:sz w:val="18"/>
-                <w:szCs w:val="18"/>
-              </w:rPr>
-              <w:t>human.eat()</w:t>
-            </w:r>
-          </w:p>
-          <w:p>
-            <w:pPr>
-              <w:rPr>
-                <w:rFonts w:ascii="Courier New" w:hAnsi="Courier New" w:cs="Courier New"/>
-                <w:sz w:val="18"/>
-                <w:szCs w:val="18"/>
-              </w:rPr>
-            </w:pPr>
-          </w:p>
-          <w:p>
-            <w:pPr>
-              <w:rPr>
-                <w:rFonts w:ascii="Courier New" w:hAnsi="Courier New" w:cs="Courier New"/>
-                <w:sz w:val="18"/>
-                <w:szCs w:val="18"/>
-              </w:rPr>
-            </w:pPr>
-          </w:p>
-          <w:p>
-            <w:pPr>
-              <w:rPr>
-                <w:rFonts w:ascii="Courier New" w:hAnsi="Courier New" w:cs="Courier New"/>
-                <w:sz w:val="18"/>
-                <w:szCs w:val="18"/>
-              </w:rPr>
-            </w:pPr>
+            <w:proofErr w:type="spellStart"/>
+            <w:r>
+              <w:rPr>
+                <w:rFonts w:ascii="Courier New" w:hAnsi="Courier New" w:cs="Courier New"/>
+                <w:sz w:val="18"/>
+                <w:szCs w:val="18"/>
+              </w:rPr>
+              <w:t>human.eat</w:t>
+            </w:r>
+            <w:proofErr w:type="spellEnd"/>
+            <w:r>
+              <w:rPr>
+                <w:rFonts w:ascii="Courier New" w:hAnsi="Courier New" w:cs="Courier New"/>
+                <w:sz w:val="18"/>
+                <w:szCs w:val="18"/>
+              </w:rPr>
+              <w:t>()</w:t>
+            </w:r>
+          </w:p>
+          <w:p>
+            <w:pPr>
+              <w:rPr>
+                <w:rFonts w:ascii="Courier New" w:hAnsi="Courier New" w:cs="Courier New"/>
+                <w:sz w:val="18"/>
+                <w:szCs w:val="18"/>
+              </w:rPr>
+            </w:pPr>
+          </w:p>
+          <w:p>
+            <w:pPr>
+              <w:rPr>
+                <w:rFonts w:ascii="Courier New" w:hAnsi="Courier New" w:cs="Courier New"/>
+                <w:sz w:val="18"/>
+                <w:szCs w:val="18"/>
+              </w:rPr>
+            </w:pPr>
+          </w:p>
+          <w:p>
+            <w:pPr>
+              <w:rPr>
+                <w:rFonts w:ascii="Courier New" w:hAnsi="Courier New" w:cs="Courier New"/>
+                <w:sz w:val="18"/>
+                <w:szCs w:val="18"/>
+              </w:rPr>
+            </w:pPr>
+            <w:proofErr w:type="spellStart"/>
             <w:r>
               <w:rPr>
                 <w:rFonts w:ascii="Courier New" w:hAnsi="Courier New" w:cs="Courier New"/>
@@ -4685,6 +4975,7 @@
               </w:rPr>
               <w:t>human.height</w:t>
             </w:r>
+            <w:proofErr w:type="spellEnd"/>
           </w:p>
         </w:tc>
       </w:tr>
@@ -4717,7 +5008,23 @@
           <w:sz w:val="18"/>
           <w:szCs w:val="18"/>
         </w:rPr>
-        <w:t>Google Cloud gets better results when preferred_phrases contain the whole phrase</w:t>
+        <w:t xml:space="preserve">Google Cloud gets better results when </w:t>
+      </w:r>
+      <w:proofErr w:type="spellStart"/>
+      <w:r>
+        <w:rPr>
+          <w:sz w:val="18"/>
+          <w:szCs w:val="18"/>
+        </w:rPr>
+        <w:t>preferred_phrases</w:t>
+      </w:r>
+      <w:proofErr w:type="spellEnd"/>
+      <w:r>
+        <w:rPr>
+          <w:sz w:val="18"/>
+          <w:szCs w:val="18"/>
+        </w:rPr>
+        <w:t xml:space="preserve"> contain the whole phrase</w:t>
       </w:r>
     </w:p>
     <w:tbl>
@@ -5571,6 +5878,7 @@
               </w:rPr>
               <w:t>A lot of misreading (best case : “</w:t>
             </w:r>
+            <w:proofErr w:type="spellStart"/>
             <w:r>
               <w:rPr>
                 <w:sz w:val="18"/>
@@ -5578,6 +5886,7 @@
               </w:rPr>
               <w:t>Perimetre</w:t>
             </w:r>
+            <w:proofErr w:type="spellEnd"/>
             <w:r>
               <w:rPr>
                 <w:sz w:val="18"/>
@@ -5770,8 +6079,17 @@
                 <w:sz w:val="18"/>
                 <w:szCs w:val="18"/>
               </w:rPr>
-              <w:t>Plus plus</w:t>
-            </w:r>
+              <w:t xml:space="preserve">Plus </w:t>
+            </w:r>
+            <w:proofErr w:type="spellStart"/>
+            <w:r>
+              <w:rPr>
+                <w:sz w:val="18"/>
+                <w:szCs w:val="18"/>
+              </w:rPr>
+              <w:t>plus</w:t>
+            </w:r>
+            <w:proofErr w:type="spellEnd"/>
           </w:p>
         </w:tc>
         <w:tc>
@@ -6283,7 +6601,15 @@
           </w:tcPr>
           <w:p>
             <w:r>
-              <w:t>“erm”, “uh”</w:t>
+              <w:t>“</w:t>
+            </w:r>
+            <w:proofErr w:type="spellStart"/>
+            <w:r>
+              <w:t>erm</w:t>
+            </w:r>
+            <w:proofErr w:type="spellEnd"/>
+            <w:r>
+              <w:t>”, “uh”</w:t>
             </w:r>
           </w:p>
         </w:tc>
@@ -6315,7 +6641,23 @@
           </w:tcPr>
           <w:p>
             <w:r>
-              <w:t>“printStackTrace” vs “PrintStackTrace”</w:t>
+              <w:t>“</w:t>
+            </w:r>
+            <w:proofErr w:type="spellStart"/>
+            <w:r>
+              <w:t>printStackTrace</w:t>
+            </w:r>
+            <w:proofErr w:type="spellEnd"/>
+            <w:r>
+              <w:t>” vs “</w:t>
+            </w:r>
+            <w:proofErr w:type="spellStart"/>
+            <w:r>
+              <w:t>PrintStackTrace</w:t>
+            </w:r>
+            <w:proofErr w:type="spellEnd"/>
+            <w:r>
+              <w:t>”</w:t>
             </w:r>
           </w:p>
         </w:tc>
@@ -6347,12 +6689,28 @@
           </w:tcPr>
           <w:p>
             <w:r>
-              <w:t>“Device waterMeter” vs</w:t>
-            </w:r>
-          </w:p>
-          <w:p>
-            <w:r>
-              <w:t>“deviceWaterMeter”</w:t>
+              <w:t xml:space="preserve">“Device </w:t>
+            </w:r>
+            <w:proofErr w:type="spellStart"/>
+            <w:r>
+              <w:t>waterMeter</w:t>
+            </w:r>
+            <w:proofErr w:type="spellEnd"/>
+            <w:r>
+              <w:t>” vs</w:t>
+            </w:r>
+          </w:p>
+          <w:p>
+            <w:r>
+              <w:t>“</w:t>
+            </w:r>
+            <w:proofErr w:type="spellStart"/>
+            <w:r>
+              <w:t>deviceWaterMeter</w:t>
+            </w:r>
+            <w:proofErr w:type="spellEnd"/>
+            <w:r>
+              <w:t>”</w:t>
             </w:r>
           </w:p>
         </w:tc>
@@ -6420,22 +6778,42 @@
           <w:szCs w:val="18"/>
         </w:rPr>
       </w:pPr>
+      <w:proofErr w:type="gramStart"/>
       <w:r>
         <w:rPr>
           <w:rFonts w:ascii="Courier New" w:hAnsi="Courier New" w:cs="Courier New"/>
           <w:sz w:val="18"/>
           <w:szCs w:val="18"/>
         </w:rPr>
-        <w:t>pip install Speech</w:t>
-      </w:r>
+        <w:t>pip</w:t>
+      </w:r>
+      <w:proofErr w:type="gramEnd"/>
       <w:r>
         <w:rPr>
           <w:rFonts w:ascii="Courier New" w:hAnsi="Courier New" w:cs="Courier New"/>
           <w:sz w:val="18"/>
           <w:szCs w:val="18"/>
         </w:rPr>
+        <w:t xml:space="preserve"> install </w:t>
+      </w:r>
+      <w:proofErr w:type="spellStart"/>
+      <w:r>
+        <w:rPr>
+          <w:rFonts w:ascii="Courier New" w:hAnsi="Courier New" w:cs="Courier New"/>
+          <w:sz w:val="18"/>
+          <w:szCs w:val="18"/>
+        </w:rPr>
+        <w:t>Speech</w:t>
+      </w:r>
+      <w:r>
+        <w:rPr>
+          <w:rFonts w:ascii="Courier New" w:hAnsi="Courier New" w:cs="Courier New"/>
+          <w:sz w:val="18"/>
+          <w:szCs w:val="18"/>
+        </w:rPr>
         <w:t>Recognition</w:t>
       </w:r>
+      <w:proofErr w:type="spellEnd"/>
       <w:r>
         <w:rPr>
           <w:rFonts w:ascii="Courier New" w:hAnsi="Courier New" w:cs="Courier New"/>
@@ -6443,8 +6821,18 @@
           <w:szCs w:val="18"/>
         </w:rPr>
         <w:br/>
-        <w:t>pip install pyaudio</w:t>
-      </w:r>
+        <w:t xml:space="preserve">pip install </w:t>
+      </w:r>
+      <w:proofErr w:type="spellStart"/>
+      <w:r>
+        <w:rPr>
+          <w:rFonts w:ascii="Courier New" w:hAnsi="Courier New" w:cs="Courier New"/>
+          <w:sz w:val="18"/>
+          <w:szCs w:val="18"/>
+        </w:rPr>
+        <w:t>pyaudio</w:t>
+      </w:r>
+      <w:proofErr w:type="spellEnd"/>
     </w:p>
     <w:p>
       <w:pPr>
@@ -6454,22 +6842,34 @@
           <w:szCs w:val="18"/>
         </w:rPr>
       </w:pPr>
+      <w:proofErr w:type="gramStart"/>
       <w:r>
         <w:rPr>
           <w:rFonts w:ascii="Courier New" w:hAnsi="Courier New" w:cs="Courier New"/>
           <w:sz w:val="18"/>
           <w:szCs w:val="18"/>
         </w:rPr>
-        <w:t xml:space="preserve">pip install </w:t>
-      </w:r>
+        <w:t>pip</w:t>
+      </w:r>
+      <w:proofErr w:type="gramEnd"/>
       <w:r>
         <w:rPr>
           <w:rFonts w:ascii="Courier New" w:hAnsi="Courier New" w:cs="Courier New"/>
           <w:sz w:val="18"/>
           <w:szCs w:val="18"/>
         </w:rPr>
+        <w:t xml:space="preserve"> install </w:t>
+      </w:r>
+      <w:proofErr w:type="spellStart"/>
+      <w:r>
+        <w:rPr>
+          <w:rFonts w:ascii="Courier New" w:hAnsi="Courier New" w:cs="Courier New"/>
+          <w:sz w:val="18"/>
+          <w:szCs w:val="18"/>
+        </w:rPr>
         <w:t>pocketsphinx</w:t>
       </w:r>
+      <w:proofErr w:type="spellEnd"/>
       <w:r>
         <w:rPr>
           <w:rFonts w:ascii="Courier New" w:hAnsi="Courier New" w:cs="Courier New"/>
@@ -6478,6 +6878,7 @@
         </w:rPr>
         <w:t xml:space="preserve"> # only if using </w:t>
       </w:r>
+      <w:proofErr w:type="spellStart"/>
       <w:r>
         <w:rPr>
           <w:rFonts w:ascii="Courier New" w:hAnsi="Courier New" w:cs="Courier New"/>
@@ -6486,6 +6887,7 @@
         </w:rPr>
         <w:t>recognize_sphinx</w:t>
       </w:r>
+      <w:proofErr w:type="spellEnd"/>
       <w:r>
         <w:rPr>
           <w:rFonts w:ascii="Courier New" w:hAnsi="Courier New" w:cs="Courier New"/>
@@ -6508,8 +6910,18 @@
           <w:sz w:val="18"/>
           <w:szCs w:val="18"/>
         </w:rPr>
-        <w:t>python -m speech_recognition</w:t>
-      </w:r>
+        <w:t xml:space="preserve">python -m </w:t>
+      </w:r>
+      <w:proofErr w:type="spellStart"/>
+      <w:r>
+        <w:rPr>
+          <w:rFonts w:ascii="Courier New" w:hAnsi="Courier New" w:cs="Courier New"/>
+          <w:sz w:val="18"/>
+          <w:szCs w:val="18"/>
+        </w:rPr>
+        <w:t>speech_recognition</w:t>
+      </w:r>
+      <w:proofErr w:type="spellEnd"/>
     </w:p>
     <w:p>
       <w:pPr>
@@ -6519,13 +6931,23 @@
           <w:szCs w:val="18"/>
         </w:rPr>
       </w:pPr>
+      <w:proofErr w:type="gramStart"/>
       <w:r>
         <w:rPr>
           <w:rFonts w:ascii="Courier New" w:hAnsi="Courier New" w:cs="Courier New"/>
           <w:sz w:val="18"/>
           <w:szCs w:val="18"/>
         </w:rPr>
-        <w:t>pip install word2number # for converting words to numbers</w:t>
+        <w:t>pip</w:t>
+      </w:r>
+      <w:proofErr w:type="gramEnd"/>
+      <w:r>
+        <w:rPr>
+          <w:rFonts w:ascii="Courier New" w:hAnsi="Courier New" w:cs="Courier New"/>
+          <w:sz w:val="18"/>
+          <w:szCs w:val="18"/>
+        </w:rPr>
+        <w:t xml:space="preserve"> install word2number # for converting words to numbers</w:t>
       </w:r>
       <w:r>
         <w:rPr>
@@ -6624,13 +7046,25 @@
           <w:szCs w:val="18"/>
         </w:rPr>
       </w:pPr>
-      <w:r>
-        <w:rPr>
-          <w:sz w:val="18"/>
-          <w:szCs w:val="18"/>
-        </w:rPr>
-        <w:t xml:space="preserve">int </w:t>
-      </w:r>
+      <w:proofErr w:type="spellStart"/>
+      <w:proofErr w:type="gramStart"/>
+      <w:r>
+        <w:rPr>
+          <w:sz w:val="18"/>
+          <w:szCs w:val="18"/>
+        </w:rPr>
+        <w:t>int</w:t>
+      </w:r>
+      <w:proofErr w:type="spellEnd"/>
+      <w:proofErr w:type="gramEnd"/>
+      <w:r>
+        <w:rPr>
+          <w:sz w:val="18"/>
+          <w:szCs w:val="18"/>
+        </w:rPr>
+        <w:t xml:space="preserve"> </w:t>
+      </w:r>
+      <w:proofErr w:type="spellStart"/>
       <w:r>
         <w:rPr>
           <w:sz w:val="18"/>
@@ -6638,12 +7072,29 @@
         </w:rPr>
         <w:t>findMaximum</w:t>
       </w:r>
-      <w:r>
-        <w:rPr>
-          <w:sz w:val="18"/>
-          <w:szCs w:val="18"/>
-        </w:rPr>
-        <w:t xml:space="preserve">(int </w:t>
+      <w:proofErr w:type="spellEnd"/>
+      <w:r>
+        <w:rPr>
+          <w:sz w:val="18"/>
+          <w:szCs w:val="18"/>
+        </w:rPr>
+        <w:t>(</w:t>
+      </w:r>
+      <w:proofErr w:type="spellStart"/>
+      <w:r>
+        <w:rPr>
+          <w:sz w:val="18"/>
+          <w:szCs w:val="18"/>
+        </w:rPr>
+        <w:t>int</w:t>
+      </w:r>
+      <w:proofErr w:type="spellEnd"/>
+      <w:r>
+        <w:rPr>
+          <w:sz w:val="18"/>
+          <w:szCs w:val="18"/>
+        </w:rPr>
+        <w:t xml:space="preserve"> </w:t>
       </w:r>
       <w:r>
         <w:rPr>
@@ -6657,7 +7108,23 @@
           <w:sz w:val="18"/>
           <w:szCs w:val="18"/>
         </w:rPr>
-        <w:t xml:space="preserve">[], int </w:t>
+        <w:t xml:space="preserve">[], </w:t>
+      </w:r>
+      <w:proofErr w:type="spellStart"/>
+      <w:r>
+        <w:rPr>
+          <w:sz w:val="18"/>
+          <w:szCs w:val="18"/>
+        </w:rPr>
+        <w:t>int</w:t>
+      </w:r>
+      <w:proofErr w:type="spellEnd"/>
+      <w:r>
+        <w:rPr>
+          <w:sz w:val="18"/>
+          <w:szCs w:val="18"/>
+        </w:rPr>
+        <w:t xml:space="preserve"> </w:t>
       </w:r>
       <w:r>
         <w:rPr>
@@ -6779,13 +7246,24 @@
           <w:szCs w:val="18"/>
         </w:rPr>
       </w:pPr>
+      <w:proofErr w:type="spellStart"/>
+      <w:proofErr w:type="gramStart"/>
       <w:r>
         <w:rPr>
           <w:sz w:val="18"/>
           <w:szCs w:val="18"/>
         </w:rPr>
         <w:lastRenderedPageBreak/>
-        <w:t xml:space="preserve">int max = </w:t>
+        <w:t>int</w:t>
+      </w:r>
+      <w:proofErr w:type="spellEnd"/>
+      <w:proofErr w:type="gramEnd"/>
+      <w:r>
+        <w:rPr>
+          <w:sz w:val="18"/>
+          <w:szCs w:val="18"/>
+        </w:rPr>
+        <w:t xml:space="preserve"> max = </w:t>
       </w:r>
       <w:r>
         <w:rPr>
@@ -6841,7 +7319,40 @@
           <w:szCs w:val="18"/>
         </w:rPr>
         <w:tab/>
-        <w:t>int i;</w:t>
+      </w:r>
+      <w:proofErr w:type="spellStart"/>
+      <w:proofErr w:type="gramStart"/>
+      <w:r>
+        <w:rPr>
+          <w:sz w:val="18"/>
+          <w:szCs w:val="18"/>
+        </w:rPr>
+        <w:t>int</w:t>
+      </w:r>
+      <w:proofErr w:type="spellEnd"/>
+      <w:proofErr w:type="gramEnd"/>
+      <w:r>
+        <w:rPr>
+          <w:sz w:val="18"/>
+          <w:szCs w:val="18"/>
+        </w:rPr>
+        <w:t xml:space="preserve"> </w:t>
+      </w:r>
+      <w:proofErr w:type="spellStart"/>
+      <w:r>
+        <w:rPr>
+          <w:sz w:val="18"/>
+          <w:szCs w:val="18"/>
+        </w:rPr>
+        <w:t>i</w:t>
+      </w:r>
+      <w:proofErr w:type="spellEnd"/>
+      <w:r>
+        <w:rPr>
+          <w:sz w:val="18"/>
+          <w:szCs w:val="18"/>
+        </w:rPr>
+        <w:t>;</w:t>
       </w:r>
       <w:r>
         <w:rPr>
@@ -6865,8 +7376,19 @@
           <w:sz w:val="18"/>
           <w:szCs w:val="18"/>
         </w:rPr>
-        <w:t>declare integer i</w:t>
-      </w:r>
+        <w:t xml:space="preserve">declare integer </w:t>
+      </w:r>
+      <w:proofErr w:type="spellStart"/>
+      <w:r>
+        <w:rPr>
+          <w:rFonts w:ascii="Courier New" w:hAnsi="Courier New" w:cs="Courier New"/>
+          <w:color w:val="00B050"/>
+          <w:sz w:val="18"/>
+          <w:szCs w:val="18"/>
+        </w:rPr>
+        <w:t>i</w:t>
+      </w:r>
+      <w:proofErr w:type="spellEnd"/>
     </w:p>
     <w:p>
       <w:pPr>
@@ -6891,14 +7413,38 @@
           <w:szCs w:val="18"/>
         </w:rPr>
         <w:tab/>
-        <w:t>for (</w:t>
-      </w:r>
-      <w:r>
-        <w:rPr>
-          <w:sz w:val="18"/>
-          <w:szCs w:val="18"/>
-        </w:rPr>
-        <w:t xml:space="preserve">i </w:t>
+      </w:r>
+      <w:proofErr w:type="gramStart"/>
+      <w:r>
+        <w:rPr>
+          <w:sz w:val="18"/>
+          <w:szCs w:val="18"/>
+        </w:rPr>
+        <w:t>for</w:t>
+      </w:r>
+      <w:proofErr w:type="gramEnd"/>
+      <w:r>
+        <w:rPr>
+          <w:sz w:val="18"/>
+          <w:szCs w:val="18"/>
+        </w:rPr>
+        <w:t xml:space="preserve"> (</w:t>
+      </w:r>
+      <w:proofErr w:type="spellStart"/>
+      <w:r>
+        <w:rPr>
+          <w:sz w:val="18"/>
+          <w:szCs w:val="18"/>
+        </w:rPr>
+        <w:t>i</w:t>
+      </w:r>
+      <w:proofErr w:type="spellEnd"/>
+      <w:r>
+        <w:rPr>
+          <w:sz w:val="18"/>
+          <w:szCs w:val="18"/>
+        </w:rPr>
+        <w:t xml:space="preserve"> </w:t>
       </w:r>
       <w:r>
         <w:rPr>
@@ -6921,6 +7467,7 @@
         </w:rPr>
         <w:t xml:space="preserve">1; </w:t>
       </w:r>
+      <w:proofErr w:type="spellStart"/>
       <w:r>
         <w:rPr>
           <w:sz w:val="18"/>
@@ -6928,6 +7475,7 @@
         </w:rPr>
         <w:t>i</w:t>
       </w:r>
+      <w:proofErr w:type="spellEnd"/>
       <w:r>
         <w:rPr>
           <w:sz w:val="18"/>
@@ -6954,7 +7502,23 @@
           <w:sz w:val="18"/>
           <w:szCs w:val="18"/>
         </w:rPr>
-        <w:t>; i++) {</w:t>
+        <w:t xml:space="preserve">; </w:t>
+      </w:r>
+      <w:proofErr w:type="spellStart"/>
+      <w:r>
+        <w:rPr>
+          <w:sz w:val="18"/>
+          <w:szCs w:val="18"/>
+        </w:rPr>
+        <w:t>i</w:t>
+      </w:r>
+      <w:proofErr w:type="spellEnd"/>
+      <w:r>
+        <w:rPr>
+          <w:sz w:val="18"/>
+          <w:szCs w:val="18"/>
+        </w:rPr>
+        <w:t>++) {</w:t>
       </w:r>
       <w:r>
         <w:rPr>
@@ -6977,15 +7541,87 @@
           <w:sz w:val="18"/>
           <w:szCs w:val="18"/>
         </w:rPr>
-        <w:t>for i equal one i less than length</w:t>
-      </w:r>
+        <w:t xml:space="preserve">for </w:t>
+      </w:r>
+      <w:proofErr w:type="spellStart"/>
       <w:r>
         <w:rPr>
           <w:color w:val="00B050"/>
           <w:sz w:val="18"/>
           <w:szCs w:val="18"/>
         </w:rPr>
-        <w:t xml:space="preserve"> i plus plus begin</w:t>
+        <w:t>i</w:t>
+      </w:r>
+      <w:proofErr w:type="spellEnd"/>
+      <w:r>
+        <w:rPr>
+          <w:color w:val="00B050"/>
+          <w:sz w:val="18"/>
+          <w:szCs w:val="18"/>
+        </w:rPr>
+        <w:t xml:space="preserve"> equal one </w:t>
+      </w:r>
+      <w:proofErr w:type="spellStart"/>
+      <w:r>
+        <w:rPr>
+          <w:color w:val="00B050"/>
+          <w:sz w:val="18"/>
+          <w:szCs w:val="18"/>
+        </w:rPr>
+        <w:t>i</w:t>
+      </w:r>
+      <w:proofErr w:type="spellEnd"/>
+      <w:r>
+        <w:rPr>
+          <w:color w:val="00B050"/>
+          <w:sz w:val="18"/>
+          <w:szCs w:val="18"/>
+        </w:rPr>
+        <w:t xml:space="preserve"> less than length</w:t>
+      </w:r>
+      <w:r>
+        <w:rPr>
+          <w:color w:val="00B050"/>
+          <w:sz w:val="18"/>
+          <w:szCs w:val="18"/>
+        </w:rPr>
+        <w:t xml:space="preserve"> </w:t>
+      </w:r>
+      <w:proofErr w:type="spellStart"/>
+      <w:r>
+        <w:rPr>
+          <w:color w:val="00B050"/>
+          <w:sz w:val="18"/>
+          <w:szCs w:val="18"/>
+        </w:rPr>
+        <w:t>i</w:t>
+      </w:r>
+      <w:proofErr w:type="spellEnd"/>
+      <w:r>
+        <w:rPr>
+          <w:color w:val="00B050"/>
+          <w:sz w:val="18"/>
+          <w:szCs w:val="18"/>
+        </w:rPr>
+        <w:t xml:space="preserve"> plus </w:t>
+      </w:r>
+      <w:proofErr w:type="spellStart"/>
+      <w:r>
+        <w:rPr>
+          <w:color w:val="00B050"/>
+          <w:sz w:val="18"/>
+          <w:szCs w:val="18"/>
+        </w:rPr>
+        <w:t>plus</w:t>
+      </w:r>
+      <w:proofErr w:type="spellEnd"/>
+      <w:r>
+        <w:rPr>
+          <w:color w:val="00B050"/>
+          <w:sz w:val="18"/>
+          <w:szCs w:val="18"/>
+        </w:rPr>
+        <w:t xml:space="preserve"> begin</w:t>
       </w:r>
       <w:r>
         <w:rPr>
@@ -7017,7 +7653,22 @@
           <w:szCs w:val="18"/>
         </w:rPr>
         <w:tab/>
-        <w:t>if (</w:t>
+      </w:r>
+      <w:proofErr w:type="gramStart"/>
+      <w:r>
+        <w:rPr>
+          <w:sz w:val="18"/>
+          <w:szCs w:val="18"/>
+        </w:rPr>
+        <w:t>if</w:t>
+      </w:r>
+      <w:proofErr w:type="gramEnd"/>
+      <w:r>
+        <w:rPr>
+          <w:sz w:val="18"/>
+          <w:szCs w:val="18"/>
+        </w:rPr>
+        <w:t xml:space="preserve"> (</w:t>
       </w:r>
       <w:r>
         <w:rPr>
@@ -7031,7 +7682,23 @@
           <w:sz w:val="18"/>
           <w:szCs w:val="18"/>
         </w:rPr>
-        <w:t xml:space="preserve"> [i] &gt; max) {</w:t>
+        <w:t xml:space="preserve"> [</w:t>
+      </w:r>
+      <w:proofErr w:type="spellStart"/>
+      <w:r>
+        <w:rPr>
+          <w:sz w:val="18"/>
+          <w:szCs w:val="18"/>
+        </w:rPr>
+        <w:t>i</w:t>
+      </w:r>
+      <w:proofErr w:type="spellEnd"/>
+      <w:r>
+        <w:rPr>
+          <w:sz w:val="18"/>
+          <w:szCs w:val="18"/>
+        </w:rPr>
+        <w:t>] &gt; max) {</w:t>
       </w:r>
       <w:r>
         <w:rPr>
@@ -7054,7 +7721,25 @@
           <w:sz w:val="18"/>
           <w:szCs w:val="18"/>
         </w:rPr>
-        <w:t xml:space="preserve"> if numbers array index i greater than max then</w:t>
+        <w:t xml:space="preserve"> if numbers array index </w:t>
+      </w:r>
+      <w:proofErr w:type="spellStart"/>
+      <w:r>
+        <w:rPr>
+          <w:color w:val="00B050"/>
+          <w:sz w:val="18"/>
+          <w:szCs w:val="18"/>
+        </w:rPr>
+        <w:t>i</w:t>
+      </w:r>
+      <w:proofErr w:type="spellEnd"/>
+      <w:r>
+        <w:rPr>
+          <w:color w:val="00B050"/>
+          <w:sz w:val="18"/>
+          <w:szCs w:val="18"/>
+        </w:rPr>
+        <w:t xml:space="preserve"> greater than max then</w:t>
       </w:r>
     </w:p>
     <w:p>
@@ -7085,7 +7770,22 @@
           <w:szCs w:val="18"/>
         </w:rPr>
         <w:tab/>
-        <w:t xml:space="preserve">max = </w:t>
+      </w:r>
+      <w:proofErr w:type="gramStart"/>
+      <w:r>
+        <w:rPr>
+          <w:sz w:val="18"/>
+          <w:szCs w:val="18"/>
+        </w:rPr>
+        <w:t>max</w:t>
+      </w:r>
+      <w:proofErr w:type="gramEnd"/>
+      <w:r>
+        <w:rPr>
+          <w:sz w:val="18"/>
+          <w:szCs w:val="18"/>
+        </w:rPr>
+        <w:t xml:space="preserve"> = </w:t>
       </w:r>
       <w:r>
         <w:rPr>
@@ -7099,7 +7799,23 @@
           <w:sz w:val="18"/>
           <w:szCs w:val="18"/>
         </w:rPr>
-        <w:t xml:space="preserve"> [i];</w:t>
+        <w:t xml:space="preserve"> [</w:t>
+      </w:r>
+      <w:proofErr w:type="spellStart"/>
+      <w:r>
+        <w:rPr>
+          <w:sz w:val="18"/>
+          <w:szCs w:val="18"/>
+        </w:rPr>
+        <w:t>i</w:t>
+      </w:r>
+      <w:proofErr w:type="spellEnd"/>
+      <w:r>
+        <w:rPr>
+          <w:sz w:val="18"/>
+          <w:szCs w:val="18"/>
+        </w:rPr>
+        <w:t>];</w:t>
       </w:r>
       <w:r>
         <w:rPr>
@@ -7123,8 +7839,18 @@
           <w:sz w:val="18"/>
           <w:szCs w:val="18"/>
         </w:rPr>
-        <w:t xml:space="preserve"> max equal numbers array index i</w:t>
-      </w:r>
+        <w:t xml:space="preserve"> max equal numbers array index </w:t>
+      </w:r>
+      <w:proofErr w:type="spellStart"/>
+      <w:r>
+        <w:rPr>
+          <w:color w:val="00B050"/>
+          <w:sz w:val="18"/>
+          <w:szCs w:val="18"/>
+        </w:rPr>
+        <w:t>i</w:t>
+      </w:r>
+      <w:proofErr w:type="spellEnd"/>
     </w:p>
     <w:p>
       <w:pPr>
@@ -7236,7 +7962,22 @@
           <w:szCs w:val="18"/>
         </w:rPr>
         <w:tab/>
-        <w:t>return max;</w:t>
+      </w:r>
+      <w:proofErr w:type="gramStart"/>
+      <w:r>
+        <w:rPr>
+          <w:sz w:val="18"/>
+          <w:szCs w:val="18"/>
+        </w:rPr>
+        <w:t>return</w:t>
+      </w:r>
+      <w:proofErr w:type="gramEnd"/>
+      <w:r>
+        <w:rPr>
+          <w:sz w:val="18"/>
+          <w:szCs w:val="18"/>
+        </w:rPr>
+        <w:t xml:space="preserve"> max;</w:t>
       </w:r>
       <w:r>
         <w:rPr>
@@ -7331,13 +8072,23 @@
           <w:szCs w:val="18"/>
         </w:rPr>
       </w:pPr>
+      <w:proofErr w:type="gramStart"/>
       <w:r>
         <w:rPr>
           <w:rFonts w:ascii="Courier New" w:hAnsi="Courier New" w:cs="Courier New"/>
           <w:sz w:val="18"/>
           <w:szCs w:val="18"/>
         </w:rPr>
-        <w:t>create function find maximum with return type integer with parameter integer array numbers with parameter integer length begin</w:t>
+        <w:t>create</w:t>
+      </w:r>
+      <w:proofErr w:type="gramEnd"/>
+      <w:r>
+        <w:rPr>
+          <w:rFonts w:ascii="Courier New" w:hAnsi="Courier New" w:cs="Courier New"/>
+          <w:sz w:val="18"/>
+          <w:szCs w:val="18"/>
+        </w:rPr>
+        <w:t xml:space="preserve"> function find maximum with return type integer with parameter integer array numbers with parameter integer length begin</w:t>
       </w:r>
     </w:p>
     <w:p>
@@ -7350,13 +8101,23 @@
           <w:szCs w:val="18"/>
         </w:rPr>
       </w:pPr>
+      <w:proofErr w:type="gramStart"/>
       <w:r>
         <w:rPr>
           <w:rFonts w:ascii="Courier New" w:hAnsi="Courier New" w:cs="Courier New"/>
           <w:sz w:val="18"/>
           <w:szCs w:val="18"/>
         </w:rPr>
-        <w:t>declare integer max equal numbers array index zero</w:t>
+        <w:t>declare</w:t>
+      </w:r>
+      <w:proofErr w:type="gramEnd"/>
+      <w:r>
+        <w:rPr>
+          <w:rFonts w:ascii="Courier New" w:hAnsi="Courier New" w:cs="Courier New"/>
+          <w:sz w:val="18"/>
+          <w:szCs w:val="18"/>
+        </w:rPr>
+        <w:t xml:space="preserve"> integer max equal numbers array index zero</w:t>
       </w:r>
     </w:p>
     <w:p>
@@ -7375,8 +8136,35 @@
           <w:szCs w:val="18"/>
         </w:rPr>
         <w:tab/>
-        <w:t>declare integer i</w:t>
-      </w:r>
+      </w:r>
+      <w:proofErr w:type="gramStart"/>
+      <w:r>
+        <w:rPr>
+          <w:rFonts w:ascii="Courier New" w:hAnsi="Courier New" w:cs="Courier New"/>
+          <w:sz w:val="18"/>
+          <w:szCs w:val="18"/>
+        </w:rPr>
+        <w:t>declare</w:t>
+      </w:r>
+      <w:proofErr w:type="gramEnd"/>
+      <w:r>
+        <w:rPr>
+          <w:rFonts w:ascii="Courier New" w:hAnsi="Courier New" w:cs="Courier New"/>
+          <w:sz w:val="18"/>
+          <w:szCs w:val="18"/>
+        </w:rPr>
+        <w:t xml:space="preserve"> integer </w:t>
+      </w:r>
+      <w:proofErr w:type="spellStart"/>
+      <w:r>
+        <w:rPr>
+          <w:rFonts w:ascii="Courier New" w:hAnsi="Courier New" w:cs="Courier New"/>
+          <w:sz w:val="18"/>
+          <w:szCs w:val="18"/>
+        </w:rPr>
+        <w:t>i</w:t>
+      </w:r>
+      <w:proofErr w:type="spellEnd"/>
     </w:p>
     <w:p>
       <w:pPr>
@@ -7404,7 +8192,96 @@
           <w:szCs w:val="18"/>
         </w:rPr>
         <w:tab/>
-        <w:t xml:space="preserve">for i equal one i less than length i plus plus begin </w:t>
+      </w:r>
+      <w:proofErr w:type="gramStart"/>
+      <w:r>
+        <w:rPr>
+          <w:rFonts w:ascii="Courier New" w:hAnsi="Courier New" w:cs="Courier New"/>
+          <w:sz w:val="18"/>
+          <w:szCs w:val="18"/>
+        </w:rPr>
+        <w:t>for</w:t>
+      </w:r>
+      <w:proofErr w:type="gramEnd"/>
+      <w:r>
+        <w:rPr>
+          <w:rFonts w:ascii="Courier New" w:hAnsi="Courier New" w:cs="Courier New"/>
+          <w:sz w:val="18"/>
+          <w:szCs w:val="18"/>
+        </w:rPr>
+        <w:t xml:space="preserve"> </w:t>
+      </w:r>
+      <w:proofErr w:type="spellStart"/>
+      <w:r>
+        <w:rPr>
+          <w:rFonts w:ascii="Courier New" w:hAnsi="Courier New" w:cs="Courier New"/>
+          <w:sz w:val="18"/>
+          <w:szCs w:val="18"/>
+        </w:rPr>
+        <w:t>i</w:t>
+      </w:r>
+      <w:proofErr w:type="spellEnd"/>
+      <w:r>
+        <w:rPr>
+          <w:rFonts w:ascii="Courier New" w:hAnsi="Courier New" w:cs="Courier New"/>
+          <w:sz w:val="18"/>
+          <w:szCs w:val="18"/>
+        </w:rPr>
+        <w:t xml:space="preserve"> equal one </w:t>
+      </w:r>
+      <w:proofErr w:type="spellStart"/>
+      <w:r>
+        <w:rPr>
+          <w:rFonts w:ascii="Courier New" w:hAnsi="Courier New" w:cs="Courier New"/>
+          <w:sz w:val="18"/>
+          <w:szCs w:val="18"/>
+        </w:rPr>
+        <w:t>i</w:t>
+      </w:r>
+      <w:proofErr w:type="spellEnd"/>
+      <w:r>
+        <w:rPr>
+          <w:rFonts w:ascii="Courier New" w:hAnsi="Courier New" w:cs="Courier New"/>
+          <w:sz w:val="18"/>
+          <w:szCs w:val="18"/>
+        </w:rPr>
+        <w:t xml:space="preserve"> less than length </w:t>
+      </w:r>
+      <w:proofErr w:type="spellStart"/>
+      <w:r>
+        <w:rPr>
+          <w:rFonts w:ascii="Courier New" w:hAnsi="Courier New" w:cs="Courier New"/>
+          <w:sz w:val="18"/>
+          <w:szCs w:val="18"/>
+        </w:rPr>
+        <w:t>i</w:t>
+      </w:r>
+      <w:proofErr w:type="spellEnd"/>
+      <w:r>
+        <w:rPr>
+          <w:rFonts w:ascii="Courier New" w:hAnsi="Courier New" w:cs="Courier New"/>
+          <w:sz w:val="18"/>
+          <w:szCs w:val="18"/>
+        </w:rPr>
+        <w:t xml:space="preserve"> plus </w:t>
+      </w:r>
+      <w:proofErr w:type="spellStart"/>
+      <w:r>
+        <w:rPr>
+          <w:rFonts w:ascii="Courier New" w:hAnsi="Courier New" w:cs="Courier New"/>
+          <w:sz w:val="18"/>
+          <w:szCs w:val="18"/>
+        </w:rPr>
+        <w:t>plus</w:t>
+      </w:r>
+      <w:proofErr w:type="spellEnd"/>
+      <w:r>
+        <w:rPr>
+          <w:rFonts w:ascii="Courier New" w:hAnsi="Courier New" w:cs="Courier New"/>
+          <w:sz w:val="18"/>
+          <w:szCs w:val="18"/>
+        </w:rPr>
+        <w:t xml:space="preserve"> begin </w:t>
       </w:r>
     </w:p>
     <w:p>
@@ -7431,7 +8308,42 @@
           <w:szCs w:val="18"/>
         </w:rPr>
         <w:tab/>
-        <w:t>if numbers array index i greater than max then</w:t>
+      </w:r>
+      <w:proofErr w:type="gramStart"/>
+      <w:r>
+        <w:rPr>
+          <w:rFonts w:ascii="Courier New" w:hAnsi="Courier New" w:cs="Courier New"/>
+          <w:sz w:val="18"/>
+          <w:szCs w:val="18"/>
+        </w:rPr>
+        <w:t>if</w:t>
+      </w:r>
+      <w:proofErr w:type="gramEnd"/>
+      <w:r>
+        <w:rPr>
+          <w:rFonts w:ascii="Courier New" w:hAnsi="Courier New" w:cs="Courier New"/>
+          <w:sz w:val="18"/>
+          <w:szCs w:val="18"/>
+        </w:rPr>
+        <w:t xml:space="preserve"> numbers array index </w:t>
+      </w:r>
+      <w:proofErr w:type="spellStart"/>
+      <w:r>
+        <w:rPr>
+          <w:rFonts w:ascii="Courier New" w:hAnsi="Courier New" w:cs="Courier New"/>
+          <w:sz w:val="18"/>
+          <w:szCs w:val="18"/>
+        </w:rPr>
+        <w:t>i</w:t>
+      </w:r>
+      <w:proofErr w:type="spellEnd"/>
+      <w:r>
+        <w:rPr>
+          <w:rFonts w:ascii="Courier New" w:hAnsi="Courier New" w:cs="Courier New"/>
+          <w:sz w:val="18"/>
+          <w:szCs w:val="18"/>
+        </w:rPr>
+        <w:t xml:space="preserve"> greater than max then</w:t>
       </w:r>
     </w:p>
     <w:p>
@@ -7466,8 +8378,35 @@
           <w:szCs w:val="18"/>
         </w:rPr>
         <w:tab/>
-        <w:t>max equal numbers array index i</w:t>
-      </w:r>
+      </w:r>
+      <w:proofErr w:type="gramStart"/>
+      <w:r>
+        <w:rPr>
+          <w:rFonts w:ascii="Courier New" w:hAnsi="Courier New" w:cs="Courier New"/>
+          <w:sz w:val="18"/>
+          <w:szCs w:val="18"/>
+        </w:rPr>
+        <w:t>max</w:t>
+      </w:r>
+      <w:proofErr w:type="gramEnd"/>
+      <w:r>
+        <w:rPr>
+          <w:rFonts w:ascii="Courier New" w:hAnsi="Courier New" w:cs="Courier New"/>
+          <w:sz w:val="18"/>
+          <w:szCs w:val="18"/>
+        </w:rPr>
+        <w:t xml:space="preserve"> equal numbers array index </w:t>
+      </w:r>
+      <w:proofErr w:type="spellStart"/>
+      <w:r>
+        <w:rPr>
+          <w:rFonts w:ascii="Courier New" w:hAnsi="Courier New" w:cs="Courier New"/>
+          <w:sz w:val="18"/>
+          <w:szCs w:val="18"/>
+        </w:rPr>
+        <w:t>i</w:t>
+      </w:r>
+      <w:proofErr w:type="spellEnd"/>
     </w:p>
     <w:p>
       <w:pPr>
@@ -7493,7 +8432,24 @@
           <w:szCs w:val="18"/>
         </w:rPr>
         <w:tab/>
-        <w:t>end if</w:t>
+      </w:r>
+      <w:proofErr w:type="gramStart"/>
+      <w:r>
+        <w:rPr>
+          <w:rFonts w:ascii="Courier New" w:hAnsi="Courier New" w:cs="Courier New"/>
+          <w:sz w:val="18"/>
+          <w:szCs w:val="18"/>
+        </w:rPr>
+        <w:t>end</w:t>
+      </w:r>
+      <w:proofErr w:type="gramEnd"/>
+      <w:r>
+        <w:rPr>
+          <w:rFonts w:ascii="Courier New" w:hAnsi="Courier New" w:cs="Courier New"/>
+          <w:sz w:val="18"/>
+          <w:szCs w:val="18"/>
+        </w:rPr>
+        <w:t xml:space="preserve"> if</w:t>
       </w:r>
     </w:p>
     <w:p>
@@ -7512,7 +8468,24 @@
           <w:szCs w:val="18"/>
         </w:rPr>
         <w:tab/>
-        <w:t>end for</w:t>
+      </w:r>
+      <w:proofErr w:type="gramStart"/>
+      <w:r>
+        <w:rPr>
+          <w:rFonts w:ascii="Courier New" w:hAnsi="Courier New" w:cs="Courier New"/>
+          <w:sz w:val="18"/>
+          <w:szCs w:val="18"/>
+        </w:rPr>
+        <w:t>end</w:t>
+      </w:r>
+      <w:proofErr w:type="gramEnd"/>
+      <w:r>
+        <w:rPr>
+          <w:rFonts w:ascii="Courier New" w:hAnsi="Courier New" w:cs="Courier New"/>
+          <w:sz w:val="18"/>
+          <w:szCs w:val="18"/>
+        </w:rPr>
+        <w:t xml:space="preserve"> for</w:t>
       </w:r>
     </w:p>
     <w:p>
@@ -7541,7 +8514,24 @@
           <w:szCs w:val="18"/>
         </w:rPr>
         <w:tab/>
-        <w:t>return max</w:t>
+      </w:r>
+      <w:proofErr w:type="gramStart"/>
+      <w:r>
+        <w:rPr>
+          <w:rFonts w:ascii="Courier New" w:hAnsi="Courier New" w:cs="Courier New"/>
+          <w:sz w:val="18"/>
+          <w:szCs w:val="18"/>
+        </w:rPr>
+        <w:t>return</w:t>
+      </w:r>
+      <w:proofErr w:type="gramEnd"/>
+      <w:r>
+        <w:rPr>
+          <w:rFonts w:ascii="Courier New" w:hAnsi="Courier New" w:cs="Courier New"/>
+          <w:sz w:val="18"/>
+          <w:szCs w:val="18"/>
+        </w:rPr>
+        <w:t xml:space="preserve"> max</w:t>
       </w:r>
     </w:p>
     <w:p>
@@ -7553,13 +8543,23 @@
           <w:szCs w:val="18"/>
         </w:rPr>
       </w:pPr>
+      <w:proofErr w:type="gramStart"/>
       <w:r>
         <w:rPr>
           <w:rFonts w:ascii="Courier New" w:hAnsi="Courier New" w:cs="Courier New"/>
           <w:sz w:val="18"/>
           <w:szCs w:val="18"/>
         </w:rPr>
-        <w:t>end function</w:t>
+        <w:t>end</w:t>
+      </w:r>
+      <w:proofErr w:type="gramEnd"/>
+      <w:r>
+        <w:rPr>
+          <w:rFonts w:ascii="Courier New" w:hAnsi="Courier New" w:cs="Courier New"/>
+          <w:sz w:val="18"/>
+          <w:szCs w:val="18"/>
+        </w:rPr>
+        <w:t xml:space="preserve"> function</w:t>
       </w:r>
     </w:p>
     <w:p>
@@ -7840,8 +8840,17 @@
                 <w:sz w:val="18"/>
                 <w:szCs w:val="18"/>
               </w:rPr>
-              <w:t>Plus plus</w:t>
-            </w:r>
+              <w:t xml:space="preserve">Plus </w:t>
+            </w:r>
+            <w:proofErr w:type="spellStart"/>
+            <w:r>
+              <w:rPr>
+                <w:sz w:val="18"/>
+                <w:szCs w:val="18"/>
+              </w:rPr>
+              <w:t>plus</w:t>
+            </w:r>
+            <w:proofErr w:type="spellEnd"/>
           </w:p>
         </w:tc>
       </w:tr>
@@ -7968,7 +8977,23 @@
           <w:sz w:val="18"/>
           <w:szCs w:val="18"/>
         </w:rPr>
-        <w:t>Week 2: Sample program from speech to text using Google Speech Recognition API with SpeechRecognition python library</w:t>
+        <w:t xml:space="preserve">Week 2: Sample program from speech to text using Google Speech Recognition API with </w:t>
+      </w:r>
+      <w:proofErr w:type="spellStart"/>
+      <w:r>
+        <w:rPr>
+          <w:sz w:val="18"/>
+          <w:szCs w:val="18"/>
+        </w:rPr>
+        <w:t>SpeechRecognition</w:t>
+      </w:r>
+      <w:proofErr w:type="spellEnd"/>
+      <w:r>
+        <w:rPr>
+          <w:sz w:val="18"/>
+          <w:szCs w:val="18"/>
+        </w:rPr>
+        <w:t xml:space="preserve"> python library</w:t>
       </w:r>
       <w:r>
         <w:rPr>
@@ -8176,7 +9201,25 @@
           <w:sz w:val="18"/>
           <w:szCs w:val="18"/>
         </w:rPr>
-        <w:t>Week 7: Program to accept voice input line by line + parser api to parse</w:t>
+        <w:t xml:space="preserve">Week 7: Program to accept voice input line by line + parser </w:t>
+      </w:r>
+      <w:proofErr w:type="spellStart"/>
+      <w:proofErr w:type="gramStart"/>
+      <w:r>
+        <w:rPr>
+          <w:sz w:val="18"/>
+          <w:szCs w:val="18"/>
+        </w:rPr>
+        <w:t>api</w:t>
+      </w:r>
+      <w:proofErr w:type="spellEnd"/>
+      <w:proofErr w:type="gramEnd"/>
+      <w:r>
+        <w:rPr>
+          <w:sz w:val="18"/>
+          <w:szCs w:val="18"/>
+        </w:rPr>
+        <w:t xml:space="preserve"> to parse</w:t>
       </w:r>
     </w:p>
     <w:p>
@@ -8206,16 +9249,7 @@
           <w:sz w:val="18"/>
           <w:szCs w:val="18"/>
         </w:rPr>
-        <w:t xml:space="preserve">Week 9: </w:t>
-      </w:r>
-      <w:bookmarkStart w:id="0" w:name="_GoBack"/>
-      <w:bookmarkEnd w:id="0"/>
-      <w:r>
-        <w:rPr>
-          <w:sz w:val="18"/>
-          <w:szCs w:val="18"/>
-        </w:rPr>
-        <w:t xml:space="preserve"> </w:t>
+        <w:t xml:space="preserve">Week 9:  </w:t>
       </w:r>
     </w:p>
     <w:p>

</xml_diff>

<commit_message>
Minor bug fix to progress record
</commit_message>
<xml_diff>
--- a/Progress Record.docx
+++ b/Progress Record.docx
@@ -3722,7 +3722,31 @@
                 <w:sz w:val="18"/>
                 <w:szCs w:val="18"/>
               </w:rPr>
-              <w:t>call search functi</w:t>
+              <w:t>call function</w:t>
+            </w:r>
+            <w:r>
+              <w:rPr>
+                <w:rFonts w:ascii="Courier New" w:hAnsi="Courier New" w:cs="Courier New"/>
+                <w:sz w:val="18"/>
+                <w:szCs w:val="18"/>
+              </w:rPr>
+              <w:t xml:space="preserve"> </w:t>
+            </w:r>
+            <w:r>
+              <w:rPr>
+                <w:rFonts w:ascii="Courier New" w:hAnsi="Courier New" w:cs="Courier New"/>
+                <w:sz w:val="18"/>
+                <w:szCs w:val="18"/>
+              </w:rPr>
+              <w:t>search</w:t>
+            </w:r>
+            <w:r>
+              <w:rPr>
+                <w:rFonts w:ascii="Courier New" w:hAnsi="Courier New" w:cs="Courier New"/>
+                <w:sz w:val="18"/>
+                <w:szCs w:val="18"/>
+              </w:rPr>
+              <w:t xml:space="preserve"> with </w:t>
             </w:r>
             <w:bookmarkStart w:id="0" w:name="_GoBack"/>
             <w:bookmarkEnd w:id="0"/>
@@ -3732,7 +3756,7 @@
                 <w:sz w:val="18"/>
                 <w:szCs w:val="18"/>
               </w:rPr>
-              <w:t>on with parameter lower with parameter higher</w:t>
+              <w:t>parameter lower with parameter higher</w:t>
             </w:r>
           </w:p>
         </w:tc>

</xml_diff>

<commit_message>
Added end function requirement to call function
</commit_message>
<xml_diff>
--- a/Progress Record.docx
+++ b/Progress Record.docx
@@ -3432,6 +3432,29 @@
               </w:rPr>
               <w:t xml:space="preserve"> (variable name)</w:t>
             </w:r>
+            <w:r>
+              <w:rPr>
+                <w:sz w:val="18"/>
+                <w:szCs w:val="18"/>
+              </w:rPr>
+              <w:t xml:space="preserve"> </w:t>
+            </w:r>
+            <w:r>
+              <w:rPr>
+                <w:sz w:val="18"/>
+                <w:szCs w:val="18"/>
+                <w:highlight w:val="lightGray"/>
+              </w:rPr>
+              <w:t>end</w:t>
+            </w:r>
+            <w:r>
+              <w:rPr>
+                <w:sz w:val="18"/>
+                <w:szCs w:val="18"/>
+                <w:highlight w:val="lightGray"/>
+              </w:rPr>
+              <w:t xml:space="preserve"> function</w:t>
+            </w:r>
           </w:p>
           <w:p>
             <w:pPr>
@@ -3478,7 +3501,6 @@
                 <w:szCs w:val="18"/>
                 <w:highlight w:val="yellow"/>
               </w:rPr>
-              <w:lastRenderedPageBreak/>
               <w:t xml:space="preserve">[Optional: </w:t>
             </w:r>
             <w:r>
@@ -3589,6 +3611,29 @@
                 <w:szCs w:val="18"/>
               </w:rPr>
               <w:t xml:space="preserve"> (variable name)</w:t>
+            </w:r>
+            <w:r>
+              <w:rPr>
+                <w:sz w:val="18"/>
+                <w:szCs w:val="18"/>
+              </w:rPr>
+              <w:t xml:space="preserve"> </w:t>
+            </w:r>
+            <w:r>
+              <w:rPr>
+                <w:sz w:val="18"/>
+                <w:szCs w:val="18"/>
+                <w:highlight w:val="lightGray"/>
+              </w:rPr>
+              <w:t>end</w:t>
+            </w:r>
+            <w:r>
+              <w:rPr>
+                <w:sz w:val="18"/>
+                <w:szCs w:val="18"/>
+                <w:highlight w:val="lightGray"/>
+              </w:rPr>
+              <w:t xml:space="preserve"> function</w:t>
             </w:r>
           </w:p>
           <w:p>
@@ -3653,49 +3698,56 @@
               </w:rPr>
               <w:t xml:space="preserve">higher </w:t>
             </w:r>
-          </w:p>
-          <w:p>
-            <w:pPr>
-              <w:rPr>
-                <w:rFonts w:ascii="Courier New" w:hAnsi="Courier New" w:cs="Courier New"/>
-                <w:sz w:val="18"/>
-                <w:szCs w:val="18"/>
-              </w:rPr>
-            </w:pPr>
-          </w:p>
-          <w:p>
-            <w:pPr>
-              <w:rPr>
-                <w:rFonts w:ascii="Courier New" w:hAnsi="Courier New" w:cs="Courier New"/>
-                <w:sz w:val="18"/>
-                <w:szCs w:val="18"/>
-              </w:rPr>
-            </w:pPr>
-          </w:p>
-          <w:p>
-            <w:pPr>
-              <w:rPr>
-                <w:rFonts w:ascii="Courier New" w:hAnsi="Courier New" w:cs="Courier New"/>
-                <w:sz w:val="18"/>
-                <w:szCs w:val="18"/>
-              </w:rPr>
-            </w:pPr>
-          </w:p>
-          <w:p>
-            <w:pPr>
-              <w:rPr>
-                <w:rFonts w:ascii="Courier New" w:hAnsi="Courier New" w:cs="Courier New"/>
-                <w:sz w:val="18"/>
-                <w:szCs w:val="18"/>
-              </w:rPr>
-            </w:pPr>
-            <w:r>
-              <w:rPr>
-                <w:rFonts w:ascii="Courier New" w:hAnsi="Courier New" w:cs="Courier New"/>
-                <w:sz w:val="18"/>
-                <w:szCs w:val="18"/>
-              </w:rPr>
-              <w:lastRenderedPageBreak/>
+            <w:r>
+              <w:rPr>
+                <w:rFonts w:ascii="Courier New" w:hAnsi="Courier New" w:cs="Courier New"/>
+                <w:sz w:val="18"/>
+                <w:szCs w:val="18"/>
+              </w:rPr>
+              <w:t>end function</w:t>
+            </w:r>
+          </w:p>
+          <w:p>
+            <w:pPr>
+              <w:rPr>
+                <w:rFonts w:ascii="Courier New" w:hAnsi="Courier New" w:cs="Courier New"/>
+                <w:sz w:val="18"/>
+                <w:szCs w:val="18"/>
+              </w:rPr>
+            </w:pPr>
+          </w:p>
+          <w:p>
+            <w:pPr>
+              <w:rPr>
+                <w:rFonts w:ascii="Courier New" w:hAnsi="Courier New" w:cs="Courier New"/>
+                <w:sz w:val="18"/>
+                <w:szCs w:val="18"/>
+              </w:rPr>
+            </w:pPr>
+          </w:p>
+          <w:p>
+            <w:pPr>
+              <w:rPr>
+                <w:rFonts w:ascii="Courier New" w:hAnsi="Courier New" w:cs="Courier New"/>
+                <w:sz w:val="18"/>
+                <w:szCs w:val="18"/>
+              </w:rPr>
+            </w:pPr>
+          </w:p>
+          <w:p>
+            <w:pPr>
+              <w:rPr>
+                <w:rFonts w:ascii="Courier New" w:hAnsi="Courier New" w:cs="Courier New"/>
+                <w:sz w:val="18"/>
+                <w:szCs w:val="18"/>
+              </w:rPr>
+            </w:pPr>
+            <w:r>
+              <w:rPr>
+                <w:rFonts w:ascii="Courier New" w:hAnsi="Courier New" w:cs="Courier New"/>
+                <w:sz w:val="18"/>
+                <w:szCs w:val="18"/>
+              </w:rPr>
               <w:t>call function search with parameter lower with parameter higher</w:t>
             </w:r>
           </w:p>
@@ -3730,34 +3782,26 @@
                 <w:sz w:val="18"/>
                 <w:szCs w:val="18"/>
               </w:rPr>
-              <w:t xml:space="preserve"> </w:t>
-            </w:r>
-            <w:r>
-              <w:rPr>
-                <w:rFonts w:ascii="Courier New" w:hAnsi="Courier New" w:cs="Courier New"/>
-                <w:sz w:val="18"/>
-                <w:szCs w:val="18"/>
-              </w:rPr>
-              <w:t>search</w:t>
-            </w:r>
-            <w:r>
-              <w:rPr>
-                <w:rFonts w:ascii="Courier New" w:hAnsi="Courier New" w:cs="Courier New"/>
-                <w:sz w:val="18"/>
-                <w:szCs w:val="18"/>
-              </w:rPr>
-              <w:t xml:space="preserve"> with </w:t>
+              <w:t xml:space="preserve"> search</w:t>
+            </w:r>
+            <w:r>
+              <w:rPr>
+                <w:rFonts w:ascii="Courier New" w:hAnsi="Courier New" w:cs="Courier New"/>
+                <w:sz w:val="18"/>
+                <w:szCs w:val="18"/>
+              </w:rPr>
+              <w:t xml:space="preserve"> with parameter lower with parameter higher</w:t>
+            </w:r>
+            <w:r>
+              <w:rPr>
+                <w:rFonts w:ascii="Courier New" w:hAnsi="Courier New" w:cs="Courier New"/>
+                <w:sz w:val="18"/>
+                <w:szCs w:val="18"/>
+              </w:rPr>
+              <w:t xml:space="preserve"> end function</w:t>
             </w:r>
             <w:bookmarkStart w:id="0" w:name="_GoBack"/>
             <w:bookmarkEnd w:id="0"/>
-            <w:r>
-              <w:rPr>
-                <w:rFonts w:ascii="Courier New" w:hAnsi="Courier New" w:cs="Courier New"/>
-                <w:sz w:val="18"/>
-                <w:szCs w:val="18"/>
-              </w:rPr>
-              <w:t>parameter lower with parameter higher</w:t>
-            </w:r>
           </w:p>
         </w:tc>
         <w:tc>
@@ -5916,7 +5960,15 @@
                 <w:sz w:val="18"/>
                 <w:szCs w:val="18"/>
               </w:rPr>
-              <w:t>” and “para meter”)</w:t>
+              <w:t xml:space="preserve">” and </w:t>
+            </w:r>
+            <w:r>
+              <w:rPr>
+                <w:sz w:val="18"/>
+                <w:szCs w:val="18"/>
+              </w:rPr>
+              <w:lastRenderedPageBreak/>
+              <w:t>“para meter”)</w:t>
             </w:r>
           </w:p>
         </w:tc>
@@ -5938,6 +5990,7 @@
                 <w:sz w:val="18"/>
                 <w:szCs w:val="18"/>
               </w:rPr>
+              <w:lastRenderedPageBreak/>
               <w:t>Call</w:t>
             </w:r>
           </w:p>
@@ -6020,7 +6073,6 @@
                 <w:sz w:val="18"/>
                 <w:szCs w:val="18"/>
               </w:rPr>
-              <w:lastRenderedPageBreak/>
               <w:t>For</w:t>
             </w:r>
           </w:p>
@@ -7077,6 +7129,7 @@
           <w:sz w:val="18"/>
           <w:szCs w:val="18"/>
         </w:rPr>
+        <w:lastRenderedPageBreak/>
         <w:t>int</w:t>
       </w:r>
       <w:proofErr w:type="spellEnd"/>
@@ -7277,7 +7330,6 @@
           <w:sz w:val="18"/>
           <w:szCs w:val="18"/>
         </w:rPr>
-        <w:lastRenderedPageBreak/>
         <w:t>int</w:t>
       </w:r>
       <w:proofErr w:type="spellEnd"/>

</xml_diff>

<commit_message>
Added support for string and character literals, and enabled declaration of character variables
</commit_message>
<xml_diff>
--- a/Progress Record.docx
+++ b/Progress Record.docx
@@ -989,6 +989,29 @@
               </w:rPr>
               <w:t xml:space="preserve"> (string content)</w:t>
             </w:r>
+            <w:r>
+              <w:rPr>
+                <w:sz w:val="18"/>
+                <w:szCs w:val="18"/>
+              </w:rPr>
+              <w:t xml:space="preserve"> </w:t>
+            </w:r>
+            <w:r>
+              <w:rPr>
+                <w:sz w:val="18"/>
+                <w:szCs w:val="18"/>
+                <w:highlight w:val="lightGray"/>
+              </w:rPr>
+              <w:t>end s</w:t>
+            </w:r>
+            <w:r>
+              <w:rPr>
+                <w:sz w:val="18"/>
+                <w:szCs w:val="18"/>
+                <w:highlight w:val="lightGray"/>
+              </w:rPr>
+              <w:t>tring</w:t>
+            </w:r>
           </w:p>
         </w:tc>
         <w:tc>
@@ -1011,6 +1034,14 @@
               </w:rPr>
               <w:t>x equal string nine</w:t>
             </w:r>
+            <w:r>
+              <w:rPr>
+                <w:rFonts w:ascii="Courier New" w:hAnsi="Courier New" w:cs="Courier New"/>
+                <w:sz w:val="18"/>
+                <w:szCs w:val="18"/>
+              </w:rPr>
+              <w:t xml:space="preserve"> end string end equal</w:t>
+            </w:r>
           </w:p>
           <w:p>
             <w:pPr>
@@ -1037,6 +1068,16 @@
               </w:rPr>
               <w:t>x equal string true</w:t>
             </w:r>
+            <w:r>
+              <w:rPr>
+                <w:rFonts w:ascii="Courier New" w:hAnsi="Courier New" w:cs="Courier New"/>
+                <w:sz w:val="18"/>
+                <w:szCs w:val="18"/>
+              </w:rPr>
+              <w:t xml:space="preserve"> end string end equal</w:t>
+            </w:r>
+            <w:bookmarkStart w:id="0" w:name="_GoBack"/>
+            <w:bookmarkEnd w:id="0"/>
           </w:p>
         </w:tc>
         <w:tc>
@@ -1583,7 +1624,16 @@
                 <w:szCs w:val="18"/>
                 <w:highlight w:val="yellow"/>
               </w:rPr>
-              <w:t>(When dealing with nested if-loops, use end if to close the if loop)</w:t>
+              <w:t xml:space="preserve">(When dealing with nested if-loops, use end if to close the if </w:t>
+            </w:r>
+            <w:r>
+              <w:rPr>
+                <w:sz w:val="18"/>
+                <w:szCs w:val="18"/>
+                <w:highlight w:val="yellow"/>
+              </w:rPr>
+              <w:lastRenderedPageBreak/>
+              <w:t>loop)</w:t>
             </w:r>
             <w:r>
               <w:rPr>
@@ -1612,6 +1662,7 @@
                 <w:sz w:val="18"/>
                 <w:szCs w:val="18"/>
               </w:rPr>
+              <w:lastRenderedPageBreak/>
               <w:t xml:space="preserve">begin </w:t>
             </w:r>
             <w:r>
@@ -1728,58 +1779,6 @@
                 <w:szCs w:val="18"/>
               </w:rPr>
               <w:t>D</w:t>
-            </w:r>
-          </w:p>
-          <w:p>
-            <w:pPr>
-              <w:ind w:firstLine="420"/>
-              <w:rPr>
-                <w:rFonts w:ascii="Courier New" w:hAnsi="Courier New" w:cs="Courier New"/>
-                <w:sz w:val="18"/>
-                <w:szCs w:val="18"/>
-              </w:rPr>
-            </w:pPr>
-            <w:r>
-              <w:rPr>
-                <w:rFonts w:ascii="Courier New" w:hAnsi="Courier New" w:cs="Courier New"/>
-                <w:sz w:val="18"/>
-                <w:szCs w:val="18"/>
-              </w:rPr>
-              <w:t>}</w:t>
-            </w:r>
-            <w:r>
-              <w:rPr>
-                <w:rFonts w:ascii="Courier New" w:hAnsi="Courier New" w:cs="Courier New"/>
-                <w:sz w:val="18"/>
-                <w:szCs w:val="18"/>
-              </w:rPr>
-              <w:t xml:space="preserve"> else </w:t>
-            </w:r>
-            <w:r>
-              <w:rPr>
-                <w:rFonts w:ascii="Courier New" w:hAnsi="Courier New" w:cs="Courier New"/>
-                <w:sz w:val="18"/>
-                <w:szCs w:val="18"/>
-              </w:rPr>
-              <w:t>{</w:t>
-            </w:r>
-          </w:p>
-          <w:p>
-            <w:pPr>
-              <w:ind w:firstLine="420"/>
-              <w:rPr>
-                <w:rFonts w:ascii="Courier New" w:hAnsi="Courier New" w:cs="Courier New"/>
-                <w:sz w:val="18"/>
-                <w:szCs w:val="18"/>
-              </w:rPr>
-            </w:pPr>
-            <w:r>
-              <w:rPr>
-                <w:rFonts w:ascii="Courier New" w:hAnsi="Courier New" w:cs="Courier New"/>
-                <w:sz w:val="18"/>
-                <w:szCs w:val="18"/>
-              </w:rPr>
-              <w:t xml:space="preserve">    F</w:t>
             </w:r>
           </w:p>
           <w:p>
@@ -1800,6 +1799,58 @@
               <w:lastRenderedPageBreak/>
               <w:t>}</w:t>
             </w:r>
+            <w:r>
+              <w:rPr>
+                <w:rFonts w:ascii="Courier New" w:hAnsi="Courier New" w:cs="Courier New"/>
+                <w:sz w:val="18"/>
+                <w:szCs w:val="18"/>
+              </w:rPr>
+              <w:t xml:space="preserve"> else </w:t>
+            </w:r>
+            <w:r>
+              <w:rPr>
+                <w:rFonts w:ascii="Courier New" w:hAnsi="Courier New" w:cs="Courier New"/>
+                <w:sz w:val="18"/>
+                <w:szCs w:val="18"/>
+              </w:rPr>
+              <w:t>{</w:t>
+            </w:r>
+          </w:p>
+          <w:p>
+            <w:pPr>
+              <w:ind w:firstLine="420"/>
+              <w:rPr>
+                <w:rFonts w:ascii="Courier New" w:hAnsi="Courier New" w:cs="Courier New"/>
+                <w:sz w:val="18"/>
+                <w:szCs w:val="18"/>
+              </w:rPr>
+            </w:pPr>
+            <w:r>
+              <w:rPr>
+                <w:rFonts w:ascii="Courier New" w:hAnsi="Courier New" w:cs="Courier New"/>
+                <w:sz w:val="18"/>
+                <w:szCs w:val="18"/>
+              </w:rPr>
+              <w:t xml:space="preserve">    F</w:t>
+            </w:r>
+          </w:p>
+          <w:p>
+            <w:pPr>
+              <w:ind w:firstLine="420"/>
+              <w:rPr>
+                <w:rFonts w:ascii="Courier New" w:hAnsi="Courier New" w:cs="Courier New"/>
+                <w:sz w:val="18"/>
+                <w:szCs w:val="18"/>
+              </w:rPr>
+            </w:pPr>
+            <w:r>
+              <w:rPr>
+                <w:rFonts w:ascii="Courier New" w:hAnsi="Courier New" w:cs="Courier New"/>
+                <w:sz w:val="18"/>
+                <w:szCs w:val="18"/>
+              </w:rPr>
+              <w:t>}</w:t>
+            </w:r>
           </w:p>
           <w:p>
             <w:pPr>
@@ -3800,8 +3851,6 @@
               </w:rPr>
               <w:t xml:space="preserve"> end function</w:t>
             </w:r>
-            <w:bookmarkStart w:id="0" w:name="_GoBack"/>
-            <w:bookmarkEnd w:id="0"/>
           </w:p>
         </w:tc>
         <w:tc>
@@ -5884,6 +5933,7 @@
                 <w:sz w:val="18"/>
                 <w:szCs w:val="18"/>
               </w:rPr>
+              <w:lastRenderedPageBreak/>
               <w:t>Parameter</w:t>
             </w:r>
           </w:p>
@@ -5960,15 +6010,7 @@
                 <w:sz w:val="18"/>
                 <w:szCs w:val="18"/>
               </w:rPr>
-              <w:t xml:space="preserve">” and </w:t>
-            </w:r>
-            <w:r>
-              <w:rPr>
-                <w:sz w:val="18"/>
-                <w:szCs w:val="18"/>
-              </w:rPr>
-              <w:lastRenderedPageBreak/>
-              <w:t>“para meter”)</w:t>
+              <w:t>” and “para meter”)</w:t>
             </w:r>
           </w:p>
         </w:tc>
@@ -5990,7 +6032,6 @@
                 <w:sz w:val="18"/>
                 <w:szCs w:val="18"/>
               </w:rPr>
-              <w:lastRenderedPageBreak/>
               <w:t>Call</w:t>
             </w:r>
           </w:p>
@@ -7109,6 +7150,7 @@
           <w:sz w:val="40"/>
           <w:szCs w:val="40"/>
         </w:rPr>
+        <w:lastRenderedPageBreak/>
         <w:t>Test Program:</w:t>
       </w:r>
     </w:p>
@@ -7129,7 +7171,6 @@
           <w:sz w:val="18"/>
           <w:szCs w:val="18"/>
         </w:rPr>
-        <w:lastRenderedPageBreak/>
         <w:t>int</w:t>
       </w:r>
       <w:proofErr w:type="spellEnd"/>
@@ -9098,6 +9139,7 @@
           <w:sz w:val="18"/>
           <w:szCs w:val="18"/>
         </w:rPr>
+        <w:lastRenderedPageBreak/>
         <w:t>Week 3: Sample program using Google Cloud Speech Recognition API with preferred phrases</w:t>
       </w:r>
       <w:r>
@@ -9127,7 +9169,6 @@
           <w:sz w:val="18"/>
           <w:szCs w:val="18"/>
         </w:rPr>
-        <w:lastRenderedPageBreak/>
         <w:t xml:space="preserve">Week 4: </w:t>
       </w:r>
       <w:r>

</xml_diff>

<commit_message>
Added progress for week 9
</commit_message>
<xml_diff>
--- a/Progress Record.docx
+++ b/Progress Record.docx
@@ -1076,8 +1076,6 @@
               </w:rPr>
               <w:t xml:space="preserve"> end string end equal</w:t>
             </w:r>
-            <w:bookmarkStart w:id="0" w:name="_GoBack"/>
-            <w:bookmarkEnd w:id="0"/>
           </w:p>
         </w:tc>
         <w:tc>
@@ -9368,14 +9366,15 @@
         </w:rPr>
         <w:t xml:space="preserve">Week 9:  </w:t>
       </w:r>
-    </w:p>
-    <w:p>
-      <w:pPr>
-        <w:rPr>
-          <w:sz w:val="18"/>
-          <w:szCs w:val="18"/>
-        </w:rPr>
-      </w:pPr>
+      <w:r>
+        <w:rPr>
+          <w:sz w:val="18"/>
+          <w:szCs w:val="18"/>
+        </w:rPr>
+        <w:t>Bug fixes, using contextual information about variables to do correction, improved UI can read from different types, added more constructs: while loop, string and character literals, character variable declaration</w:t>
+      </w:r>
+      <w:bookmarkStart w:id="0" w:name="_GoBack"/>
+      <w:bookmarkEnd w:id="0"/>
     </w:p>
     <w:sectPr>
       <w:pgSz w:w="12240" w:h="15840"/>

</xml_diff>

<commit_message>
Added unit testing words to progress record
</commit_message>
<xml_diff>
--- a/Progress Record.docx
+++ b/Progress Record.docx
@@ -9372,6 +9372,13 @@
           <w:szCs w:val="18"/>
         </w:rPr>
         <w:t>Bug fixes, using contextual information about variables to do correction, improved UI can read from different types, added more constructs: while loop, string and character literals, character variable declaration</w:t>
+      </w:r>
+      <w:r>
+        <w:rPr>
+          <w:sz w:val="18"/>
+          <w:szCs w:val="18"/>
+        </w:rPr>
+        <w:t>, unit testing revamp</w:t>
       </w:r>
       <w:bookmarkStart w:id="0" w:name="_GoBack"/>
       <w:bookmarkEnd w:id="0"/>

</xml_diff>

<commit_message>
Added function to parse logical 'and' and logical 'or' statements to the parser and literal numbers no longer accept the 'and' keyword
</commit_message>
<xml_diff>
--- a/Progress Record.docx
+++ b/Progress Record.docx
@@ -705,7 +705,17 @@
                 <w:sz w:val="18"/>
                 <w:szCs w:val="18"/>
               </w:rPr>
-              <w:t xml:space="preserve"> hundred and  thirty</w:t>
+              <w:t xml:space="preserve"> hundred </w:t>
+            </w:r>
+            <w:bookmarkStart w:id="0" w:name="_GoBack"/>
+            <w:bookmarkEnd w:id="0"/>
+            <w:r>
+              <w:rPr>
+                <w:rFonts w:ascii="Courier New" w:hAnsi="Courier New" w:cs="Courier New"/>
+                <w:sz w:val="18"/>
+                <w:szCs w:val="18"/>
+              </w:rPr>
+              <w:t>thirty</w:t>
             </w:r>
             <w:r>
               <w:rPr>
@@ -9380,8 +9390,6 @@
         </w:rPr>
         <w:t>, unit testing revamp</w:t>
       </w:r>
-      <w:bookmarkStart w:id="0" w:name="_GoBack"/>
-      <w:bookmarkEnd w:id="0"/>
     </w:p>
     <w:sectPr>
       <w:pgSz w:w="12240" w:h="15840"/>

</xml_diff>